<commit_message>
created a new document called WebsitePlanningMMP which is a copy of the other WebsitePlanning document but will show changes made when creatig MMP, added ViewItems.html StoryBoard
</commit_message>
<xml_diff>
--- a/WebsitePlanningMMP.docx
+++ b/WebsitePlanningMMP.docx
@@ -107,7 +107,7 @@
             </w:rPr>
             <w:fldChar w:fldCharType="separate"/>
           </w:r>
-          <w:hyperlink w:anchor="_Toc99100177" w:history="1">
+          <w:hyperlink w:anchor="_Toc101794882" w:history="1">
             <w:r>
               <w:rPr>
                 <w:rStyle w:val="Hyperlink"/>
@@ -134,7 +134,7 @@
                 <w:noProof/>
                 <w:webHidden/>
               </w:rPr>
-              <w:instrText xml:space="preserve"> PAGEREF _Toc99100177 \h </w:instrText>
+              <w:instrText xml:space="preserve"> PAGEREF _Toc101794882 \h </w:instrText>
             </w:r>
             <w:r>
               <w:rPr>
@@ -177,7 +177,7 @@
               <w:lang w:eastAsia="en-GB"/>
             </w:rPr>
           </w:pPr>
-          <w:hyperlink w:anchor="_Toc99100178" w:history="1">
+          <w:hyperlink w:anchor="_Toc101794883" w:history="1">
             <w:r>
               <w:rPr>
                 <w:rStyle w:val="Hyperlink"/>
@@ -204,7 +204,7 @@
                 <w:noProof/>
                 <w:webHidden/>
               </w:rPr>
-              <w:instrText xml:space="preserve"> PAGEREF _Toc99100178 \h </w:instrText>
+              <w:instrText xml:space="preserve"> PAGEREF _Toc101794883 \h </w:instrText>
             </w:r>
             <w:r>
               <w:rPr>
@@ -247,7 +247,7 @@
               <w:lang w:eastAsia="en-GB"/>
             </w:rPr>
           </w:pPr>
-          <w:hyperlink w:anchor="_Toc99100179" w:history="1">
+          <w:hyperlink w:anchor="_Toc101794884" w:history="1">
             <w:r>
               <w:rPr>
                 <w:rStyle w:val="Hyperlink"/>
@@ -274,7 +274,7 @@
                 <w:noProof/>
                 <w:webHidden/>
               </w:rPr>
-              <w:instrText xml:space="preserve"> PAGEREF _Toc99100179 \h </w:instrText>
+              <w:instrText xml:space="preserve"> PAGEREF _Toc101794884 \h </w:instrText>
             </w:r>
             <w:r>
               <w:rPr>
@@ -317,7 +317,7 @@
               <w:lang w:eastAsia="en-GB"/>
             </w:rPr>
           </w:pPr>
-          <w:hyperlink w:anchor="_Toc99100180" w:history="1">
+          <w:hyperlink w:anchor="_Toc101794885" w:history="1">
             <w:r>
               <w:rPr>
                 <w:rStyle w:val="Hyperlink"/>
@@ -344,7 +344,7 @@
                 <w:noProof/>
                 <w:webHidden/>
               </w:rPr>
-              <w:instrText xml:space="preserve"> PAGEREF _Toc99100180 \h </w:instrText>
+              <w:instrText xml:space="preserve"> PAGEREF _Toc101794885 \h </w:instrText>
             </w:r>
             <w:r>
               <w:rPr>
@@ -387,7 +387,7 @@
               <w:lang w:eastAsia="en-GB"/>
             </w:rPr>
           </w:pPr>
-          <w:hyperlink w:anchor="_Toc99100181" w:history="1">
+          <w:hyperlink w:anchor="_Toc101794886" w:history="1">
             <w:r>
               <w:rPr>
                 <w:rStyle w:val="Hyperlink"/>
@@ -414,7 +414,7 @@
                 <w:noProof/>
                 <w:webHidden/>
               </w:rPr>
-              <w:instrText xml:space="preserve"> PAGEREF _Toc99100181 \h </w:instrText>
+              <w:instrText xml:space="preserve"> PAGEREF _Toc101794886 \h </w:instrText>
             </w:r>
             <w:r>
               <w:rPr>
@@ -457,7 +457,7 @@
               <w:lang w:eastAsia="en-GB"/>
             </w:rPr>
           </w:pPr>
-          <w:hyperlink w:anchor="_Toc99100182" w:history="1">
+          <w:hyperlink w:anchor="_Toc101794887" w:history="1">
             <w:r>
               <w:rPr>
                 <w:rStyle w:val="Hyperlink"/>
@@ -484,7 +484,7 @@
                 <w:noProof/>
                 <w:webHidden/>
               </w:rPr>
-              <w:instrText xml:space="preserve"> PAGEREF _Toc99100182 \h </w:instrText>
+              <w:instrText xml:space="preserve"> PAGEREF _Toc101794887 \h </w:instrText>
             </w:r>
             <w:r>
               <w:rPr>
@@ -527,7 +527,7 @@
               <w:lang w:eastAsia="en-GB"/>
             </w:rPr>
           </w:pPr>
-          <w:hyperlink w:anchor="_Toc99100183" w:history="1">
+          <w:hyperlink w:anchor="_Toc101794888" w:history="1">
             <w:r>
               <w:rPr>
                 <w:rStyle w:val="Hyperlink"/>
@@ -554,7 +554,7 @@
                 <w:noProof/>
                 <w:webHidden/>
               </w:rPr>
-              <w:instrText xml:space="preserve"> PAGEREF _Toc99100183 \h </w:instrText>
+              <w:instrText xml:space="preserve"> PAGEREF _Toc101794888 \h </w:instrText>
             </w:r>
             <w:r>
               <w:rPr>
@@ -597,13 +597,13 @@
               <w:lang w:eastAsia="en-GB"/>
             </w:rPr>
           </w:pPr>
-          <w:hyperlink w:anchor="_Toc99100184" w:history="1">
+          <w:hyperlink w:anchor="_Toc101794889" w:history="1">
             <w:r>
               <w:rPr>
                 <w:rStyle w:val="Hyperlink"/>
                 <w:noProof/>
               </w:rPr>
-              <w:t>RentItems.html Storyboard</w:t>
+              <w:t>SearchItems.html Storyboard</w:t>
             </w:r>
             <w:r>
               <w:rPr>
@@ -624,7 +624,7 @@
                 <w:noProof/>
                 <w:webHidden/>
               </w:rPr>
-              <w:instrText xml:space="preserve"> PAGEREF _Toc99100184 \h </w:instrText>
+              <w:instrText xml:space="preserve"> PAGEREF _Toc101794889 \h </w:instrText>
             </w:r>
             <w:r>
               <w:rPr>
@@ -667,7 +667,7 @@
               <w:lang w:eastAsia="en-GB"/>
             </w:rPr>
           </w:pPr>
-          <w:hyperlink w:anchor="_Toc99100185" w:history="1">
+          <w:hyperlink w:anchor="_Toc101794890" w:history="1">
             <w:r>
               <w:rPr>
                 <w:rStyle w:val="Hyperlink"/>
@@ -694,7 +694,7 @@
                 <w:noProof/>
                 <w:webHidden/>
               </w:rPr>
-              <w:instrText xml:space="preserve"> PAGEREF _Toc99100185 \h </w:instrText>
+              <w:instrText xml:space="preserve"> PAGEREF _Toc101794890 \h </w:instrText>
             </w:r>
             <w:r>
               <w:rPr>
@@ -737,13 +737,13 @@
               <w:lang w:eastAsia="en-GB"/>
             </w:rPr>
           </w:pPr>
-          <w:hyperlink w:anchor="_Toc99100186" w:history="1">
+          <w:hyperlink w:anchor="_Toc101794891" w:history="1">
             <w:r>
               <w:rPr>
                 <w:rStyle w:val="Hyperlink"/>
                 <w:noProof/>
               </w:rPr>
-              <w:t>loginBasicBuild.html Testing</w:t>
+              <w:t>OrderConfirmation.html Storyboard</w:t>
             </w:r>
             <w:r>
               <w:rPr>
@@ -764,7 +764,7 @@
                 <w:noProof/>
                 <w:webHidden/>
               </w:rPr>
-              <w:instrText xml:space="preserve"> PAGEREF _Toc99100186 \h </w:instrText>
+              <w:instrText xml:space="preserve"> PAGEREF _Toc101794891 \h </w:instrText>
             </w:r>
             <w:r>
               <w:rPr>
@@ -807,14 +807,7 @@
               <w:lang w:eastAsia="en-GB"/>
             </w:rPr>
           </w:pPr>
-          <w:hyperlink w:anchor="_Toc99100187" w:history="1">
-            <w:r>
-              <w:rPr>
-                <w:rStyle w:val="Hyperlink"/>
-                <w:noProof/>
-              </w:rPr>
-              <w:t>customerSignUp.html Testing</w:t>
-            </w:r>
+          <w:hyperlink w:anchor="_Toc101794892" w:history="1">
             <w:r>
               <w:rPr>
                 <w:noProof/>
@@ -834,7 +827,7 @@
                 <w:noProof/>
                 <w:webHidden/>
               </w:rPr>
-              <w:instrText xml:space="preserve"> PAGEREF _Toc99100187 \h </w:instrText>
+              <w:instrText xml:space="preserve"> PAGEREF _Toc101794892 \h </w:instrText>
             </w:r>
             <w:r>
               <w:rPr>
@@ -854,7 +847,7 @@
                 <w:noProof/>
                 <w:webHidden/>
               </w:rPr>
-              <w:t>20</w:t>
+              <w:t>19</w:t>
             </w:r>
             <w:r>
               <w:rPr>
@@ -877,13 +870,13 @@
               <w:lang w:eastAsia="en-GB"/>
             </w:rPr>
           </w:pPr>
-          <w:hyperlink w:anchor="_Toc99100188" w:history="1">
+          <w:hyperlink w:anchor="_Toc101794893" w:history="1">
             <w:r>
               <w:rPr>
                 <w:rStyle w:val="Hyperlink"/>
                 <w:noProof/>
               </w:rPr>
-              <w:t>FrackHubMenu.html Testing</w:t>
+              <w:t>loginBasicBuild.html Testing</w:t>
             </w:r>
             <w:r>
               <w:rPr>
@@ -904,7 +897,7 @@
                 <w:noProof/>
                 <w:webHidden/>
               </w:rPr>
-              <w:instrText xml:space="preserve"> PAGEREF _Toc99100188 \h </w:instrText>
+              <w:instrText xml:space="preserve"> PAGEREF _Toc101794893 \h </w:instrText>
             </w:r>
             <w:r>
               <w:rPr>
@@ -947,7 +940,497 @@
               <w:lang w:eastAsia="en-GB"/>
             </w:rPr>
           </w:pPr>
-          <w:hyperlink w:anchor="_Toc99100189" w:history="1">
+          <w:hyperlink w:anchor="_Toc101794894" w:history="1">
+            <w:r>
+              <w:rPr>
+                <w:rStyle w:val="Hyperlink"/>
+                <w:noProof/>
+              </w:rPr>
+              <w:t>customerSignUp.html Testing</w:t>
+            </w:r>
+            <w:r>
+              <w:rPr>
+                <w:noProof/>
+                <w:webHidden/>
+              </w:rPr>
+              <w:tab/>
+            </w:r>
+            <w:r>
+              <w:rPr>
+                <w:noProof/>
+                <w:webHidden/>
+              </w:rPr>
+              <w:fldChar w:fldCharType="begin"/>
+            </w:r>
+            <w:r>
+              <w:rPr>
+                <w:noProof/>
+                <w:webHidden/>
+              </w:rPr>
+              <w:instrText xml:space="preserve"> PAGEREF _Toc101794894 \h </w:instrText>
+            </w:r>
+            <w:r>
+              <w:rPr>
+                <w:noProof/>
+                <w:webHidden/>
+              </w:rPr>
+            </w:r>
+            <w:r>
+              <w:rPr>
+                <w:noProof/>
+                <w:webHidden/>
+              </w:rPr>
+              <w:fldChar w:fldCharType="separate"/>
+            </w:r>
+            <w:r>
+              <w:rPr>
+                <w:noProof/>
+                <w:webHidden/>
+              </w:rPr>
+              <w:t>22</w:t>
+            </w:r>
+            <w:r>
+              <w:rPr>
+                <w:noProof/>
+                <w:webHidden/>
+              </w:rPr>
+              <w:fldChar w:fldCharType="end"/>
+            </w:r>
+          </w:hyperlink>
+        </w:p>
+        <w:p>
+          <w:pPr>
+            <w:pStyle w:val="TOC1"/>
+            <w:tabs>
+              <w:tab w:val="right" w:leader="dot" w:pos="9016"/>
+            </w:tabs>
+            <w:rPr>
+              <w:rFonts w:eastAsiaTheme="minorEastAsia"/>
+              <w:noProof/>
+              <w:lang w:eastAsia="en-GB"/>
+            </w:rPr>
+          </w:pPr>
+          <w:hyperlink w:anchor="_Toc101794895" w:history="1">
+            <w:r>
+              <w:rPr>
+                <w:rStyle w:val="Hyperlink"/>
+                <w:noProof/>
+              </w:rPr>
+              <w:t>FrackHubMenu.html Testing</w:t>
+            </w:r>
+            <w:r>
+              <w:rPr>
+                <w:noProof/>
+                <w:webHidden/>
+              </w:rPr>
+              <w:tab/>
+            </w:r>
+            <w:r>
+              <w:rPr>
+                <w:noProof/>
+                <w:webHidden/>
+              </w:rPr>
+              <w:fldChar w:fldCharType="begin"/>
+            </w:r>
+            <w:r>
+              <w:rPr>
+                <w:noProof/>
+                <w:webHidden/>
+              </w:rPr>
+              <w:instrText xml:space="preserve"> PAGEREF _Toc101794895 \h </w:instrText>
+            </w:r>
+            <w:r>
+              <w:rPr>
+                <w:noProof/>
+                <w:webHidden/>
+              </w:rPr>
+            </w:r>
+            <w:r>
+              <w:rPr>
+                <w:noProof/>
+                <w:webHidden/>
+              </w:rPr>
+              <w:fldChar w:fldCharType="separate"/>
+            </w:r>
+            <w:r>
+              <w:rPr>
+                <w:noProof/>
+                <w:webHidden/>
+              </w:rPr>
+              <w:t>23</w:t>
+            </w:r>
+            <w:r>
+              <w:rPr>
+                <w:noProof/>
+                <w:webHidden/>
+              </w:rPr>
+              <w:fldChar w:fldCharType="end"/>
+            </w:r>
+          </w:hyperlink>
+        </w:p>
+        <w:p>
+          <w:pPr>
+            <w:pStyle w:val="TOC1"/>
+            <w:tabs>
+              <w:tab w:val="right" w:leader="dot" w:pos="9016"/>
+            </w:tabs>
+            <w:rPr>
+              <w:rFonts w:eastAsiaTheme="minorEastAsia"/>
+              <w:noProof/>
+              <w:lang w:eastAsia="en-GB"/>
+            </w:rPr>
+          </w:pPr>
+          <w:hyperlink w:anchor="_Toc101794896" w:history="1">
+            <w:r>
+              <w:rPr>
+                <w:rStyle w:val="Hyperlink"/>
+                <w:noProof/>
+              </w:rPr>
+              <w:t>MyItems.html Testing</w:t>
+            </w:r>
+            <w:r>
+              <w:rPr>
+                <w:noProof/>
+                <w:webHidden/>
+              </w:rPr>
+              <w:tab/>
+            </w:r>
+            <w:r>
+              <w:rPr>
+                <w:noProof/>
+                <w:webHidden/>
+              </w:rPr>
+              <w:fldChar w:fldCharType="begin"/>
+            </w:r>
+            <w:r>
+              <w:rPr>
+                <w:noProof/>
+                <w:webHidden/>
+              </w:rPr>
+              <w:instrText xml:space="preserve"> PAGEREF _Toc101794896 \h </w:instrText>
+            </w:r>
+            <w:r>
+              <w:rPr>
+                <w:noProof/>
+                <w:webHidden/>
+              </w:rPr>
+            </w:r>
+            <w:r>
+              <w:rPr>
+                <w:noProof/>
+                <w:webHidden/>
+              </w:rPr>
+              <w:fldChar w:fldCharType="separate"/>
+            </w:r>
+            <w:r>
+              <w:rPr>
+                <w:noProof/>
+                <w:webHidden/>
+              </w:rPr>
+              <w:t>24</w:t>
+            </w:r>
+            <w:r>
+              <w:rPr>
+                <w:noProof/>
+                <w:webHidden/>
+              </w:rPr>
+              <w:fldChar w:fldCharType="end"/>
+            </w:r>
+          </w:hyperlink>
+        </w:p>
+        <w:p>
+          <w:pPr>
+            <w:pStyle w:val="TOC1"/>
+            <w:tabs>
+              <w:tab w:val="right" w:leader="dot" w:pos="9016"/>
+            </w:tabs>
+            <w:rPr>
+              <w:rFonts w:eastAsiaTheme="minorEastAsia"/>
+              <w:noProof/>
+              <w:lang w:eastAsia="en-GB"/>
+            </w:rPr>
+          </w:pPr>
+          <w:hyperlink w:anchor="_Toc101794897" w:history="1">
+            <w:r>
+              <w:rPr>
+                <w:rStyle w:val="Hyperlink"/>
+                <w:noProof/>
+              </w:rPr>
+              <w:t>MyItemsRented.html Testing</w:t>
+            </w:r>
+            <w:r>
+              <w:rPr>
+                <w:noProof/>
+                <w:webHidden/>
+              </w:rPr>
+              <w:tab/>
+            </w:r>
+            <w:r>
+              <w:rPr>
+                <w:noProof/>
+                <w:webHidden/>
+              </w:rPr>
+              <w:fldChar w:fldCharType="begin"/>
+            </w:r>
+            <w:r>
+              <w:rPr>
+                <w:noProof/>
+                <w:webHidden/>
+              </w:rPr>
+              <w:instrText xml:space="preserve"> PAGEREF _Toc101794897 \h </w:instrText>
+            </w:r>
+            <w:r>
+              <w:rPr>
+                <w:noProof/>
+                <w:webHidden/>
+              </w:rPr>
+            </w:r>
+            <w:r>
+              <w:rPr>
+                <w:noProof/>
+                <w:webHidden/>
+              </w:rPr>
+              <w:fldChar w:fldCharType="separate"/>
+            </w:r>
+            <w:r>
+              <w:rPr>
+                <w:noProof/>
+                <w:webHidden/>
+              </w:rPr>
+              <w:t>25</w:t>
+            </w:r>
+            <w:r>
+              <w:rPr>
+                <w:noProof/>
+                <w:webHidden/>
+              </w:rPr>
+              <w:fldChar w:fldCharType="end"/>
+            </w:r>
+          </w:hyperlink>
+        </w:p>
+        <w:p>
+          <w:pPr>
+            <w:pStyle w:val="TOC1"/>
+            <w:tabs>
+              <w:tab w:val="right" w:leader="dot" w:pos="9016"/>
+            </w:tabs>
+            <w:rPr>
+              <w:rFonts w:eastAsiaTheme="minorEastAsia"/>
+              <w:noProof/>
+              <w:lang w:eastAsia="en-GB"/>
+            </w:rPr>
+          </w:pPr>
+          <w:hyperlink w:anchor="_Toc101794898" w:history="1">
+            <w:r>
+              <w:rPr>
+                <w:rStyle w:val="Hyperlink"/>
+                <w:noProof/>
+              </w:rPr>
+              <w:t>SearchItems.html Testing</w:t>
+            </w:r>
+            <w:r>
+              <w:rPr>
+                <w:noProof/>
+                <w:webHidden/>
+              </w:rPr>
+              <w:tab/>
+            </w:r>
+            <w:r>
+              <w:rPr>
+                <w:noProof/>
+                <w:webHidden/>
+              </w:rPr>
+              <w:fldChar w:fldCharType="begin"/>
+            </w:r>
+            <w:r>
+              <w:rPr>
+                <w:noProof/>
+                <w:webHidden/>
+              </w:rPr>
+              <w:instrText xml:space="preserve"> PAGEREF _Toc101794898 \h </w:instrText>
+            </w:r>
+            <w:r>
+              <w:rPr>
+                <w:noProof/>
+                <w:webHidden/>
+              </w:rPr>
+            </w:r>
+            <w:r>
+              <w:rPr>
+                <w:noProof/>
+                <w:webHidden/>
+              </w:rPr>
+              <w:fldChar w:fldCharType="separate"/>
+            </w:r>
+            <w:r>
+              <w:rPr>
+                <w:noProof/>
+                <w:webHidden/>
+              </w:rPr>
+              <w:t>26</w:t>
+            </w:r>
+            <w:r>
+              <w:rPr>
+                <w:noProof/>
+                <w:webHidden/>
+              </w:rPr>
+              <w:fldChar w:fldCharType="end"/>
+            </w:r>
+          </w:hyperlink>
+        </w:p>
+        <w:p>
+          <w:pPr>
+            <w:pStyle w:val="TOC1"/>
+            <w:tabs>
+              <w:tab w:val="right" w:leader="dot" w:pos="9016"/>
+            </w:tabs>
+            <w:rPr>
+              <w:rFonts w:eastAsiaTheme="minorEastAsia"/>
+              <w:noProof/>
+              <w:lang w:eastAsia="en-GB"/>
+            </w:rPr>
+          </w:pPr>
+          <w:hyperlink w:anchor="_Toc101794899" w:history="1">
+            <w:r>
+              <w:rPr>
+                <w:rStyle w:val="Hyperlink"/>
+                <w:noProof/>
+              </w:rPr>
+              <w:t>UploadItems.html Testing</w:t>
+            </w:r>
+            <w:r>
+              <w:rPr>
+                <w:noProof/>
+                <w:webHidden/>
+              </w:rPr>
+              <w:tab/>
+            </w:r>
+            <w:r>
+              <w:rPr>
+                <w:noProof/>
+                <w:webHidden/>
+              </w:rPr>
+              <w:fldChar w:fldCharType="begin"/>
+            </w:r>
+            <w:r>
+              <w:rPr>
+                <w:noProof/>
+                <w:webHidden/>
+              </w:rPr>
+              <w:instrText xml:space="preserve"> PAGEREF _Toc101794899 \h </w:instrText>
+            </w:r>
+            <w:r>
+              <w:rPr>
+                <w:noProof/>
+                <w:webHidden/>
+              </w:rPr>
+            </w:r>
+            <w:r>
+              <w:rPr>
+                <w:noProof/>
+                <w:webHidden/>
+              </w:rPr>
+              <w:fldChar w:fldCharType="separate"/>
+            </w:r>
+            <w:r>
+              <w:rPr>
+                <w:noProof/>
+                <w:webHidden/>
+              </w:rPr>
+              <w:t>27</w:t>
+            </w:r>
+            <w:r>
+              <w:rPr>
+                <w:noProof/>
+                <w:webHidden/>
+              </w:rPr>
+              <w:fldChar w:fldCharType="end"/>
+            </w:r>
+          </w:hyperlink>
+        </w:p>
+        <w:p>
+          <w:pPr>
+            <w:pStyle w:val="TOC1"/>
+            <w:tabs>
+              <w:tab w:val="right" w:leader="dot" w:pos="9016"/>
+            </w:tabs>
+            <w:rPr>
+              <w:rFonts w:eastAsiaTheme="minorEastAsia"/>
+              <w:noProof/>
+              <w:lang w:eastAsia="en-GB"/>
+            </w:rPr>
+          </w:pPr>
+          <w:hyperlink w:anchor="_Toc101794900" w:history="1">
+            <w:r>
+              <w:rPr>
+                <w:rStyle w:val="Hyperlink"/>
+                <w:noProof/>
+              </w:rPr>
+              <w:t>OrderConfirmation.html Testing</w:t>
+            </w:r>
+            <w:r>
+              <w:rPr>
+                <w:noProof/>
+                <w:webHidden/>
+              </w:rPr>
+              <w:tab/>
+            </w:r>
+            <w:r>
+              <w:rPr>
+                <w:noProof/>
+                <w:webHidden/>
+              </w:rPr>
+              <w:fldChar w:fldCharType="begin"/>
+            </w:r>
+            <w:r>
+              <w:rPr>
+                <w:noProof/>
+                <w:webHidden/>
+              </w:rPr>
+              <w:instrText xml:space="preserve"> PAGEREF _Toc101794900 \h </w:instrText>
+            </w:r>
+            <w:r>
+              <w:rPr>
+                <w:noProof/>
+                <w:webHidden/>
+              </w:rPr>
+            </w:r>
+            <w:r>
+              <w:rPr>
+                <w:noProof/>
+                <w:webHidden/>
+              </w:rPr>
+              <w:fldChar w:fldCharType="separate"/>
+            </w:r>
+            <w:r>
+              <w:rPr>
+                <w:noProof/>
+                <w:webHidden/>
+              </w:rPr>
+              <w:t>28</w:t>
+            </w:r>
+            <w:r>
+              <w:rPr>
+                <w:noProof/>
+                <w:webHidden/>
+              </w:rPr>
+              <w:fldChar w:fldCharType="end"/>
+            </w:r>
+          </w:hyperlink>
+        </w:p>
+        <w:p>
+          <w:pPr>
+            <w:pStyle w:val="TOC1"/>
+            <w:tabs>
+              <w:tab w:val="right" w:leader="dot" w:pos="9016"/>
+            </w:tabs>
+            <w:rPr>
+              <w:rFonts w:eastAsiaTheme="minorEastAsia"/>
+              <w:noProof/>
+              <w:lang w:eastAsia="en-GB"/>
+            </w:rPr>
+          </w:pPr>
+          <w:hyperlink w:anchor="_Toc101794901" w:history="1">
             <w:r>
               <w:rPr>
                 <w:rStyle w:val="Hyperlink"/>
@@ -974,7 +1457,7 @@
                 <w:noProof/>
                 <w:webHidden/>
               </w:rPr>
-              <w:instrText xml:space="preserve"> PAGEREF _Toc99100189 \h </w:instrText>
+              <w:instrText xml:space="preserve"> PAGEREF _Toc101794901 \h </w:instrText>
             </w:r>
             <w:r>
               <w:rPr>
@@ -994,7 +1477,7 @@
                 <w:noProof/>
                 <w:webHidden/>
               </w:rPr>
-              <w:t>22</w:t>
+              <w:t>29</w:t>
             </w:r>
             <w:r>
               <w:rPr>
@@ -1058,7 +1541,7 @@
           <w:sz w:val="44"/>
         </w:rPr>
       </w:pPr>
-      <w:bookmarkStart w:id="0" w:name="_Toc99100177"/>
+      <w:bookmarkStart w:id="0" w:name="_Toc101794882"/>
       <w:r>
         <w:rPr>
           <w:sz w:val="44"/>
@@ -2367,6 +2850,17 @@
                     <v:stroke startarrow="block" endarrow="block" joinstyle="miter"/>
                   </v:shape>
                   <v:group id="Group 26" o:spid="_x0000_s1044" style="position:absolute;left:7176;top:62966;width:36684;height:9028" coordsize="36683,9028" o:gfxdata="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">
+                    <v:shapetype id="_x0000_t34" coordsize="21600,21600" o:spt="34" o:oned="t" adj="10800" path="m,l@0,0@0,21600,21600,21600e" filled="f">
+                      <v:stroke joinstyle="miter"/>
+                      <v:formulas>
+                        <v:f eqn="val #0"/>
+                      </v:formulas>
+                      <v:path arrowok="t" fillok="f" o:connecttype="none"/>
+                      <v:handles>
+                        <v:h position="#0,center"/>
+                      </v:handles>
+                      <o:lock v:ext="edit" shapetype="t"/>
+                    </v:shapetype>
                     <v:shape id="Elbow Connector 21" o:spid="_x0000_s1045" type="#_x0000_t34" style="position:absolute;width:36683;height:9028;flip:x y;visibility:visible;mso-wrap-style:square" o:connectortype="elbow" o:gfxdata="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" adj="21577" strokecolor="black [3213]" strokeweight=".5pt">
                       <v:stroke endarrow="block"/>
                     </v:shape>
@@ -2577,8 +3071,6 @@
           <w:sz w:val="40"/>
         </w:rPr>
       </w:pPr>
-      <w:bookmarkStart w:id="1" w:name="_GoBack"/>
-      <w:bookmarkEnd w:id="1"/>
     </w:p>
     <w:p>
       <w:pPr>
@@ -2720,12 +3212,12 @@
         <w:pStyle w:val="Heading1"/>
         <w:jc w:val="center"/>
       </w:pPr>
-      <w:bookmarkStart w:id="2" w:name="_Toc99100178"/>
+      <w:bookmarkStart w:id="1" w:name="_Toc101794883"/>
       <w:r>
         <w:lastRenderedPageBreak/>
         <w:t>Usability features</w:t>
       </w:r>
-      <w:bookmarkEnd w:id="2"/>
+      <w:bookmarkEnd w:id="1"/>
     </w:p>
     <w:p/>
     <w:p>
@@ -2748,7 +3240,6 @@
           <w:id w:val="-730150858"/>
           <w:citation/>
         </w:sdtPr>
-        <w:sdtEndPr/>
         <w:sdtContent>
           <w:r>
             <w:rPr>
@@ -2859,7 +3350,6 @@
           <w:id w:val="-1997711164"/>
           <w:citation/>
         </w:sdtPr>
-        <w:sdtEndPr/>
         <w:sdtContent>
           <w:r>
             <w:fldChar w:fldCharType="begin"/>
@@ -2897,7 +3387,6 @@
           <w:id w:val="1907258056"/>
           <w:citation/>
         </w:sdtPr>
-        <w:sdtEndPr/>
         <w:sdtContent>
           <w:r>
             <w:fldChar w:fldCharType="begin"/>
@@ -2955,12 +3444,12 @@
         <w:pStyle w:val="Heading1"/>
       </w:pPr>
     </w:p>
-    <w:bookmarkStart w:id="3" w:name="_Toc99100179"/>
     <w:p>
       <w:pPr>
         <w:pStyle w:val="Heading1"/>
         <w:jc w:val="center"/>
       </w:pPr>
+      <w:bookmarkStart w:id="2" w:name="_Toc101794884"/>
       <w:r>
         <w:rPr>
           <w:noProof/>
@@ -3047,7 +3536,7 @@
           </mc:Choice>
           <mc:Fallback>
             <w:pict>
-              <v:rect w14:anchorId="43EBB6D3" id="Rectangle 30" o:spid="_x0000_s1052" style="position:absolute;left:0;text-align:left;margin-left:150.4pt;margin-top:339.05pt;width:113pt;height:36.45pt;z-index:251639808;visibility:visible;mso-wrap-style:square;mso-width-percent:0;mso-height-percent:0;mso-wrap-distance-left:9pt;mso-wrap-distance-top:0;mso-wrap-distance-right:9pt;mso-wrap-distance-bottom:0;mso-position-horizontal:absolute;mso-position-horizontal-relative:text;mso-position-vertical:absolute;mso-position-vertical-relative:text;mso-width-percent:0;mso-height-percent:0;mso-width-relative:margin;mso-height-relative:margin;v-text-anchor:middle" o:gfxdata="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" fillcolor="white [3201]" strokecolor="black [3200]" strokeweight="1pt">
+              <v:rect w14:anchorId="43EBB6D3" id="Rectangle 30" o:spid="_x0000_s1053" style="position:absolute;left:0;text-align:left;margin-left:150.4pt;margin-top:339.05pt;width:113pt;height:36.45pt;z-index:251646976;visibility:visible;mso-wrap-style:square;mso-width-percent:0;mso-height-percent:0;mso-wrap-distance-left:9pt;mso-wrap-distance-top:0;mso-wrap-distance-right:9pt;mso-wrap-distance-bottom:0;mso-position-horizontal:absolute;mso-position-horizontal-relative:text;mso-position-vertical:absolute;mso-position-vertical-relative:text;mso-width-percent:0;mso-height-percent:0;mso-width-relative:margin;mso-height-relative:margin;v-text-anchor:middle" o:gfxdata="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" fillcolor="white [3201]" strokecolor="black [3200]" strokeweight="1pt">
                 <v:textbox>
                   <w:txbxContent>
                     <w:p>
@@ -3157,7 +3646,7 @@
           </mc:Choice>
           <mc:Fallback>
             <w:pict>
-              <v:rect w14:anchorId="6809EE5B" id="Rectangle 24" o:spid="_x0000_s1053" style="position:absolute;left:0;text-align:left;margin-left:150.35pt;margin-top:287.05pt;width:83.85pt;height:36.45pt;z-index:251638784;visibility:visible;mso-wrap-style:square;mso-width-percent:0;mso-height-percent:0;mso-wrap-distance-left:9pt;mso-wrap-distance-top:0;mso-wrap-distance-right:9pt;mso-wrap-distance-bottom:0;mso-position-horizontal:absolute;mso-position-horizontal-relative:text;mso-position-vertical:absolute;mso-position-vertical-relative:text;mso-width-percent:0;mso-height-percent:0;mso-width-relative:margin;mso-height-relative:margin;v-text-anchor:middle" o:gfxdata="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" fillcolor="white [3201]" strokecolor="black [3200]" strokeweight="1pt">
+              <v:rect w14:anchorId="6809EE5B" id="Rectangle 24" o:spid="_x0000_s1054" style="position:absolute;left:0;text-align:left;margin-left:150.35pt;margin-top:287.05pt;width:83.85pt;height:36.45pt;z-index:251645952;visibility:visible;mso-wrap-style:square;mso-width-percent:0;mso-height-percent:0;mso-wrap-distance-left:9pt;mso-wrap-distance-top:0;mso-wrap-distance-right:9pt;mso-wrap-distance-bottom:0;mso-position-horizontal:absolute;mso-position-horizontal-relative:text;mso-position-vertical:absolute;mso-position-vertical-relative:text;mso-width-percent:0;mso-height-percent:0;mso-width-relative:margin;mso-height-relative:margin;v-text-anchor:middle" o:gfxdata="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" fillcolor="white [3201]" strokecolor="black [3200]" strokeweight="1pt">
                 <v:textbox>
                   <w:txbxContent>
                     <w:p>
@@ -3267,7 +3756,7 @@
           </mc:Choice>
           <mc:Fallback>
             <w:pict>
-              <v:rect w14:anchorId="27C93131" id="Rectangle 19" o:spid="_x0000_s1054" style="position:absolute;left:0;text-align:left;margin-left:150.4pt;margin-top:242.45pt;width:254.25pt;height:27.35pt;z-index:251637760;visibility:visible;mso-wrap-style:square;mso-width-percent:0;mso-height-percent:0;mso-wrap-distance-left:9pt;mso-wrap-distance-top:0;mso-wrap-distance-right:9pt;mso-wrap-distance-bottom:0;mso-position-horizontal:absolute;mso-position-horizontal-relative:text;mso-position-vertical:absolute;mso-position-vertical-relative:text;mso-width-percent:0;mso-height-percent:0;mso-width-relative:margin;mso-height-relative:margin;v-text-anchor:middle" o:gfxdata="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" fillcolor="white [3201]" strokecolor="black [3200]" strokeweight="1pt">
+              <v:rect w14:anchorId="27C93131" id="Rectangle 19" o:spid="_x0000_s1055" style="position:absolute;left:0;text-align:left;margin-left:150.4pt;margin-top:242.45pt;width:254.25pt;height:27.35pt;z-index:251644928;visibility:visible;mso-wrap-style:square;mso-width-percent:0;mso-height-percent:0;mso-wrap-distance-left:9pt;mso-wrap-distance-top:0;mso-wrap-distance-right:9pt;mso-wrap-distance-bottom:0;mso-position-horizontal:absolute;mso-position-horizontal-relative:text;mso-position-vertical:absolute;mso-position-vertical-relative:text;mso-width-percent:0;mso-height-percent:0;mso-width-relative:margin;mso-height-relative:margin;v-text-anchor:middle" o:gfxdata="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" fillcolor="white [3201]" strokecolor="black [3200]" strokeweight="1pt">
                 <v:textbox>
                   <w:txbxContent>
                     <w:p>
@@ -3377,7 +3866,7 @@
           </mc:Choice>
           <mc:Fallback>
             <w:pict>
-              <v:rect w14:anchorId="27C93131" id="Rectangle 18" o:spid="_x0000_s1055" style="position:absolute;left:0;text-align:left;margin-left:150.4pt;margin-top:195.95pt;width:254.3pt;height:30.1pt;z-index:251636736;visibility:visible;mso-wrap-style:square;mso-width-percent:0;mso-height-percent:0;mso-wrap-distance-left:9pt;mso-wrap-distance-top:0;mso-wrap-distance-right:9pt;mso-wrap-distance-bottom:0;mso-position-horizontal:absolute;mso-position-horizontal-relative:text;mso-position-vertical:absolute;mso-position-vertical-relative:text;mso-width-percent:0;mso-height-percent:0;mso-width-relative:margin;mso-height-relative:margin;v-text-anchor:middle" o:gfxdata="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" fillcolor="white [3201]" strokecolor="black [3200]" strokeweight="1pt">
+              <v:rect w14:anchorId="27C93131" id="Rectangle 18" o:spid="_x0000_s1056" style="position:absolute;left:0;text-align:left;margin-left:150.4pt;margin-top:195.95pt;width:254.3pt;height:30.1pt;z-index:251643904;visibility:visible;mso-wrap-style:square;mso-width-percent:0;mso-height-percent:0;mso-wrap-distance-left:9pt;mso-wrap-distance-top:0;mso-wrap-distance-right:9pt;mso-wrap-distance-bottom:0;mso-position-horizontal:absolute;mso-position-horizontal-relative:text;mso-position-vertical:absolute;mso-position-vertical-relative:text;mso-width-percent:0;mso-height-percent:0;mso-width-relative:margin;mso-height-relative:margin;v-text-anchor:middle" o:gfxdata="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" fillcolor="white [3201]" strokecolor="black [3200]" strokeweight="1pt">
                 <v:textbox>
                   <w:txbxContent>
                     <w:p>
@@ -3481,7 +3970,7 @@
           </mc:Choice>
           <mc:Fallback>
             <w:pict>
-              <v:rect id="Rectangle 17" o:spid="_x0000_s1056" style="position:absolute;left:0;text-align:left;margin-left:152.2pt;margin-top:135.8pt;width:179.55pt;height:41.9pt;z-index:251635712;visibility:visible;mso-wrap-style:square;mso-wrap-distance-left:9pt;mso-wrap-distance-top:0;mso-wrap-distance-right:9pt;mso-wrap-distance-bottom:0;mso-position-horizontal:absolute;mso-position-horizontal-relative:text;mso-position-vertical:absolute;mso-position-vertical-relative:text;v-text-anchor:middle" o:gfxdata="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" fillcolor="white [3201]" strokecolor="black [3200]" strokeweight="1pt">
+              <v:rect id="Rectangle 17" o:spid="_x0000_s1057" style="position:absolute;left:0;text-align:left;margin-left:152.2pt;margin-top:135.8pt;width:179.55pt;height:41.9pt;z-index:251642880;visibility:visible;mso-wrap-style:square;mso-wrap-distance-left:9pt;mso-wrap-distance-top:0;mso-wrap-distance-right:9pt;mso-wrap-distance-bottom:0;mso-position-horizontal:absolute;mso-position-horizontal-relative:text;mso-position-vertical:absolute;mso-position-vertical-relative:text;v-text-anchor:middle" o:gfxdata="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" fillcolor="white [3201]" strokecolor="black [3200]" strokeweight="1pt">
                 <v:textbox>
                   <w:txbxContent>
                     <w:p>
@@ -3584,7 +4073,7 @@
       <w:r>
         <w:t>.html Storyboard</w:t>
       </w:r>
-      <w:bookmarkEnd w:id="3"/>
+      <w:bookmarkEnd w:id="2"/>
     </w:p>
     <w:p/>
     <w:p>
@@ -3759,11 +4248,7 @@
           </mc:Choice>
           <mc:Fallback>
             <w:pict>
-              <v:shapetype id="_x0000_t202" coordsize="21600,21600" o:spt="202" path="m,l,21600r21600,l21600,xe">
-                <v:stroke joinstyle="miter"/>
-                <v:path gradientshapeok="t" o:connecttype="rect"/>
-              </v:shapetype>
-              <v:shape id="Text Box 131" o:spid="_x0000_s1057" type="#_x0000_t202" style="position:absolute;margin-left:-16.5pt;margin-top:21.7pt;width:70.5pt;height:38.25pt;z-index:251669504;visibility:visible;mso-wrap-style:square;mso-wrap-distance-left:9pt;mso-wrap-distance-top:0;mso-wrap-distance-right:9pt;mso-wrap-distance-bottom:0;mso-position-horizontal:absolute;mso-position-horizontal-relative:text;mso-position-vertical:absolute;mso-position-vertical-relative:text;v-text-anchor:top" o:gfxdata="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" fillcolor="white [3201]" strokeweight=".5pt">
+              <v:shape id="Text Box 131" o:spid="_x0000_s1058" type="#_x0000_t202" style="position:absolute;margin-left:-16.5pt;margin-top:21.7pt;width:70.5pt;height:38.25pt;z-index:251663360;visibility:visible;mso-wrap-style:square;mso-wrap-distance-left:9pt;mso-wrap-distance-top:0;mso-wrap-distance-right:9pt;mso-wrap-distance-bottom:0;mso-position-horizontal:absolute;mso-position-horizontal-relative:text;mso-position-vertical:absolute;mso-position-vertical-relative:text;v-text-anchor:top" o:gfxdata="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" fillcolor="white [3201]" strokeweight=".5pt">
                 <v:textbox>
                   <w:txbxContent>
                     <w:p>
@@ -3983,11 +4468,11 @@
           </mc:Choice>
           <mc:Fallback>
             <w:pict>
-              <v:group id="Group 128" o:spid="_x0000_s1058" style="position:absolute;margin-left:-38.25pt;margin-top:21.75pt;width:150.75pt;height:38.25pt;z-index:251668480" coordsize="19145,4857" o:gfxdata="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">
-                <v:shape id="Straight Arrow Connector 122" o:spid="_x0000_s1059" type="#_x0000_t32" style="position:absolute;left:7143;top:2667;width:12002;height:476;visibility:visible;mso-wrap-style:square" o:connectortype="straight" o:gfxdata="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" strokecolor="black [3213]" strokeweight=".5pt">
+              <v:group id="Group 128" o:spid="_x0000_s1059" style="position:absolute;margin-left:-38.25pt;margin-top:21.75pt;width:150.75pt;height:38.25pt;z-index:251662336" coordsize="19145,4857" o:gfxdata="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">
+                <v:shape id="Straight Arrow Connector 122" o:spid="_x0000_s1060" type="#_x0000_t32" style="position:absolute;left:7143;top:2667;width:12002;height:476;visibility:visible;mso-wrap-style:square" o:connectortype="straight" o:gfxdata="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" strokecolor="black [3213]" strokeweight=".5pt">
                   <v:stroke endarrow="block" joinstyle="miter"/>
                 </v:shape>
-                <v:shape id="Text Box 123" o:spid="_x0000_s1060" type="#_x0000_t202" style="position:absolute;width:8953;height:4857;visibility:visible;mso-wrap-style:square;v-text-anchor:top" o:gfxdata="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" fillcolor="white [3201]" strokeweight=".5pt">
+                <v:shape id="Text Box 123" o:spid="_x0000_s1061" type="#_x0000_t202" style="position:absolute;width:8953;height:4857;visibility:visible;mso-wrap-style:square;v-text-anchor:top" o:gfxdata="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" fillcolor="white [3201]" strokeweight=".5pt">
                   <v:textbox>
                     <w:txbxContent>
                       <w:p>
@@ -4193,11 +4678,11 @@
         <w:pStyle w:val="Heading1"/>
         <w:jc w:val="center"/>
       </w:pPr>
-      <w:bookmarkStart w:id="4" w:name="_Toc99100180"/>
+      <w:bookmarkStart w:id="3" w:name="_Toc101794885"/>
       <w:r>
         <w:t>customerSignUp.html Storyboard</w:t>
       </w:r>
-      <w:bookmarkEnd w:id="4"/>
+      <w:bookmarkEnd w:id="3"/>
     </w:p>
     <w:p/>
     <w:p/>
@@ -4861,8 +5346,8 @@
           </mc:Choice>
           <mc:Fallback>
             <w:pict>
-              <v:group id="Group 135" o:spid="_x0000_s1061" style="position:absolute;margin-left:141pt;margin-top:.65pt;width:251.25pt;height:360.75pt;z-index:251667456;mso-width-relative:margin;mso-height-relative:margin" coordsize="34662,51605" o:gfxdata="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">
-                <v:rect id="Rectangle 36" o:spid="_x0000_s1062" style="position:absolute;left:285;width:22802;height:5324;visibility:visible;mso-wrap-style:square;v-text-anchor:middle" o:gfxdata="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" fillcolor="white [3201]" strokecolor="black [3200]" strokeweight="1pt">
+              <v:group id="Group 135" o:spid="_x0000_s1062" style="position:absolute;margin-left:141pt;margin-top:.65pt;width:251.25pt;height:360.75pt;z-index:251661312;mso-width-relative:margin;mso-height-relative:margin" coordsize="34662,51605" o:gfxdata="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">
+                <v:rect id="Rectangle 36" o:spid="_x0000_s1063" style="position:absolute;left:285;width:22802;height:5324;visibility:visible;mso-wrap-style:square;v-text-anchor:middle" o:gfxdata="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" fillcolor="white [3201]" strokecolor="black [3200]" strokeweight="1pt">
                   <v:textbox>
                     <w:txbxContent>
                       <w:p>
@@ -4882,7 +5367,7 @@
                     </w:txbxContent>
                   </v:textbox>
                 </v:rect>
-                <v:rect id="Rectangle 41" o:spid="_x0000_s1063" style="position:absolute;left:285;top:6858;width:34377;height:3870;visibility:visible;mso-wrap-style:square;v-text-anchor:middle" o:gfxdata="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" fillcolor="white [3201]" strokecolor="black [3200]" strokeweight="1pt">
+                <v:rect id="Rectangle 41" o:spid="_x0000_s1064" style="position:absolute;left:285;top:6858;width:34377;height:3870;visibility:visible;mso-wrap-style:square;v-text-anchor:middle" o:gfxdata="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" fillcolor="white [3201]" strokecolor="black [3200]" strokeweight="1pt">
                   <v:textbox>
                     <w:txbxContent>
                       <w:p>
@@ -4902,7 +5387,7 @@
                     </w:txbxContent>
                   </v:textbox>
                 </v:rect>
-                <v:rect id="Rectangle 42" o:spid="_x0000_s1064" style="position:absolute;left:285;top:12016;width:34373;height:3934;visibility:visible;mso-wrap-style:square;v-text-anchor:middle" o:gfxdata="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" fillcolor="white [3201]" strokecolor="black [3200]" strokeweight="1pt">
+                <v:rect id="Rectangle 42" o:spid="_x0000_s1065" style="position:absolute;left:285;top:12016;width:34373;height:3934;visibility:visible;mso-wrap-style:square;v-text-anchor:middle" o:gfxdata="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" fillcolor="white [3201]" strokecolor="black [3200]" strokeweight="1pt">
                   <v:textbox>
                     <w:txbxContent>
                       <w:p>
@@ -4922,7 +5407,7 @@
                     </w:txbxContent>
                   </v:textbox>
                 </v:rect>
-                <v:rect id="Rectangle 118" o:spid="_x0000_s1065" style="position:absolute;left:285;top:22860;width:34373;height:3816;visibility:visible;mso-wrap-style:square;v-text-anchor:middle" o:gfxdata="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" fillcolor="white [3201]" strokecolor="black [3200]" strokeweight="1pt">
+                <v:rect id="Rectangle 118" o:spid="_x0000_s1066" style="position:absolute;left:285;top:22860;width:34373;height:3816;visibility:visible;mso-wrap-style:square;v-text-anchor:middle" o:gfxdata="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" fillcolor="white [3201]" strokecolor="black [3200]" strokeweight="1pt">
                   <v:textbox>
                     <w:txbxContent>
                       <w:p>
@@ -4942,7 +5427,7 @@
                     </w:txbxContent>
                   </v:textbox>
                 </v:rect>
-                <v:rect id="Rectangle 119" o:spid="_x0000_s1066" style="position:absolute;left:95;top:28003;width:34372;height:3816;visibility:visible;mso-wrap-style:square;v-text-anchor:middle" o:gfxdata="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" fillcolor="white [3201]" strokecolor="black [3200]" strokeweight="1pt">
+                <v:rect id="Rectangle 119" o:spid="_x0000_s1067" style="position:absolute;left:95;top:28003;width:34372;height:3816;visibility:visible;mso-wrap-style:square;v-text-anchor:middle" o:gfxdata="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" fillcolor="white [3201]" strokecolor="black [3200]" strokeweight="1pt">
                   <v:textbox>
                     <w:txbxContent>
                       <w:p>
@@ -4962,7 +5447,7 @@
                     </w:txbxContent>
                   </v:textbox>
                 </v:rect>
-                <v:rect id="Rectangle 38" o:spid="_x0000_s1067" style="position:absolute;top:37147;width:34372;height:3816;visibility:visible;mso-wrap-style:square;v-text-anchor:middle" o:gfxdata="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" fillcolor="white [3201]" strokecolor="black [3200]" strokeweight="1pt">
+                <v:rect id="Rectangle 38" o:spid="_x0000_s1068" style="position:absolute;top:37147;width:34372;height:3816;visibility:visible;mso-wrap-style:square;v-text-anchor:middle" o:gfxdata="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" fillcolor="white [3201]" strokecolor="black [3200]" strokeweight="1pt">
                   <v:textbox>
                     <w:txbxContent>
                       <w:p>
@@ -4982,7 +5467,7 @@
                     </w:txbxContent>
                   </v:textbox>
                 </v:rect>
-                <v:rect id="Rectangle 39" o:spid="_x0000_s1068" style="position:absolute;top:42481;width:34372;height:3975;visibility:visible;mso-wrap-style:square;v-text-anchor:middle" o:gfxdata="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" fillcolor="white [3201]" strokecolor="black [3200]" strokeweight="1pt">
+                <v:rect id="Rectangle 39" o:spid="_x0000_s1069" style="position:absolute;top:42481;width:34372;height:3975;visibility:visible;mso-wrap-style:square;v-text-anchor:middle" o:gfxdata="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" fillcolor="white [3201]" strokecolor="black [3200]" strokeweight="1pt">
                   <v:textbox>
                     <w:txbxContent>
                       <w:p>
@@ -5002,7 +5487,7 @@
                     </w:txbxContent>
                   </v:textbox>
                 </v:rect>
-                <v:rect id="Rectangle 43" o:spid="_x0000_s1069" style="position:absolute;top:48006;width:12106;height:3599;visibility:visible;mso-wrap-style:square;v-text-anchor:middle" o:gfxdata="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" fillcolor="white [3201]" strokecolor="black [3200]" strokeweight="1pt">
+                <v:rect id="Rectangle 43" o:spid="_x0000_s1070" style="position:absolute;top:48006;width:12106;height:3599;visibility:visible;mso-wrap-style:square;v-text-anchor:middle" o:gfxdata="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" fillcolor="white [3201]" strokecolor="black [3200]" strokeweight="1pt">
                   <v:textbox>
                     <w:txbxContent>
                       <w:p>
@@ -5022,7 +5507,7 @@
                     </w:txbxContent>
                   </v:textbox>
                 </v:rect>
-                <v:rect id="Rectangle 120" o:spid="_x0000_s1070" style="position:absolute;top:32575;width:34372;height:3816;visibility:visible;mso-wrap-style:square;v-text-anchor:middle" o:gfxdata="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" fillcolor="white [3201]" strokecolor="black [3200]" strokeweight="1pt">
+                <v:rect id="Rectangle 120" o:spid="_x0000_s1071" style="position:absolute;top:32575;width:34372;height:3816;visibility:visible;mso-wrap-style:square;v-text-anchor:middle" o:gfxdata="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" fillcolor="white [3201]" strokecolor="black [3200]" strokeweight="1pt">
                   <v:textbox>
                     <w:txbxContent>
                       <w:p>
@@ -5136,7 +5621,7 @@
           </mc:Choice>
           <mc:Fallback>
             <w:pict>
-              <v:rect id="Rectangle 117" o:spid="_x0000_s1071" style="position:absolute;margin-left:141pt;margin-top:8.95pt;width:249.85pt;height:30.05pt;z-index:251666432;visibility:visible;mso-wrap-style:square;mso-width-percent:0;mso-wrap-distance-left:9pt;mso-wrap-distance-top:0;mso-wrap-distance-right:9pt;mso-wrap-distance-bottom:0;mso-position-horizontal:absolute;mso-position-horizontal-relative:text;mso-position-vertical:absolute;mso-position-vertical-relative:text;mso-width-percent:0;mso-width-relative:margin;v-text-anchor:middle" o:gfxdata="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" fillcolor="white [3201]" strokecolor="black [3200]" strokeweight="1pt">
+              <v:rect id="Rectangle 117" o:spid="_x0000_s1072" style="position:absolute;margin-left:141pt;margin-top:8.95pt;width:249.85pt;height:30.05pt;z-index:251660288;visibility:visible;mso-wrap-style:square;mso-width-percent:0;mso-wrap-distance-left:9pt;mso-wrap-distance-top:0;mso-wrap-distance-right:9pt;mso-wrap-distance-bottom:0;mso-position-horizontal:absolute;mso-position-horizontal-relative:text;mso-position-vertical:absolute;mso-position-vertical-relative:text;mso-width-percent:0;mso-width-relative:margin;v-text-anchor:middle" o:gfxdata="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" fillcolor="white [3201]" strokecolor="black [3200]" strokeweight="1pt">
                 <v:textbox>
                   <w:txbxContent>
                     <w:p>
@@ -5245,7 +5730,7 @@
           </mc:Choice>
           <mc:Fallback>
             <w:pict>
-              <v:shape w14:anchorId="3394655A" id="Text Box 140" o:spid="_x0000_s1072" type="#_x0000_t202" style="position:absolute;margin-left:-28.5pt;margin-top:8.2pt;width:70.5pt;height:38.25pt;z-index:251674624;visibility:visible;mso-wrap-style:square;mso-wrap-distance-left:9pt;mso-wrap-distance-top:0;mso-wrap-distance-right:9pt;mso-wrap-distance-bottom:0;mso-position-horizontal:absolute;mso-position-horizontal-relative:text;mso-position-vertical:absolute;mso-position-vertical-relative:text;v-text-anchor:top" o:gfxdata="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" fillcolor="white [3201]" strokeweight=".5pt">
+              <v:shape w14:anchorId="3394655A" id="Text Box 140" o:spid="_x0000_s1073" type="#_x0000_t202" style="position:absolute;margin-left:-28.5pt;margin-top:8.2pt;width:70.5pt;height:38.25pt;z-index:251668480;visibility:visible;mso-wrap-style:square;mso-wrap-distance-left:9pt;mso-wrap-distance-top:0;mso-wrap-distance-right:9pt;mso-wrap-distance-bottom:0;mso-position-horizontal:absolute;mso-position-horizontal-relative:text;mso-position-vertical:absolute;mso-position-vertical-relative:text;v-text-anchor:top" o:gfxdata="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" fillcolor="white [3201]" strokeweight=".5pt">
                 <v:textbox>
                   <w:txbxContent>
                     <w:p>
@@ -5415,7 +5900,7 @@
           </mc:Choice>
           <mc:Fallback>
             <w:pict>
-              <v:shape w14:anchorId="5EEA522C" id="Text Box 138" o:spid="_x0000_s1073" type="#_x0000_t202" style="position:absolute;margin-left:-43.5pt;margin-top:25.4pt;width:70.5pt;height:38.25pt;z-index:251672576;visibility:visible;mso-wrap-style:square;mso-wrap-distance-left:9pt;mso-wrap-distance-top:0;mso-wrap-distance-right:9pt;mso-wrap-distance-bottom:0;mso-position-horizontal:absolute;mso-position-horizontal-relative:text;mso-position-vertical:absolute;mso-position-vertical-relative:text;v-text-anchor:top" o:gfxdata="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" fillcolor="white [3201]" strokeweight=".5pt">
+              <v:shape w14:anchorId="5EEA522C" id="Text Box 138" o:spid="_x0000_s1074" type="#_x0000_t202" style="position:absolute;margin-left:-43.5pt;margin-top:25.4pt;width:70.5pt;height:38.25pt;z-index:251666432;visibility:visible;mso-wrap-style:square;mso-wrap-distance-left:9pt;mso-wrap-distance-top:0;mso-wrap-distance-right:9pt;mso-wrap-distance-bottom:0;mso-position-horizontal:absolute;mso-position-horizontal-relative:text;mso-position-vertical:absolute;mso-position-vertical-relative:text;v-text-anchor:top" o:gfxdata="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" fillcolor="white [3201]" strokeweight=".5pt">
                 <v:textbox>
                   <w:txbxContent>
                     <w:p>
@@ -5739,12 +6224,12 @@
         <w:br w:type="page"/>
       </w:r>
     </w:p>
-    <w:bookmarkStart w:id="5" w:name="_Toc99100181"/>
     <w:p>
       <w:pPr>
         <w:pStyle w:val="Heading1"/>
         <w:jc w:val="center"/>
       </w:pPr>
+      <w:bookmarkStart w:id="4" w:name="_Toc101794886"/>
       <w:r>
         <w:rPr>
           <w:noProof/>
@@ -5829,7 +6314,7 @@
           </mc:Choice>
           <mc:Fallback>
             <w:pict>
-              <v:rect w14:anchorId="0697092B" id="Rectangle 48" o:spid="_x0000_s1074" style="position:absolute;left:0;text-align:left;margin-left:143.95pt;margin-top:131.2pt;width:219.65pt;height:41.9pt;z-index:251641856;visibility:visible;mso-wrap-style:square;mso-width-percent:0;mso-wrap-distance-left:9pt;mso-wrap-distance-top:0;mso-wrap-distance-right:9pt;mso-wrap-distance-bottom:0;mso-position-horizontal:absolute;mso-position-horizontal-relative:margin;mso-position-vertical:absolute;mso-position-vertical-relative:text;mso-width-percent:0;mso-width-relative:margin;v-text-anchor:middle" o:gfxdata="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" fillcolor="white [3201]" strokecolor="black [3200]" strokeweight="1pt">
+              <v:rect w14:anchorId="0697092B" id="Rectangle 48" o:spid="_x0000_s1075" style="position:absolute;left:0;text-align:left;margin-left:143.95pt;margin-top:131.2pt;width:219.65pt;height:41.9pt;z-index:251648000;visibility:visible;mso-wrap-style:square;mso-width-percent:0;mso-wrap-distance-left:9pt;mso-wrap-distance-top:0;mso-wrap-distance-right:9pt;mso-wrap-distance-bottom:0;mso-position-horizontal:absolute;mso-position-horizontal-relative:margin;mso-position-vertical:absolute;mso-position-vertical-relative:text;mso-width-percent:0;mso-width-relative:margin;v-text-anchor:middle" o:gfxdata="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" fillcolor="white [3201]" strokecolor="black [3200]" strokeweight="1pt">
                 <v:textbox>
                   <w:txbxContent>
                     <w:p>
@@ -5857,7 +6342,7 @@
       <w:r>
         <w:t>FrackHubMenu.html</w:t>
       </w:r>
-      <w:bookmarkEnd w:id="5"/>
+      <w:bookmarkEnd w:id="4"/>
     </w:p>
     <w:p/>
     <w:p>
@@ -6241,9 +6726,9 @@
           </mc:Choice>
           <mc:Fallback>
             <w:pict>
-              <v:group id="Group 52" o:spid="_x0000_s1075" style="position:absolute;margin-left:53.75pt;margin-top:16.6pt;width:417.4pt;height:524.95pt;z-index:251627518" coordsize="53010,66670" o:gfxdata="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">
-                <v:rect id="Rectangle 20" o:spid="_x0000_s1076" style="position:absolute;top:115;width:53010;height:66555;visibility:visible;mso-wrap-style:square;v-text-anchor:middle" o:gfxdata="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" fillcolor="white [3201]" strokecolor="black [3200]" strokeweight="1pt"/>
-                <v:rect id="Rectangle 37" o:spid="_x0000_s1077" style="position:absolute;top:115;width:53010;height:5322;visibility:visible;mso-wrap-style:square;v-text-anchor:middle" o:gfxdata="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" fillcolor="white [3201]" strokecolor="black [3200]" strokeweight="1pt">
+              <v:group id="Group 52" o:spid="_x0000_s1076" style="position:absolute;margin-left:53.75pt;margin-top:16.6pt;width:417.4pt;height:524.95pt;z-index:251634688" coordsize="53010,66670" o:gfxdata="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">
+                <v:rect id="Rectangle 20" o:spid="_x0000_s1077" style="position:absolute;top:115;width:53010;height:66555;visibility:visible;mso-wrap-style:square;v-text-anchor:middle" o:gfxdata="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" fillcolor="white [3201]" strokecolor="black [3200]" strokeweight="1pt"/>
+                <v:rect id="Rectangle 37" o:spid="_x0000_s1078" style="position:absolute;top:115;width:53010;height:5322;visibility:visible;mso-wrap-style:square;v-text-anchor:middle" o:gfxdata="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" fillcolor="white [3201]" strokecolor="black [3200]" strokeweight="1pt">
                   <v:textbox>
                     <w:txbxContent>
                       <w:p>
@@ -6263,7 +6748,7 @@
                     </w:txbxContent>
                   </v:textbox>
                 </v:rect>
-                <v:rect id="Rectangle 40" o:spid="_x0000_s1078" style="position:absolute;left:115;width:6598;height:5321;visibility:visible;mso-wrap-style:square;v-text-anchor:middle" o:gfxdata="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" fillcolor="white [3201]" strokecolor="black [3200]" strokeweight="1pt">
+                <v:rect id="Rectangle 40" o:spid="_x0000_s1079" style="position:absolute;left:115;width:6598;height:5321;visibility:visible;mso-wrap-style:square;v-text-anchor:middle" o:gfxdata="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" fillcolor="white [3201]" strokecolor="black [3200]" strokeweight="1pt">
                   <v:textbox>
                     <w:txbxContent>
                       <w:p>
@@ -6283,7 +6768,7 @@
                     </w:txbxContent>
                   </v:textbox>
                 </v:rect>
-                <v:rect id="Rectangle 44" o:spid="_x0000_s1079" style="position:absolute;left:6829;top:115;width:6944;height:5322;visibility:visible;mso-wrap-style:square;v-text-anchor:middle" o:gfxdata="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" fillcolor="white [3201]" strokecolor="black [3200]" strokeweight="1pt">
+                <v:rect id="Rectangle 44" o:spid="_x0000_s1080" style="position:absolute;left:6829;top:115;width:6944;height:5322;visibility:visible;mso-wrap-style:square;v-text-anchor:middle" o:gfxdata="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" fillcolor="white [3201]" strokecolor="black [3200]" strokeweight="1pt">
                   <v:textbox>
                     <w:txbxContent>
                       <w:p>
@@ -6303,7 +6788,7 @@
                     </w:txbxContent>
                   </v:textbox>
                 </v:rect>
-                <v:rect id="Rectangle 45" o:spid="_x0000_s1080" style="position:absolute;left:13889;width:6945;height:5324;visibility:visible;mso-wrap-style:square;v-text-anchor:middle" o:gfxdata="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" fillcolor="white [3201]" strokecolor="black [3200]" strokeweight="1pt">
+                <v:rect id="Rectangle 45" o:spid="_x0000_s1081" style="position:absolute;left:13889;width:6945;height:5324;visibility:visible;mso-wrap-style:square;v-text-anchor:middle" o:gfxdata="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" fillcolor="white [3201]" strokecolor="black [3200]" strokeweight="1pt">
                   <v:textbox>
                     <w:txbxContent>
                       <w:p>
@@ -6323,7 +6808,7 @@
                     </w:txbxContent>
                   </v:textbox>
                 </v:rect>
-                <v:rect id="Rectangle 46" o:spid="_x0000_s1081" style="position:absolute;left:20950;width:6944;height:5324;visibility:visible;mso-wrap-style:square;v-text-anchor:middle" o:gfxdata="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" fillcolor="white [3201]" strokecolor="black [3200]" strokeweight="1pt">
+                <v:rect id="Rectangle 46" o:spid="_x0000_s1082" style="position:absolute;left:20950;width:6944;height:5324;visibility:visible;mso-wrap-style:square;v-text-anchor:middle" o:gfxdata="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" fillcolor="white [3201]" strokecolor="black [3200]" strokeweight="1pt">
                   <v:textbox>
                     <w:txbxContent>
                       <w:p>
@@ -6343,7 +6828,7 @@
                     </w:txbxContent>
                   </v:textbox>
                 </v:rect>
-                <v:rect id="Rectangle 47" o:spid="_x0000_s1082" style="position:absolute;left:27663;width:6945;height:5324;visibility:visible;mso-wrap-style:square;v-text-anchor:middle" o:gfxdata="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" fillcolor="white [3201]" strokecolor="black [3200]" strokeweight="1pt">
+                <v:rect id="Rectangle 47" o:spid="_x0000_s1083" style="position:absolute;left:27663;width:6945;height:5324;visibility:visible;mso-wrap-style:square;v-text-anchor:middle" o:gfxdata="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" fillcolor="white [3201]" strokecolor="black [3200]" strokeweight="1pt">
                   <v:textbox>
                     <w:txbxContent>
                       <w:p>
@@ -6452,7 +6937,7 @@
           </mc:Choice>
           <mc:Fallback>
             <w:pict>
-              <v:rect w14:anchorId="58171419" id="Rectangle 134" o:spid="_x0000_s1083" style="position:absolute;margin-left:101.8pt;margin-top:.65pt;width:319pt;height:83.15pt;z-index:251628543;visibility:visible;mso-wrap-style:square;mso-width-percent:0;mso-height-percent:0;mso-wrap-distance-left:9pt;mso-wrap-distance-top:0;mso-wrap-distance-right:9pt;mso-wrap-distance-bottom:0;mso-position-horizontal:absolute;mso-position-horizontal-relative:margin;mso-position-vertical:absolute;mso-position-vertical-relative:text;mso-width-percent:0;mso-height-percent:0;mso-width-relative:margin;mso-height-relative:margin;v-text-anchor:middle" o:gfxdata="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" fillcolor="white [3201]" strokecolor="black [3200]" strokeweight="1pt">
+              <v:rect w14:anchorId="58171419" id="Rectangle 134" o:spid="_x0000_s1084" style="position:absolute;margin-left:101.8pt;margin-top:.65pt;width:319pt;height:83.15pt;z-index:251635712;visibility:visible;mso-wrap-style:square;mso-width-percent:0;mso-height-percent:0;mso-wrap-distance-left:9pt;mso-wrap-distance-top:0;mso-wrap-distance-right:9pt;mso-wrap-distance-bottom:0;mso-position-horizontal:absolute;mso-position-horizontal-relative:margin;mso-position-vertical:absolute;mso-position-vertical-relative:text;mso-width-percent:0;mso-height-percent:0;mso-width-relative:margin;mso-height-relative:margin;v-text-anchor:middle" o:gfxdata="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" fillcolor="white [3201]" strokecolor="black [3200]" strokeweight="1pt">
                 <v:textbox>
                   <w:txbxContent>
                     <w:p>
@@ -6551,7 +7036,7 @@
           </mc:Choice>
           <mc:Fallback>
             <w:pict>
-              <v:shape w14:anchorId="1BE7C50C" id="Text Box 133" o:spid="_x0000_s1084" type="#_x0000_t202" style="position:absolute;margin-left:-33.5pt;margin-top:24.5pt;width:70.5pt;height:38.25pt;z-index:251680768;visibility:visible;mso-wrap-style:square;mso-wrap-distance-left:9pt;mso-wrap-distance-top:0;mso-wrap-distance-right:9pt;mso-wrap-distance-bottom:0;mso-position-horizontal:absolute;mso-position-horizontal-relative:text;mso-position-vertical:absolute;mso-position-vertical-relative:text;v-text-anchor:top" o:gfxdata="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" fillcolor="white [3201]" strokeweight=".5pt">
+              <v:shape w14:anchorId="1BE7C50C" id="Text Box 133" o:spid="_x0000_s1085" type="#_x0000_t202" style="position:absolute;margin-left:-33.5pt;margin-top:24.5pt;width:70.5pt;height:38.25pt;z-index:251672576;visibility:visible;mso-wrap-style:square;mso-wrap-distance-left:9pt;mso-wrap-distance-top:0;mso-wrap-distance-right:9pt;mso-wrap-distance-bottom:0;mso-position-horizontal:absolute;mso-position-horizontal-relative:text;mso-position-vertical:absolute;mso-position-vertical-relative:text;v-text-anchor:top" o:gfxdata="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" fillcolor="white [3201]" strokeweight=".5pt">
                 <v:textbox>
                   <w:txbxContent>
                     <w:p>
@@ -6728,7 +7213,7 @@
           </mc:Choice>
           <mc:Fallback>
             <w:pict>
-              <v:rect w14:anchorId="0697092B" id="Rectangle 49" o:spid="_x0000_s1085" style="position:absolute;margin-left:98.05pt;margin-top:12.5pt;width:328.1pt;height:335.15pt;z-index:251642880;visibility:visible;mso-wrap-style:square;mso-width-percent:0;mso-height-percent:0;mso-wrap-distance-left:9pt;mso-wrap-distance-top:0;mso-wrap-distance-right:9pt;mso-wrap-distance-bottom:0;mso-position-horizontal:absolute;mso-position-horizontal-relative:margin;mso-position-vertical:absolute;mso-position-vertical-relative:text;mso-width-percent:0;mso-height-percent:0;mso-width-relative:margin;mso-height-relative:margin;v-text-anchor:middle" o:gfxdata="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" fillcolor="white [3201]" strokecolor="black [3200]" strokeweight="1pt">
+              <v:rect w14:anchorId="0697092B" id="Rectangle 49" o:spid="_x0000_s1086" style="position:absolute;margin-left:98.05pt;margin-top:12.5pt;width:328.1pt;height:335.15pt;z-index:251649024;visibility:visible;mso-wrap-style:square;mso-width-percent:0;mso-height-percent:0;mso-wrap-distance-left:9pt;mso-wrap-distance-top:0;mso-wrap-distance-right:9pt;mso-wrap-distance-bottom:0;mso-position-horizontal:absolute;mso-position-horizontal-relative:margin;mso-position-vertical:absolute;mso-position-vertical-relative:text;mso-width-percent:0;mso-height-percent:0;mso-width-relative:margin;mso-height-relative:margin;v-text-anchor:middle" o:gfxdata="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" fillcolor="white [3201]" strokecolor="black [3200]" strokeweight="1pt">
                 <v:textbox>
                   <w:txbxContent>
                     <w:p>
@@ -6835,7 +7320,7 @@
           </mc:Choice>
           <mc:Fallback>
             <w:pict>
-              <v:shape w14:anchorId="12228B57" id="Text Box 142" o:spid="_x0000_s1086" type="#_x0000_t202" style="position:absolute;margin-left:-63.3pt;margin-top:22.45pt;width:70.5pt;height:38.25pt;z-index:251683840;visibility:visible;mso-wrap-style:square;mso-wrap-distance-left:9pt;mso-wrap-distance-top:0;mso-wrap-distance-right:9pt;mso-wrap-distance-bottom:0;mso-position-horizontal:absolute;mso-position-horizontal-relative:text;mso-position-vertical:absolute;mso-position-vertical-relative:text;v-text-anchor:top" o:gfxdata="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" fillcolor="white [3201]" strokeweight=".5pt">
+              <v:shape w14:anchorId="12228B57" id="Text Box 142" o:spid="_x0000_s1087" type="#_x0000_t202" style="position:absolute;margin-left:-63.3pt;margin-top:22.45pt;width:70.5pt;height:38.25pt;z-index:251674624;visibility:visible;mso-wrap-style:square;mso-wrap-distance-left:9pt;mso-wrap-distance-top:0;mso-wrap-distance-right:9pt;mso-wrap-distance-bottom:0;mso-position-horizontal:absolute;mso-position-horizontal-relative:text;mso-position-vertical:absolute;mso-position-vertical-relative:text;v-text-anchor:top" o:gfxdata="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" fillcolor="white [3201]" strokeweight=".5pt">
                 <v:textbox>
                   <w:txbxContent>
                     <w:p>
@@ -7077,7 +7562,7 @@
           </mc:Choice>
           <mc:Fallback>
             <w:pict>
-              <v:shape w14:anchorId="1BE7C50C" id="Text Box 129" o:spid="_x0000_s1087" type="#_x0000_t202" style="position:absolute;margin-left:0;margin-top:-.05pt;width:70.5pt;height:38.25pt;z-index:251677696;visibility:visible;mso-wrap-style:square;mso-wrap-distance-left:9pt;mso-wrap-distance-top:0;mso-wrap-distance-right:9pt;mso-wrap-distance-bottom:0;mso-position-horizontal:absolute;mso-position-horizontal-relative:text;mso-position-vertical:absolute;mso-position-vertical-relative:text;v-text-anchor:top" o:gfxdata="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" fillcolor="white [3201]" strokeweight=".5pt">
+              <v:shape w14:anchorId="1BE7C50C" id="Text Box 129" o:spid="_x0000_s1088" type="#_x0000_t202" style="position:absolute;margin-left:0;margin-top:-.05pt;width:70.5pt;height:38.25pt;z-index:251670528;visibility:visible;mso-wrap-style:square;mso-wrap-distance-left:9pt;mso-wrap-distance-top:0;mso-wrap-distance-right:9pt;mso-wrap-distance-bottom:0;mso-position-horizontal:absolute;mso-position-horizontal-relative:text;mso-position-vertical:absolute;mso-position-vertical-relative:text;v-text-anchor:top" o:gfxdata="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" fillcolor="white [3201]" strokeweight=".5pt">
                 <v:textbox>
                   <w:txbxContent>
                     <w:p>
@@ -7373,12 +7858,12 @@
         <w:pStyle w:val="Heading1"/>
         <w:jc w:val="center"/>
       </w:pPr>
-      <w:bookmarkStart w:id="6" w:name="_Toc99100182"/>
+      <w:bookmarkStart w:id="5" w:name="_Toc101794887"/>
       <w:r>
         <w:lastRenderedPageBreak/>
         <w:t>MyItems.html Storyboard</w:t>
       </w:r>
-      <w:bookmarkEnd w:id="6"/>
+      <w:bookmarkEnd w:id="5"/>
     </w:p>
     <w:p/>
     <w:p/>
@@ -7530,7 +8015,7 @@
           </mc:Choice>
           <mc:Fallback>
             <w:pict>
-              <v:rect id="Rectangle 55" o:spid="_x0000_s1088" style="position:absolute;margin-left:32.3pt;margin-top:1.9pt;width:417.4pt;height:41.9pt;z-index:251618298;visibility:visible;mso-wrap-style:square;mso-wrap-distance-left:9pt;mso-wrap-distance-top:0;mso-wrap-distance-right:9pt;mso-wrap-distance-bottom:0;mso-position-horizontal:absolute;mso-position-horizontal-relative:text;mso-position-vertical:absolute;mso-position-vertical-relative:text;v-text-anchor:middle" o:gfxdata="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" fillcolor="white [3201]" strokecolor="black [3200]" strokeweight="1pt">
+              <v:rect id="Rectangle 55" o:spid="_x0000_s1089" style="position:absolute;margin-left:32.3pt;margin-top:1.9pt;width:417.4pt;height:41.9pt;z-index:251626496;visibility:visible;mso-wrap-style:square;mso-wrap-distance-left:9pt;mso-wrap-distance-top:0;mso-wrap-distance-right:9pt;mso-wrap-distance-bottom:0;mso-position-horizontal:absolute;mso-position-horizontal-relative:text;mso-position-vertical:absolute;mso-position-vertical-relative:text;v-text-anchor:middle" o:gfxdata="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" fillcolor="white [3201]" strokecolor="black [3200]" strokeweight="1pt">
                 <v:textbox>
                   <w:txbxContent>
                     <w:p>
@@ -7634,7 +8119,7 @@
           </mc:Choice>
           <mc:Fallback>
             <w:pict>
-              <v:rect id="Rectangle 56" o:spid="_x0000_s1089" style="position:absolute;margin-left:33.2pt;margin-top:1pt;width:51.95pt;height:41.9pt;z-index:251619322;visibility:visible;mso-wrap-style:square;mso-wrap-distance-left:9pt;mso-wrap-distance-top:0;mso-wrap-distance-right:9pt;mso-wrap-distance-bottom:0;mso-position-horizontal:absolute;mso-position-horizontal-relative:text;mso-position-vertical:absolute;mso-position-vertical-relative:text;v-text-anchor:middle" o:gfxdata="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" fillcolor="white [3201]" strokecolor="black [3200]" strokeweight="1pt">
+              <v:rect id="Rectangle 56" o:spid="_x0000_s1090" style="position:absolute;margin-left:33.2pt;margin-top:1pt;width:51.95pt;height:41.9pt;z-index:251627520;visibility:visible;mso-wrap-style:square;mso-wrap-distance-left:9pt;mso-wrap-distance-top:0;mso-wrap-distance-right:9pt;mso-wrap-distance-bottom:0;mso-position-horizontal:absolute;mso-position-horizontal-relative:text;mso-position-vertical:absolute;mso-position-vertical-relative:text;v-text-anchor:middle" o:gfxdata="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" fillcolor="white [3201]" strokecolor="black [3200]" strokeweight="1pt">
                 <v:textbox>
                   <w:txbxContent>
                     <w:p>
@@ -7738,7 +8223,7 @@
           </mc:Choice>
           <mc:Fallback>
             <w:pict>
-              <v:rect id="Rectangle 57" o:spid="_x0000_s1090" style="position:absolute;margin-left:86.05pt;margin-top:1.9pt;width:54.7pt;height:41.9pt;z-index:251620346;visibility:visible;mso-wrap-style:square;mso-wrap-distance-left:9pt;mso-wrap-distance-top:0;mso-wrap-distance-right:9pt;mso-wrap-distance-bottom:0;mso-position-horizontal:absolute;mso-position-horizontal-relative:text;mso-position-vertical:absolute;mso-position-vertical-relative:text;v-text-anchor:middle" o:gfxdata="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" fillcolor="white [3201]" strokecolor="black [3200]" strokeweight="1pt">
+              <v:rect id="Rectangle 57" o:spid="_x0000_s1091" style="position:absolute;margin-left:86.05pt;margin-top:1.9pt;width:54.7pt;height:41.9pt;z-index:251628544;visibility:visible;mso-wrap-style:square;mso-wrap-distance-left:9pt;mso-wrap-distance-top:0;mso-wrap-distance-right:9pt;mso-wrap-distance-bottom:0;mso-position-horizontal:absolute;mso-position-horizontal-relative:text;mso-position-vertical:absolute;mso-position-vertical-relative:text;v-text-anchor:middle" o:gfxdata="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" fillcolor="white [3201]" strokecolor="black [3200]" strokeweight="1pt">
                 <v:textbox>
                   <w:txbxContent>
                     <w:p>
@@ -7842,7 +8327,7 @@
           </mc:Choice>
           <mc:Fallback>
             <w:pict>
-              <v:rect id="Rectangle 58" o:spid="_x0000_s1091" style="position:absolute;margin-left:141.65pt;margin-top:1pt;width:54.7pt;height:41.9pt;z-index:251621370;visibility:visible;mso-wrap-style:square;mso-wrap-distance-left:9pt;mso-wrap-distance-top:0;mso-wrap-distance-right:9pt;mso-wrap-distance-bottom:0;mso-position-horizontal:absolute;mso-position-horizontal-relative:text;mso-position-vertical:absolute;mso-position-vertical-relative:text;v-text-anchor:middle" o:gfxdata="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" fillcolor="white [3201]" strokecolor="black [3200]" strokeweight="1pt">
+              <v:rect id="Rectangle 58" o:spid="_x0000_s1092" style="position:absolute;margin-left:141.65pt;margin-top:1pt;width:54.7pt;height:41.9pt;z-index:251629568;visibility:visible;mso-wrap-style:square;mso-wrap-distance-left:9pt;mso-wrap-distance-top:0;mso-wrap-distance-right:9pt;mso-wrap-distance-bottom:0;mso-position-horizontal:absolute;mso-position-horizontal-relative:text;mso-position-vertical:absolute;mso-position-vertical-relative:text;v-text-anchor:middle" o:gfxdata="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" fillcolor="white [3201]" strokecolor="black [3200]" strokeweight="1pt">
                 <v:textbox>
                   <w:txbxContent>
                     <w:p>
@@ -7946,7 +8431,7 @@
           </mc:Choice>
           <mc:Fallback>
             <w:pict>
-              <v:rect id="Rectangle 59" o:spid="_x0000_s1092" style="position:absolute;margin-left:197.25pt;margin-top:1pt;width:54.7pt;height:41.9pt;z-index:251622394;visibility:visible;mso-wrap-style:square;mso-wrap-distance-left:9pt;mso-wrap-distance-top:0;mso-wrap-distance-right:9pt;mso-wrap-distance-bottom:0;mso-position-horizontal:absolute;mso-position-horizontal-relative:text;mso-position-vertical:absolute;mso-position-vertical-relative:text;v-text-anchor:middle" o:gfxdata="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" fillcolor="white [3201]" strokecolor="black [3200]" strokeweight="1pt">
+              <v:rect id="Rectangle 59" o:spid="_x0000_s1093" style="position:absolute;margin-left:197.25pt;margin-top:1pt;width:54.7pt;height:41.9pt;z-index:251630592;visibility:visible;mso-wrap-style:square;mso-wrap-distance-left:9pt;mso-wrap-distance-top:0;mso-wrap-distance-right:9pt;mso-wrap-distance-bottom:0;mso-position-horizontal:absolute;mso-position-horizontal-relative:text;mso-position-vertical:absolute;mso-position-vertical-relative:text;v-text-anchor:middle" o:gfxdata="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" fillcolor="white [3201]" strokecolor="black [3200]" strokeweight="1pt">
                 <v:textbox>
                   <w:txbxContent>
                     <w:p>
@@ -8050,7 +8535,7 @@
           </mc:Choice>
           <mc:Fallback>
             <w:pict>
-              <v:rect id="Rectangle 60" o:spid="_x0000_s1093" style="position:absolute;margin-left:250.1pt;margin-top:1pt;width:54.7pt;height:41.9pt;z-index:251623418;visibility:visible;mso-wrap-style:square;mso-wrap-distance-left:9pt;mso-wrap-distance-top:0;mso-wrap-distance-right:9pt;mso-wrap-distance-bottom:0;mso-position-horizontal:absolute;mso-position-horizontal-relative:text;mso-position-vertical:absolute;mso-position-vertical-relative:text;v-text-anchor:middle" o:gfxdata="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" fillcolor="white [3201]" strokecolor="black [3200]" strokeweight="1pt">
+              <v:rect id="Rectangle 60" o:spid="_x0000_s1094" style="position:absolute;margin-left:250.1pt;margin-top:1pt;width:54.7pt;height:41.9pt;z-index:251631616;visibility:visible;mso-wrap-style:square;mso-wrap-distance-left:9pt;mso-wrap-distance-top:0;mso-wrap-distance-right:9pt;mso-wrap-distance-bottom:0;mso-position-horizontal:absolute;mso-position-horizontal-relative:text;mso-position-vertical:absolute;mso-position-vertical-relative:text;v-text-anchor:middle" o:gfxdata="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" fillcolor="white [3201]" strokecolor="black [3200]" strokeweight="1pt">
                 <v:textbox>
                   <w:txbxContent>
                     <w:p>
@@ -8236,7 +8721,7 @@
           </mc:Choice>
           <mc:Fallback>
             <w:pict>
-              <v:shape w14:anchorId="63F8D49F" id="Text Box 150" o:spid="_x0000_s1094" type="#_x0000_t202" style="position:absolute;margin-left:-56pt;margin-top:20.75pt;width:70.5pt;height:38.25pt;z-index:251691008;visibility:visible;mso-wrap-style:square;mso-wrap-distance-left:9pt;mso-wrap-distance-top:0;mso-wrap-distance-right:9pt;mso-wrap-distance-bottom:0;mso-position-horizontal:absolute;mso-position-horizontal-relative:text;mso-position-vertical:absolute;mso-position-vertical-relative:text;v-text-anchor:top" o:gfxdata="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" fillcolor="white [3201]" strokeweight=".5pt">
+              <v:shape w14:anchorId="63F8D49F" id="Text Box 150" o:spid="_x0000_s1095" type="#_x0000_t202" style="position:absolute;margin-left:-56pt;margin-top:20.75pt;width:70.5pt;height:38.25pt;z-index:251678720;visibility:visible;mso-wrap-style:square;mso-wrap-distance-left:9pt;mso-wrap-distance-top:0;mso-wrap-distance-right:9pt;mso-wrap-distance-bottom:0;mso-position-horizontal:absolute;mso-position-horizontal-relative:text;mso-position-vertical:absolute;mso-position-vertical-relative:text;v-text-anchor:top" o:gfxdata="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" fillcolor="white [3201]" strokeweight=".5pt">
                 <v:textbox>
                   <w:txbxContent>
                     <w:p>
@@ -8337,7 +8822,7 @@
           </mc:Choice>
           <mc:Fallback>
             <w:pict>
-              <v:rect w14:anchorId="67E42433" id="Rectangle 143" o:spid="_x0000_s1095" style="position:absolute;margin-left:345.25pt;margin-top:21.55pt;width:66.2pt;height:31.05pt;z-index:251685888;visibility:visible;mso-wrap-style:square;mso-width-percent:0;mso-height-percent:0;mso-wrap-distance-left:9pt;mso-wrap-distance-top:0;mso-wrap-distance-right:9pt;mso-wrap-distance-bottom:0;mso-position-horizontal:absolute;mso-position-horizontal-relative:margin;mso-position-vertical:absolute;mso-position-vertical-relative:text;mso-width-percent:0;mso-height-percent:0;mso-width-relative:margin;mso-height-relative:margin;v-text-anchor:middle" o:gfxdata="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" fillcolor="white [3201]" strokecolor="black [3200]" strokeweight="1pt">
+              <v:rect w14:anchorId="67E42433" id="Rectangle 143" o:spid="_x0000_s1096" style="position:absolute;margin-left:345.25pt;margin-top:21.55pt;width:66.2pt;height:31.05pt;z-index:251675648;visibility:visible;mso-wrap-style:square;mso-width-percent:0;mso-height-percent:0;mso-wrap-distance-left:9pt;mso-wrap-distance-top:0;mso-wrap-distance-right:9pt;mso-wrap-distance-bottom:0;mso-position-horizontal:absolute;mso-position-horizontal-relative:margin;mso-position-vertical:absolute;mso-position-vertical-relative:text;mso-width-percent:0;mso-height-percent:0;mso-width-relative:margin;mso-height-relative:margin;v-text-anchor:middle" o:gfxdata="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" fillcolor="white [3201]" strokecolor="black [3200]" strokeweight="1pt">
                 <v:textbox>
                   <w:txbxContent>
                     <w:p>
@@ -8442,7 +8927,7 @@
           </mc:Choice>
           <mc:Fallback>
             <w:pict>
-              <v:rect id="Rectangle 61" o:spid="_x0000_s1096" style="position:absolute;margin-left:0;margin-top:16.4pt;width:219.65pt;height:41.9pt;z-index:251646976;visibility:visible;mso-wrap-style:square;mso-wrap-distance-left:9pt;mso-wrap-distance-top:0;mso-wrap-distance-right:9pt;mso-wrap-distance-bottom:0;mso-position-horizontal:center;mso-position-horizontal-relative:margin;mso-position-vertical:absolute;mso-position-vertical-relative:text;v-text-anchor:middle" o:gfxdata="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" fillcolor="white [3201]" strokecolor="black [3200]" strokeweight="1pt">
+              <v:rect id="Rectangle 61" o:spid="_x0000_s1097" style="position:absolute;margin-left:0;margin-top:16.4pt;width:219.65pt;height:41.9pt;z-index:251650048;visibility:visible;mso-wrap-style:square;mso-wrap-distance-left:9pt;mso-wrap-distance-top:0;mso-wrap-distance-right:9pt;mso-wrap-distance-bottom:0;mso-position-horizontal:center;mso-position-horizontal-relative:margin;mso-position-vertical:absolute;mso-position-vertical-relative:text;v-text-anchor:middle" o:gfxdata="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" fillcolor="white [3201]" strokecolor="black [3200]" strokeweight="1pt">
                 <v:textbox>
                   <w:txbxContent>
                     <w:p>
@@ -8623,7 +9108,7 @@
           </mc:Choice>
           <mc:Fallback>
             <w:pict>
-              <v:shape w14:anchorId="63F8D49F" id="Text Box 152" o:spid="_x0000_s1097" type="#_x0000_t202" style="position:absolute;margin-left:-47.15pt;margin-top:15.95pt;width:70.5pt;height:38.25pt;z-index:251694080;visibility:visible;mso-wrap-style:square;mso-wrap-distance-left:9pt;mso-wrap-distance-top:0;mso-wrap-distance-right:9pt;mso-wrap-distance-bottom:0;mso-position-horizontal:absolute;mso-position-horizontal-relative:text;mso-position-vertical:absolute;mso-position-vertical-relative:text;v-text-anchor:top" o:gfxdata="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" fillcolor="white [3201]" strokeweight=".5pt">
+              <v:shape w14:anchorId="63F8D49F" id="Text Box 152" o:spid="_x0000_s1098" type="#_x0000_t202" style="position:absolute;margin-left:-47.15pt;margin-top:15.95pt;width:70.5pt;height:38.25pt;z-index:251680768;visibility:visible;mso-wrap-style:square;mso-wrap-distance-left:9pt;mso-wrap-distance-top:0;mso-wrap-distance-right:9pt;mso-wrap-distance-bottom:0;mso-position-horizontal:absolute;mso-position-horizontal-relative:text;mso-position-vertical:absolute;mso-position-vertical-relative:text;v-text-anchor:top" o:gfxdata="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" fillcolor="white [3201]" strokeweight=".5pt">
                 <v:textbox>
                   <w:txbxContent>
                     <w:p>
@@ -8801,7 +9286,7 @@
           </mc:Choice>
           <mc:Fallback>
             <w:pict>
-              <v:rect w14:anchorId="7F65765B" id="Rectangle 146" o:spid="_x0000_s1098" style="position:absolute;margin-left:0;margin-top:16.05pt;width:148.95pt;height:41.9pt;z-index:251687936;visibility:visible;mso-wrap-style:square;mso-width-percent:0;mso-wrap-distance-left:9pt;mso-wrap-distance-top:0;mso-wrap-distance-right:9pt;mso-wrap-distance-bottom:0;mso-position-horizontal:center;mso-position-horizontal-relative:margin;mso-position-vertical:absolute;mso-position-vertical-relative:text;mso-width-percent:0;mso-width-relative:margin;v-text-anchor:middle" o:gfxdata="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" fillcolor="white [3201]" strokecolor="black [3200]" strokeweight="1pt">
+              <v:rect w14:anchorId="7F65765B" id="Rectangle 146" o:spid="_x0000_s1099" style="position:absolute;margin-left:0;margin-top:16.05pt;width:148.95pt;height:41.9pt;z-index:251676672;visibility:visible;mso-wrap-style:square;mso-width-percent:0;mso-wrap-distance-left:9pt;mso-wrap-distance-top:0;mso-wrap-distance-right:9pt;mso-wrap-distance-bottom:0;mso-position-horizontal:center;mso-position-horizontal-relative:margin;mso-position-vertical:absolute;mso-position-vertical-relative:text;mso-width-percent:0;mso-width-relative:margin;v-text-anchor:middle" o:gfxdata="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" fillcolor="white [3201]" strokecolor="black [3200]" strokeweight="1pt">
                 <v:textbox>
                   <w:txbxContent>
                     <w:p>
@@ -9254,8 +9739,8 @@
           </mc:Choice>
           <mc:Fallback>
             <w:pict>
-              <v:group id="Group 145" o:spid="_x0000_s1099" style="position:absolute;margin-left:95.6pt;margin-top:3.25pt;width:256.1pt;height:211.8pt;z-index:251656192;mso-width-relative:margin;mso-height-relative:margin" coordsize="32524,26898" o:gfxdata="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">
-                <v:rect id="Rectangle 62" o:spid="_x0000_s1100" style="position:absolute;width:14236;height:11921;visibility:visible;mso-wrap-style:square;v-text-anchor:middle" o:gfxdata="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" fillcolor="white [3201]" strokecolor="black [3200]" strokeweight="1pt">
+              <v:group id="Group 145" o:spid="_x0000_s1100" style="position:absolute;margin-left:95.6pt;margin-top:3.25pt;width:256.1pt;height:211.8pt;z-index:251652096;mso-width-relative:margin;mso-height-relative:margin" coordsize="32524,26898" o:gfxdata="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">
+                <v:rect id="Rectangle 62" o:spid="_x0000_s1101" style="position:absolute;width:14236;height:11921;visibility:visible;mso-wrap-style:square;v-text-anchor:middle" o:gfxdata="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" fillcolor="white [3201]" strokecolor="black [3200]" strokeweight="1pt">
                   <v:textbox>
                     <w:txbxContent>
                       <w:p>
@@ -9275,7 +9760,7 @@
                     </w:txbxContent>
                   </v:textbox>
                 </v:rect>
-                <v:rect id="Rectangle 63" o:spid="_x0000_s1101" style="position:absolute;left:18288;width:14236;height:11921;visibility:visible;mso-wrap-style:square;v-text-anchor:middle" o:gfxdata="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" fillcolor="white [3201]" strokecolor="black [3200]" strokeweight="1pt">
+                <v:rect id="Rectangle 63" o:spid="_x0000_s1102" style="position:absolute;left:18288;width:14236;height:11921;visibility:visible;mso-wrap-style:square;v-text-anchor:middle" o:gfxdata="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" fillcolor="white [3201]" strokecolor="black [3200]" strokeweight="1pt">
                   <v:textbox>
                     <w:txbxContent>
                       <w:p>
@@ -9295,7 +9780,7 @@
                     </w:txbxContent>
                   </v:textbox>
                 </v:rect>
-                <v:rect id="Rectangle 64" o:spid="_x0000_s1102" style="position:absolute;top:14977;width:14236;height:11921;visibility:visible;mso-wrap-style:square;v-text-anchor:middle" o:gfxdata="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" fillcolor="white [3201]" strokecolor="black [3200]" strokeweight="1pt">
+                <v:rect id="Rectangle 64" o:spid="_x0000_s1103" style="position:absolute;top:14977;width:14236;height:11921;visibility:visible;mso-wrap-style:square;v-text-anchor:middle" o:gfxdata="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" fillcolor="white [3201]" strokecolor="black [3200]" strokeweight="1pt">
                   <v:textbox>
                     <w:txbxContent>
                       <w:p>
@@ -9315,7 +9800,7 @@
                     </w:txbxContent>
                   </v:textbox>
                 </v:rect>
-                <v:rect id="Rectangle 66" o:spid="_x0000_s1103" style="position:absolute;top:8355;width:12500;height:3588;visibility:visible;mso-wrap-style:square;v-text-anchor:middle" o:gfxdata="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" fillcolor="white [3201]" strokecolor="black [3200]" strokeweight="1pt">
+                <v:rect id="Rectangle 66" o:spid="_x0000_s1104" style="position:absolute;top:8355;width:12500;height:3588;visibility:visible;mso-wrap-style:square;v-text-anchor:middle" o:gfxdata="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" fillcolor="white [3201]" strokecolor="black [3200]" strokeweight="1pt">
                   <v:textbox>
                     <w:txbxContent>
                       <w:p>
@@ -9335,7 +9820,7 @@
                     </w:txbxContent>
                   </v:textbox>
                 </v:rect>
-                <v:rect id="Rectangle 67" o:spid="_x0000_s1104" style="position:absolute;left:18288;top:8333;width:12500;height:3588;visibility:visible;mso-wrap-style:square;v-text-anchor:middle" o:gfxdata="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" fillcolor="white [3201]" strokecolor="black [3200]" strokeweight="1pt">
+                <v:rect id="Rectangle 67" o:spid="_x0000_s1105" style="position:absolute;left:18288;top:8333;width:12500;height:3588;visibility:visible;mso-wrap-style:square;v-text-anchor:middle" o:gfxdata="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" fillcolor="white [3201]" strokecolor="black [3200]" strokeweight="1pt">
                   <v:textbox>
                     <w:txbxContent>
                       <w:p>
@@ -9355,7 +9840,7 @@
                     </w:txbxContent>
                   </v:textbox>
                 </v:rect>
-                <v:rect id="Rectangle 69" o:spid="_x0000_s1105" style="position:absolute;left:18762;top:23310;width:12500;height:3588;visibility:visible;mso-wrap-style:square;v-text-anchor:middle" o:gfxdata="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" fillcolor="white [3201]" strokecolor="black [3200]" strokeweight="1pt">
+                <v:rect id="Rectangle 69" o:spid="_x0000_s1106" style="position:absolute;left:18762;top:23310;width:12500;height:3588;visibility:visible;mso-wrap-style:square;v-text-anchor:middle" o:gfxdata="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" fillcolor="white [3201]" strokecolor="black [3200]" strokeweight="1pt">
                   <v:textbox>
                     <w:txbxContent>
                       <w:p>
@@ -9464,7 +9949,7 @@
           </mc:Choice>
           <mc:Fallback>
             <w:pict>
-              <v:shape w14:anchorId="63F8D49F" id="Text Box 154" o:spid="_x0000_s1106" type="#_x0000_t202" style="position:absolute;margin-left:-63.3pt;margin-top:28.85pt;width:70.5pt;height:38.25pt;z-index:251697152;visibility:visible;mso-wrap-style:square;mso-wrap-distance-left:9pt;mso-wrap-distance-top:0;mso-wrap-distance-right:9pt;mso-wrap-distance-bottom:0;mso-position-horizontal:absolute;mso-position-horizontal-relative:text;mso-position-vertical:absolute;mso-position-vertical-relative:text;v-text-anchor:top" o:gfxdata="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" fillcolor="white [3201]" strokeweight=".5pt">
+              <v:shape w14:anchorId="63F8D49F" id="Text Box 154" o:spid="_x0000_s1107" type="#_x0000_t202" style="position:absolute;margin-left:-63.3pt;margin-top:28.85pt;width:70.5pt;height:38.25pt;z-index:251682816;visibility:visible;mso-wrap-style:square;mso-wrap-distance-left:9pt;mso-wrap-distance-top:0;mso-wrap-distance-right:9pt;mso-wrap-distance-bottom:0;mso-position-horizontal:absolute;mso-position-horizontal-relative:text;mso-position-vertical:absolute;mso-position-vertical-relative:text;v-text-anchor:top" o:gfxdata="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" fillcolor="white [3201]" strokeweight=".5pt">
                 <v:textbox>
                   <w:txbxContent>
                     <w:p>
@@ -9647,7 +10132,7 @@
           </mc:Choice>
           <mc:Fallback>
             <w:pict>
-              <v:rect id="Rectangle 65" o:spid="_x0000_s1107" style="position:absolute;margin-left:243.25pt;margin-top:10.1pt;width:112.1pt;height:93.85pt;z-index:-251662336;visibility:visible;mso-wrap-style:square;mso-wrap-distance-left:9pt;mso-wrap-distance-top:0;mso-wrap-distance-right:9pt;mso-wrap-distance-bottom:0;mso-position-horizontal:absolute;mso-position-horizontal-relative:text;mso-position-vertical:absolute;mso-position-vertical-relative:text;v-text-anchor:middle" o:gfxdata="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" fillcolor="white [3201]" strokecolor="black [3200]" strokeweight="1pt">
+              <v:rect id="Rectangle 65" o:spid="_x0000_s1108" style="position:absolute;margin-left:243.25pt;margin-top:10.1pt;width:112.1pt;height:93.85pt;z-index:-251665408;visibility:visible;mso-wrap-style:square;mso-wrap-distance-left:9pt;mso-wrap-distance-top:0;mso-wrap-distance-right:9pt;mso-wrap-distance-bottom:0;mso-position-horizontal:absolute;mso-position-horizontal-relative:text;mso-position-vertical:absolute;mso-position-vertical-relative:text;v-text-anchor:middle" o:gfxdata="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" fillcolor="white [3201]" strokecolor="black [3200]" strokeweight="1pt">
                 <v:textbox>
                   <w:txbxContent>
                     <w:p>
@@ -9756,7 +10241,7 @@
           </mc:Choice>
           <mc:Fallback>
             <w:pict>
-              <v:rect id="Rectangle 68" o:spid="_x0000_s1108" style="position:absolute;margin-left:95.6pt;margin-top:8.1pt;width:98.4pt;height:28.25pt;z-index:251656192;visibility:visible;mso-wrap-style:square;mso-wrap-distance-left:9pt;mso-wrap-distance-top:0;mso-wrap-distance-right:9pt;mso-wrap-distance-bottom:0;mso-position-horizontal:absolute;mso-position-horizontal-relative:text;mso-position-vertical:absolute;mso-position-vertical-relative:text;v-text-anchor:middle" o:gfxdata="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" fillcolor="white [3201]" strokecolor="black [3200]" strokeweight="1pt">
+              <v:rect id="Rectangle 68" o:spid="_x0000_s1109" style="position:absolute;margin-left:95.6pt;margin-top:8.1pt;width:98.4pt;height:28.25pt;z-index:251653120;visibility:visible;mso-wrap-style:square;mso-wrap-distance-left:9pt;mso-wrap-distance-top:0;mso-wrap-distance-right:9pt;mso-wrap-distance-bottom:0;mso-position-horizontal:absolute;mso-position-horizontal-relative:text;mso-position-vertical:absolute;mso-position-vertical-relative:text;v-text-anchor:middle" o:gfxdata="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" fillcolor="white [3201]" strokecolor="black [3200]" strokeweight="1pt">
                 <v:textbox>
                   <w:txbxContent>
                     <w:p>
@@ -10071,12 +10556,12 @@
         <w:pStyle w:val="Heading1"/>
         <w:jc w:val="center"/>
       </w:pPr>
-      <w:bookmarkStart w:id="7" w:name="_Toc99100183"/>
+      <w:bookmarkStart w:id="6" w:name="_Toc101794888"/>
       <w:r>
         <w:lastRenderedPageBreak/>
         <w:t>MyItemsRented.html Storyboard</w:t>
       </w:r>
-      <w:bookmarkEnd w:id="7"/>
+      <w:bookmarkEnd w:id="6"/>
     </w:p>
     <w:p/>
     <w:p/>
@@ -10228,7 +10713,7 @@
           </mc:Choice>
           <mc:Fallback>
             <w:pict>
-              <v:rect id="Rectangle 75" o:spid="_x0000_s1109" style="position:absolute;margin-left:83.15pt;margin-top:20.5pt;width:417.4pt;height:41.9pt;z-index:251589620;visibility:visible;mso-wrap-style:square;mso-wrap-distance-left:9pt;mso-wrap-distance-top:0;mso-wrap-distance-right:9pt;mso-wrap-distance-bottom:0;mso-position-horizontal:absolute;mso-position-horizontal-relative:text;mso-position-vertical:absolute;mso-position-vertical-relative:text;v-text-anchor:middle" o:gfxdata="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" fillcolor="white [3201]" strokecolor="black [3200]" strokeweight="1pt">
+              <v:rect id="Rectangle 75" o:spid="_x0000_s1110" style="position:absolute;margin-left:83.15pt;margin-top:20.5pt;width:417.4pt;height:41.9pt;z-index:251608064;visibility:visible;mso-wrap-style:square;mso-wrap-distance-left:9pt;mso-wrap-distance-top:0;mso-wrap-distance-right:9pt;mso-wrap-distance-bottom:0;mso-position-horizontal:absolute;mso-position-horizontal-relative:text;mso-position-vertical:absolute;mso-position-vertical-relative:text;v-text-anchor:middle" o:gfxdata="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" fillcolor="white [3201]" strokecolor="black [3200]" strokeweight="1pt">
                 <v:textbox>
                   <w:txbxContent>
                     <w:p>
@@ -10332,7 +10817,7 @@
           </mc:Choice>
           <mc:Fallback>
             <w:pict>
-              <v:rect id="Rectangle 76" o:spid="_x0000_s1110" style="position:absolute;margin-left:84.1pt;margin-top:19.6pt;width:51.95pt;height:41.9pt;z-index:251590644;visibility:visible;mso-wrap-style:square;mso-wrap-distance-left:9pt;mso-wrap-distance-top:0;mso-wrap-distance-right:9pt;mso-wrap-distance-bottom:0;mso-position-horizontal:absolute;mso-position-horizontal-relative:text;mso-position-vertical:absolute;mso-position-vertical-relative:text;v-text-anchor:middle" o:gfxdata="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" fillcolor="white [3201]" strokecolor="black [3200]" strokeweight="1pt">
+              <v:rect id="Rectangle 76" o:spid="_x0000_s1111" style="position:absolute;margin-left:84.1pt;margin-top:19.6pt;width:51.95pt;height:41.9pt;z-index:251609088;visibility:visible;mso-wrap-style:square;mso-wrap-distance-left:9pt;mso-wrap-distance-top:0;mso-wrap-distance-right:9pt;mso-wrap-distance-bottom:0;mso-position-horizontal:absolute;mso-position-horizontal-relative:text;mso-position-vertical:absolute;mso-position-vertical-relative:text;v-text-anchor:middle" o:gfxdata="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" fillcolor="white [3201]" strokecolor="black [3200]" strokeweight="1pt">
                 <v:textbox>
                   <w:txbxContent>
                     <w:p>
@@ -10436,7 +10921,7 @@
           </mc:Choice>
           <mc:Fallback>
             <w:pict>
-              <v:rect id="Rectangle 77" o:spid="_x0000_s1111" style="position:absolute;margin-left:136.95pt;margin-top:20.5pt;width:54.7pt;height:41.9pt;z-index:251591668;visibility:visible;mso-wrap-style:square;mso-wrap-distance-left:9pt;mso-wrap-distance-top:0;mso-wrap-distance-right:9pt;mso-wrap-distance-bottom:0;mso-position-horizontal:absolute;mso-position-horizontal-relative:text;mso-position-vertical:absolute;mso-position-vertical-relative:text;v-text-anchor:middle" o:gfxdata="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" fillcolor="white [3201]" strokecolor="black [3200]" strokeweight="1pt">
+              <v:rect id="Rectangle 77" o:spid="_x0000_s1112" style="position:absolute;margin-left:136.95pt;margin-top:20.5pt;width:54.7pt;height:41.9pt;z-index:251610112;visibility:visible;mso-wrap-style:square;mso-wrap-distance-left:9pt;mso-wrap-distance-top:0;mso-wrap-distance-right:9pt;mso-wrap-distance-bottom:0;mso-position-horizontal:absolute;mso-position-horizontal-relative:text;mso-position-vertical:absolute;mso-position-vertical-relative:text;v-text-anchor:middle" o:gfxdata="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" fillcolor="white [3201]" strokecolor="black [3200]" strokeweight="1pt">
                 <v:textbox>
                   <w:txbxContent>
                     <w:p>
@@ -10540,7 +11025,7 @@
           </mc:Choice>
           <mc:Fallback>
             <w:pict>
-              <v:rect id="Rectangle 78" o:spid="_x0000_s1112" style="position:absolute;margin-left:192.55pt;margin-top:19.6pt;width:54.7pt;height:41.9pt;z-index:251592692;visibility:visible;mso-wrap-style:square;mso-wrap-distance-left:9pt;mso-wrap-distance-top:0;mso-wrap-distance-right:9pt;mso-wrap-distance-bottom:0;mso-position-horizontal:absolute;mso-position-horizontal-relative:text;mso-position-vertical:absolute;mso-position-vertical-relative:text;v-text-anchor:middle" o:gfxdata="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" fillcolor="white [3201]" strokecolor="black [3200]" strokeweight="1pt">
+              <v:rect id="Rectangle 78" o:spid="_x0000_s1113" style="position:absolute;margin-left:192.55pt;margin-top:19.6pt;width:54.7pt;height:41.9pt;z-index:251611136;visibility:visible;mso-wrap-style:square;mso-wrap-distance-left:9pt;mso-wrap-distance-top:0;mso-wrap-distance-right:9pt;mso-wrap-distance-bottom:0;mso-position-horizontal:absolute;mso-position-horizontal-relative:text;mso-position-vertical:absolute;mso-position-vertical-relative:text;v-text-anchor:middle" o:gfxdata="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" fillcolor="white [3201]" strokecolor="black [3200]" strokeweight="1pt">
                 <v:textbox>
                   <w:txbxContent>
                     <w:p>
@@ -10644,7 +11129,7 @@
           </mc:Choice>
           <mc:Fallback>
             <w:pict>
-              <v:rect id="Rectangle 79" o:spid="_x0000_s1113" style="position:absolute;margin-left:248.15pt;margin-top:19.6pt;width:54.7pt;height:41.9pt;z-index:251593716;visibility:visible;mso-wrap-style:square;mso-wrap-distance-left:9pt;mso-wrap-distance-top:0;mso-wrap-distance-right:9pt;mso-wrap-distance-bottom:0;mso-position-horizontal:absolute;mso-position-horizontal-relative:text;mso-position-vertical:absolute;mso-position-vertical-relative:text;v-text-anchor:middle" o:gfxdata="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" fillcolor="white [3201]" strokecolor="black [3200]" strokeweight="1pt">
+              <v:rect id="Rectangle 79" o:spid="_x0000_s1114" style="position:absolute;margin-left:248.15pt;margin-top:19.6pt;width:54.7pt;height:41.9pt;z-index:251612160;visibility:visible;mso-wrap-style:square;mso-wrap-distance-left:9pt;mso-wrap-distance-top:0;mso-wrap-distance-right:9pt;mso-wrap-distance-bottom:0;mso-position-horizontal:absolute;mso-position-horizontal-relative:text;mso-position-vertical:absolute;mso-position-vertical-relative:text;v-text-anchor:middle" o:gfxdata="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" fillcolor="white [3201]" strokecolor="black [3200]" strokeweight="1pt">
                 <v:textbox>
                   <w:txbxContent>
                     <w:p>
@@ -10748,7 +11233,7 @@
           </mc:Choice>
           <mc:Fallback>
             <w:pict>
-              <v:rect id="Rectangle 80" o:spid="_x0000_s1114" style="position:absolute;margin-left:301pt;margin-top:19.6pt;width:54.7pt;height:41.9pt;z-index:251594740;visibility:visible;mso-wrap-style:square;mso-wrap-distance-left:9pt;mso-wrap-distance-top:0;mso-wrap-distance-right:9pt;mso-wrap-distance-bottom:0;mso-position-horizontal:absolute;mso-position-horizontal-relative:text;mso-position-vertical:absolute;mso-position-vertical-relative:text;v-text-anchor:middle" o:gfxdata="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" fillcolor="white [3201]" strokecolor="black [3200]" strokeweight="1pt">
+              <v:rect id="Rectangle 80" o:spid="_x0000_s1115" style="position:absolute;margin-left:301pt;margin-top:19.6pt;width:54.7pt;height:41.9pt;z-index:251613184;visibility:visible;mso-wrap-style:square;mso-wrap-distance-left:9pt;mso-wrap-distance-top:0;mso-wrap-distance-right:9pt;mso-wrap-distance-bottom:0;mso-position-horizontal:absolute;mso-position-horizontal-relative:text;mso-position-vertical:absolute;mso-position-vertical-relative:text;v-text-anchor:middle" o:gfxdata="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" fillcolor="white [3201]" strokecolor="black [3200]" strokeweight="1pt">
                 <v:textbox>
                   <w:txbxContent>
                     <w:p>
@@ -10926,7 +11411,7 @@
           </mc:Choice>
           <mc:Fallback>
             <w:pict>
-              <v:shape w14:anchorId="2302A2EF" id="Text Box 161" o:spid="_x0000_s1115" type="#_x0000_t202" style="position:absolute;margin-left:0;margin-top:22.85pt;width:70.5pt;height:38.25pt;z-index:251704320;visibility:visible;mso-wrap-style:square;mso-wrap-distance-left:9pt;mso-wrap-distance-top:0;mso-wrap-distance-right:9pt;mso-wrap-distance-bottom:0;mso-position-horizontal:absolute;mso-position-horizontal-relative:text;mso-position-vertical:absolute;mso-position-vertical-relative:text;v-text-anchor:top" o:gfxdata="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" fillcolor="white [3201]" strokeweight=".5pt">
+              <v:shape w14:anchorId="2302A2EF" id="Text Box 161" o:spid="_x0000_s1116" type="#_x0000_t202" style="position:absolute;margin-left:0;margin-top:22.85pt;width:70.5pt;height:38.25pt;z-index:251686912;visibility:visible;mso-wrap-style:square;mso-wrap-distance-left:9pt;mso-wrap-distance-top:0;mso-wrap-distance-right:9pt;mso-wrap-distance-bottom:0;mso-position-horizontal:absolute;mso-position-horizontal-relative:text;mso-position-vertical:absolute;mso-position-vertical-relative:text;v-text-anchor:top" o:gfxdata="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" fillcolor="white [3201]" strokeweight=".5pt">
                 <v:textbox>
                   <w:txbxContent>
                     <w:p>
@@ -11106,7 +11591,7 @@
           </mc:Choice>
           <mc:Fallback>
             <w:pict>
-              <v:rect w14:anchorId="6650A957" id="Rectangle 156" o:spid="_x0000_s1116" style="position:absolute;margin-left:408.4pt;margin-top:17.8pt;width:66.15pt;height:31pt;z-index:251699200;visibility:visible;mso-wrap-style:square;mso-width-percent:0;mso-height-percent:0;mso-wrap-distance-left:9pt;mso-wrap-distance-top:0;mso-wrap-distance-right:9pt;mso-wrap-distance-bottom:0;mso-position-horizontal:absolute;mso-position-horizontal-relative:margin;mso-position-vertical:absolute;mso-position-vertical-relative:text;mso-width-percent:0;mso-height-percent:0;mso-width-relative:margin;mso-height-relative:margin;v-text-anchor:middle" o:gfxdata="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" fillcolor="white [3201]" strokecolor="black [3200]" strokeweight="1pt">
+              <v:rect w14:anchorId="6650A957" id="Rectangle 156" o:spid="_x0000_s1117" style="position:absolute;margin-left:408.4pt;margin-top:17.8pt;width:66.15pt;height:31pt;z-index:251683840;visibility:visible;mso-wrap-style:square;mso-width-percent:0;mso-height-percent:0;mso-wrap-distance-left:9pt;mso-wrap-distance-top:0;mso-wrap-distance-right:9pt;mso-wrap-distance-bottom:0;mso-position-horizontal:absolute;mso-position-horizontal-relative:margin;mso-position-vertical:absolute;mso-position-vertical-relative:text;mso-width-percent:0;mso-height-percent:0;mso-width-relative:margin;mso-height-relative:margin;v-text-anchor:middle" o:gfxdata="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" fillcolor="white [3201]" strokecolor="black [3200]" strokeweight="1pt">
                 <v:textbox>
                   <w:txbxContent>
                     <w:p>
@@ -11211,7 +11696,7 @@
           </mc:Choice>
           <mc:Fallback>
             <w:pict>
-              <v:rect id="Rectangle 81" o:spid="_x0000_s1117" style="position:absolute;margin-left:179.8pt;margin-top:12.6pt;width:219.65pt;height:41.9pt;z-index:251607032;visibility:visible;mso-wrap-style:square;mso-wrap-distance-left:9pt;mso-wrap-distance-top:0;mso-wrap-distance-right:9pt;mso-wrap-distance-bottom:0;mso-position-horizontal:absolute;mso-position-horizontal-relative:text;mso-position-vertical:absolute;mso-position-vertical-relative:text;v-text-anchor:middle" o:gfxdata="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" fillcolor="white [3201]" strokecolor="black [3200]" strokeweight="1pt">
+              <v:rect id="Rectangle 81" o:spid="_x0000_s1118" style="position:absolute;margin-left:179.8pt;margin-top:12.6pt;width:219.65pt;height:41.9pt;z-index:251616256;visibility:visible;mso-wrap-style:square;mso-wrap-distance-left:9pt;mso-wrap-distance-top:0;mso-wrap-distance-right:9pt;mso-wrap-distance-bottom:0;mso-position-horizontal:absolute;mso-position-horizontal-relative:text;mso-position-vertical:absolute;mso-position-vertical-relative:text;v-text-anchor:middle" o:gfxdata="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" fillcolor="white [3201]" strokecolor="black [3200]" strokeweight="1pt">
                 <v:textbox>
                   <w:txbxContent>
                     <w:p>
@@ -11401,7 +11886,7 @@
           </mc:Choice>
           <mc:Fallback>
             <w:pict>
-              <v:shape w14:anchorId="2302A2EF" id="Text Box 163" o:spid="_x0000_s1118" type="#_x0000_t202" style="position:absolute;margin-left:0;margin-top:17.5pt;width:70.5pt;height:38.25pt;z-index:251707392;visibility:visible;mso-wrap-style:square;mso-wrap-distance-left:9pt;mso-wrap-distance-top:0;mso-wrap-distance-right:9pt;mso-wrap-distance-bottom:0;mso-position-horizontal:absolute;mso-position-horizontal-relative:text;mso-position-vertical:absolute;mso-position-vertical-relative:text;v-text-anchor:top" o:gfxdata="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" fillcolor="white [3201]" strokeweight=".5pt">
+              <v:shape w14:anchorId="2302A2EF" id="Text Box 163" o:spid="_x0000_s1119" type="#_x0000_t202" style="position:absolute;margin-left:0;margin-top:17.5pt;width:70.5pt;height:38.25pt;z-index:251688960;visibility:visible;mso-wrap-style:square;mso-wrap-distance-left:9pt;mso-wrap-distance-top:0;mso-wrap-distance-right:9pt;mso-wrap-distance-bottom:0;mso-position-horizontal:absolute;mso-position-horizontal-relative:text;mso-position-vertical:absolute;mso-position-vertical-relative:text;v-text-anchor:top" o:gfxdata="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" fillcolor="white [3201]" strokeweight=".5pt">
                 <v:textbox>
                   <w:txbxContent>
                     <w:p>
@@ -11499,7 +11984,7 @@
           </mc:Choice>
           <mc:Fallback>
             <w:pict>
-              <v:rect w14:anchorId="1B6A8AB2" id="Rectangle 157" o:spid="_x0000_s1119" style="position:absolute;margin-left:201.1pt;margin-top:17.15pt;width:148.95pt;height:41.9pt;z-index:251701248;visibility:visible;mso-wrap-style:square;mso-width-percent:0;mso-wrap-distance-left:9pt;mso-wrap-distance-top:0;mso-wrap-distance-right:9pt;mso-wrap-distance-bottom:0;mso-position-horizontal:absolute;mso-position-horizontal-relative:margin;mso-position-vertical:absolute;mso-position-vertical-relative:text;mso-width-percent:0;mso-width-relative:margin;v-text-anchor:middle" o:gfxdata="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" fillcolor="white [3201]" strokecolor="black [3200]" strokeweight="1pt">
+              <v:rect w14:anchorId="1B6A8AB2" id="Rectangle 157" o:spid="_x0000_s1120" style="position:absolute;margin-left:201.1pt;margin-top:17.15pt;width:148.95pt;height:41.9pt;z-index:251684864;visibility:visible;mso-wrap-style:square;mso-width-percent:0;mso-wrap-distance-left:9pt;mso-wrap-distance-top:0;mso-wrap-distance-right:9pt;mso-wrap-distance-bottom:0;mso-position-horizontal:absolute;mso-position-horizontal-relative:margin;mso-position-vertical:absolute;mso-position-vertical-relative:text;mso-width-percent:0;mso-width-relative:margin;v-text-anchor:middle" o:gfxdata="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" fillcolor="white [3201]" strokecolor="black [3200]" strokeweight="1pt">
                 <v:textbox>
                   <w:txbxContent>
                     <w:p>
@@ -11679,7 +12164,7 @@
           </mc:Choice>
           <mc:Fallback>
             <w:pict>
-              <v:rect id="Rectangle 82" o:spid="_x0000_s1120" style="position:absolute;margin-left:142.75pt;margin-top:1.9pt;width:112.1pt;height:93.85pt;z-index:251608056;visibility:visible;mso-wrap-style:square;mso-wrap-distance-left:9pt;mso-wrap-distance-top:0;mso-wrap-distance-right:9pt;mso-wrap-distance-bottom:0;mso-position-horizontal:absolute;mso-position-horizontal-relative:text;mso-position-vertical:absolute;mso-position-vertical-relative:text;v-text-anchor:middle" o:gfxdata="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" fillcolor="white [3201]" strokecolor="black [3200]" strokeweight="1pt">
+              <v:rect id="Rectangle 82" o:spid="_x0000_s1121" style="position:absolute;margin-left:142.75pt;margin-top:1.9pt;width:112.1pt;height:93.85pt;z-index:251617280;visibility:visible;mso-wrap-style:square;mso-wrap-distance-left:9pt;mso-wrap-distance-top:0;mso-wrap-distance-right:9pt;mso-wrap-distance-bottom:0;mso-position-horizontal:absolute;mso-position-horizontal-relative:text;mso-position-vertical:absolute;mso-position-vertical-relative:text;v-text-anchor:middle" o:gfxdata="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" fillcolor="white [3201]" strokecolor="black [3200]" strokeweight="1pt">
                 <v:textbox>
                   <w:txbxContent>
                     <w:p>
@@ -11791,7 +12276,7 @@
           </mc:Choice>
           <mc:Fallback>
             <w:pict>
-              <v:rect id="Rectangle 83" o:spid="_x0000_s1121" style="position:absolute;margin-left:302.9pt;margin-top:4.4pt;width:112.1pt;height:93.85pt;z-index:-251707400;visibility:visible;mso-wrap-style:square;mso-wrap-distance-left:9pt;mso-wrap-distance-top:0;mso-wrap-distance-right:9pt;mso-wrap-distance-bottom:0;mso-position-horizontal:absolute;mso-position-horizontal-relative:text;mso-position-vertical:absolute;mso-position-vertical-relative:text;v-text-anchor:middle" o:gfxdata="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" fillcolor="white [3201]" strokecolor="black [3200]" strokeweight="1pt">
+              <v:rect id="Rectangle 83" o:spid="_x0000_s1122" style="position:absolute;margin-left:302.9pt;margin-top:4.4pt;width:112.1pt;height:93.85pt;z-index:-251698176;visibility:visible;mso-wrap-style:square;mso-wrap-distance-left:9pt;mso-wrap-distance-top:0;mso-wrap-distance-right:9pt;mso-wrap-distance-bottom:0;mso-position-horizontal:absolute;mso-position-horizontal-relative:text;mso-position-vertical:absolute;mso-position-vertical-relative:text;v-text-anchor:middle" o:gfxdata="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" fillcolor="white [3201]" strokecolor="black [3200]" strokeweight="1pt">
                 <v:textbox>
                   <w:txbxContent>
                     <w:p>
@@ -11899,7 +12384,7 @@
           </mc:Choice>
           <mc:Fallback>
             <w:pict>
-              <v:shape w14:anchorId="2302A2EF" id="Text Box 165" o:spid="_x0000_s1122" type="#_x0000_t202" style="position:absolute;margin-left:-33.5pt;margin-top:15.2pt;width:70.5pt;height:38.25pt;z-index:251710464;visibility:visible;mso-wrap-style:square;mso-wrap-distance-left:9pt;mso-wrap-distance-top:0;mso-wrap-distance-right:9pt;mso-wrap-distance-bottom:0;mso-position-horizontal:absolute;mso-position-horizontal-relative:text;mso-position-vertical:absolute;mso-position-vertical-relative:text;v-text-anchor:top" o:gfxdata="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" fillcolor="white [3201]" strokeweight=".5pt">
+              <v:shape w14:anchorId="2302A2EF" id="Text Box 165" o:spid="_x0000_s1123" type="#_x0000_t202" style="position:absolute;margin-left:-33.5pt;margin-top:15.2pt;width:70.5pt;height:38.25pt;z-index:251691008;visibility:visible;mso-wrap-style:square;mso-wrap-distance-left:9pt;mso-wrap-distance-top:0;mso-wrap-distance-right:9pt;mso-wrap-distance-bottom:0;mso-position-horizontal:absolute;mso-position-horizontal-relative:text;mso-position-vertical:absolute;mso-position-vertical-relative:text;v-text-anchor:top" o:gfxdata="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" fillcolor="white [3201]" strokeweight=".5pt">
                 <v:textbox>
                   <w:txbxContent>
                     <w:p>
@@ -11996,7 +12481,7 @@
           </mc:Choice>
           <mc:Fallback>
             <w:pict>
-              <v:rect id="Rectangle 87" o:spid="_x0000_s1123" style="position:absolute;margin-left:301.45pt;margin-top:2.7pt;width:98.4pt;height:28.25pt;z-index:251613176;visibility:visible;mso-wrap-style:square;mso-wrap-distance-left:9pt;mso-wrap-distance-top:0;mso-wrap-distance-right:9pt;mso-wrap-distance-bottom:0;mso-position-horizontal:absolute;mso-position-horizontal-relative:text;mso-position-vertical:absolute;mso-position-vertical-relative:text;v-text-anchor:middle" o:gfxdata="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" fillcolor="white [3201]" strokecolor="black [3200]" strokeweight="1pt">
+              <v:rect id="Rectangle 87" o:spid="_x0000_s1124" style="position:absolute;margin-left:301.45pt;margin-top:2.7pt;width:98.4pt;height:28.25pt;z-index:251621376;visibility:visible;mso-wrap-style:square;mso-wrap-distance-left:9pt;mso-wrap-distance-top:0;mso-wrap-distance-right:9pt;mso-wrap-distance-bottom:0;mso-position-horizontal:absolute;mso-position-horizontal-relative:text;mso-position-vertical:absolute;mso-position-vertical-relative:text;v-text-anchor:middle" o:gfxdata="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" fillcolor="white [3201]" strokecolor="black [3200]" strokeweight="1pt">
                 <v:textbox>
                   <w:txbxContent>
                     <w:p>
@@ -12173,7 +12658,7 @@
           </mc:Choice>
           <mc:Fallback>
             <w:pict>
-              <v:rect id="Rectangle 86" o:spid="_x0000_s1124" style="position:absolute;margin-left:142.75pt;margin-top:2pt;width:98.4pt;height:28.25pt;z-index:251612152;visibility:visible;mso-wrap-style:square;mso-wrap-distance-left:9pt;mso-wrap-distance-top:0;mso-wrap-distance-right:9pt;mso-wrap-distance-bottom:0;mso-position-horizontal:absolute;mso-position-horizontal-relative:text;mso-position-vertical:absolute;mso-position-vertical-relative:text;v-text-anchor:middle" o:gfxdata="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" fillcolor="white [3201]" strokecolor="black [3200]" strokeweight="1pt">
+              <v:rect id="Rectangle 86" o:spid="_x0000_s1125" style="position:absolute;margin-left:142.75pt;margin-top:2pt;width:98.4pt;height:28.25pt;z-index:251620352;visibility:visible;mso-wrap-style:square;mso-wrap-distance-left:9pt;mso-wrap-distance-top:0;mso-wrap-distance-right:9pt;mso-wrap-distance-bottom:0;mso-position-horizontal:absolute;mso-position-horizontal-relative:text;mso-position-vertical:absolute;mso-position-vertical-relative:text;v-text-anchor:middle" o:gfxdata="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" fillcolor="white [3201]" strokecolor="black [3200]" strokeweight="1pt">
                 <v:textbox>
                   <w:txbxContent>
                     <w:p>
@@ -12280,7 +12765,7 @@
           </mc:Choice>
           <mc:Fallback>
             <w:pict>
-              <v:rect id="Rectangle 85" o:spid="_x0000_s1125" style="position:absolute;margin-left:303.3pt;margin-top:7.25pt;width:112.1pt;height:93.85pt;z-index:251614200;visibility:visible;mso-wrap-style:square;mso-wrap-distance-left:9pt;mso-wrap-distance-top:0;mso-wrap-distance-right:9pt;mso-wrap-distance-bottom:0;mso-position-horizontal:absolute;mso-position-horizontal-relative:text;mso-position-vertical:absolute;mso-position-vertical-relative:text;v-text-anchor:middle" o:gfxdata="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" fillcolor="white [3201]" strokecolor="black [3200]" strokeweight="1pt">
+              <v:rect id="Rectangle 85" o:spid="_x0000_s1126" style="position:absolute;margin-left:303.3pt;margin-top:7.25pt;width:112.1pt;height:93.85pt;z-index:251622400;visibility:visible;mso-wrap-style:square;mso-wrap-distance-left:9pt;mso-wrap-distance-top:0;mso-wrap-distance-right:9pt;mso-wrap-distance-bottom:0;mso-position-horizontal:absolute;mso-position-horizontal-relative:text;mso-position-vertical:absolute;mso-position-vertical-relative:text;v-text-anchor:middle" o:gfxdata="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" fillcolor="white [3201]" strokecolor="black [3200]" strokeweight="1pt">
                 <v:textbox>
                   <w:txbxContent>
                     <w:p>
@@ -12384,7 +12869,7 @@
           </mc:Choice>
           <mc:Fallback>
             <w:pict>
-              <v:rect id="Rectangle 84" o:spid="_x0000_s1126" style="position:absolute;margin-left:142.3pt;margin-top:7.6pt;width:112.1pt;height:93.85pt;z-index:251610104;visibility:visible;mso-wrap-style:square;mso-wrap-distance-left:9pt;mso-wrap-distance-top:0;mso-wrap-distance-right:9pt;mso-wrap-distance-bottom:0;mso-position-horizontal:absolute;mso-position-horizontal-relative:text;mso-position-vertical:absolute;mso-position-vertical-relative:text;v-text-anchor:middle" o:gfxdata="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" fillcolor="white [3201]" strokecolor="black [3200]" strokeweight="1pt">
+              <v:rect id="Rectangle 84" o:spid="_x0000_s1127" style="position:absolute;margin-left:142.3pt;margin-top:7.6pt;width:112.1pt;height:93.85pt;z-index:251619328;visibility:visible;mso-wrap-style:square;mso-wrap-distance-left:9pt;mso-wrap-distance-top:0;mso-wrap-distance-right:9pt;mso-wrap-distance-bottom:0;mso-position-horizontal:absolute;mso-position-horizontal-relative:text;mso-position-vertical:absolute;mso-position-vertical-relative:text;v-text-anchor:middle" o:gfxdata="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" fillcolor="white [3201]" strokecolor="black [3200]" strokeweight="1pt">
                 <v:textbox>
                   <w:txbxContent>
                     <w:p>
@@ -12492,7 +12977,7 @@
           </mc:Choice>
           <mc:Fallback>
             <w:pict>
-              <v:rect id="Rectangle 89" o:spid="_x0000_s1127" style="position:absolute;margin-left:302.9pt;margin-top:5.45pt;width:98.4pt;height:28.25pt;z-index:251615224;visibility:visible;mso-wrap-style:square;mso-wrap-distance-left:9pt;mso-wrap-distance-top:0;mso-wrap-distance-right:9pt;mso-wrap-distance-bottom:0;mso-position-horizontal:absolute;mso-position-horizontal-relative:text;mso-position-vertical:absolute;mso-position-vertical-relative:text;v-text-anchor:middle" o:gfxdata="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" fillcolor="white [3201]" strokecolor="black [3200]" strokeweight="1pt">
+              <v:rect id="Rectangle 89" o:spid="_x0000_s1128" style="position:absolute;margin-left:302.9pt;margin-top:5.45pt;width:98.4pt;height:28.25pt;z-index:251623424;visibility:visible;mso-wrap-style:square;mso-wrap-distance-left:9pt;mso-wrap-distance-top:0;mso-wrap-distance-right:9pt;mso-wrap-distance-bottom:0;mso-position-horizontal:absolute;mso-position-horizontal-relative:text;mso-position-vertical:absolute;mso-position-vertical-relative:text;v-text-anchor:middle" o:gfxdata="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" fillcolor="white [3201]" strokecolor="black [3200]" strokeweight="1pt">
                 <v:textbox>
                   <w:txbxContent>
                     <w:p>
@@ -12596,7 +13081,7 @@
           </mc:Choice>
           <mc:Fallback>
             <w:pict>
-              <v:rect id="Rectangle 88" o:spid="_x0000_s1128" style="position:absolute;margin-left:142.25pt;margin-top:5.3pt;width:98.45pt;height:28.25pt;z-index:251615224;visibility:visible;mso-wrap-style:square;mso-wrap-distance-left:9pt;mso-wrap-distance-top:0;mso-wrap-distance-right:9pt;mso-wrap-distance-bottom:0;mso-position-horizontal:absolute;mso-position-horizontal-relative:text;mso-position-vertical:absolute;mso-position-vertical-relative:text;v-text-anchor:middle" o:gfxdata="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" fillcolor="white [3201]" strokecolor="black [3200]" strokeweight="1pt">
+              <v:rect id="Rectangle 88" o:spid="_x0000_s1129" style="position:absolute;margin-left:142.25pt;margin-top:5.3pt;width:98.45pt;height:28.25pt;z-index:251624448;visibility:visible;mso-wrap-style:square;mso-wrap-distance-left:9pt;mso-wrap-distance-top:0;mso-wrap-distance-right:9pt;mso-wrap-distance-bottom:0;mso-position-horizontal:absolute;mso-position-horizontal-relative:text;mso-position-vertical:absolute;mso-position-vertical-relative:text;v-text-anchor:middle" o:gfxdata="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" fillcolor="white [3201]" strokecolor="black [3200]" strokeweight="1pt">
                 <v:textbox>
                   <w:txbxContent>
                     <w:p>
@@ -12895,7 +13380,7 @@
         <w:pStyle w:val="Heading1"/>
         <w:jc w:val="center"/>
       </w:pPr>
-      <w:bookmarkStart w:id="8" w:name="_Toc99100184"/>
+      <w:bookmarkStart w:id="7" w:name="_Toc101794889"/>
       <w:r>
         <w:lastRenderedPageBreak/>
         <w:t>Search</w:t>
@@ -12903,7 +13388,7 @@
       <w:r>
         <w:t>Items.html Storyboard</w:t>
       </w:r>
-      <w:bookmarkEnd w:id="8"/>
+      <w:bookmarkEnd w:id="7"/>
     </w:p>
     <w:p/>
     <w:p>
@@ -13287,9 +13772,9 @@
           </mc:Choice>
           <mc:Fallback>
             <w:pict>
-              <v:group id="Group 91" o:spid="_x0000_s1129" style="position:absolute;margin-left:55.85pt;margin-top:18.75pt;width:417.4pt;height:524.95pt;z-index:251573230" coordsize="53010,66670" o:gfxdata="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">
-                <v:rect id="Rectangle 92" o:spid="_x0000_s1130" style="position:absolute;top:115;width:53010;height:66555;visibility:visible;mso-wrap-style:square;v-text-anchor:middle" o:gfxdata="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" fillcolor="white [3201]" strokecolor="black [3200]" strokeweight="1pt"/>
-                <v:rect id="Rectangle 93" o:spid="_x0000_s1131" style="position:absolute;top:115;width:53010;height:5322;visibility:visible;mso-wrap-style:square;v-text-anchor:middle" o:gfxdata="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" fillcolor="white [3201]" strokecolor="black [3200]" strokeweight="1pt">
+              <v:group id="Group 91" o:spid="_x0000_s1130" style="position:absolute;margin-left:55.85pt;margin-top:18.75pt;width:417.4pt;height:524.95pt;z-index:251594752" coordsize="53010,66670" o:gfxdata="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">
+                <v:rect id="Rectangle 92" o:spid="_x0000_s1131" style="position:absolute;top:115;width:53010;height:66555;visibility:visible;mso-wrap-style:square;v-text-anchor:middle" o:gfxdata="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" fillcolor="white [3201]" strokecolor="black [3200]" strokeweight="1pt"/>
+                <v:rect id="Rectangle 93" o:spid="_x0000_s1132" style="position:absolute;top:115;width:53010;height:5322;visibility:visible;mso-wrap-style:square;v-text-anchor:middle" o:gfxdata="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" fillcolor="white [3201]" strokecolor="black [3200]" strokeweight="1pt">
                   <v:textbox>
                     <w:txbxContent>
                       <w:p>
@@ -13309,7 +13794,7 @@
                     </w:txbxContent>
                   </v:textbox>
                 </v:rect>
-                <v:rect id="Rectangle 94" o:spid="_x0000_s1132" style="position:absolute;left:115;width:6598;height:5321;visibility:visible;mso-wrap-style:square;v-text-anchor:middle" o:gfxdata="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" fillcolor="white [3201]" strokecolor="black [3200]" strokeweight="1pt">
+                <v:rect id="Rectangle 94" o:spid="_x0000_s1133" style="position:absolute;left:115;width:6598;height:5321;visibility:visible;mso-wrap-style:square;v-text-anchor:middle" o:gfxdata="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" fillcolor="white [3201]" strokecolor="black [3200]" strokeweight="1pt">
                   <v:textbox>
                     <w:txbxContent>
                       <w:p>
@@ -13329,7 +13814,7 @@
                     </w:txbxContent>
                   </v:textbox>
                 </v:rect>
-                <v:rect id="Rectangle 95" o:spid="_x0000_s1133" style="position:absolute;left:6829;top:115;width:6944;height:5322;visibility:visible;mso-wrap-style:square;v-text-anchor:middle" o:gfxdata="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" fillcolor="white [3201]" strokecolor="black [3200]" strokeweight="1pt">
+                <v:rect id="Rectangle 95" o:spid="_x0000_s1134" style="position:absolute;left:6829;top:115;width:6944;height:5322;visibility:visible;mso-wrap-style:square;v-text-anchor:middle" o:gfxdata="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" fillcolor="white [3201]" strokecolor="black [3200]" strokeweight="1pt">
                   <v:textbox>
                     <w:txbxContent>
                       <w:p>
@@ -13349,7 +13834,7 @@
                     </w:txbxContent>
                   </v:textbox>
                 </v:rect>
-                <v:rect id="Rectangle 96" o:spid="_x0000_s1134" style="position:absolute;left:13889;width:6945;height:5324;visibility:visible;mso-wrap-style:square;v-text-anchor:middle" o:gfxdata="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" fillcolor="white [3201]" strokecolor="black [3200]" strokeweight="1pt">
+                <v:rect id="Rectangle 96" o:spid="_x0000_s1135" style="position:absolute;left:13889;width:6945;height:5324;visibility:visible;mso-wrap-style:square;v-text-anchor:middle" o:gfxdata="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" fillcolor="white [3201]" strokecolor="black [3200]" strokeweight="1pt">
                   <v:textbox>
                     <w:txbxContent>
                       <w:p>
@@ -13369,7 +13854,7 @@
                     </w:txbxContent>
                   </v:textbox>
                 </v:rect>
-                <v:rect id="Rectangle 97" o:spid="_x0000_s1135" style="position:absolute;left:20950;width:6944;height:5324;visibility:visible;mso-wrap-style:square;v-text-anchor:middle" o:gfxdata="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" fillcolor="white [3201]" strokecolor="black [3200]" strokeweight="1pt">
+                <v:rect id="Rectangle 97" o:spid="_x0000_s1136" style="position:absolute;left:20950;width:6944;height:5324;visibility:visible;mso-wrap-style:square;v-text-anchor:middle" o:gfxdata="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" fillcolor="white [3201]" strokecolor="black [3200]" strokeweight="1pt">
                   <v:textbox>
                     <w:txbxContent>
                       <w:p>
@@ -13389,7 +13874,7 @@
                     </w:txbxContent>
                   </v:textbox>
                 </v:rect>
-                <v:rect id="Rectangle 98" o:spid="_x0000_s1136" style="position:absolute;left:27663;width:6945;height:5324;visibility:visible;mso-wrap-style:square;v-text-anchor:middle" o:gfxdata="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" fillcolor="white [3201]" strokecolor="black [3200]" strokeweight="1pt">
+                <v:rect id="Rectangle 98" o:spid="_x0000_s1137" style="position:absolute;left:27663;width:6945;height:5324;visibility:visible;mso-wrap-style:square;v-text-anchor:middle" o:gfxdata="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" fillcolor="white [3201]" strokecolor="black [3200]" strokeweight="1pt">
                   <v:textbox>
                     <w:txbxContent>
                       <w:p>
@@ -13498,7 +13983,7 @@
           </mc:Choice>
           <mc:Fallback>
             <w:pict>
-              <v:shape w14:anchorId="74394ACA" id="Text Box 174" o:spid="_x0000_s1137" type="#_x0000_t202" style="position:absolute;margin-left:-26.05pt;margin-top:25.4pt;width:70.5pt;height:38.25pt;z-index:251719680;visibility:visible;mso-wrap-style:square;mso-wrap-distance-left:9pt;mso-wrap-distance-top:0;mso-wrap-distance-right:9pt;mso-wrap-distance-bottom:0;mso-position-horizontal:absolute;mso-position-horizontal-relative:text;mso-position-vertical:absolute;mso-position-vertical-relative:text;v-text-anchor:top" o:gfxdata="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" fillcolor="white [3201]" strokeweight=".5pt">
+              <v:shape w14:anchorId="74394ACA" id="Text Box 174" o:spid="_x0000_s1138" type="#_x0000_t202" style="position:absolute;margin-left:-26.05pt;margin-top:25.4pt;width:70.5pt;height:38.25pt;z-index:251695104;visibility:visible;mso-wrap-style:square;mso-wrap-distance-left:9pt;mso-wrap-distance-top:0;mso-wrap-distance-right:9pt;mso-wrap-distance-bottom:0;mso-position-horizontal:absolute;mso-position-horizontal-relative:text;mso-position-vertical:absolute;mso-position-vertical-relative:text;v-text-anchor:top" o:gfxdata="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" fillcolor="white [3201]" strokeweight=".5pt">
                 <v:textbox>
                   <w:txbxContent>
                     <w:p>
@@ -13742,7 +14227,7 @@
           </mc:Choice>
           <mc:Fallback>
             <w:pict>
-              <v:rect id="Rectangle 99" o:spid="_x0000_s1138" style="position:absolute;margin-left:152.45pt;margin-top:11.7pt;width:219.65pt;height:41.9pt;z-index:251578354;visibility:visible;mso-wrap-style:square;mso-wrap-distance-left:9pt;mso-wrap-distance-top:0;mso-wrap-distance-right:9pt;mso-wrap-distance-bottom:0;mso-position-horizontal:absolute;mso-position-horizontal-relative:text;mso-position-vertical:absolute;mso-position-vertical-relative:text;v-text-anchor:middle" o:gfxdata="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" fillcolor="white [3201]" strokecolor="black [3200]" strokeweight="1pt">
+              <v:rect id="Rectangle 99" o:spid="_x0000_s1139" style="position:absolute;margin-left:152.45pt;margin-top:11.7pt;width:219.65pt;height:41.9pt;z-index:251597824;visibility:visible;mso-wrap-style:square;mso-wrap-distance-left:9pt;mso-wrap-distance-top:0;mso-wrap-distance-right:9pt;mso-wrap-distance-bottom:0;mso-position-horizontal:absolute;mso-position-horizontal-relative:text;mso-position-vertical:absolute;mso-position-vertical-relative:text;v-text-anchor:middle" o:gfxdata="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" fillcolor="white [3201]" strokecolor="black [3200]" strokeweight="1pt">
                 <v:textbox>
                   <w:txbxContent>
                     <w:p>
@@ -13852,7 +14337,7 @@
           </mc:Choice>
           <mc:Fallback>
             <w:pict>
-              <v:rect w14:anchorId="6B355E10" id="Rectangle 169" o:spid="_x0000_s1139" style="position:absolute;margin-left:14.95pt;margin-top:19.05pt;width:66.15pt;height:31pt;z-index:251716608;visibility:visible;mso-wrap-style:square;mso-width-percent:0;mso-height-percent:0;mso-wrap-distance-left:9pt;mso-wrap-distance-top:0;mso-wrap-distance-right:9pt;mso-wrap-distance-bottom:0;mso-position-horizontal:right;mso-position-horizontal-relative:margin;mso-position-vertical:absolute;mso-position-vertical-relative:text;mso-width-percent:0;mso-height-percent:0;mso-width-relative:margin;mso-height-relative:margin;v-text-anchor:middle" o:gfxdata="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" fillcolor="white [3201]" strokecolor="black [3200]" strokeweight="1pt">
+              <v:rect w14:anchorId="6B355E10" id="Rectangle 169" o:spid="_x0000_s1140" style="position:absolute;margin-left:14.95pt;margin-top:19.05pt;width:66.15pt;height:31pt;z-index:251693056;visibility:visible;mso-wrap-style:square;mso-width-percent:0;mso-height-percent:0;mso-wrap-distance-left:9pt;mso-wrap-distance-top:0;mso-wrap-distance-right:9pt;mso-wrap-distance-bottom:0;mso-position-horizontal:right;mso-position-horizontal-relative:margin;mso-position-vertical:absolute;mso-position-vertical-relative:text;mso-width-percent:0;mso-height-percent:0;mso-width-relative:margin;mso-height-relative:margin;v-text-anchor:middle" o:gfxdata="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" fillcolor="white [3201]" strokecolor="black [3200]" strokeweight="1pt">
                 <v:textbox>
                   <w:txbxContent>
                     <w:p>
@@ -13971,7 +14456,7 @@
           </mc:Choice>
           <mc:Fallback>
             <w:pict>
-              <v:shape w14:anchorId="74394ACA" id="Text Box 176" o:spid="_x0000_s1140" type="#_x0000_t202" style="position:absolute;margin-left:-31.05pt;margin-top:22.45pt;width:70.5pt;height:38.25pt;z-index:251722752;visibility:visible;mso-wrap-style:square;mso-wrap-distance-left:9pt;mso-wrap-distance-top:0;mso-wrap-distance-right:9pt;mso-wrap-distance-bottom:0;mso-position-horizontal:absolute;mso-position-horizontal-relative:text;mso-position-vertical:absolute;mso-position-vertical-relative:text;v-text-anchor:top" o:gfxdata="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" fillcolor="white [3201]" strokeweight=".5pt">
+              <v:shape w14:anchorId="74394ACA" id="Text Box 176" o:spid="_x0000_s1141" type="#_x0000_t202" style="position:absolute;margin-left:-31.05pt;margin-top:22.45pt;width:70.5pt;height:38.25pt;z-index:251697152;visibility:visible;mso-wrap-style:square;mso-wrap-distance-left:9pt;mso-wrap-distance-top:0;mso-wrap-distance-right:9pt;mso-wrap-distance-bottom:0;mso-position-horizontal:absolute;mso-position-horizontal-relative:text;mso-position-vertical:absolute;mso-position-vertical-relative:text;v-text-anchor:top" o:gfxdata="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" fillcolor="white [3201]" strokeweight=".5pt">
                 <v:textbox>
                   <w:txbxContent>
                     <w:p>
@@ -14221,7 +14706,7 @@
           </mc:Choice>
           <mc:Fallback>
             <w:pict>
-              <v:rect w14:anchorId="6F4BBBE2" id="Rectangle 168" o:spid="_x0000_s1141" style="position:absolute;margin-left:175.05pt;margin-top:2.15pt;width:148.95pt;height:41.9pt;z-index:251714560;visibility:visible;mso-wrap-style:square;mso-width-percent:0;mso-wrap-distance-left:9pt;mso-wrap-distance-top:0;mso-wrap-distance-right:9pt;mso-wrap-distance-bottom:0;mso-position-horizontal:absolute;mso-position-horizontal-relative:margin;mso-position-vertical:absolute;mso-position-vertical-relative:text;mso-width-percent:0;mso-width-relative:margin;v-text-anchor:middle" o:gfxdata="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" fillcolor="white [3201]" strokecolor="black [3200]" strokeweight="1pt">
+              <v:rect w14:anchorId="6F4BBBE2" id="Rectangle 168" o:spid="_x0000_s1142" style="position:absolute;margin-left:175.05pt;margin-top:2.15pt;width:148.95pt;height:41.9pt;z-index:251692032;visibility:visible;mso-wrap-style:square;mso-width-percent:0;mso-wrap-distance-left:9pt;mso-wrap-distance-top:0;mso-wrap-distance-right:9pt;mso-wrap-distance-bottom:0;mso-position-horizontal:absolute;mso-position-horizontal-relative:margin;mso-position-vertical:absolute;mso-position-vertical-relative:text;mso-width-percent:0;mso-width-relative:margin;v-text-anchor:middle" o:gfxdata="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" fillcolor="white [3201]" strokecolor="black [3200]" strokeweight="1pt">
                 <v:textbox>
                   <w:txbxContent>
                     <w:p>
@@ -14329,7 +14814,7 @@
           </mc:Choice>
           <mc:Fallback>
             <w:pict>
-              <v:rect id="Rectangle 100" o:spid="_x0000_s1142" style="position:absolute;margin-left:116.2pt;margin-top:15.65pt;width:112.1pt;height:93.85pt;z-index:251579378;visibility:visible;mso-wrap-style:square;mso-wrap-distance-left:9pt;mso-wrap-distance-top:0;mso-wrap-distance-right:9pt;mso-wrap-distance-bottom:0;mso-position-horizontal:absolute;mso-position-horizontal-relative:text;mso-position-vertical:absolute;mso-position-vertical-relative:text;v-text-anchor:middle" o:gfxdata="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" fillcolor="white [3201]" strokecolor="black [3200]" strokeweight="1pt">
+              <v:rect id="Rectangle 100" o:spid="_x0000_s1143" style="position:absolute;margin-left:116.2pt;margin-top:15.65pt;width:112.1pt;height:93.85pt;z-index:251598848;visibility:visible;mso-wrap-style:square;mso-wrap-distance-left:9pt;mso-wrap-distance-top:0;mso-wrap-distance-right:9pt;mso-wrap-distance-bottom:0;mso-position-horizontal:absolute;mso-position-horizontal-relative:text;mso-position-vertical:absolute;mso-position-vertical-relative:text;v-text-anchor:middle" o:gfxdata="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" fillcolor="white [3201]" strokecolor="black [3200]" strokeweight="1pt">
                 <v:textbox>
                   <w:txbxContent>
                     <w:p>
@@ -14433,7 +14918,7 @@
           </mc:Choice>
           <mc:Fallback>
             <w:pict>
-              <v:rect id="Rectangle 101" o:spid="_x0000_s1143" style="position:absolute;margin-left:281.1pt;margin-top:15.65pt;width:112.1pt;height:93.85pt;z-index:251580402;visibility:visible;mso-wrap-style:square;mso-wrap-distance-left:9pt;mso-wrap-distance-top:0;mso-wrap-distance-right:9pt;mso-wrap-distance-bottom:0;mso-position-horizontal:absolute;mso-position-horizontal-relative:text;mso-position-vertical:absolute;mso-position-vertical-relative:text;v-text-anchor:middle" o:gfxdata="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" fillcolor="white [3201]" strokecolor="black [3200]" strokeweight="1pt">
+              <v:rect id="Rectangle 101" o:spid="_x0000_s1144" style="position:absolute;margin-left:281.1pt;margin-top:15.65pt;width:112.1pt;height:93.85pt;z-index:251599872;visibility:visible;mso-wrap-style:square;mso-wrap-distance-left:9pt;mso-wrap-distance-top:0;mso-wrap-distance-right:9pt;mso-wrap-distance-bottom:0;mso-position-horizontal:absolute;mso-position-horizontal-relative:text;mso-position-vertical:absolute;mso-position-vertical-relative:text;v-text-anchor:middle" o:gfxdata="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" fillcolor="white [3201]" strokecolor="black [3200]" strokeweight="1pt">
                 <v:textbox>
                   <w:txbxContent>
                     <w:p>
@@ -14539,7 +15024,7 @@
           </mc:Choice>
           <mc:Fallback>
             <w:pict>
-              <v:shape w14:anchorId="74394ACA" id="Text Box 178" o:spid="_x0000_s1144" type="#_x0000_t202" style="position:absolute;margin-left:-52.15pt;margin-top:22.95pt;width:70.5pt;height:38.25pt;z-index:251725824;visibility:visible;mso-wrap-style:square;mso-wrap-distance-left:9pt;mso-wrap-distance-top:0;mso-wrap-distance-right:9pt;mso-wrap-distance-bottom:0;mso-position-horizontal:absolute;mso-position-horizontal-relative:text;mso-position-vertical:absolute;mso-position-vertical-relative:text;v-text-anchor:top" o:gfxdata="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" fillcolor="white [3201]" strokeweight=".5pt">
+              <v:shape w14:anchorId="74394ACA" id="Text Box 178" o:spid="_x0000_s1145" type="#_x0000_t202" style="position:absolute;margin-left:-52.15pt;margin-top:22.95pt;width:70.5pt;height:38.25pt;z-index:251699200;visibility:visible;mso-wrap-style:square;mso-wrap-distance-left:9pt;mso-wrap-distance-top:0;mso-wrap-distance-right:9pt;mso-wrap-distance-bottom:0;mso-position-horizontal:absolute;mso-position-horizontal-relative:text;mso-position-vertical:absolute;mso-position-vertical-relative:text;v-text-anchor:top" o:gfxdata="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" fillcolor="white [3201]" strokeweight=".5pt">
                 <v:textbox>
                   <w:txbxContent>
                     <w:p>
@@ -14711,7 +15196,7 @@
           </mc:Choice>
           <mc:Fallback>
             <w:pict>
-              <v:rect id="Rectangle 104" o:spid="_x0000_s1145" style="position:absolute;margin-left:116.25pt;margin-top:13.8pt;width:98.45pt;height:28.25pt;z-index:251583474;visibility:visible;mso-wrap-style:square;mso-wrap-distance-left:9pt;mso-wrap-distance-top:0;mso-wrap-distance-right:9pt;mso-wrap-distance-bottom:0;mso-position-horizontal:absolute;mso-position-horizontal-relative:text;mso-position-vertical:absolute;mso-position-vertical-relative:text;v-text-anchor:middle" o:gfxdata="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" fillcolor="white [3201]" strokecolor="black [3200]" strokeweight="1pt">
+              <v:rect id="Rectangle 104" o:spid="_x0000_s1146" style="position:absolute;margin-left:116.25pt;margin-top:13.8pt;width:98.45pt;height:28.25pt;z-index:251601920;visibility:visible;mso-wrap-style:square;mso-wrap-distance-left:9pt;mso-wrap-distance-top:0;mso-wrap-distance-right:9pt;mso-wrap-distance-bottom:0;mso-position-horizontal:absolute;mso-position-horizontal-relative:text;mso-position-vertical:absolute;mso-position-vertical-relative:text;v-text-anchor:middle" o:gfxdata="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" fillcolor="white [3201]" strokecolor="black [3200]" strokeweight="1pt">
                 <v:textbox>
                   <w:txbxContent>
                     <w:p>
@@ -14815,7 +15300,7 @@
           </mc:Choice>
           <mc:Fallback>
             <w:pict>
-              <v:rect id="Rectangle 105" o:spid="_x0000_s1146" style="position:absolute;margin-left:281.1pt;margin-top:13.8pt;width:98.45pt;height:28.25pt;z-index:251584498;visibility:visible;mso-wrap-style:square;mso-wrap-distance-left:9pt;mso-wrap-distance-top:0;mso-wrap-distance-right:9pt;mso-wrap-distance-bottom:0;mso-position-horizontal:absolute;mso-position-horizontal-relative:text;mso-position-vertical:absolute;mso-position-vertical-relative:text;v-text-anchor:middle" o:gfxdata="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" fillcolor="white [3201]" strokecolor="black [3200]" strokeweight="1pt">
+              <v:rect id="Rectangle 105" o:spid="_x0000_s1147" style="position:absolute;margin-left:281.1pt;margin-top:13.8pt;width:98.45pt;height:28.25pt;z-index:251602944;visibility:visible;mso-wrap-style:square;mso-wrap-distance-left:9pt;mso-wrap-distance-top:0;mso-wrap-distance-right:9pt;mso-wrap-distance-bottom:0;mso-position-horizontal:absolute;mso-position-horizontal-relative:text;mso-position-vertical:absolute;mso-position-vertical-relative:text;v-text-anchor:middle" o:gfxdata="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" fillcolor="white [3201]" strokecolor="black [3200]" strokeweight="1pt">
                 <v:textbox>
                   <w:txbxContent>
                     <w:p>
@@ -14923,7 +15408,7 @@
           </mc:Choice>
           <mc:Fallback>
             <w:pict>
-              <v:rect id="Rectangle 102" o:spid="_x0000_s1147" style="position:absolute;margin-left:116.25pt;margin-top:4.6pt;width:112.1pt;height:93.85pt;z-index:251581426;visibility:visible;mso-wrap-style:square;mso-wrap-distance-left:9pt;mso-wrap-distance-top:0;mso-wrap-distance-right:9pt;mso-wrap-distance-bottom:0;mso-position-horizontal:absolute;mso-position-horizontal-relative:text;mso-position-vertical:absolute;mso-position-vertical-relative:text;v-text-anchor:middle" o:gfxdata="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" fillcolor="white [3201]" strokecolor="black [3200]" strokeweight="1pt">
+              <v:rect id="Rectangle 102" o:spid="_x0000_s1148" style="position:absolute;margin-left:116.25pt;margin-top:4.6pt;width:112.1pt;height:93.85pt;z-index:251600896;visibility:visible;mso-wrap-style:square;mso-wrap-distance-left:9pt;mso-wrap-distance-top:0;mso-wrap-distance-right:9pt;mso-wrap-distance-bottom:0;mso-position-horizontal:absolute;mso-position-horizontal-relative:text;mso-position-vertical:absolute;mso-position-vertical-relative:text;v-text-anchor:middle" o:gfxdata="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" fillcolor="white [3201]" strokecolor="black [3200]" strokeweight="1pt">
                 <v:textbox>
                   <w:txbxContent>
                     <w:p>
@@ -15027,7 +15512,7 @@
           </mc:Choice>
           <mc:Fallback>
             <w:pict>
-              <v:rect id="Rectangle 103" o:spid="_x0000_s1148" style="position:absolute;margin-left:278.15pt;margin-top:4.6pt;width:112.1pt;height:93.85pt;z-index:251585522;visibility:visible;mso-wrap-style:square;mso-wrap-distance-left:9pt;mso-wrap-distance-top:0;mso-wrap-distance-right:9pt;mso-wrap-distance-bottom:0;mso-position-horizontal:absolute;mso-position-horizontal-relative:text;mso-position-vertical:absolute;mso-position-vertical-relative:text;v-text-anchor:middle" o:gfxdata="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" fillcolor="white [3201]" strokecolor="black [3200]" strokeweight="1pt">
+              <v:rect id="Rectangle 103" o:spid="_x0000_s1149" style="position:absolute;margin-left:278.15pt;margin-top:4.6pt;width:112.1pt;height:93.85pt;z-index:251603968;visibility:visible;mso-wrap-style:square;mso-wrap-distance-left:9pt;mso-wrap-distance-top:0;mso-wrap-distance-right:9pt;mso-wrap-distance-bottom:0;mso-position-horizontal:absolute;mso-position-horizontal-relative:text;mso-position-vertical:absolute;mso-position-vertical-relative:text;v-text-anchor:middle" o:gfxdata="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" fillcolor="white [3201]" strokecolor="black [3200]" strokeweight="1pt">
                 <v:textbox>
                   <w:txbxContent>
                     <w:p>
@@ -15135,7 +15620,7 @@
           </mc:Choice>
           <mc:Fallback>
             <w:pict>
-              <v:rect id="Rectangle 106" o:spid="_x0000_s1149" style="position:absolute;margin-left:116.25pt;margin-top:2.7pt;width:98.45pt;height:28.25pt;z-index:251586546;visibility:visible;mso-wrap-style:square;mso-wrap-distance-left:9pt;mso-wrap-distance-top:0;mso-wrap-distance-right:9pt;mso-wrap-distance-bottom:0;mso-position-horizontal:absolute;mso-position-horizontal-relative:text;mso-position-vertical:absolute;mso-position-vertical-relative:text;v-text-anchor:middle" o:gfxdata="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" fillcolor="white [3201]" strokecolor="black [3200]" strokeweight="1pt">
+              <v:rect id="Rectangle 106" o:spid="_x0000_s1150" style="position:absolute;margin-left:116.25pt;margin-top:2.7pt;width:98.45pt;height:28.25pt;z-index:251604992;visibility:visible;mso-wrap-style:square;mso-wrap-distance-left:9pt;mso-wrap-distance-top:0;mso-wrap-distance-right:9pt;mso-wrap-distance-bottom:0;mso-position-horizontal:absolute;mso-position-horizontal-relative:text;mso-position-vertical:absolute;mso-position-vertical-relative:text;v-text-anchor:middle" o:gfxdata="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" fillcolor="white [3201]" strokecolor="black [3200]" strokeweight="1pt">
                 <v:textbox>
                   <w:txbxContent>
                     <w:p>
@@ -15239,7 +15724,7 @@
           </mc:Choice>
           <mc:Fallback>
             <w:pict>
-              <v:rect id="Rectangle 107" o:spid="_x0000_s1150" style="position:absolute;margin-left:278.15pt;margin-top:2.7pt;width:98.45pt;height:28.25pt;z-index:251586546;visibility:visible;mso-wrap-style:square;mso-wrap-distance-left:9pt;mso-wrap-distance-top:0;mso-wrap-distance-right:9pt;mso-wrap-distance-bottom:0;mso-position-horizontal:absolute;mso-position-horizontal-relative:text;mso-position-vertical:absolute;mso-position-vertical-relative:text;v-text-anchor:middle" o:gfxdata="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" fillcolor="white [3201]" strokecolor="black [3200]" strokeweight="1pt">
+              <v:rect id="Rectangle 107" o:spid="_x0000_s1151" style="position:absolute;margin-left:278.15pt;margin-top:2.7pt;width:98.45pt;height:28.25pt;z-index:251606016;visibility:visible;mso-wrap-style:square;mso-wrap-distance-left:9pt;mso-wrap-distance-top:0;mso-wrap-distance-right:9pt;mso-wrap-distance-bottom:0;mso-position-horizontal:absolute;mso-position-horizontal-relative:text;mso-position-vertical:absolute;mso-position-vertical-relative:text;v-text-anchor:middle" o:gfxdata="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" fillcolor="white [3201]" strokecolor="black [3200]" strokeweight="1pt">
                 <v:textbox>
                   <w:txbxContent>
                     <w:p>
@@ -15537,12 +16022,12 @@
         <w:pStyle w:val="Heading1"/>
         <w:jc w:val="center"/>
       </w:pPr>
-      <w:bookmarkStart w:id="9" w:name="_Toc99100185"/>
+      <w:bookmarkStart w:id="8" w:name="_Toc101794890"/>
       <w:r>
         <w:lastRenderedPageBreak/>
         <w:t>UploadItems.html</w:t>
       </w:r>
-      <w:bookmarkEnd w:id="9"/>
+      <w:bookmarkEnd w:id="8"/>
     </w:p>
     <w:p/>
     <w:p/>
@@ -15927,9 +16412,9 @@
           </mc:Choice>
           <mc:Fallback>
             <w:pict>
-              <v:group w14:anchorId="67CA6B6B" id="Group 108" o:spid="_x0000_s1151" style="position:absolute;margin-left:1in;margin-top:.45pt;width:417.4pt;height:524.95pt;z-index:251569130" coordsize="53010,66670" o:gfxdata="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">
-                <v:rect id="Rectangle 109" o:spid="_x0000_s1152" style="position:absolute;top:115;width:53010;height:66555;visibility:visible;mso-wrap-style:square;v-text-anchor:middle" o:gfxdata="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" fillcolor="white [3201]" strokecolor="black [3200]" strokeweight="1pt"/>
-                <v:rect id="Rectangle 110" o:spid="_x0000_s1153" style="position:absolute;top:115;width:53010;height:5322;visibility:visible;mso-wrap-style:square;v-text-anchor:middle" o:gfxdata="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" fillcolor="white [3201]" strokecolor="black [3200]" strokeweight="1pt">
+              <v:group w14:anchorId="67CA6B6B" id="Group 108" o:spid="_x0000_s1152" style="position:absolute;margin-left:1in;margin-top:.45pt;width:417.4pt;height:524.95pt;z-index:251591680" coordsize="53010,66670" o:gfxdata="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">
+                <v:rect id="Rectangle 109" o:spid="_x0000_s1153" style="position:absolute;top:115;width:53010;height:66555;visibility:visible;mso-wrap-style:square;v-text-anchor:middle" o:gfxdata="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" fillcolor="white [3201]" strokecolor="black [3200]" strokeweight="1pt"/>
+                <v:rect id="Rectangle 110" o:spid="_x0000_s1154" style="position:absolute;top:115;width:53010;height:5322;visibility:visible;mso-wrap-style:square;v-text-anchor:middle" o:gfxdata="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" fillcolor="white [3201]" strokecolor="black [3200]" strokeweight="1pt">
                   <v:textbox>
                     <w:txbxContent>
                       <w:p>
@@ -15949,7 +16434,7 @@
                     </w:txbxContent>
                   </v:textbox>
                 </v:rect>
-                <v:rect id="Rectangle 111" o:spid="_x0000_s1154" style="position:absolute;left:115;width:6598;height:5321;visibility:visible;mso-wrap-style:square;v-text-anchor:middle" o:gfxdata="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" fillcolor="white [3201]" strokecolor="black [3200]" strokeweight="1pt">
+                <v:rect id="Rectangle 111" o:spid="_x0000_s1155" style="position:absolute;left:115;width:6598;height:5321;visibility:visible;mso-wrap-style:square;v-text-anchor:middle" o:gfxdata="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" fillcolor="white [3201]" strokecolor="black [3200]" strokeweight="1pt">
                   <v:textbox>
                     <w:txbxContent>
                       <w:p>
@@ -15969,7 +16454,7 @@
                     </w:txbxContent>
                   </v:textbox>
                 </v:rect>
-                <v:rect id="Rectangle 112" o:spid="_x0000_s1155" style="position:absolute;left:6829;top:115;width:6944;height:5322;visibility:visible;mso-wrap-style:square;v-text-anchor:middle" o:gfxdata="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" fillcolor="white [3201]" strokecolor="black [3200]" strokeweight="1pt">
+                <v:rect id="Rectangle 112" o:spid="_x0000_s1156" style="position:absolute;left:6829;top:115;width:6944;height:5322;visibility:visible;mso-wrap-style:square;v-text-anchor:middle" o:gfxdata="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" fillcolor="white [3201]" strokecolor="black [3200]" strokeweight="1pt">
                   <v:textbox>
                     <w:txbxContent>
                       <w:p>
@@ -15989,7 +16474,7 @@
                     </w:txbxContent>
                   </v:textbox>
                 </v:rect>
-                <v:rect id="Rectangle 113" o:spid="_x0000_s1156" style="position:absolute;left:13889;width:6945;height:5324;visibility:visible;mso-wrap-style:square;v-text-anchor:middle" o:gfxdata="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" fillcolor="white [3201]" strokecolor="black [3200]" strokeweight="1pt">
+                <v:rect id="Rectangle 113" o:spid="_x0000_s1157" style="position:absolute;left:13889;width:6945;height:5324;visibility:visible;mso-wrap-style:square;v-text-anchor:middle" o:gfxdata="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" fillcolor="white [3201]" strokecolor="black [3200]" strokeweight="1pt">
                   <v:textbox>
                     <w:txbxContent>
                       <w:p>
@@ -16009,7 +16494,7 @@
                     </w:txbxContent>
                   </v:textbox>
                 </v:rect>
-                <v:rect id="Rectangle 114" o:spid="_x0000_s1157" style="position:absolute;left:20950;width:6944;height:5324;visibility:visible;mso-wrap-style:square;v-text-anchor:middle" o:gfxdata="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" fillcolor="white [3201]" strokecolor="black [3200]" strokeweight="1pt">
+                <v:rect id="Rectangle 114" o:spid="_x0000_s1158" style="position:absolute;left:20950;width:6944;height:5324;visibility:visible;mso-wrap-style:square;v-text-anchor:middle" o:gfxdata="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" fillcolor="white [3201]" strokecolor="black [3200]" strokeweight="1pt">
                   <v:textbox>
                     <w:txbxContent>
                       <w:p>
@@ -16029,7 +16514,7 @@
                     </w:txbxContent>
                   </v:textbox>
                 </v:rect>
-                <v:rect id="Rectangle 115" o:spid="_x0000_s1158" style="position:absolute;left:27663;width:6945;height:5324;visibility:visible;mso-wrap-style:square;v-text-anchor:middle" o:gfxdata="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" fillcolor="white [3201]" strokecolor="black [3200]" strokeweight="1pt">
+                <v:rect id="Rectangle 115" o:spid="_x0000_s1159" style="position:absolute;left:27663;width:6945;height:5324;visibility:visible;mso-wrap-style:square;v-text-anchor:middle" o:gfxdata="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" fillcolor="white [3201]" strokecolor="black [3200]" strokeweight="1pt">
                   <v:textbox>
                     <w:txbxContent>
                       <w:p>
@@ -16137,7 +16622,7 @@
           </mc:Choice>
           <mc:Fallback>
             <w:pict>
-              <v:shape w14:anchorId="27520155" id="Text Box 182" o:spid="_x0000_s1159" type="#_x0000_t202" style="position:absolute;margin-left:-22.35pt;margin-top:24.25pt;width:70.5pt;height:38.25pt;z-index:251728896;visibility:visible;mso-wrap-style:square;mso-wrap-distance-left:9pt;mso-wrap-distance-top:0;mso-wrap-distance-right:9pt;mso-wrap-distance-bottom:0;mso-position-horizontal:absolute;mso-position-horizontal-relative:text;mso-position-vertical:absolute;mso-position-vertical-relative:text;v-text-anchor:top" o:gfxdata="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" fillcolor="white [3201]" strokeweight=".5pt">
+              <v:shape w14:anchorId="27520155" id="Text Box 182" o:spid="_x0000_s1160" type="#_x0000_t202" style="position:absolute;margin-left:-22.35pt;margin-top:24.25pt;width:70.5pt;height:38.25pt;z-index:251701248;visibility:visible;mso-wrap-style:square;mso-wrap-distance-left:9pt;mso-wrap-distance-top:0;mso-wrap-distance-right:9pt;mso-wrap-distance-bottom:0;mso-position-horizontal:absolute;mso-position-horizontal-relative:text;mso-position-vertical:absolute;mso-position-vertical-relative:text;v-text-anchor:top" o:gfxdata="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" fillcolor="white [3201]" strokeweight=".5pt">
                 <v:textbox>
                   <w:txbxContent>
                     <w:p>
@@ -16384,7 +16869,7 @@
           </mc:Choice>
           <mc:Fallback>
             <w:pict>
-              <v:rect w14:anchorId="0156F011" id="Rectangle 124" o:spid="_x0000_s1160" style="position:absolute;margin-left:177.45pt;margin-top:5.5pt;width:179.5pt;height:41.9pt;z-index:251660288;visibility:visible;mso-wrap-style:square;mso-wrap-distance-left:9pt;mso-wrap-distance-top:0;mso-wrap-distance-right:9pt;mso-wrap-distance-bottom:0;mso-position-horizontal:absolute;mso-position-horizontal-relative:text;mso-position-vertical:absolute;mso-position-vertical-relative:text;v-text-anchor:middle" o:gfxdata="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" fillcolor="white [3201]" strokecolor="black [3200]" strokeweight="1pt">
+              <v:rect w14:anchorId="0156F011" id="Rectangle 124" o:spid="_x0000_s1161" style="position:absolute;margin-left:177.45pt;margin-top:5.5pt;width:179.5pt;height:41.9pt;z-index:251654144;visibility:visible;mso-wrap-style:square;mso-wrap-distance-left:9pt;mso-wrap-distance-top:0;mso-wrap-distance-right:9pt;mso-wrap-distance-bottom:0;mso-position-horizontal:absolute;mso-position-horizontal-relative:text;mso-position-vertical:absolute;mso-position-vertical-relative:text;v-text-anchor:middle" o:gfxdata="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" fillcolor="white [3201]" strokecolor="black [3200]" strokeweight="1pt">
                 <v:textbox>
                   <w:txbxContent>
                     <w:p>
@@ -16580,7 +17065,7 @@
           </mc:Choice>
           <mc:Fallback>
             <w:pict>
-              <v:rect w14:anchorId="00172C90" id="Rectangle 200" o:spid="_x0000_s1161" style="position:absolute;margin-left:197.35pt;margin-top:1.15pt;width:148.95pt;height:28.2pt;z-index:251745280;visibility:visible;mso-wrap-style:square;mso-width-percent:0;mso-height-percent:0;mso-wrap-distance-left:9pt;mso-wrap-distance-top:0;mso-wrap-distance-right:9pt;mso-wrap-distance-bottom:0;mso-position-horizontal:absolute;mso-position-horizontal-relative:margin;mso-position-vertical:absolute;mso-position-vertical-relative:text;mso-width-percent:0;mso-height-percent:0;mso-width-relative:margin;mso-height-relative:margin;v-text-anchor:middle" o:gfxdata="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" fillcolor="white [3201]" strokecolor="black [3200]" strokeweight="1pt">
+              <v:rect w14:anchorId="00172C90" id="Rectangle 200" o:spid="_x0000_s1162" style="position:absolute;margin-left:197.35pt;margin-top:1.15pt;width:148.95pt;height:28.2pt;z-index:251711488;visibility:visible;mso-wrap-style:square;mso-width-percent:0;mso-height-percent:0;mso-wrap-distance-left:9pt;mso-wrap-distance-top:0;mso-wrap-distance-right:9pt;mso-wrap-distance-bottom:0;mso-position-horizontal:absolute;mso-position-horizontal-relative:margin;mso-position-vertical:absolute;mso-position-vertical-relative:text;mso-width-percent:0;mso-height-percent:0;mso-width-relative:margin;mso-height-relative:margin;v-text-anchor:middle" o:gfxdata="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" fillcolor="white [3201]" strokecolor="black [3200]" strokeweight="1pt">
                 <v:textbox>
                   <w:txbxContent>
                     <w:p>
@@ -16690,7 +17175,7 @@
           </mc:Choice>
           <mc:Fallback>
             <w:pict>
-              <v:rect w14:anchorId="0156F011" id="Rectangle 125" o:spid="_x0000_s1162" style="position:absolute;margin-left:170pt;margin-top:17.1pt;width:260.65pt;height:41.9pt;z-index:251661312;visibility:visible;mso-wrap-style:square;mso-width-percent:0;mso-wrap-distance-left:9pt;mso-wrap-distance-top:0;mso-wrap-distance-right:9pt;mso-wrap-distance-bottom:0;mso-position-horizontal:absolute;mso-position-horizontal-relative:text;mso-position-vertical:absolute;mso-position-vertical-relative:text;mso-width-percent:0;mso-width-relative:margin;v-text-anchor:middle" o:gfxdata="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" fillcolor="white [3201]" strokecolor="black [3200]" strokeweight="1pt">
+              <v:rect w14:anchorId="0156F011" id="Rectangle 125" o:spid="_x0000_s1163" style="position:absolute;margin-left:170pt;margin-top:17.1pt;width:260.65pt;height:41.9pt;z-index:251655168;visibility:visible;mso-wrap-style:square;mso-width-percent:0;mso-wrap-distance-left:9pt;mso-wrap-distance-top:0;mso-wrap-distance-right:9pt;mso-wrap-distance-bottom:0;mso-position-horizontal:absolute;mso-position-horizontal-relative:text;mso-position-vertical:absolute;mso-position-vertical-relative:text;mso-width-percent:0;mso-width-relative:margin;v-text-anchor:middle" o:gfxdata="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" fillcolor="white [3201]" strokecolor="black [3200]" strokeweight="1pt">
                 <v:textbox>
                   <w:txbxContent>
                     <w:p>
@@ -16794,7 +17279,7 @@
           </mc:Choice>
           <mc:Fallback>
             <w:pict>
-              <v:shape w14:anchorId="27520155" id="Text Box 184" o:spid="_x0000_s1163" type="#_x0000_t202" style="position:absolute;margin-left:-32.3pt;margin-top:18.9pt;width:70.5pt;height:38.25pt;z-index:251731968;visibility:visible;mso-wrap-style:square;mso-wrap-distance-left:9pt;mso-wrap-distance-top:0;mso-wrap-distance-right:9pt;mso-wrap-distance-bottom:0;mso-position-horizontal:absolute;mso-position-horizontal-relative:text;mso-position-vertical:absolute;mso-position-vertical-relative:text;v-text-anchor:top" o:gfxdata="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" fillcolor="white [3201]" strokeweight=".5pt">
+              <v:shape w14:anchorId="27520155" id="Text Box 184" o:spid="_x0000_s1164" type="#_x0000_t202" style="position:absolute;margin-left:-32.3pt;margin-top:18.9pt;width:70.5pt;height:38.25pt;z-index:251703296;visibility:visible;mso-wrap-style:square;mso-wrap-distance-left:9pt;mso-wrap-distance-top:0;mso-wrap-distance-right:9pt;mso-wrap-distance-bottom:0;mso-position-horizontal:absolute;mso-position-horizontal-relative:text;mso-position-vertical:absolute;mso-position-vertical-relative:text;v-text-anchor:top" o:gfxdata="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" fillcolor="white [3201]" strokeweight=".5pt">
                 <v:textbox>
                   <w:txbxContent>
                     <w:p>
@@ -16967,7 +17452,7 @@
           </mc:Choice>
           <mc:Fallback>
             <w:pict>
-              <v:rect w14:anchorId="23659467" id="Rectangle 51" o:spid="_x0000_s1164" style="position:absolute;margin-left:168.6pt;margin-top:.8pt;width:260.65pt;height:41.9pt;z-index:251663360;visibility:visible;mso-wrap-style:square;mso-width-percent:0;mso-wrap-distance-left:9pt;mso-wrap-distance-top:0;mso-wrap-distance-right:9pt;mso-wrap-distance-bottom:0;mso-position-horizontal:absolute;mso-position-horizontal-relative:text;mso-position-vertical:absolute;mso-position-vertical-relative:text;mso-width-percent:0;mso-width-relative:margin;v-text-anchor:middle" o:gfxdata="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" fillcolor="white [3201]" strokecolor="black [3200]" strokeweight="1pt">
+              <v:rect w14:anchorId="23659467" id="Rectangle 51" o:spid="_x0000_s1165" style="position:absolute;margin-left:168.6pt;margin-top:.8pt;width:260.65pt;height:41.9pt;z-index:251657216;visibility:visible;mso-wrap-style:square;mso-width-percent:0;mso-wrap-distance-left:9pt;mso-wrap-distance-top:0;mso-wrap-distance-right:9pt;mso-wrap-distance-bottom:0;mso-position-horizontal:absolute;mso-position-horizontal-relative:text;mso-position-vertical:absolute;mso-position-vertical-relative:text;mso-width-percent:0;mso-width-relative:margin;v-text-anchor:middle" o:gfxdata="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" fillcolor="white [3201]" strokecolor="black [3200]" strokeweight="1pt">
                 <v:textbox>
                   <w:txbxContent>
                     <w:p>
@@ -17071,7 +17556,7 @@
           </mc:Choice>
           <mc:Fallback>
             <w:pict>
-              <v:shape w14:anchorId="27520155" id="Text Box 186" o:spid="_x0000_s1165" type="#_x0000_t202" style="position:absolute;margin-left:-58.35pt;margin-top:24.35pt;width:70.5pt;height:38.25pt;z-index:251735040;visibility:visible;mso-wrap-style:square;mso-wrap-distance-left:9pt;mso-wrap-distance-top:0;mso-wrap-distance-right:9pt;mso-wrap-distance-bottom:0;mso-position-horizontal:absolute;mso-position-horizontal-relative:text;mso-position-vertical:absolute;mso-position-vertical-relative:text;v-text-anchor:top" o:gfxdata="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" fillcolor="white [3201]" strokeweight=".5pt">
+              <v:shape w14:anchorId="27520155" id="Text Box 186" o:spid="_x0000_s1166" type="#_x0000_t202" style="position:absolute;margin-left:-58.35pt;margin-top:24.35pt;width:70.5pt;height:38.25pt;z-index:251705344;visibility:visible;mso-wrap-style:square;mso-wrap-distance-left:9pt;mso-wrap-distance-top:0;mso-wrap-distance-right:9pt;mso-wrap-distance-bottom:0;mso-position-horizontal:absolute;mso-position-horizontal-relative:text;mso-position-vertical:absolute;mso-position-vertical-relative:text;v-text-anchor:top" o:gfxdata="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" fillcolor="white [3201]" strokeweight=".5pt">
                 <v:textbox>
                   <w:txbxContent>
                     <w:p>
@@ -17243,7 +17728,7 @@
           </mc:Choice>
           <mc:Fallback>
             <w:pict>
-              <v:rect w14:anchorId="331CC85E" id="Rectangle 71" o:spid="_x0000_s1166" style="position:absolute;margin-left:168.75pt;margin-top:7.75pt;width:260.65pt;height:41.9pt;z-index:251664384;visibility:visible;mso-wrap-style:square;mso-width-percent:0;mso-wrap-distance-left:9pt;mso-wrap-distance-top:0;mso-wrap-distance-right:9pt;mso-wrap-distance-bottom:0;mso-position-horizontal:absolute;mso-position-horizontal-relative:text;mso-position-vertical:absolute;mso-position-vertical-relative:text;mso-width-percent:0;mso-width-relative:margin;v-text-anchor:middle" o:gfxdata="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" fillcolor="white [3201]" strokecolor="black [3200]" strokeweight="1pt">
+              <v:rect w14:anchorId="331CC85E" id="Rectangle 71" o:spid="_x0000_s1167" style="position:absolute;margin-left:168.75pt;margin-top:7.75pt;width:260.65pt;height:41.9pt;z-index:251658240;visibility:visible;mso-wrap-style:square;mso-width-percent:0;mso-wrap-distance-left:9pt;mso-wrap-distance-top:0;mso-wrap-distance-right:9pt;mso-wrap-distance-bottom:0;mso-position-horizontal:absolute;mso-position-horizontal-relative:text;mso-position-vertical:absolute;mso-position-vertical-relative:text;mso-width-percent:0;mso-width-relative:margin;v-text-anchor:middle" o:gfxdata="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" fillcolor="white [3201]" strokecolor="black [3200]" strokeweight="1pt">
                 <v:textbox>
                   <w:txbxContent>
                     <w:p>
@@ -17353,7 +17838,7 @@
           </mc:Choice>
           <mc:Fallback>
             <w:pict>
-              <v:rect w14:anchorId="3554121A" id="Rectangle 126" o:spid="_x0000_s1167" style="position:absolute;margin-left:165.45pt;margin-top:13.85pt;width:260.65pt;height:41.9pt;z-index:251662336;visibility:visible;mso-wrap-style:square;mso-width-percent:0;mso-wrap-distance-left:9pt;mso-wrap-distance-top:0;mso-wrap-distance-right:9pt;mso-wrap-distance-bottom:0;mso-position-horizontal:absolute;mso-position-horizontal-relative:text;mso-position-vertical:absolute;mso-position-vertical-relative:text;mso-width-percent:0;mso-width-relative:margin;v-text-anchor:middle" o:gfxdata="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" fillcolor="white [3201]" strokecolor="black [3200]" strokeweight="1pt">
+              <v:rect w14:anchorId="3554121A" id="Rectangle 126" o:spid="_x0000_s1168" style="position:absolute;margin-left:165.45pt;margin-top:13.85pt;width:260.65pt;height:41.9pt;z-index:251656192;visibility:visible;mso-wrap-style:square;mso-width-percent:0;mso-wrap-distance-left:9pt;mso-wrap-distance-top:0;mso-wrap-distance-right:9pt;mso-wrap-distance-bottom:0;mso-position-horizontal:absolute;mso-position-horizontal-relative:text;mso-position-vertical:absolute;mso-position-vertical-relative:text;mso-width-percent:0;mso-width-relative:margin;v-text-anchor:middle" o:gfxdata="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" fillcolor="white [3201]" strokecolor="black [3200]" strokeweight="1pt">
                 <v:textbox>
                   <w:txbxContent>
                     <w:p>
@@ -17467,7 +17952,7 @@
           </mc:Choice>
           <mc:Fallback>
             <w:pict>
-              <v:rect w14:anchorId="6502EDCE" id="Rectangle 116" o:spid="_x0000_s1168" style="position:absolute;margin-left:163pt;margin-top:1.45pt;width:83.8pt;height:36.45pt;z-index:251665408;visibility:visible;mso-wrap-style:square;mso-width-percent:0;mso-height-percent:0;mso-wrap-distance-left:9pt;mso-wrap-distance-top:0;mso-wrap-distance-right:9pt;mso-wrap-distance-bottom:0;mso-position-horizontal:absolute;mso-position-horizontal-relative:text;mso-position-vertical:absolute;mso-position-vertical-relative:text;mso-width-percent:0;mso-height-percent:0;mso-width-relative:margin;mso-height-relative:margin;v-text-anchor:middle" o:gfxdata="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" fillcolor="white [3201]" strokecolor="black [3200]" strokeweight="1pt">
+              <v:rect w14:anchorId="6502EDCE" id="Rectangle 116" o:spid="_x0000_s1169" style="position:absolute;margin-left:163pt;margin-top:1.45pt;width:83.8pt;height:36.45pt;z-index:251659264;visibility:visible;mso-wrap-style:square;mso-width-percent:0;mso-height-percent:0;mso-wrap-distance-left:9pt;mso-wrap-distance-top:0;mso-wrap-distance-right:9pt;mso-wrap-distance-bottom:0;mso-position-horizontal:absolute;mso-position-horizontal-relative:text;mso-position-vertical:absolute;mso-position-vertical-relative:text;mso-width-percent:0;mso-height-percent:0;mso-width-relative:margin;mso-height-relative:margin;v-text-anchor:middle" o:gfxdata="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" fillcolor="white [3201]" strokecolor="black [3200]" strokeweight="1pt">
                 <v:textbox>
                   <w:txbxContent>
                     <w:p>
@@ -17737,16 +18222,20 @@
         <w:pStyle w:val="Heading1"/>
         <w:jc w:val="center"/>
       </w:pPr>
+      <w:bookmarkStart w:id="9" w:name="_Toc101794891"/>
       <w:r>
         <w:lastRenderedPageBreak/>
         <w:t>OrderConfirmation.html Storyboard</w:t>
       </w:r>
+      <w:bookmarkEnd w:id="9"/>
     </w:p>
     <w:p>
       <w:pPr>
         <w:pStyle w:val="Heading1"/>
         <w:jc w:val="center"/>
       </w:pPr>
+      <w:bookmarkStart w:id="10" w:name="_Toc101794832"/>
+      <w:bookmarkStart w:id="11" w:name="_Toc101794892"/>
       <w:r>
         <w:rPr>
           <w:noProof/>
@@ -18127,9 +18616,9 @@
           </mc:Choice>
           <mc:Fallback>
             <w:pict>
-              <v:group w14:anchorId="77D85E57" id="Group 188" o:spid="_x0000_s1169" style="position:absolute;left:0;text-align:left;margin-left:75.65pt;margin-top:29.7pt;width:417.4pt;height:524.95pt;z-index:251737088" coordsize="53010,66670" o:gfxdata="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">
-                <v:rect id="Rectangle 189" o:spid="_x0000_s1170" style="position:absolute;top:115;width:53010;height:66555;visibility:visible;mso-wrap-style:square;v-text-anchor:middle" o:gfxdata="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" fillcolor="white [3201]" strokecolor="black [3200]" strokeweight="1pt"/>
-                <v:rect id="Rectangle 190" o:spid="_x0000_s1171" style="position:absolute;top:115;width:53010;height:5322;visibility:visible;mso-wrap-style:square;v-text-anchor:middle" o:gfxdata="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" fillcolor="white [3201]" strokecolor="black [3200]" strokeweight="1pt">
+              <v:group w14:anchorId="77D85E57" id="Group 188" o:spid="_x0000_s1170" style="position:absolute;left:0;text-align:left;margin-left:75.65pt;margin-top:29.7pt;width:417.4pt;height:524.95pt;z-index:251706368" coordsize="53010,66670" o:gfxdata="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">
+                <v:rect id="Rectangle 189" o:spid="_x0000_s1171" style="position:absolute;top:115;width:53010;height:66555;visibility:visible;mso-wrap-style:square;v-text-anchor:middle" o:gfxdata="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" fillcolor="white [3201]" strokecolor="black [3200]" strokeweight="1pt"/>
+                <v:rect id="Rectangle 190" o:spid="_x0000_s1172" style="position:absolute;top:115;width:53010;height:5322;visibility:visible;mso-wrap-style:square;v-text-anchor:middle" o:gfxdata="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" fillcolor="white [3201]" strokecolor="black [3200]" strokeweight="1pt">
                   <v:textbox>
                     <w:txbxContent>
                       <w:p>
@@ -18149,7 +18638,7 @@
                     </w:txbxContent>
                   </v:textbox>
                 </v:rect>
-                <v:rect id="Rectangle 191" o:spid="_x0000_s1172" style="position:absolute;left:115;width:6598;height:5321;visibility:visible;mso-wrap-style:square;v-text-anchor:middle" o:gfxdata="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" fillcolor="white [3201]" strokecolor="black [3200]" strokeweight="1pt">
+                <v:rect id="Rectangle 191" o:spid="_x0000_s1173" style="position:absolute;left:115;width:6598;height:5321;visibility:visible;mso-wrap-style:square;v-text-anchor:middle" o:gfxdata="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" fillcolor="white [3201]" strokecolor="black [3200]" strokeweight="1pt">
                   <v:textbox>
                     <w:txbxContent>
                       <w:p>
@@ -18169,7 +18658,7 @@
                     </w:txbxContent>
                   </v:textbox>
                 </v:rect>
-                <v:rect id="Rectangle 192" o:spid="_x0000_s1173" style="position:absolute;left:6829;top:115;width:6944;height:5322;visibility:visible;mso-wrap-style:square;v-text-anchor:middle" o:gfxdata="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" fillcolor="white [3201]" strokecolor="black [3200]" strokeweight="1pt">
+                <v:rect id="Rectangle 192" o:spid="_x0000_s1174" style="position:absolute;left:6829;top:115;width:6944;height:5322;visibility:visible;mso-wrap-style:square;v-text-anchor:middle" o:gfxdata="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" fillcolor="white [3201]" strokecolor="black [3200]" strokeweight="1pt">
                   <v:textbox>
                     <w:txbxContent>
                       <w:p>
@@ -18189,7 +18678,7 @@
                     </w:txbxContent>
                   </v:textbox>
                 </v:rect>
-                <v:rect id="Rectangle 193" o:spid="_x0000_s1174" style="position:absolute;left:13889;width:6945;height:5324;visibility:visible;mso-wrap-style:square;v-text-anchor:middle" o:gfxdata="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" fillcolor="white [3201]" strokecolor="black [3200]" strokeweight="1pt">
+                <v:rect id="Rectangle 193" o:spid="_x0000_s1175" style="position:absolute;left:13889;width:6945;height:5324;visibility:visible;mso-wrap-style:square;v-text-anchor:middle" o:gfxdata="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" fillcolor="white [3201]" strokecolor="black [3200]" strokeweight="1pt">
                   <v:textbox>
                     <w:txbxContent>
                       <w:p>
@@ -18209,7 +18698,7 @@
                     </w:txbxContent>
                   </v:textbox>
                 </v:rect>
-                <v:rect id="Rectangle 194" o:spid="_x0000_s1175" style="position:absolute;left:20950;width:6944;height:5324;visibility:visible;mso-wrap-style:square;v-text-anchor:middle" o:gfxdata="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" fillcolor="white [3201]" strokecolor="black [3200]" strokeweight="1pt">
+                <v:rect id="Rectangle 194" o:spid="_x0000_s1176" style="position:absolute;left:20950;width:6944;height:5324;visibility:visible;mso-wrap-style:square;v-text-anchor:middle" o:gfxdata="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" fillcolor="white [3201]" strokecolor="black [3200]" strokeweight="1pt">
                   <v:textbox>
                     <w:txbxContent>
                       <w:p>
@@ -18229,7 +18718,7 @@
                     </w:txbxContent>
                   </v:textbox>
                 </v:rect>
-                <v:rect id="Rectangle 195" o:spid="_x0000_s1176" style="position:absolute;left:27663;width:6945;height:5324;visibility:visible;mso-wrap-style:square;v-text-anchor:middle" o:gfxdata="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" fillcolor="white [3201]" strokecolor="black [3200]" strokeweight="1pt">
+                <v:rect id="Rectangle 195" o:spid="_x0000_s1177" style="position:absolute;left:27663;width:6945;height:5324;visibility:visible;mso-wrap-style:square;v-text-anchor:middle" o:gfxdata="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" fillcolor="white [3201]" strokecolor="black [3200]" strokeweight="1pt">
                   <v:textbox>
                     <w:txbxContent>
                       <w:p>
@@ -18410,7 +18899,7 @@
           </mc:Choice>
           <mc:Fallback>
             <w:pict>
-              <v:shape w14:anchorId="253F543B" id="Text Box 212" o:spid="_x0000_s1177" type="#_x0000_t202" style="position:absolute;left:0;text-align:left;margin-left:-39.7pt;margin-top:383.6pt;width:70.5pt;height:38.25pt;z-index:251766784;visibility:visible;mso-wrap-style:square;mso-wrap-distance-left:9pt;mso-wrap-distance-top:0;mso-wrap-distance-right:9pt;mso-wrap-distance-bottom:0;mso-position-horizontal:absolute;mso-position-horizontal-relative:text;mso-position-vertical:absolute;mso-position-vertical-relative:text;v-text-anchor:top" o:gfxdata="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" fillcolor="white [3201]" strokeweight=".5pt">
+              <v:shape w14:anchorId="253F543B" id="Text Box 212" o:spid="_x0000_s1178" type="#_x0000_t202" style="position:absolute;left:0;text-align:left;margin-left:-39.7pt;margin-top:383.6pt;width:70.5pt;height:38.25pt;z-index:251723776;visibility:visible;mso-wrap-style:square;mso-wrap-distance-left:9pt;mso-wrap-distance-top:0;mso-wrap-distance-right:9pt;mso-wrap-distance-bottom:0;mso-position-horizontal:absolute;mso-position-horizontal-relative:text;mso-position-vertical:absolute;mso-position-vertical-relative:text;v-text-anchor:top" o:gfxdata="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" fillcolor="white [3201]" strokeweight=".5pt">
                 <v:textbox>
                   <w:txbxContent>
                     <w:p>
@@ -18505,7 +18994,7 @@
           </mc:Choice>
           <mc:Fallback>
             <w:pict>
-              <v:shape w14:anchorId="253F543B" id="Text Box 210" o:spid="_x0000_s1178" type="#_x0000_t202" style="position:absolute;left:0;text-align:left;margin-left:-23.05pt;margin-top:310.2pt;width:70.5pt;height:38.25pt;z-index:251763712;visibility:visible;mso-wrap-style:square;mso-wrap-distance-left:9pt;mso-wrap-distance-top:0;mso-wrap-distance-right:9pt;mso-wrap-distance-bottom:0;mso-position-horizontal:absolute;mso-position-horizontal-relative:text;mso-position-vertical:absolute;mso-position-vertical-relative:text;v-text-anchor:top" o:gfxdata="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" fillcolor="white [3201]" strokeweight=".5pt">
+              <v:shape w14:anchorId="253F543B" id="Text Box 210" o:spid="_x0000_s1179" type="#_x0000_t202" style="position:absolute;left:0;text-align:left;margin-left:-23.05pt;margin-top:310.2pt;width:70.5pt;height:38.25pt;z-index:251721728;visibility:visible;mso-wrap-style:square;mso-wrap-distance-left:9pt;mso-wrap-distance-top:0;mso-wrap-distance-right:9pt;mso-wrap-distance-bottom:0;mso-position-horizontal:absolute;mso-position-horizontal-relative:text;mso-position-vertical:absolute;mso-position-vertical-relative:text;v-text-anchor:top" o:gfxdata="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" fillcolor="white [3201]" strokeweight=".5pt">
                 <v:textbox>
                   <w:txbxContent>
                     <w:p>
@@ -18740,7 +19229,7 @@
           </mc:Choice>
           <mc:Fallback>
             <w:pict>
-              <v:shape w14:anchorId="253F543B" id="Text Box 208" o:spid="_x0000_s1179" type="#_x0000_t202" style="position:absolute;left:0;text-align:left;margin-left:0;margin-top:122.85pt;width:70.5pt;height:38.25pt;z-index:251760640;visibility:visible;mso-wrap-style:square;mso-wrap-distance-left:9pt;mso-wrap-distance-top:0;mso-wrap-distance-right:9pt;mso-wrap-distance-bottom:0;mso-position-horizontal:absolute;mso-position-horizontal-relative:text;mso-position-vertical:absolute;mso-position-vertical-relative:text;v-text-anchor:top" o:gfxdata="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" fillcolor="white [3201]" strokeweight=".5pt">
+              <v:shape w14:anchorId="253F543B" id="Text Box 208" o:spid="_x0000_s1180" type="#_x0000_t202" style="position:absolute;left:0;text-align:left;margin-left:0;margin-top:122.85pt;width:70.5pt;height:38.25pt;z-index:251719680;visibility:visible;mso-wrap-style:square;mso-wrap-distance-left:9pt;mso-wrap-distance-top:0;mso-wrap-distance-right:9pt;mso-wrap-distance-bottom:0;mso-position-horizontal:absolute;mso-position-horizontal-relative:text;mso-position-vertical:absolute;mso-position-vertical-relative:text;v-text-anchor:top" o:gfxdata="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" fillcolor="white [3201]" strokeweight=".5pt">
                 <v:textbox>
                   <w:txbxContent>
                     <w:p>
@@ -18841,7 +19330,7 @@
           </mc:Choice>
           <mc:Fallback>
             <w:pict>
-              <v:rect w14:anchorId="00172C90" id="Rectangle 202" o:spid="_x0000_s1180" style="position:absolute;left:0;text-align:left;margin-left:194.85pt;margin-top:322.75pt;width:166.3pt;height:69.5pt;z-index:251749376;visibility:visible;mso-wrap-style:square;mso-width-percent:0;mso-height-percent:0;mso-wrap-distance-left:9pt;mso-wrap-distance-top:0;mso-wrap-distance-right:9pt;mso-wrap-distance-bottom:0;mso-position-horizontal:absolute;mso-position-horizontal-relative:margin;mso-position-vertical:absolute;mso-position-vertical-relative:text;mso-width-percent:0;mso-height-percent:0;mso-width-relative:margin;mso-height-relative:margin;v-text-anchor:middle" o:gfxdata="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" fillcolor="white [3201]" strokecolor="black [3200]" strokeweight="1pt">
+              <v:rect w14:anchorId="00172C90" id="Rectangle 202" o:spid="_x0000_s1181" style="position:absolute;left:0;text-align:left;margin-left:194.85pt;margin-top:322.75pt;width:166.3pt;height:69.5pt;z-index:251713536;visibility:visible;mso-wrap-style:square;mso-width-percent:0;mso-height-percent:0;mso-wrap-distance-left:9pt;mso-wrap-distance-top:0;mso-wrap-distance-right:9pt;mso-wrap-distance-bottom:0;mso-position-horizontal:absolute;mso-position-horizontal-relative:margin;mso-position-vertical:absolute;mso-position-vertical-relative:text;mso-width-percent:0;mso-height-percent:0;mso-width-relative:margin;mso-height-relative:margin;v-text-anchor:middle" o:gfxdata="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" fillcolor="white [3201]" strokecolor="black [3200]" strokeweight="1pt">
                 <v:textbox>
                   <w:txbxContent>
                     <w:p>
@@ -18949,7 +19438,7 @@
           </mc:Choice>
           <mc:Fallback>
             <w:pict>
-              <v:rect w14:anchorId="00172C90" id="Rectangle 201" o:spid="_x0000_s1181" style="position:absolute;left:0;text-align:left;margin-left:207.25pt;margin-top:237.05pt;width:148.95pt;height:41.9pt;z-index:251747328;visibility:visible;mso-wrap-style:square;mso-width-percent:0;mso-wrap-distance-left:9pt;mso-wrap-distance-top:0;mso-wrap-distance-right:9pt;mso-wrap-distance-bottom:0;mso-position-horizontal:absolute;mso-position-horizontal-relative:margin;mso-position-vertical:absolute;mso-position-vertical-relative:text;mso-width-percent:0;mso-width-relative:margin;v-text-anchor:middle" o:gfxdata="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" fillcolor="white [3201]" strokecolor="black [3200]" strokeweight="1pt">
+              <v:rect w14:anchorId="00172C90" id="Rectangle 201" o:spid="_x0000_s1182" style="position:absolute;left:0;text-align:left;margin-left:207.25pt;margin-top:237.05pt;width:148.95pt;height:41.9pt;z-index:251712512;visibility:visible;mso-wrap-style:square;mso-width-percent:0;mso-wrap-distance-left:9pt;mso-wrap-distance-top:0;mso-wrap-distance-right:9pt;mso-wrap-distance-bottom:0;mso-position-horizontal:absolute;mso-position-horizontal-relative:margin;mso-position-vertical:absolute;mso-position-vertical-relative:text;mso-width-percent:0;mso-width-relative:margin;v-text-anchor:middle" o:gfxdata="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" fillcolor="white [3201]" strokecolor="black [3200]" strokeweight="1pt">
                 <v:textbox>
                   <w:txbxContent>
                     <w:p>
@@ -19060,7 +19549,7 @@
           </mc:Choice>
           <mc:Fallback>
             <w:pict>
-              <v:rect w14:anchorId="552C60FC" id="Rectangle 203" o:spid="_x0000_s1182" style="position:absolute;left:0;text-align:left;margin-left:114.2pt;margin-top:284.25pt;width:83.15pt;height:28.55pt;z-index:251751424;visibility:visible;mso-wrap-style:square;mso-width-percent:0;mso-height-percent:0;mso-wrap-distance-left:9pt;mso-wrap-distance-top:0;mso-wrap-distance-right:9pt;mso-wrap-distance-bottom:0;mso-position-horizontal:absolute;mso-position-horizontal-relative:margin;mso-position-vertical:absolute;mso-position-vertical-relative:text;mso-width-percent:0;mso-height-percent:0;mso-width-relative:margin;mso-height-relative:margin;v-text-anchor:middle" o:gfxdata="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" fillcolor="white [3201]" strokecolor="black [3200]" strokeweight="1pt">
+              <v:rect w14:anchorId="552C60FC" id="Rectangle 203" o:spid="_x0000_s1183" style="position:absolute;left:0;text-align:left;margin-left:114.2pt;margin-top:284.25pt;width:83.15pt;height:28.55pt;z-index:251714560;visibility:visible;mso-wrap-style:square;mso-width-percent:0;mso-height-percent:0;mso-wrap-distance-left:9pt;mso-wrap-distance-top:0;mso-wrap-distance-right:9pt;mso-wrap-distance-bottom:0;mso-position-horizontal:absolute;mso-position-horizontal-relative:margin;mso-position-vertical:absolute;mso-position-vertical-relative:text;mso-width-percent:0;mso-height-percent:0;mso-width-relative:margin;mso-height-relative:margin;v-text-anchor:middle" o:gfxdata="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" fillcolor="white [3201]" strokecolor="black [3200]" strokeweight="1pt">
                 <v:textbox>
                   <w:txbxContent>
                     <w:p>
@@ -19171,7 +19660,7 @@
           </mc:Choice>
           <mc:Fallback>
             <w:pict>
-              <v:rect w14:anchorId="60A721CC" id="Rectangle 205" o:spid="_x0000_s1183" style="position:absolute;left:0;text-align:left;margin-left:111.25pt;margin-top:406.65pt;width:83.15pt;height:26.05pt;z-index:251755520;visibility:visible;mso-wrap-style:square;mso-width-percent:0;mso-height-percent:0;mso-wrap-distance-left:9pt;mso-wrap-distance-top:0;mso-wrap-distance-right:9pt;mso-wrap-distance-bottom:0;mso-position-horizontal:absolute;mso-position-horizontal-relative:margin;mso-position-vertical:absolute;mso-position-vertical-relative:text;mso-width-percent:0;mso-height-percent:0;mso-width-relative:margin;mso-height-relative:margin;v-text-anchor:middle" o:gfxdata="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" fillcolor="white [3201]" strokecolor="black [3200]" strokeweight="1pt">
+              <v:rect w14:anchorId="60A721CC" id="Rectangle 205" o:spid="_x0000_s1184" style="position:absolute;left:0;text-align:left;margin-left:111.25pt;margin-top:406.65pt;width:83.15pt;height:26.05pt;z-index:251716608;visibility:visible;mso-wrap-style:square;mso-width-percent:0;mso-height-percent:0;mso-wrap-distance-left:9pt;mso-wrap-distance-top:0;mso-wrap-distance-right:9pt;mso-wrap-distance-bottom:0;mso-position-horizontal:absolute;mso-position-horizontal-relative:margin;mso-position-vertical:absolute;mso-position-vertical-relative:text;mso-width-percent:0;mso-height-percent:0;mso-width-relative:margin;mso-height-relative:margin;v-text-anchor:middle" o:gfxdata="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" fillcolor="white [3201]" strokecolor="black [3200]" strokeweight="1pt">
                 <v:textbox>
                   <w:txbxContent>
                     <w:p>
@@ -19282,7 +19771,7 @@
           </mc:Choice>
           <mc:Fallback>
             <w:pict>
-              <v:rect w14:anchorId="60A721CC" id="Rectangle 206" o:spid="_x0000_s1184" style="position:absolute;left:0;text-align:left;margin-left:31.95pt;margin-top:407.1pt;width:83.15pt;height:26.05pt;z-index:251757568;visibility:visible;mso-wrap-style:square;mso-width-percent:0;mso-height-percent:0;mso-wrap-distance-left:9pt;mso-wrap-distance-top:0;mso-wrap-distance-right:9pt;mso-wrap-distance-bottom:0;mso-position-horizontal:right;mso-position-horizontal-relative:margin;mso-position-vertical:absolute;mso-position-vertical-relative:text;mso-width-percent:0;mso-height-percent:0;mso-width-relative:margin;mso-height-relative:margin;v-text-anchor:middle" o:gfxdata="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" fillcolor="white [3201]" strokecolor="black [3200]" strokeweight="1pt">
+              <v:rect w14:anchorId="60A721CC" id="Rectangle 206" o:spid="_x0000_s1185" style="position:absolute;left:0;text-align:left;margin-left:31.95pt;margin-top:407.1pt;width:83.15pt;height:26.05pt;z-index:251717632;visibility:visible;mso-wrap-style:square;mso-width-percent:0;mso-height-percent:0;mso-wrap-distance-left:9pt;mso-wrap-distance-top:0;mso-wrap-distance-right:9pt;mso-wrap-distance-bottom:0;mso-position-horizontal:right;mso-position-horizontal-relative:margin;mso-position-vertical:absolute;mso-position-vertical-relative:text;mso-width-percent:0;mso-height-percent:0;mso-width-relative:margin;mso-height-relative:margin;v-text-anchor:middle" o:gfxdata="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" fillcolor="white [3201]" strokecolor="black [3200]" strokeweight="1pt">
                 <v:textbox>
                   <w:txbxContent>
                     <w:p>
@@ -19473,7 +19962,7 @@
           </mc:Choice>
           <mc:Fallback>
             <w:pict>
-              <v:rect w14:anchorId="76EF8191" id="Rectangle 204" o:spid="_x0000_s1185" style="position:absolute;left:0;text-align:left;margin-left:31.95pt;margin-top:281.8pt;width:83.15pt;height:26.05pt;z-index:251753472;visibility:visible;mso-wrap-style:square;mso-width-percent:0;mso-height-percent:0;mso-wrap-distance-left:9pt;mso-wrap-distance-top:0;mso-wrap-distance-right:9pt;mso-wrap-distance-bottom:0;mso-position-horizontal:right;mso-position-horizontal-relative:margin;mso-position-vertical:absolute;mso-position-vertical-relative:text;mso-width-percent:0;mso-height-percent:0;mso-width-relative:margin;mso-height-relative:margin;v-text-anchor:middle" o:gfxdata="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" fillcolor="white [3201]" strokecolor="black [3200]" strokeweight="1pt">
+              <v:rect w14:anchorId="76EF8191" id="Rectangle 204" o:spid="_x0000_s1186" style="position:absolute;left:0;text-align:left;margin-left:31.95pt;margin-top:281.8pt;width:83.15pt;height:26.05pt;z-index:251715584;visibility:visible;mso-wrap-style:square;mso-width-percent:0;mso-height-percent:0;mso-wrap-distance-left:9pt;mso-wrap-distance-top:0;mso-wrap-distance-right:9pt;mso-wrap-distance-bottom:0;mso-position-horizontal:right;mso-position-horizontal-relative:margin;mso-position-vertical:absolute;mso-position-vertical-relative:text;mso-width-percent:0;mso-height-percent:0;mso-width-relative:margin;mso-height-relative:margin;v-text-anchor:middle" o:gfxdata="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" fillcolor="white [3201]" strokecolor="black [3200]" strokeweight="1pt">
                 <v:textbox>
                   <w:txbxContent>
                     <w:p>
@@ -19584,7 +20073,7 @@
           </mc:Choice>
           <mc:Fallback>
             <w:pict>
-              <v:rect w14:anchorId="4B347499" id="Rectangle 198" o:spid="_x0000_s1186" style="position:absolute;left:0;text-align:left;margin-left:14.95pt;margin-top:137.8pt;width:66.15pt;height:31pt;z-index:251741184;visibility:visible;mso-wrap-style:square;mso-width-percent:0;mso-height-percent:0;mso-wrap-distance-left:9pt;mso-wrap-distance-top:0;mso-wrap-distance-right:9pt;mso-wrap-distance-bottom:0;mso-position-horizontal:right;mso-position-horizontal-relative:margin;mso-position-vertical:absolute;mso-position-vertical-relative:text;mso-width-percent:0;mso-height-percent:0;mso-width-relative:margin;mso-height-relative:margin;v-text-anchor:middle" o:gfxdata="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" fillcolor="white [3201]" strokecolor="black [3200]" strokeweight="1pt">
+              <v:rect w14:anchorId="4B347499" id="Rectangle 198" o:spid="_x0000_s1187" style="position:absolute;left:0;text-align:left;margin-left:14.95pt;margin-top:137.8pt;width:66.15pt;height:31pt;z-index:251709440;visibility:visible;mso-wrap-style:square;mso-width-percent:0;mso-height-percent:0;mso-wrap-distance-left:9pt;mso-wrap-distance-top:0;mso-wrap-distance-right:9pt;mso-wrap-distance-bottom:0;mso-position-horizontal:right;mso-position-horizontal-relative:margin;mso-position-vertical:absolute;mso-position-vertical-relative:text;mso-width-percent:0;mso-height-percent:0;mso-width-relative:margin;mso-height-relative:margin;v-text-anchor:middle" o:gfxdata="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" fillcolor="white [3201]" strokecolor="black [3200]" strokeweight="1pt">
                 <v:textbox>
                   <w:txbxContent>
                     <w:p>
@@ -19689,7 +20178,7 @@
           </mc:Choice>
           <mc:Fallback>
             <w:pict>
-              <v:rect w14:anchorId="01418B1C" id="Rectangle 197" o:spid="_x0000_s1187" style="position:absolute;left:0;text-align:left;margin-left:189.9pt;margin-top:132pt;width:179.5pt;height:41.9pt;z-index:251739136;visibility:visible;mso-wrap-style:square;mso-wrap-distance-left:9pt;mso-wrap-distance-top:0;mso-wrap-distance-right:9pt;mso-wrap-distance-bottom:0;mso-position-horizontal:absolute;mso-position-horizontal-relative:text;mso-position-vertical:absolute;mso-position-vertical-relative:text;v-text-anchor:middle" o:gfxdata="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" fillcolor="white [3201]" strokecolor="black [3200]" strokeweight="1pt">
+              <v:rect w14:anchorId="01418B1C" id="Rectangle 197" o:spid="_x0000_s1188" style="position:absolute;left:0;text-align:left;margin-left:189.9pt;margin-top:132pt;width:179.5pt;height:41.9pt;z-index:251708416;visibility:visible;mso-wrap-style:square;mso-wrap-distance-left:9pt;mso-wrap-distance-top:0;mso-wrap-distance-right:9pt;mso-wrap-distance-bottom:0;mso-position-horizontal:absolute;mso-position-horizontal-relative:text;mso-position-vertical:absolute;mso-position-vertical-relative:text;v-text-anchor:middle" o:gfxdata="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" fillcolor="white [3201]" strokecolor="black [3200]" strokeweight="1pt">
                 <v:textbox>
                   <w:txbxContent>
                     <w:p>
@@ -19793,6 +20282,8 @@
           </mc:Fallback>
         </mc:AlternateContent>
       </w:r>
+      <w:bookmarkEnd w:id="10"/>
+      <w:bookmarkEnd w:id="11"/>
       <w:r>
         <w:br w:type="page"/>
       </w:r>
@@ -19806,7 +20297,6 @@
           <w:u w:val="single"/>
         </w:rPr>
       </w:pPr>
-      <w:bookmarkStart w:id="10" w:name="_Toc99100186"/>
       <w:r>
         <w:rPr>
           <w:b/>
@@ -19830,7 +20320,14 @@
           <w:sz w:val="32"/>
           <w:szCs w:val="32"/>
         </w:rPr>
-        <w:t>This will just say the words FrackHub..</w:t>
+        <w:t>This wi</w:t>
+      </w:r>
+      <w:r>
+        <w:rPr>
+          <w:sz w:val="32"/>
+          <w:szCs w:val="32"/>
+        </w:rPr>
+        <w:t>ll just say the words FrackHub.</w:t>
       </w:r>
     </w:p>
     <w:p>
@@ -20102,6 +20599,2276 @@
         <w:pStyle w:val="Heading1"/>
         <w:jc w:val="center"/>
       </w:pPr>
+      <w:bookmarkStart w:id="12" w:name="_Toc101794893"/>
+      <w:r>
+        <w:lastRenderedPageBreak/>
+        <w:t>ItemView.html Storyboard</w:t>
+      </w:r>
+      <w:bookmarkStart w:id="13" w:name="_GoBack"/>
+      <w:bookmarkEnd w:id="13"/>
+    </w:p>
+    <w:p>
+      <w:pPr>
+        <w:pStyle w:val="Heading1"/>
+        <w:jc w:val="center"/>
+      </w:pPr>
+    </w:p>
+    <w:p>
+      <w:pPr>
+        <w:pStyle w:val="Heading1"/>
+        <w:jc w:val="center"/>
+      </w:pPr>
+      <w:r>
+        <mc:AlternateContent>
+          <mc:Choice Requires="wps">
+            <w:drawing>
+              <wp:anchor distT="0" distB="0" distL="114300" distR="114300" simplePos="0" relativeHeight="251737088" behindDoc="0" locked="0" layoutInCell="1" allowOverlap="1" wp14:anchorId="344B9371" wp14:editId="52642493">
+                <wp:simplePos x="0" y="0"/>
+                <wp:positionH relativeFrom="margin">
+                  <wp:posOffset>4587875</wp:posOffset>
+                </wp:positionH>
+                <wp:positionV relativeFrom="paragraph">
+                  <wp:posOffset>4276571</wp:posOffset>
+                </wp:positionV>
+                <wp:extent cx="1056005" cy="330835"/>
+                <wp:effectExtent l="0" t="0" r="10795" b="12065"/>
+                <wp:wrapNone/>
+                <wp:docPr id="242" name="Rectangle 242"/>
+                <wp:cNvGraphicFramePr/>
+                <a:graphic xmlns:a="http://schemas.openxmlformats.org/drawingml/2006/main">
+                  <a:graphicData uri="http://schemas.microsoft.com/office/word/2010/wordprocessingShape">
+                    <wps:wsp>
+                      <wps:cNvSpPr/>
+                      <wps:spPr>
+                        <a:xfrm>
+                          <a:off x="0" y="0"/>
+                          <a:ext cx="1056005" cy="330835"/>
+                        </a:xfrm>
+                        <a:prstGeom prst="rect">
+                          <a:avLst/>
+                        </a:prstGeom>
+                      </wps:spPr>
+                      <wps:style>
+                        <a:lnRef idx="2">
+                          <a:schemeClr val="dk1"/>
+                        </a:lnRef>
+                        <a:fillRef idx="1">
+                          <a:schemeClr val="lt1"/>
+                        </a:fillRef>
+                        <a:effectRef idx="0">
+                          <a:schemeClr val="dk1"/>
+                        </a:effectRef>
+                        <a:fontRef idx="minor">
+                          <a:schemeClr val="dk1"/>
+                        </a:fontRef>
+                      </wps:style>
+                      <wps:txbx>
+                        <w:txbxContent>
+                          <w:p>
+                            <w:pPr>
+                              <w:jc w:val="center"/>
+                              <w:rPr>
+                                <w:sz w:val="36"/>
+                              </w:rPr>
+                            </w:pPr>
+                            <w:r>
+                              <w:rPr>
+                                <w:sz w:val="36"/>
+                              </w:rPr>
+                              <w:t>Rented</w:t>
+                            </w:r>
+                          </w:p>
+                        </w:txbxContent>
+                      </wps:txbx>
+                      <wps:bodyPr rot="0" spcFirstLastPara="0" vertOverflow="overflow" horzOverflow="overflow" vert="horz" wrap="square" lIns="91440" tIns="45720" rIns="91440" bIns="45720" numCol="1" spcCol="0" rtlCol="0" fromWordArt="0" anchor="ctr" anchorCtr="0" forceAA="0" compatLnSpc="1">
+                        <a:prstTxWarp prst="textNoShape">
+                          <a:avLst/>
+                        </a:prstTxWarp>
+                        <a:noAutofit/>
+                      </wps:bodyPr>
+                    </wps:wsp>
+                  </a:graphicData>
+                </a:graphic>
+                <wp14:sizeRelH relativeFrom="margin">
+                  <wp14:pctWidth>0</wp14:pctWidth>
+                </wp14:sizeRelH>
+                <wp14:sizeRelV relativeFrom="margin">
+                  <wp14:pctHeight>0</wp14:pctHeight>
+                </wp14:sizeRelV>
+              </wp:anchor>
+            </w:drawing>
+          </mc:Choice>
+          <mc:Fallback>
+            <w:pict>
+              <v:rect w14:anchorId="344B9371" id="Rectangle 242" o:spid="_x0000_s1189" style="position:absolute;left:0;text-align:left;margin-left:361.25pt;margin-top:336.75pt;width:83.15pt;height:26.05pt;z-index:251737088;visibility:visible;mso-wrap-style:square;mso-width-percent:0;mso-height-percent:0;mso-wrap-distance-left:9pt;mso-wrap-distance-top:0;mso-wrap-distance-right:9pt;mso-wrap-distance-bottom:0;mso-position-horizontal:absolute;mso-position-horizontal-relative:margin;mso-position-vertical:absolute;mso-position-vertical-relative:text;mso-width-percent:0;mso-height-percent:0;mso-width-relative:margin;mso-height-relative:margin;v-text-anchor:middle" o:gfxdata="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" fillcolor="white [3201]" strokecolor="black [3200]" strokeweight="1pt">
+                <v:textbox>
+                  <w:txbxContent>
+                    <w:p>
+                      <w:pPr>
+                        <w:jc w:val="center"/>
+                        <w:rPr>
+                          <w:sz w:val="36"/>
+                        </w:rPr>
+                      </w:pPr>
+                      <w:r>
+                        <w:rPr>
+                          <w:sz w:val="36"/>
+                        </w:rPr>
+                        <w:t>Rented</w:t>
+                      </w:r>
+                    </w:p>
+                  </w:txbxContent>
+                </v:textbox>
+                <w10:wrap anchorx="margin"/>
+              </v:rect>
+            </w:pict>
+          </mc:Fallback>
+        </mc:AlternateContent>
+      </w:r>
+      <w:r>
+        <mc:AlternateContent>
+          <mc:Choice Requires="wps">
+            <w:drawing>
+              <wp:anchor distT="0" distB="0" distL="114300" distR="114300" simplePos="0" relativeHeight="251736064" behindDoc="0" locked="0" layoutInCell="1" allowOverlap="1" wp14:anchorId="5E8EB3E3" wp14:editId="2397FC62">
+                <wp:simplePos x="0" y="0"/>
+                <wp:positionH relativeFrom="margin">
+                  <wp:posOffset>1458096</wp:posOffset>
+                </wp:positionH>
+                <wp:positionV relativeFrom="paragraph">
+                  <wp:posOffset>4267354</wp:posOffset>
+                </wp:positionV>
+                <wp:extent cx="1309817" cy="383060"/>
+                <wp:effectExtent l="0" t="0" r="24130" b="17145"/>
+                <wp:wrapNone/>
+                <wp:docPr id="241" name="Rectangle 241"/>
+                <wp:cNvGraphicFramePr/>
+                <a:graphic xmlns:a="http://schemas.openxmlformats.org/drawingml/2006/main">
+                  <a:graphicData uri="http://schemas.microsoft.com/office/word/2010/wordprocessingShape">
+                    <wps:wsp>
+                      <wps:cNvSpPr/>
+                      <wps:spPr>
+                        <a:xfrm>
+                          <a:off x="0" y="0"/>
+                          <a:ext cx="1309817" cy="383060"/>
+                        </a:xfrm>
+                        <a:prstGeom prst="rect">
+                          <a:avLst/>
+                        </a:prstGeom>
+                      </wps:spPr>
+                      <wps:style>
+                        <a:lnRef idx="2">
+                          <a:schemeClr val="dk1"/>
+                        </a:lnRef>
+                        <a:fillRef idx="1">
+                          <a:schemeClr val="lt1"/>
+                        </a:fillRef>
+                        <a:effectRef idx="0">
+                          <a:schemeClr val="dk1"/>
+                        </a:effectRef>
+                        <a:fontRef idx="minor">
+                          <a:schemeClr val="dk1"/>
+                        </a:fontRef>
+                      </wps:style>
+                      <wps:txbx>
+                        <w:txbxContent>
+                          <w:p>
+                            <w:pPr>
+                              <w:rPr>
+                                <w:sz w:val="36"/>
+                              </w:rPr>
+                            </w:pPr>
+                            <w:r>
+                              <w:rPr>
+                                <w:sz w:val="36"/>
+                              </w:rPr>
+                              <w:t>Item Rating</w:t>
+                            </w:r>
+                          </w:p>
+                        </w:txbxContent>
+                      </wps:txbx>
+                      <wps:bodyPr rot="0" spcFirstLastPara="0" vertOverflow="overflow" horzOverflow="overflow" vert="horz" wrap="square" lIns="91440" tIns="45720" rIns="91440" bIns="45720" numCol="1" spcCol="0" rtlCol="0" fromWordArt="0" anchor="ctr" anchorCtr="0" forceAA="0" compatLnSpc="1">
+                        <a:prstTxWarp prst="textNoShape">
+                          <a:avLst/>
+                        </a:prstTxWarp>
+                        <a:noAutofit/>
+                      </wps:bodyPr>
+                    </wps:wsp>
+                  </a:graphicData>
+                </a:graphic>
+                <wp14:sizeRelH relativeFrom="margin">
+                  <wp14:pctWidth>0</wp14:pctWidth>
+                </wp14:sizeRelH>
+                <wp14:sizeRelV relativeFrom="margin">
+                  <wp14:pctHeight>0</wp14:pctHeight>
+                </wp14:sizeRelV>
+              </wp:anchor>
+            </w:drawing>
+          </mc:Choice>
+          <mc:Fallback>
+            <w:pict>
+              <v:rect w14:anchorId="5E8EB3E3" id="Rectangle 241" o:spid="_x0000_s1190" style="position:absolute;left:0;text-align:left;margin-left:114.8pt;margin-top:336pt;width:103.15pt;height:30.15pt;z-index:251736064;visibility:visible;mso-wrap-style:square;mso-width-percent:0;mso-height-percent:0;mso-wrap-distance-left:9pt;mso-wrap-distance-top:0;mso-wrap-distance-right:9pt;mso-wrap-distance-bottom:0;mso-position-horizontal:absolute;mso-position-horizontal-relative:margin;mso-position-vertical:absolute;mso-position-vertical-relative:text;mso-width-percent:0;mso-height-percent:0;mso-width-relative:margin;mso-height-relative:margin;v-text-anchor:middle" o:gfxdata="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" fillcolor="white [3201]" strokecolor="black [3200]" strokeweight="1pt">
+                <v:textbox>
+                  <w:txbxContent>
+                    <w:p>
+                      <w:pPr>
+                        <w:rPr>
+                          <w:sz w:val="36"/>
+                        </w:rPr>
+                      </w:pPr>
+                      <w:r>
+                        <w:rPr>
+                          <w:sz w:val="36"/>
+                        </w:rPr>
+                        <w:t>Item Rating</w:t>
+                      </w:r>
+                    </w:p>
+                  </w:txbxContent>
+                </v:textbox>
+                <w10:wrap anchorx="margin"/>
+              </v:rect>
+            </w:pict>
+          </mc:Fallback>
+        </mc:AlternateContent>
+      </w:r>
+      <w:r>
+        <mc:AlternateContent>
+          <mc:Choice Requires="wps">
+            <w:drawing>
+              <wp:anchor distT="0" distB="0" distL="114300" distR="114300" simplePos="0" relativeHeight="251747328" behindDoc="0" locked="0" layoutInCell="1" allowOverlap="1" wp14:anchorId="0470CCE9" wp14:editId="7671C25C">
+                <wp:simplePos x="0" y="0"/>
+                <wp:positionH relativeFrom="margin">
+                  <wp:posOffset>1470454</wp:posOffset>
+                </wp:positionH>
+                <wp:positionV relativeFrom="paragraph">
+                  <wp:posOffset>3451809</wp:posOffset>
+                </wp:positionV>
+                <wp:extent cx="4124377" cy="532130"/>
+                <wp:effectExtent l="0" t="0" r="28575" b="20320"/>
+                <wp:wrapNone/>
+                <wp:docPr id="251" name="Rectangle 251"/>
+                <wp:cNvGraphicFramePr/>
+                <a:graphic xmlns:a="http://schemas.openxmlformats.org/drawingml/2006/main">
+                  <a:graphicData uri="http://schemas.microsoft.com/office/word/2010/wordprocessingShape">
+                    <wps:wsp>
+                      <wps:cNvSpPr/>
+                      <wps:spPr>
+                        <a:xfrm>
+                          <a:off x="0" y="0"/>
+                          <a:ext cx="4124377" cy="532130"/>
+                        </a:xfrm>
+                        <a:prstGeom prst="rect">
+                          <a:avLst/>
+                        </a:prstGeom>
+                      </wps:spPr>
+                      <wps:style>
+                        <a:lnRef idx="2">
+                          <a:schemeClr val="dk1"/>
+                        </a:lnRef>
+                        <a:fillRef idx="1">
+                          <a:schemeClr val="lt1"/>
+                        </a:fillRef>
+                        <a:effectRef idx="0">
+                          <a:schemeClr val="dk1"/>
+                        </a:effectRef>
+                        <a:fontRef idx="minor">
+                          <a:schemeClr val="dk1"/>
+                        </a:fontRef>
+                      </wps:style>
+                      <wps:txbx>
+                        <w:txbxContent>
+                          <w:p>
+                            <w:pPr>
+                              <w:jc w:val="center"/>
+                              <w:rPr>
+                                <w:sz w:val="36"/>
+                              </w:rPr>
+                            </w:pPr>
+                            <w:r>
+                              <w:rPr>
+                                <w:sz w:val="36"/>
+                              </w:rPr>
+                              <w:t>Item Description</w:t>
+                            </w:r>
+                          </w:p>
+                        </w:txbxContent>
+                      </wps:txbx>
+                      <wps:bodyPr rot="0" spcFirstLastPara="0" vertOverflow="overflow" horzOverflow="overflow" vert="horz" wrap="square" lIns="91440" tIns="45720" rIns="91440" bIns="45720" numCol="1" spcCol="0" rtlCol="0" fromWordArt="0" anchor="ctr" anchorCtr="0" forceAA="0" compatLnSpc="1">
+                        <a:prstTxWarp prst="textNoShape">
+                          <a:avLst/>
+                        </a:prstTxWarp>
+                        <a:noAutofit/>
+                      </wps:bodyPr>
+                    </wps:wsp>
+                  </a:graphicData>
+                </a:graphic>
+                <wp14:sizeRelH relativeFrom="margin">
+                  <wp14:pctWidth>0</wp14:pctWidth>
+                </wp14:sizeRelH>
+              </wp:anchor>
+            </w:drawing>
+          </mc:Choice>
+          <mc:Fallback>
+            <w:pict>
+              <v:rect w14:anchorId="0470CCE9" id="Rectangle 251" o:spid="_x0000_s1191" style="position:absolute;left:0;text-align:left;margin-left:115.8pt;margin-top:271.8pt;width:324.75pt;height:41.9pt;z-index:251747328;visibility:visible;mso-wrap-style:square;mso-width-percent:0;mso-wrap-distance-left:9pt;mso-wrap-distance-top:0;mso-wrap-distance-right:9pt;mso-wrap-distance-bottom:0;mso-position-horizontal:absolute;mso-position-horizontal-relative:margin;mso-position-vertical:absolute;mso-position-vertical-relative:text;mso-width-percent:0;mso-width-relative:margin;v-text-anchor:middle" o:gfxdata="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" fillcolor="white [3201]" strokecolor="black [3200]" strokeweight="1pt">
+                <v:textbox>
+                  <w:txbxContent>
+                    <w:p>
+                      <w:pPr>
+                        <w:jc w:val="center"/>
+                        <w:rPr>
+                          <w:sz w:val="36"/>
+                        </w:rPr>
+                      </w:pPr>
+                      <w:r>
+                        <w:rPr>
+                          <w:sz w:val="36"/>
+                        </w:rPr>
+                        <w:t>Item Description</w:t>
+                      </w:r>
+                    </w:p>
+                  </w:txbxContent>
+                </v:textbox>
+                <w10:wrap anchorx="margin"/>
+              </v:rect>
+            </w:pict>
+          </mc:Fallback>
+        </mc:AlternateContent>
+      </w:r>
+      <w:r>
+        <mc:AlternateContent>
+          <mc:Choice Requires="wps">
+            <w:drawing>
+              <wp:anchor distT="0" distB="0" distL="114300" distR="114300" simplePos="0" relativeHeight="251742208" behindDoc="0" locked="0" layoutInCell="1" allowOverlap="1" wp14:anchorId="19479248" wp14:editId="69C39BEF">
+                <wp:simplePos x="0" y="0"/>
+                <wp:positionH relativeFrom="column">
+                  <wp:posOffset>407773</wp:posOffset>
+                </wp:positionH>
+                <wp:positionV relativeFrom="paragraph">
+                  <wp:posOffset>2994609</wp:posOffset>
+                </wp:positionV>
+                <wp:extent cx="1087395" cy="963827"/>
+                <wp:effectExtent l="0" t="38100" r="55880" b="27305"/>
+                <wp:wrapNone/>
+                <wp:docPr id="247" name="Straight Arrow Connector 247"/>
+                <wp:cNvGraphicFramePr/>
+                <a:graphic xmlns:a="http://schemas.openxmlformats.org/drawingml/2006/main">
+                  <a:graphicData uri="http://schemas.microsoft.com/office/word/2010/wordprocessingShape">
+                    <wps:wsp>
+                      <wps:cNvCnPr/>
+                      <wps:spPr>
+                        <a:xfrm flipV="1">
+                          <a:off x="0" y="0"/>
+                          <a:ext cx="1087395" cy="963827"/>
+                        </a:xfrm>
+                        <a:prstGeom prst="straightConnector1">
+                          <a:avLst/>
+                        </a:prstGeom>
+                        <a:ln>
+                          <a:solidFill>
+                            <a:schemeClr val="tx1"/>
+                          </a:solidFill>
+                          <a:tailEnd type="triangle"/>
+                        </a:ln>
+                      </wps:spPr>
+                      <wps:style>
+                        <a:lnRef idx="1">
+                          <a:schemeClr val="accent1"/>
+                        </a:lnRef>
+                        <a:fillRef idx="0">
+                          <a:schemeClr val="accent1"/>
+                        </a:fillRef>
+                        <a:effectRef idx="0">
+                          <a:schemeClr val="accent1"/>
+                        </a:effectRef>
+                        <a:fontRef idx="minor">
+                          <a:schemeClr val="tx1"/>
+                        </a:fontRef>
+                      </wps:style>
+                      <wps:bodyPr/>
+                    </wps:wsp>
+                  </a:graphicData>
+                </a:graphic>
+                <wp14:sizeRelH relativeFrom="margin">
+                  <wp14:pctWidth>0</wp14:pctWidth>
+                </wp14:sizeRelH>
+                <wp14:sizeRelV relativeFrom="margin">
+                  <wp14:pctHeight>0</wp14:pctHeight>
+                </wp14:sizeRelV>
+              </wp:anchor>
+            </w:drawing>
+          </mc:Choice>
+          <mc:Fallback>
+            <w:pict>
+              <v:shape w14:anchorId="31AB454A" id="Straight Arrow Connector 247" o:spid="_x0000_s1026" type="#_x0000_t32" style="position:absolute;margin-left:32.1pt;margin-top:235.8pt;width:85.6pt;height:75.9pt;flip:y;z-index:251742208;visibility:visible;mso-wrap-style:square;mso-width-percent:0;mso-height-percent:0;mso-wrap-distance-left:9pt;mso-wrap-distance-top:0;mso-wrap-distance-right:9pt;mso-wrap-distance-bottom:0;mso-position-horizontal:absolute;mso-position-horizontal-relative:text;mso-position-vertical:absolute;mso-position-vertical-relative:text;mso-width-percent:0;mso-height-percent:0;mso-width-relative:margin;mso-height-relative:margin" o:gfxdata="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" strokecolor="black [3213]" strokeweight=".5pt">
+                <v:stroke endarrow="block" joinstyle="miter"/>
+              </v:shape>
+            </w:pict>
+          </mc:Fallback>
+        </mc:AlternateContent>
+      </w:r>
+      <w:r>
+        <mc:AlternateContent>
+          <mc:Choice Requires="wps">
+            <w:drawing>
+              <wp:anchor distT="0" distB="0" distL="114300" distR="114300" simplePos="0" relativeHeight="251735040" behindDoc="0" locked="0" layoutInCell="1" allowOverlap="1" wp14:anchorId="1A0DED1C" wp14:editId="234E0D43">
+                <wp:simplePos x="0" y="0"/>
+                <wp:positionH relativeFrom="margin">
+                  <wp:posOffset>2447290</wp:posOffset>
+                </wp:positionH>
+                <wp:positionV relativeFrom="paragraph">
+                  <wp:posOffset>4771390</wp:posOffset>
+                </wp:positionV>
+                <wp:extent cx="2112010" cy="882650"/>
+                <wp:effectExtent l="0" t="0" r="21590" b="12700"/>
+                <wp:wrapNone/>
+                <wp:docPr id="240" name="Rectangle 240"/>
+                <wp:cNvGraphicFramePr/>
+                <a:graphic xmlns:a="http://schemas.openxmlformats.org/drawingml/2006/main">
+                  <a:graphicData uri="http://schemas.microsoft.com/office/word/2010/wordprocessingShape">
+                    <wps:wsp>
+                      <wps:cNvSpPr/>
+                      <wps:spPr>
+                        <a:xfrm>
+                          <a:off x="0" y="0"/>
+                          <a:ext cx="2112010" cy="882650"/>
+                        </a:xfrm>
+                        <a:prstGeom prst="rect">
+                          <a:avLst/>
+                        </a:prstGeom>
+                      </wps:spPr>
+                      <wps:style>
+                        <a:lnRef idx="2">
+                          <a:schemeClr val="dk1"/>
+                        </a:lnRef>
+                        <a:fillRef idx="1">
+                          <a:schemeClr val="lt1"/>
+                        </a:fillRef>
+                        <a:effectRef idx="0">
+                          <a:schemeClr val="dk1"/>
+                        </a:effectRef>
+                        <a:fontRef idx="minor">
+                          <a:schemeClr val="dk1"/>
+                        </a:fontRef>
+                      </wps:style>
+                      <wps:txbx>
+                        <w:txbxContent>
+                          <w:p>
+                            <w:pPr>
+                              <w:jc w:val="center"/>
+                              <w:rPr>
+                                <w:sz w:val="36"/>
+                              </w:rPr>
+                            </w:pPr>
+                            <w:r>
+                              <w:rPr>
+                                <w:sz w:val="36"/>
+                              </w:rPr>
+                              <w:t>Image</w:t>
+                            </w:r>
+                          </w:p>
+                        </w:txbxContent>
+                      </wps:txbx>
+                      <wps:bodyPr rot="0" spcFirstLastPara="0" vertOverflow="overflow" horzOverflow="overflow" vert="horz" wrap="square" lIns="91440" tIns="45720" rIns="91440" bIns="45720" numCol="1" spcCol="0" rtlCol="0" fromWordArt="0" anchor="ctr" anchorCtr="0" forceAA="0" compatLnSpc="1">
+                        <a:prstTxWarp prst="textNoShape">
+                          <a:avLst/>
+                        </a:prstTxWarp>
+                        <a:noAutofit/>
+                      </wps:bodyPr>
+                    </wps:wsp>
+                  </a:graphicData>
+                </a:graphic>
+                <wp14:sizeRelH relativeFrom="margin">
+                  <wp14:pctWidth>0</wp14:pctWidth>
+                </wp14:sizeRelH>
+                <wp14:sizeRelV relativeFrom="margin">
+                  <wp14:pctHeight>0</wp14:pctHeight>
+                </wp14:sizeRelV>
+              </wp:anchor>
+            </w:drawing>
+          </mc:Choice>
+          <mc:Fallback>
+            <w:pict>
+              <v:rect w14:anchorId="1A0DED1C" id="Rectangle 240" o:spid="_x0000_s1192" style="position:absolute;left:0;text-align:left;margin-left:192.7pt;margin-top:375.7pt;width:166.3pt;height:69.5pt;z-index:251735040;visibility:visible;mso-wrap-style:square;mso-width-percent:0;mso-height-percent:0;mso-wrap-distance-left:9pt;mso-wrap-distance-top:0;mso-wrap-distance-right:9pt;mso-wrap-distance-bottom:0;mso-position-horizontal:absolute;mso-position-horizontal-relative:margin;mso-position-vertical:absolute;mso-position-vertical-relative:text;mso-width-percent:0;mso-height-percent:0;mso-width-relative:margin;mso-height-relative:margin;v-text-anchor:middle" o:gfxdata="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" fillcolor="white [3201]" strokecolor="black [3200]" strokeweight="1pt">
+                <v:textbox>
+                  <w:txbxContent>
+                    <w:p>
+                      <w:pPr>
+                        <w:jc w:val="center"/>
+                        <w:rPr>
+                          <w:sz w:val="36"/>
+                        </w:rPr>
+                      </w:pPr>
+                      <w:r>
+                        <w:rPr>
+                          <w:sz w:val="36"/>
+                        </w:rPr>
+                        <w:t>Image</w:t>
+                      </w:r>
+                    </w:p>
+                  </w:txbxContent>
+                </v:textbox>
+                <w10:wrap anchorx="margin"/>
+              </v:rect>
+            </w:pict>
+          </mc:Fallback>
+        </mc:AlternateContent>
+      </w:r>
+      <w:r>
+        <mc:AlternateContent>
+          <mc:Choice Requires="wps">
+            <w:drawing>
+              <wp:anchor distT="0" distB="0" distL="114300" distR="114300" simplePos="0" relativeHeight="251738112" behindDoc="0" locked="0" layoutInCell="1" allowOverlap="1" wp14:anchorId="216D0567" wp14:editId="6E74FC6F">
+                <wp:simplePos x="0" y="0"/>
+                <wp:positionH relativeFrom="margin">
+                  <wp:posOffset>3136900</wp:posOffset>
+                </wp:positionH>
+                <wp:positionV relativeFrom="paragraph">
+                  <wp:posOffset>5749290</wp:posOffset>
+                </wp:positionV>
+                <wp:extent cx="753745" cy="330835"/>
+                <wp:effectExtent l="0" t="0" r="27305" b="12065"/>
+                <wp:wrapNone/>
+                <wp:docPr id="243" name="Rectangle 243"/>
+                <wp:cNvGraphicFramePr/>
+                <a:graphic xmlns:a="http://schemas.openxmlformats.org/drawingml/2006/main">
+                  <a:graphicData uri="http://schemas.microsoft.com/office/word/2010/wordprocessingShape">
+                    <wps:wsp>
+                      <wps:cNvSpPr/>
+                      <wps:spPr>
+                        <a:xfrm>
+                          <a:off x="0" y="0"/>
+                          <a:ext cx="753745" cy="330835"/>
+                        </a:xfrm>
+                        <a:prstGeom prst="rect">
+                          <a:avLst/>
+                        </a:prstGeom>
+                      </wps:spPr>
+                      <wps:style>
+                        <a:lnRef idx="2">
+                          <a:schemeClr val="dk1"/>
+                        </a:lnRef>
+                        <a:fillRef idx="1">
+                          <a:schemeClr val="lt1"/>
+                        </a:fillRef>
+                        <a:effectRef idx="0">
+                          <a:schemeClr val="dk1"/>
+                        </a:effectRef>
+                        <a:fontRef idx="minor">
+                          <a:schemeClr val="dk1"/>
+                        </a:fontRef>
+                      </wps:style>
+                      <wps:txbx>
+                        <w:txbxContent>
+                          <w:p>
+                            <w:pPr>
+                              <w:rPr>
+                                <w:sz w:val="36"/>
+                              </w:rPr>
+                            </w:pPr>
+                            <w:r>
+                              <w:rPr>
+                                <w:sz w:val="36"/>
+                              </w:rPr>
+                              <w:t>Price</w:t>
+                            </w:r>
+                          </w:p>
+                        </w:txbxContent>
+                      </wps:txbx>
+                      <wps:bodyPr rot="0" spcFirstLastPara="0" vertOverflow="overflow" horzOverflow="overflow" vert="horz" wrap="square" lIns="91440" tIns="45720" rIns="91440" bIns="45720" numCol="1" spcCol="0" rtlCol="0" fromWordArt="0" anchor="ctr" anchorCtr="0" forceAA="0" compatLnSpc="1">
+                        <a:prstTxWarp prst="textNoShape">
+                          <a:avLst/>
+                        </a:prstTxWarp>
+                        <a:noAutofit/>
+                      </wps:bodyPr>
+                    </wps:wsp>
+                  </a:graphicData>
+                </a:graphic>
+                <wp14:sizeRelH relativeFrom="margin">
+                  <wp14:pctWidth>0</wp14:pctWidth>
+                </wp14:sizeRelH>
+                <wp14:sizeRelV relativeFrom="margin">
+                  <wp14:pctHeight>0</wp14:pctHeight>
+                </wp14:sizeRelV>
+              </wp:anchor>
+            </w:drawing>
+          </mc:Choice>
+          <mc:Fallback>
+            <w:pict>
+              <v:rect w14:anchorId="216D0567" id="Rectangle 243" o:spid="_x0000_s1193" style="position:absolute;left:0;text-align:left;margin-left:247pt;margin-top:452.7pt;width:59.35pt;height:26.05pt;z-index:251738112;visibility:visible;mso-wrap-style:square;mso-width-percent:0;mso-height-percent:0;mso-wrap-distance-left:9pt;mso-wrap-distance-top:0;mso-wrap-distance-right:9pt;mso-wrap-distance-bottom:0;mso-position-horizontal:absolute;mso-position-horizontal-relative:margin;mso-position-vertical:absolute;mso-position-vertical-relative:text;mso-width-percent:0;mso-height-percent:0;mso-width-relative:margin;mso-height-relative:margin;v-text-anchor:middle" o:gfxdata="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" fillcolor="white [3201]" strokecolor="black [3200]" strokeweight="1pt">
+                <v:textbox>
+                  <w:txbxContent>
+                    <w:p>
+                      <w:pPr>
+                        <w:rPr>
+                          <w:sz w:val="36"/>
+                        </w:rPr>
+                      </w:pPr>
+                      <w:r>
+                        <w:rPr>
+                          <w:sz w:val="36"/>
+                        </w:rPr>
+                        <w:t>Price</w:t>
+                      </w:r>
+                    </w:p>
+                  </w:txbxContent>
+                </v:textbox>
+                <w10:wrap anchorx="margin"/>
+              </v:rect>
+            </w:pict>
+          </mc:Fallback>
+        </mc:AlternateContent>
+      </w:r>
+      <w:r>
+        <mc:AlternateContent>
+          <mc:Choice Requires="wps">
+            <w:drawing>
+              <wp:anchor distT="0" distB="0" distL="114300" distR="114300" simplePos="0" relativeHeight="251732992" behindDoc="0" locked="0" layoutInCell="1" allowOverlap="1" wp14:anchorId="3D8DBD21" wp14:editId="019D71FC">
+                <wp:simplePos x="0" y="0"/>
+                <wp:positionH relativeFrom="column">
+                  <wp:posOffset>1309370</wp:posOffset>
+                </wp:positionH>
+                <wp:positionV relativeFrom="paragraph">
+                  <wp:posOffset>2648585</wp:posOffset>
+                </wp:positionV>
+                <wp:extent cx="4540250" cy="3743960"/>
+                <wp:effectExtent l="0" t="0" r="12700" b="27940"/>
+                <wp:wrapNone/>
+                <wp:docPr id="238" name="Rectangle 238"/>
+                <wp:cNvGraphicFramePr/>
+                <a:graphic xmlns:a="http://schemas.openxmlformats.org/drawingml/2006/main">
+                  <a:graphicData uri="http://schemas.microsoft.com/office/word/2010/wordprocessingShape">
+                    <wps:wsp>
+                      <wps:cNvSpPr/>
+                      <wps:spPr>
+                        <a:xfrm>
+                          <a:off x="0" y="0"/>
+                          <a:ext cx="4540250" cy="3743960"/>
+                        </a:xfrm>
+                        <a:prstGeom prst="rect">
+                          <a:avLst/>
+                        </a:prstGeom>
+                        <a:solidFill>
+                          <a:schemeClr val="bg1"/>
+                        </a:solidFill>
+                        <a:ln>
+                          <a:solidFill>
+                            <a:schemeClr val="tx1"/>
+                          </a:solidFill>
+                        </a:ln>
+                      </wps:spPr>
+                      <wps:style>
+                        <a:lnRef idx="2">
+                          <a:schemeClr val="accent1">
+                            <a:shade val="50000"/>
+                          </a:schemeClr>
+                        </a:lnRef>
+                        <a:fillRef idx="1">
+                          <a:schemeClr val="accent1"/>
+                        </a:fillRef>
+                        <a:effectRef idx="0">
+                          <a:schemeClr val="accent1"/>
+                        </a:effectRef>
+                        <a:fontRef idx="minor">
+                          <a:schemeClr val="lt1"/>
+                        </a:fontRef>
+                      </wps:style>
+                      <wps:bodyPr rot="0" spcFirstLastPara="0" vertOverflow="overflow" horzOverflow="overflow" vert="horz" wrap="square" lIns="91440" tIns="45720" rIns="91440" bIns="45720" numCol="1" spcCol="0" rtlCol="0" fromWordArt="0" anchor="ctr" anchorCtr="0" forceAA="0" compatLnSpc="1">
+                        <a:prstTxWarp prst="textNoShape">
+                          <a:avLst/>
+                        </a:prstTxWarp>
+                        <a:noAutofit/>
+                      </wps:bodyPr>
+                    </wps:wsp>
+                  </a:graphicData>
+                </a:graphic>
+                <wp14:sizeRelV relativeFrom="margin">
+                  <wp14:pctHeight>0</wp14:pctHeight>
+                </wp14:sizeRelV>
+              </wp:anchor>
+            </w:drawing>
+          </mc:Choice>
+          <mc:Fallback>
+            <w:pict>
+              <v:rect w14:anchorId="1A2203D9" id="Rectangle 238" o:spid="_x0000_s1026" style="position:absolute;margin-left:103.1pt;margin-top:208.55pt;width:357.5pt;height:294.8pt;z-index:251732992;visibility:visible;mso-wrap-style:square;mso-height-percent:0;mso-wrap-distance-left:9pt;mso-wrap-distance-top:0;mso-wrap-distance-right:9pt;mso-wrap-distance-bottom:0;mso-position-horizontal:absolute;mso-position-horizontal-relative:text;mso-position-vertical:absolute;mso-position-vertical-relative:text;mso-height-percent:0;mso-height-relative:margin;v-text-anchor:middle" o:gfxdata="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" fillcolor="white [3212]" strokecolor="black [3213]" strokeweight="1pt"/>
+            </w:pict>
+          </mc:Fallback>
+        </mc:AlternateContent>
+      </w:r>
+      <w:r>
+        <mc:AlternateContent>
+          <mc:Choice Requires="wps">
+            <w:drawing>
+              <wp:anchor distT="0" distB="0" distL="114300" distR="114300" simplePos="0" relativeHeight="251745280" behindDoc="0" locked="0" layoutInCell="1" allowOverlap="1" wp14:anchorId="7C1D0484" wp14:editId="0043339E">
+                <wp:simplePos x="0" y="0"/>
+                <wp:positionH relativeFrom="column">
+                  <wp:posOffset>-531495</wp:posOffset>
+                </wp:positionH>
+                <wp:positionV relativeFrom="paragraph">
+                  <wp:posOffset>4630420</wp:posOffset>
+                </wp:positionV>
+                <wp:extent cx="895350" cy="485775"/>
+                <wp:effectExtent l="0" t="0" r="19050" b="28575"/>
+                <wp:wrapNone/>
+                <wp:docPr id="250" name="Text Box 250"/>
+                <wp:cNvGraphicFramePr/>
+                <a:graphic xmlns:a="http://schemas.openxmlformats.org/drawingml/2006/main">
+                  <a:graphicData uri="http://schemas.microsoft.com/office/word/2010/wordprocessingShape">
+                    <wps:wsp>
+                      <wps:cNvSpPr txBox="1"/>
+                      <wps:spPr>
+                        <a:xfrm>
+                          <a:off x="0" y="0"/>
+                          <a:ext cx="895350" cy="485775"/>
+                        </a:xfrm>
+                        <a:prstGeom prst="rect">
+                          <a:avLst/>
+                        </a:prstGeom>
+                        <a:solidFill>
+                          <a:schemeClr val="lt1"/>
+                        </a:solidFill>
+                        <a:ln w="6350">
+                          <a:solidFill>
+                            <a:prstClr val="black"/>
+                          </a:solidFill>
+                        </a:ln>
+                        <a:effectLst/>
+                      </wps:spPr>
+                      <wps:style>
+                        <a:lnRef idx="0">
+                          <a:schemeClr val="accent1"/>
+                        </a:lnRef>
+                        <a:fillRef idx="0">
+                          <a:schemeClr val="accent1"/>
+                        </a:fillRef>
+                        <a:effectRef idx="0">
+                          <a:schemeClr val="accent1"/>
+                        </a:effectRef>
+                        <a:fontRef idx="minor">
+                          <a:schemeClr val="dk1"/>
+                        </a:fontRef>
+                      </wps:style>
+                      <wps:txbx>
+                        <w:txbxContent>
+                          <w:p>
+                            <w:r>
+                              <w:t>Background Cork</w:t>
+                            </w:r>
+                          </w:p>
+                        </w:txbxContent>
+                      </wps:txbx>
+                      <wps:bodyPr rot="0" spcFirstLastPara="0" vertOverflow="overflow" horzOverflow="overflow" vert="horz" wrap="square" lIns="91440" tIns="45720" rIns="91440" bIns="45720" numCol="1" spcCol="0" rtlCol="0" fromWordArt="0" anchor="t" anchorCtr="0" forceAA="0" compatLnSpc="1">
+                        <a:prstTxWarp prst="textNoShape">
+                          <a:avLst/>
+                        </a:prstTxWarp>
+                        <a:noAutofit/>
+                      </wps:bodyPr>
+                    </wps:wsp>
+                  </a:graphicData>
+                </a:graphic>
+              </wp:anchor>
+            </w:drawing>
+          </mc:Choice>
+          <mc:Fallback>
+            <w:pict>
+              <v:shape w14:anchorId="7C1D0484" id="Text Box 250" o:spid="_x0000_s1194" type="#_x0000_t202" style="position:absolute;left:0;text-align:left;margin-left:-41.85pt;margin-top:364.6pt;width:70.5pt;height:38.25pt;z-index:251745280;visibility:visible;mso-wrap-style:square;mso-wrap-distance-left:9pt;mso-wrap-distance-top:0;mso-wrap-distance-right:9pt;mso-wrap-distance-bottom:0;mso-position-horizontal:absolute;mso-position-horizontal-relative:text;mso-position-vertical:absolute;mso-position-vertical-relative:text;v-text-anchor:top" o:gfxdata="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" fillcolor="white [3201]" strokeweight=".5pt">
+                <v:textbox>
+                  <w:txbxContent>
+                    <w:p>
+                      <w:r>
+                        <w:t>Background Cork</w:t>
+                      </w:r>
+                    </w:p>
+                  </w:txbxContent>
+                </v:textbox>
+              </v:shape>
+            </w:pict>
+          </mc:Fallback>
+        </mc:AlternateContent>
+      </w:r>
+      <w:r>
+        <mc:AlternateContent>
+          <mc:Choice Requires="wps">
+            <w:drawing>
+              <wp:anchor distT="0" distB="0" distL="114300" distR="114300" simplePos="0" relativeHeight="251744256" behindDoc="0" locked="0" layoutInCell="1" allowOverlap="1" wp14:anchorId="555851A0" wp14:editId="384050ED">
+                <wp:simplePos x="0" y="0"/>
+                <wp:positionH relativeFrom="column">
+                  <wp:posOffset>193040</wp:posOffset>
+                </wp:positionH>
+                <wp:positionV relativeFrom="paragraph">
+                  <wp:posOffset>4883150</wp:posOffset>
+                </wp:positionV>
+                <wp:extent cx="945515" cy="78740"/>
+                <wp:effectExtent l="0" t="0" r="83185" b="92710"/>
+                <wp:wrapNone/>
+                <wp:docPr id="249" name="Straight Arrow Connector 249"/>
+                <wp:cNvGraphicFramePr/>
+                <a:graphic xmlns:a="http://schemas.openxmlformats.org/drawingml/2006/main">
+                  <a:graphicData uri="http://schemas.microsoft.com/office/word/2010/wordprocessingShape">
+                    <wps:wsp>
+                      <wps:cNvCnPr/>
+                      <wps:spPr>
+                        <a:xfrm>
+                          <a:off x="0" y="0"/>
+                          <a:ext cx="945515" cy="78740"/>
+                        </a:xfrm>
+                        <a:prstGeom prst="straightConnector1">
+                          <a:avLst/>
+                        </a:prstGeom>
+                        <a:ln>
+                          <a:solidFill>
+                            <a:schemeClr val="tx1"/>
+                          </a:solidFill>
+                          <a:tailEnd type="triangle"/>
+                        </a:ln>
+                      </wps:spPr>
+                      <wps:style>
+                        <a:lnRef idx="1">
+                          <a:schemeClr val="accent1"/>
+                        </a:lnRef>
+                        <a:fillRef idx="0">
+                          <a:schemeClr val="accent1"/>
+                        </a:fillRef>
+                        <a:effectRef idx="0">
+                          <a:schemeClr val="accent1"/>
+                        </a:effectRef>
+                        <a:fontRef idx="minor">
+                          <a:schemeClr val="tx1"/>
+                        </a:fontRef>
+                      </wps:style>
+                      <wps:bodyPr/>
+                    </wps:wsp>
+                  </a:graphicData>
+                </a:graphic>
+                <wp14:sizeRelH relativeFrom="margin">
+                  <wp14:pctWidth>0</wp14:pctWidth>
+                </wp14:sizeRelH>
+                <wp14:sizeRelV relativeFrom="margin">
+                  <wp14:pctHeight>0</wp14:pctHeight>
+                </wp14:sizeRelV>
+              </wp:anchor>
+            </w:drawing>
+          </mc:Choice>
+          <mc:Fallback>
+            <w:pict>
+              <v:shape w14:anchorId="76CFA15C" id="Straight Arrow Connector 249" o:spid="_x0000_s1026" type="#_x0000_t32" style="position:absolute;margin-left:15.2pt;margin-top:384.5pt;width:74.45pt;height:6.2pt;z-index:251744256;visibility:visible;mso-wrap-style:square;mso-width-percent:0;mso-height-percent:0;mso-wrap-distance-left:9pt;mso-wrap-distance-top:0;mso-wrap-distance-right:9pt;mso-wrap-distance-bottom:0;mso-position-horizontal:absolute;mso-position-horizontal-relative:text;mso-position-vertical:absolute;mso-position-vertical-relative:text;mso-width-percent:0;mso-height-percent:0;mso-width-relative:margin;mso-height-relative:margin" o:gfxdata="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" strokecolor="black [3213]" strokeweight=".5pt">
+                <v:stroke endarrow="block" joinstyle="miter"/>
+              </v:shape>
+            </w:pict>
+          </mc:Fallback>
+        </mc:AlternateContent>
+      </w:r>
+      <w:r>
+        <mc:AlternateContent>
+          <mc:Choice Requires="wps">
+            <w:drawing>
+              <wp:anchor distT="0" distB="0" distL="114300" distR="114300" simplePos="0" relativeHeight="251743232" behindDoc="0" locked="0" layoutInCell="1" allowOverlap="1" wp14:anchorId="53E4BD70" wp14:editId="094458B8">
+                <wp:simplePos x="0" y="0"/>
+                <wp:positionH relativeFrom="column">
+                  <wp:posOffset>-320040</wp:posOffset>
+                </wp:positionH>
+                <wp:positionV relativeFrom="paragraph">
+                  <wp:posOffset>3698875</wp:posOffset>
+                </wp:positionV>
+                <wp:extent cx="895350" cy="485775"/>
+                <wp:effectExtent l="0" t="0" r="0" b="0"/>
+                <wp:wrapNone/>
+                <wp:docPr id="248" name="Text Box 248"/>
+                <wp:cNvGraphicFramePr/>
+                <a:graphic xmlns:a="http://schemas.openxmlformats.org/drawingml/2006/main">
+                  <a:graphicData uri="http://schemas.microsoft.com/office/word/2010/wordprocessingShape">
+                    <wps:wsp>
+                      <wps:cNvSpPr txBox="1"/>
+                      <wps:spPr>
+                        <a:xfrm>
+                          <a:off x="0" y="0"/>
+                          <a:ext cx="895350" cy="485775"/>
+                        </a:xfrm>
+                        <a:prstGeom prst="rect">
+                          <a:avLst/>
+                        </a:prstGeom>
+                        <a:solidFill>
+                          <a:schemeClr val="lt1"/>
+                        </a:solidFill>
+                        <a:ln w="6350">
+                          <a:solidFill>
+                            <a:prstClr val="black"/>
+                          </a:solidFill>
+                        </a:ln>
+                        <a:effectLst/>
+                      </wps:spPr>
+                      <wps:style>
+                        <a:lnRef idx="0">
+                          <a:schemeClr val="accent1"/>
+                        </a:lnRef>
+                        <a:fillRef idx="0">
+                          <a:schemeClr val="accent1"/>
+                        </a:fillRef>
+                        <a:effectRef idx="0">
+                          <a:schemeClr val="accent1"/>
+                        </a:effectRef>
+                        <a:fontRef idx="minor">
+                          <a:schemeClr val="dk1"/>
+                        </a:fontRef>
+                      </wps:style>
+                      <wps:txbx>
+                        <w:txbxContent>
+                          <w:p>
+                            <w:r>
+                              <w:t>Background White</w:t>
+                            </w:r>
+                          </w:p>
+                        </w:txbxContent>
+                      </wps:txbx>
+                      <wps:bodyPr rot="0" spcFirstLastPara="0" vertOverflow="overflow" horzOverflow="overflow" vert="horz" wrap="square" lIns="91440" tIns="45720" rIns="91440" bIns="45720" numCol="1" spcCol="0" rtlCol="0" fromWordArt="0" anchor="t" anchorCtr="0" forceAA="0" compatLnSpc="1">
+                        <a:prstTxWarp prst="textNoShape">
+                          <a:avLst/>
+                        </a:prstTxWarp>
+                        <a:noAutofit/>
+                      </wps:bodyPr>
+                    </wps:wsp>
+                  </a:graphicData>
+                </a:graphic>
+              </wp:anchor>
+            </w:drawing>
+          </mc:Choice>
+          <mc:Fallback>
+            <w:pict>
+              <v:shape w14:anchorId="53E4BD70" id="Text Box 248" o:spid="_x0000_s1195" type="#_x0000_t202" style="position:absolute;left:0;text-align:left;margin-left:-25.2pt;margin-top:291.25pt;width:70.5pt;height:38.25pt;z-index:251743232;visibility:visible;mso-wrap-style:square;mso-wrap-distance-left:9pt;mso-wrap-distance-top:0;mso-wrap-distance-right:9pt;mso-wrap-distance-bottom:0;mso-position-horizontal:absolute;mso-position-horizontal-relative:text;mso-position-vertical:absolute;mso-position-vertical-relative:text;v-text-anchor:top" o:gfxdata="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" fillcolor="white [3201]" strokeweight=".5pt">
+                <v:textbox>
+                  <w:txbxContent>
+                    <w:p>
+                      <w:r>
+                        <w:t>Background White</w:t>
+                      </w:r>
+                    </w:p>
+                  </w:txbxContent>
+                </v:textbox>
+              </v:shape>
+            </w:pict>
+          </mc:Fallback>
+        </mc:AlternateContent>
+      </w:r>
+      <w:r>
+        <mc:AlternateContent>
+          <mc:Choice Requires="wps">
+            <w:drawing>
+              <wp:anchor distT="0" distB="0" distL="114300" distR="114300" simplePos="0" relativeHeight="251741184" behindDoc="0" locked="0" layoutInCell="1" allowOverlap="1" wp14:anchorId="7F9E6321" wp14:editId="7A4DF780">
+                <wp:simplePos x="0" y="0"/>
+                <wp:positionH relativeFrom="column">
+                  <wp:posOffset>-27305</wp:posOffset>
+                </wp:positionH>
+                <wp:positionV relativeFrom="paragraph">
+                  <wp:posOffset>1318895</wp:posOffset>
+                </wp:positionV>
+                <wp:extent cx="895350" cy="485775"/>
+                <wp:effectExtent l="0" t="0" r="0" b="0"/>
+                <wp:wrapNone/>
+                <wp:docPr id="246" name="Text Box 246"/>
+                <wp:cNvGraphicFramePr/>
+                <a:graphic xmlns:a="http://schemas.openxmlformats.org/drawingml/2006/main">
+                  <a:graphicData uri="http://schemas.microsoft.com/office/word/2010/wordprocessingShape">
+                    <wps:wsp>
+                      <wps:cNvSpPr txBox="1"/>
+                      <wps:spPr>
+                        <a:xfrm>
+                          <a:off x="0" y="0"/>
+                          <a:ext cx="895350" cy="485775"/>
+                        </a:xfrm>
+                        <a:prstGeom prst="rect">
+                          <a:avLst/>
+                        </a:prstGeom>
+                        <a:solidFill>
+                          <a:schemeClr val="lt1"/>
+                        </a:solidFill>
+                        <a:ln w="6350">
+                          <a:solidFill>
+                            <a:prstClr val="black"/>
+                          </a:solidFill>
+                        </a:ln>
+                        <a:effectLst/>
+                      </wps:spPr>
+                      <wps:style>
+                        <a:lnRef idx="0">
+                          <a:schemeClr val="accent1"/>
+                        </a:lnRef>
+                        <a:fillRef idx="0">
+                          <a:schemeClr val="accent1"/>
+                        </a:fillRef>
+                        <a:effectRef idx="0">
+                          <a:schemeClr val="accent1"/>
+                        </a:effectRef>
+                        <a:fontRef idx="minor">
+                          <a:schemeClr val="dk1"/>
+                        </a:fontRef>
+                      </wps:style>
+                      <wps:txbx>
+                        <w:txbxContent>
+                          <w:p>
+                            <w:r>
+                              <w:t>Background White</w:t>
+                            </w:r>
+                          </w:p>
+                        </w:txbxContent>
+                      </wps:txbx>
+                      <wps:bodyPr rot="0" spcFirstLastPara="0" vertOverflow="overflow" horzOverflow="overflow" vert="horz" wrap="square" lIns="91440" tIns="45720" rIns="91440" bIns="45720" numCol="1" spcCol="0" rtlCol="0" fromWordArt="0" anchor="t" anchorCtr="0" forceAA="0" compatLnSpc="1">
+                        <a:prstTxWarp prst="textNoShape">
+                          <a:avLst/>
+                        </a:prstTxWarp>
+                        <a:noAutofit/>
+                      </wps:bodyPr>
+                    </wps:wsp>
+                  </a:graphicData>
+                </a:graphic>
+              </wp:anchor>
+            </w:drawing>
+          </mc:Choice>
+          <mc:Fallback>
+            <w:pict>
+              <v:shape w14:anchorId="7F9E6321" id="Text Box 246" o:spid="_x0000_s1196" type="#_x0000_t202" style="position:absolute;left:0;text-align:left;margin-left:-2.15pt;margin-top:103.85pt;width:70.5pt;height:38.25pt;z-index:251741184;visibility:visible;mso-wrap-style:square;mso-wrap-distance-left:9pt;mso-wrap-distance-top:0;mso-wrap-distance-right:9pt;mso-wrap-distance-bottom:0;mso-position-horizontal:absolute;mso-position-horizontal-relative:text;mso-position-vertical:absolute;mso-position-vertical-relative:text;v-text-anchor:top" o:gfxdata="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" fillcolor="white [3201]" strokeweight=".5pt">
+                <v:textbox>
+                  <w:txbxContent>
+                    <w:p>
+                      <w:r>
+                        <w:t>Background White</w:t>
+                      </w:r>
+                    </w:p>
+                  </w:txbxContent>
+                </v:textbox>
+              </v:shape>
+            </w:pict>
+          </mc:Fallback>
+        </mc:AlternateContent>
+      </w:r>
+      <w:r>
+        <mc:AlternateContent>
+          <mc:Choice Requires="wps">
+            <w:drawing>
+              <wp:anchor distT="0" distB="0" distL="114300" distR="114300" simplePos="0" relativeHeight="251740160" behindDoc="0" locked="0" layoutInCell="1" allowOverlap="1" wp14:anchorId="2AF37716" wp14:editId="592C4EFF">
+                <wp:simplePos x="0" y="0"/>
+                <wp:positionH relativeFrom="column">
+                  <wp:posOffset>703580</wp:posOffset>
+                </wp:positionH>
+                <wp:positionV relativeFrom="paragraph">
+                  <wp:posOffset>1576070</wp:posOffset>
+                </wp:positionV>
+                <wp:extent cx="1200150" cy="47625"/>
+                <wp:effectExtent l="0" t="0" r="0" b="0"/>
+                <wp:wrapNone/>
+                <wp:docPr id="245" name="Straight Arrow Connector 245"/>
+                <wp:cNvGraphicFramePr/>
+                <a:graphic xmlns:a="http://schemas.openxmlformats.org/drawingml/2006/main">
+                  <a:graphicData uri="http://schemas.microsoft.com/office/word/2010/wordprocessingShape">
+                    <wps:wsp>
+                      <wps:cNvCnPr/>
+                      <wps:spPr>
+                        <a:xfrm>
+                          <a:off x="0" y="0"/>
+                          <a:ext cx="1200150" cy="47625"/>
+                        </a:xfrm>
+                        <a:prstGeom prst="straightConnector1">
+                          <a:avLst/>
+                        </a:prstGeom>
+                        <a:ln>
+                          <a:solidFill>
+                            <a:schemeClr val="tx1"/>
+                          </a:solidFill>
+                          <a:tailEnd type="triangle"/>
+                        </a:ln>
+                      </wps:spPr>
+                      <wps:style>
+                        <a:lnRef idx="1">
+                          <a:schemeClr val="accent1"/>
+                        </a:lnRef>
+                        <a:fillRef idx="0">
+                          <a:schemeClr val="accent1"/>
+                        </a:fillRef>
+                        <a:effectRef idx="0">
+                          <a:schemeClr val="accent1"/>
+                        </a:effectRef>
+                        <a:fontRef idx="minor">
+                          <a:schemeClr val="tx1"/>
+                        </a:fontRef>
+                      </wps:style>
+                      <wps:bodyPr/>
+                    </wps:wsp>
+                  </a:graphicData>
+                </a:graphic>
+              </wp:anchor>
+            </w:drawing>
+          </mc:Choice>
+          <mc:Fallback>
+            <w:pict>
+              <v:shape w14:anchorId="7112922B" id="Straight Arrow Connector 245" o:spid="_x0000_s1026" type="#_x0000_t32" style="position:absolute;margin-left:55.4pt;margin-top:124.1pt;width:94.5pt;height:3.75pt;z-index:251740160;visibility:visible;mso-wrap-style:square;mso-wrap-distance-left:9pt;mso-wrap-distance-top:0;mso-wrap-distance-right:9pt;mso-wrap-distance-bottom:0;mso-position-horizontal:absolute;mso-position-horizontal-relative:text;mso-position-vertical:absolute;mso-position-vertical-relative:text" o:gfxdata="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" strokecolor="black [3213]" strokeweight=".5pt">
+                <v:stroke endarrow="block" joinstyle="miter"/>
+              </v:shape>
+            </w:pict>
+          </mc:Fallback>
+        </mc:AlternateContent>
+      </w:r>
+      <w:r>
+        <mc:AlternateContent>
+          <mc:Choice Requires="wps">
+            <w:drawing>
+              <wp:anchor distT="0" distB="0" distL="114300" distR="114300" simplePos="0" relativeHeight="251734016" behindDoc="0" locked="0" layoutInCell="1" allowOverlap="1" wp14:anchorId="496E137C" wp14:editId="1EEE478A">
+                <wp:simplePos x="0" y="0"/>
+                <wp:positionH relativeFrom="margin">
+                  <wp:posOffset>2604770</wp:posOffset>
+                </wp:positionH>
+                <wp:positionV relativeFrom="paragraph">
+                  <wp:posOffset>2769870</wp:posOffset>
+                </wp:positionV>
+                <wp:extent cx="1891665" cy="532130"/>
+                <wp:effectExtent l="0" t="0" r="13335" b="20320"/>
+                <wp:wrapNone/>
+                <wp:docPr id="239" name="Rectangle 239"/>
+                <wp:cNvGraphicFramePr/>
+                <a:graphic xmlns:a="http://schemas.openxmlformats.org/drawingml/2006/main">
+                  <a:graphicData uri="http://schemas.microsoft.com/office/word/2010/wordprocessingShape">
+                    <wps:wsp>
+                      <wps:cNvSpPr/>
+                      <wps:spPr>
+                        <a:xfrm>
+                          <a:off x="0" y="0"/>
+                          <a:ext cx="1891665" cy="532130"/>
+                        </a:xfrm>
+                        <a:prstGeom prst="rect">
+                          <a:avLst/>
+                        </a:prstGeom>
+                      </wps:spPr>
+                      <wps:style>
+                        <a:lnRef idx="2">
+                          <a:schemeClr val="dk1"/>
+                        </a:lnRef>
+                        <a:fillRef idx="1">
+                          <a:schemeClr val="lt1"/>
+                        </a:fillRef>
+                        <a:effectRef idx="0">
+                          <a:schemeClr val="dk1"/>
+                        </a:effectRef>
+                        <a:fontRef idx="minor">
+                          <a:schemeClr val="dk1"/>
+                        </a:fontRef>
+                      </wps:style>
+                      <wps:txbx>
+                        <w:txbxContent>
+                          <w:p>
+                            <w:pPr>
+                              <w:jc w:val="center"/>
+                              <w:rPr>
+                                <w:sz w:val="36"/>
+                              </w:rPr>
+                            </w:pPr>
+                            <w:r>
+                              <w:rPr>
+                                <w:sz w:val="36"/>
+                              </w:rPr>
+                              <w:t>Title</w:t>
+                            </w:r>
+                          </w:p>
+                        </w:txbxContent>
+                      </wps:txbx>
+                      <wps:bodyPr rot="0" spcFirstLastPara="0" vertOverflow="overflow" horzOverflow="overflow" vert="horz" wrap="square" lIns="91440" tIns="45720" rIns="91440" bIns="45720" numCol="1" spcCol="0" rtlCol="0" fromWordArt="0" anchor="ctr" anchorCtr="0" forceAA="0" compatLnSpc="1">
+                        <a:prstTxWarp prst="textNoShape">
+                          <a:avLst/>
+                        </a:prstTxWarp>
+                        <a:noAutofit/>
+                      </wps:bodyPr>
+                    </wps:wsp>
+                  </a:graphicData>
+                </a:graphic>
+                <wp14:sizeRelH relativeFrom="margin">
+                  <wp14:pctWidth>0</wp14:pctWidth>
+                </wp14:sizeRelH>
+              </wp:anchor>
+            </w:drawing>
+          </mc:Choice>
+          <mc:Fallback>
+            <w:pict>
+              <v:rect w14:anchorId="496E137C" id="Rectangle 239" o:spid="_x0000_s1197" style="position:absolute;left:0;text-align:left;margin-left:205.1pt;margin-top:218.1pt;width:148.95pt;height:41.9pt;z-index:251734016;visibility:visible;mso-wrap-style:square;mso-width-percent:0;mso-wrap-distance-left:9pt;mso-wrap-distance-top:0;mso-wrap-distance-right:9pt;mso-wrap-distance-bottom:0;mso-position-horizontal:absolute;mso-position-horizontal-relative:margin;mso-position-vertical:absolute;mso-position-vertical-relative:text;mso-width-percent:0;mso-width-relative:margin;v-text-anchor:middle" o:gfxdata="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" fillcolor="white [3201]" strokecolor="black [3200]" strokeweight="1pt">
+                <v:textbox>
+                  <w:txbxContent>
+                    <w:p>
+                      <w:pPr>
+                        <w:jc w:val="center"/>
+                        <w:rPr>
+                          <w:sz w:val="36"/>
+                        </w:rPr>
+                      </w:pPr>
+                      <w:r>
+                        <w:rPr>
+                          <w:sz w:val="36"/>
+                        </w:rPr>
+                        <w:t>Title</w:t>
+                      </w:r>
+                    </w:p>
+                  </w:txbxContent>
+                </v:textbox>
+                <w10:wrap anchorx="margin"/>
+              </v:rect>
+            </w:pict>
+          </mc:Fallback>
+        </mc:AlternateContent>
+      </w:r>
+      <w:r>
+        <mc:AlternateContent>
+          <mc:Choice Requires="wps">
+            <w:drawing>
+              <wp:anchor distT="0" distB="0" distL="114300" distR="114300" simplePos="0" relativeHeight="251731968" behindDoc="0" locked="0" layoutInCell="1" allowOverlap="1" wp14:anchorId="5C4159C2" wp14:editId="521D61C2">
+                <wp:simplePos x="0" y="0"/>
+                <wp:positionH relativeFrom="margin">
+                  <wp:posOffset>4846955</wp:posOffset>
+                </wp:positionH>
+                <wp:positionV relativeFrom="paragraph">
+                  <wp:posOffset>1508760</wp:posOffset>
+                </wp:positionV>
+                <wp:extent cx="840105" cy="393700"/>
+                <wp:effectExtent l="0" t="0" r="17145" b="25400"/>
+                <wp:wrapNone/>
+                <wp:docPr id="237" name="Rectangle 237"/>
+                <wp:cNvGraphicFramePr/>
+                <a:graphic xmlns:a="http://schemas.openxmlformats.org/drawingml/2006/main">
+                  <a:graphicData uri="http://schemas.microsoft.com/office/word/2010/wordprocessingShape">
+                    <wps:wsp>
+                      <wps:cNvSpPr/>
+                      <wps:spPr>
+                        <a:xfrm>
+                          <a:off x="0" y="0"/>
+                          <a:ext cx="840105" cy="393700"/>
+                        </a:xfrm>
+                        <a:prstGeom prst="rect">
+                          <a:avLst/>
+                        </a:prstGeom>
+                      </wps:spPr>
+                      <wps:style>
+                        <a:lnRef idx="2">
+                          <a:schemeClr val="dk1"/>
+                        </a:lnRef>
+                        <a:fillRef idx="1">
+                          <a:schemeClr val="lt1"/>
+                        </a:fillRef>
+                        <a:effectRef idx="0">
+                          <a:schemeClr val="dk1"/>
+                        </a:effectRef>
+                        <a:fontRef idx="minor">
+                          <a:schemeClr val="dk1"/>
+                        </a:fontRef>
+                      </wps:style>
+                      <wps:txbx>
+                        <w:txbxContent>
+                          <w:p>
+                            <w:pPr>
+                              <w:jc w:val="center"/>
+                              <w:rPr>
+                                <w:sz w:val="36"/>
+                              </w:rPr>
+                            </w:pPr>
+                            <w:r>
+                              <w:rPr>
+                                <w:sz w:val="36"/>
+                              </w:rPr>
+                              <w:t>Credit</w:t>
+                            </w:r>
+                          </w:p>
+                        </w:txbxContent>
+                      </wps:txbx>
+                      <wps:bodyPr rot="0" spcFirstLastPara="0" vertOverflow="overflow" horzOverflow="overflow" vert="horz" wrap="square" lIns="91440" tIns="45720" rIns="91440" bIns="45720" numCol="1" spcCol="0" rtlCol="0" fromWordArt="0" anchor="ctr" anchorCtr="0" forceAA="0" compatLnSpc="1">
+                        <a:prstTxWarp prst="textNoShape">
+                          <a:avLst/>
+                        </a:prstTxWarp>
+                        <a:noAutofit/>
+                      </wps:bodyPr>
+                    </wps:wsp>
+                  </a:graphicData>
+                </a:graphic>
+                <wp14:sizeRelH relativeFrom="margin">
+                  <wp14:pctWidth>0</wp14:pctWidth>
+                </wp14:sizeRelH>
+                <wp14:sizeRelV relativeFrom="margin">
+                  <wp14:pctHeight>0</wp14:pctHeight>
+                </wp14:sizeRelV>
+              </wp:anchor>
+            </w:drawing>
+          </mc:Choice>
+          <mc:Fallback>
+            <w:pict>
+              <v:rect w14:anchorId="5C4159C2" id="Rectangle 237" o:spid="_x0000_s1198" style="position:absolute;left:0;text-align:left;margin-left:381.65pt;margin-top:118.8pt;width:66.15pt;height:31pt;z-index:251731968;visibility:visible;mso-wrap-style:square;mso-width-percent:0;mso-height-percent:0;mso-wrap-distance-left:9pt;mso-wrap-distance-top:0;mso-wrap-distance-right:9pt;mso-wrap-distance-bottom:0;mso-position-horizontal:absolute;mso-position-horizontal-relative:margin;mso-position-vertical:absolute;mso-position-vertical-relative:text;mso-width-percent:0;mso-height-percent:0;mso-width-relative:margin;mso-height-relative:margin;v-text-anchor:middle" o:gfxdata="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" fillcolor="white [3201]" strokecolor="black [3200]" strokeweight="1pt">
+                <v:textbox>
+                  <w:txbxContent>
+                    <w:p>
+                      <w:pPr>
+                        <w:jc w:val="center"/>
+                        <w:rPr>
+                          <w:sz w:val="36"/>
+                        </w:rPr>
+                      </w:pPr>
+                      <w:r>
+                        <w:rPr>
+                          <w:sz w:val="36"/>
+                        </w:rPr>
+                        <w:t>Credit</w:t>
+                      </w:r>
+                    </w:p>
+                  </w:txbxContent>
+                </v:textbox>
+                <w10:wrap anchorx="margin"/>
+              </v:rect>
+            </w:pict>
+          </mc:Fallback>
+        </mc:AlternateContent>
+      </w:r>
+      <w:r>
+        <mc:AlternateContent>
+          <mc:Choice Requires="wps">
+            <w:drawing>
+              <wp:anchor distT="0" distB="0" distL="114300" distR="114300" simplePos="0" relativeHeight="251730944" behindDoc="0" locked="0" layoutInCell="1" allowOverlap="1" wp14:anchorId="48008B3A" wp14:editId="57EA1A64">
+                <wp:simplePos x="0" y="0"/>
+                <wp:positionH relativeFrom="column">
+                  <wp:posOffset>2384425</wp:posOffset>
+                </wp:positionH>
+                <wp:positionV relativeFrom="paragraph">
+                  <wp:posOffset>1435735</wp:posOffset>
+                </wp:positionV>
+                <wp:extent cx="2279650" cy="532130"/>
+                <wp:effectExtent l="0" t="0" r="25400" b="20320"/>
+                <wp:wrapNone/>
+                <wp:docPr id="236" name="Rectangle 236"/>
+                <wp:cNvGraphicFramePr/>
+                <a:graphic xmlns:a="http://schemas.openxmlformats.org/drawingml/2006/main">
+                  <a:graphicData uri="http://schemas.microsoft.com/office/word/2010/wordprocessingShape">
+                    <wps:wsp>
+                      <wps:cNvSpPr/>
+                      <wps:spPr>
+                        <a:xfrm>
+                          <a:off x="0" y="0"/>
+                          <a:ext cx="2279650" cy="532130"/>
+                        </a:xfrm>
+                        <a:prstGeom prst="rect">
+                          <a:avLst/>
+                        </a:prstGeom>
+                      </wps:spPr>
+                      <wps:style>
+                        <a:lnRef idx="2">
+                          <a:schemeClr val="dk1"/>
+                        </a:lnRef>
+                        <a:fillRef idx="1">
+                          <a:schemeClr val="lt1"/>
+                        </a:fillRef>
+                        <a:effectRef idx="0">
+                          <a:schemeClr val="dk1"/>
+                        </a:effectRef>
+                        <a:fontRef idx="minor">
+                          <a:schemeClr val="dk1"/>
+                        </a:fontRef>
+                      </wps:style>
+                      <wps:txbx>
+                        <w:txbxContent>
+                          <w:p>
+                            <w:pPr>
+                              <w:jc w:val="center"/>
+                              <w:rPr>
+                                <w:sz w:val="36"/>
+                              </w:rPr>
+                            </w:pPr>
+                            <w:r>
+                              <w:rPr>
+                                <w:sz w:val="36"/>
+                              </w:rPr>
+                              <w:t>Heading</w:t>
+                            </w:r>
+                          </w:p>
+                        </w:txbxContent>
+                      </wps:txbx>
+                      <wps:bodyPr rot="0" spcFirstLastPara="0" vertOverflow="overflow" horzOverflow="overflow" vert="horz" wrap="square" lIns="91440" tIns="45720" rIns="91440" bIns="45720" numCol="1" spcCol="0" rtlCol="0" fromWordArt="0" anchor="ctr" anchorCtr="0" forceAA="0" compatLnSpc="1">
+                        <a:prstTxWarp prst="textNoShape">
+                          <a:avLst/>
+                        </a:prstTxWarp>
+                        <a:noAutofit/>
+                      </wps:bodyPr>
+                    </wps:wsp>
+                  </a:graphicData>
+                </a:graphic>
+              </wp:anchor>
+            </w:drawing>
+          </mc:Choice>
+          <mc:Fallback>
+            <w:pict>
+              <v:rect w14:anchorId="48008B3A" id="Rectangle 236" o:spid="_x0000_s1199" style="position:absolute;left:0;text-align:left;margin-left:187.75pt;margin-top:113.05pt;width:179.5pt;height:41.9pt;z-index:251730944;visibility:visible;mso-wrap-style:square;mso-wrap-distance-left:9pt;mso-wrap-distance-top:0;mso-wrap-distance-right:9pt;mso-wrap-distance-bottom:0;mso-position-horizontal:absolute;mso-position-horizontal-relative:text;mso-position-vertical:absolute;mso-position-vertical-relative:text;v-text-anchor:middle" o:gfxdata="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" fillcolor="white [3201]" strokecolor="black [3200]" strokeweight="1pt">
+                <v:textbox>
+                  <w:txbxContent>
+                    <w:p>
+                      <w:pPr>
+                        <w:jc w:val="center"/>
+                        <w:rPr>
+                          <w:sz w:val="36"/>
+                        </w:rPr>
+                      </w:pPr>
+                      <w:r>
+                        <w:rPr>
+                          <w:sz w:val="36"/>
+                        </w:rPr>
+                        <w:t>Heading</w:t>
+                      </w:r>
+                    </w:p>
+                  </w:txbxContent>
+                </v:textbox>
+              </v:rect>
+            </w:pict>
+          </mc:Fallback>
+        </mc:AlternateContent>
+      </w:r>
+      <w:r>
+        <mc:AlternateContent>
+          <mc:Choice Requires="wps">
+            <w:drawing>
+              <wp:anchor distT="0" distB="0" distL="114300" distR="114300" simplePos="0" relativeHeight="251729920" behindDoc="0" locked="0" layoutInCell="1" allowOverlap="1" wp14:anchorId="5C638B10" wp14:editId="71DADB45">
+                <wp:simplePos x="0" y="0"/>
+                <wp:positionH relativeFrom="column">
+                  <wp:posOffset>1312545</wp:posOffset>
+                </wp:positionH>
+                <wp:positionV relativeFrom="paragraph">
+                  <wp:posOffset>1214755</wp:posOffset>
+                </wp:positionV>
+                <wp:extent cx="4540250" cy="914400"/>
+                <wp:effectExtent l="0" t="0" r="12700" b="19050"/>
+                <wp:wrapNone/>
+                <wp:docPr id="235" name="Rectangle 235"/>
+                <wp:cNvGraphicFramePr/>
+                <a:graphic xmlns:a="http://schemas.openxmlformats.org/drawingml/2006/main">
+                  <a:graphicData uri="http://schemas.microsoft.com/office/word/2010/wordprocessingShape">
+                    <wps:wsp>
+                      <wps:cNvSpPr/>
+                      <wps:spPr>
+                        <a:xfrm>
+                          <a:off x="0" y="0"/>
+                          <a:ext cx="4540250" cy="914400"/>
+                        </a:xfrm>
+                        <a:prstGeom prst="rect">
+                          <a:avLst/>
+                        </a:prstGeom>
+                        <a:solidFill>
+                          <a:schemeClr val="bg1"/>
+                        </a:solidFill>
+                        <a:ln>
+                          <a:solidFill>
+                            <a:schemeClr val="tx1"/>
+                          </a:solidFill>
+                        </a:ln>
+                      </wps:spPr>
+                      <wps:style>
+                        <a:lnRef idx="2">
+                          <a:schemeClr val="accent1">
+                            <a:shade val="50000"/>
+                          </a:schemeClr>
+                        </a:lnRef>
+                        <a:fillRef idx="1">
+                          <a:schemeClr val="accent1"/>
+                        </a:fillRef>
+                        <a:effectRef idx="0">
+                          <a:schemeClr val="accent1"/>
+                        </a:effectRef>
+                        <a:fontRef idx="minor">
+                          <a:schemeClr val="lt1"/>
+                        </a:fontRef>
+                      </wps:style>
+                      <wps:bodyPr rot="0" spcFirstLastPara="0" vertOverflow="overflow" horzOverflow="overflow" vert="horz" wrap="square" lIns="91440" tIns="45720" rIns="91440" bIns="45720" numCol="1" spcCol="0" rtlCol="0" fromWordArt="0" anchor="ctr" anchorCtr="0" forceAA="0" compatLnSpc="1">
+                        <a:prstTxWarp prst="textNoShape">
+                          <a:avLst/>
+                        </a:prstTxWarp>
+                        <a:noAutofit/>
+                      </wps:bodyPr>
+                    </wps:wsp>
+                  </a:graphicData>
+                </a:graphic>
+                <wp14:sizeRelV relativeFrom="margin">
+                  <wp14:pctHeight>0</wp14:pctHeight>
+                </wp14:sizeRelV>
+              </wp:anchor>
+            </w:drawing>
+          </mc:Choice>
+          <mc:Fallback>
+            <w:pict>
+              <v:rect w14:anchorId="4057E205" id="Rectangle 235" o:spid="_x0000_s1026" style="position:absolute;margin-left:103.35pt;margin-top:95.65pt;width:357.5pt;height:1in;z-index:251729920;visibility:visible;mso-wrap-style:square;mso-height-percent:0;mso-wrap-distance-left:9pt;mso-wrap-distance-top:0;mso-wrap-distance-right:9pt;mso-wrap-distance-bottom:0;mso-position-horizontal:absolute;mso-position-horizontal-relative:text;mso-position-vertical:absolute;mso-position-vertical-relative:text;mso-height-percent:0;mso-height-relative:margin;v-text-anchor:middle" o:gfxdata="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" fillcolor="white [3212]" strokecolor="black [3213]" strokeweight="1pt"/>
+            </w:pict>
+          </mc:Fallback>
+        </mc:AlternateContent>
+      </w:r>
+      <w:r>
+        <mc:AlternateContent>
+          <mc:Choice Requires="wpg">
+            <w:drawing>
+              <wp:anchor distT="0" distB="0" distL="114300" distR="114300" simplePos="0" relativeHeight="251728896" behindDoc="0" locked="0" layoutInCell="1" allowOverlap="1" wp14:anchorId="099110B5" wp14:editId="1D3A943F">
+                <wp:simplePos x="0" y="0"/>
+                <wp:positionH relativeFrom="column">
+                  <wp:posOffset>933605</wp:posOffset>
+                </wp:positionH>
+                <wp:positionV relativeFrom="paragraph">
+                  <wp:posOffset>135924</wp:posOffset>
+                </wp:positionV>
+                <wp:extent cx="5301029" cy="6667018"/>
+                <wp:effectExtent l="0" t="0" r="13970" b="19685"/>
+                <wp:wrapNone/>
+                <wp:docPr id="227" name="Group 227"/>
+                <wp:cNvGraphicFramePr/>
+                <a:graphic xmlns:a="http://schemas.openxmlformats.org/drawingml/2006/main">
+                  <a:graphicData uri="http://schemas.microsoft.com/office/word/2010/wordprocessingGroup">
+                    <wpg:wgp>
+                      <wpg:cNvGrpSpPr/>
+                      <wpg:grpSpPr>
+                        <a:xfrm>
+                          <a:off x="0" y="0"/>
+                          <a:ext cx="5301029" cy="6667018"/>
+                          <a:chOff x="0" y="0"/>
+                          <a:chExt cx="5301029" cy="6667018"/>
+                        </a:xfrm>
+                      </wpg:grpSpPr>
+                      <wps:wsp>
+                        <wps:cNvPr id="228" name="Rectangle 228"/>
+                        <wps:cNvSpPr/>
+                        <wps:spPr>
+                          <a:xfrm>
+                            <a:off x="0" y="11575"/>
+                            <a:ext cx="5301029" cy="6655443"/>
+                          </a:xfrm>
+                          <a:prstGeom prst="rect">
+                            <a:avLst/>
+                          </a:prstGeom>
+                        </wps:spPr>
+                        <wps:style>
+                          <a:lnRef idx="2">
+                            <a:schemeClr val="dk1"/>
+                          </a:lnRef>
+                          <a:fillRef idx="1">
+                            <a:schemeClr val="lt1"/>
+                          </a:fillRef>
+                          <a:effectRef idx="0">
+                            <a:schemeClr val="dk1"/>
+                          </a:effectRef>
+                          <a:fontRef idx="minor">
+                            <a:schemeClr val="dk1"/>
+                          </a:fontRef>
+                        </wps:style>
+                        <wps:bodyPr rot="0" spcFirstLastPara="0" vertOverflow="overflow" horzOverflow="overflow" vert="horz" wrap="square" lIns="91440" tIns="45720" rIns="91440" bIns="45720" numCol="1" spcCol="0" rtlCol="0" fromWordArt="0" anchor="ctr" anchorCtr="0" forceAA="0" compatLnSpc="1">
+                          <a:prstTxWarp prst="textNoShape">
+                            <a:avLst/>
+                          </a:prstTxWarp>
+                          <a:noAutofit/>
+                        </wps:bodyPr>
+                      </wps:wsp>
+                      <wps:wsp>
+                        <wps:cNvPr id="229" name="Rectangle 229"/>
+                        <wps:cNvSpPr/>
+                        <wps:spPr>
+                          <a:xfrm>
+                            <a:off x="0" y="11575"/>
+                            <a:ext cx="5301029" cy="532130"/>
+                          </a:xfrm>
+                          <a:prstGeom prst="rect">
+                            <a:avLst/>
+                          </a:prstGeom>
+                        </wps:spPr>
+                        <wps:style>
+                          <a:lnRef idx="2">
+                            <a:schemeClr val="dk1"/>
+                          </a:lnRef>
+                          <a:fillRef idx="1">
+                            <a:schemeClr val="lt1"/>
+                          </a:fillRef>
+                          <a:effectRef idx="0">
+                            <a:schemeClr val="dk1"/>
+                          </a:effectRef>
+                          <a:fontRef idx="minor">
+                            <a:schemeClr val="dk1"/>
+                          </a:fontRef>
+                        </wps:style>
+                        <wps:txbx>
+                          <w:txbxContent>
+                            <w:p>
+                              <w:pPr>
+                                <w:jc w:val="right"/>
+                                <w:rPr>
+                                  <w:sz w:val="36"/>
+                                </w:rPr>
+                              </w:pPr>
+                              <w:r>
+                                <w:rPr>
+                                  <w:sz w:val="36"/>
+                                </w:rPr>
+                                <w:t>Navigation bar</w:t>
+                              </w:r>
+                            </w:p>
+                          </w:txbxContent>
+                        </wps:txbx>
+                        <wps:bodyPr rot="0" spcFirstLastPara="0" vertOverflow="overflow" horzOverflow="overflow" vert="horz" wrap="square" lIns="91440" tIns="45720" rIns="91440" bIns="45720" numCol="1" spcCol="0" rtlCol="0" fromWordArt="0" anchor="ctr" anchorCtr="0" forceAA="0" compatLnSpc="1">
+                          <a:prstTxWarp prst="textNoShape">
+                            <a:avLst/>
+                          </a:prstTxWarp>
+                          <a:noAutofit/>
+                        </wps:bodyPr>
+                      </wps:wsp>
+                      <wps:wsp>
+                        <wps:cNvPr id="230" name="Rectangle 230"/>
+                        <wps:cNvSpPr/>
+                        <wps:spPr>
+                          <a:xfrm>
+                            <a:off x="11575" y="0"/>
+                            <a:ext cx="659757" cy="532130"/>
+                          </a:xfrm>
+                          <a:prstGeom prst="rect">
+                            <a:avLst/>
+                          </a:prstGeom>
+                        </wps:spPr>
+                        <wps:style>
+                          <a:lnRef idx="2">
+                            <a:schemeClr val="dk1"/>
+                          </a:lnRef>
+                          <a:fillRef idx="1">
+                            <a:schemeClr val="lt1"/>
+                          </a:fillRef>
+                          <a:effectRef idx="0">
+                            <a:schemeClr val="dk1"/>
+                          </a:effectRef>
+                          <a:fontRef idx="minor">
+                            <a:schemeClr val="dk1"/>
+                          </a:fontRef>
+                        </wps:style>
+                        <wps:txbx>
+                          <w:txbxContent>
+                            <w:p>
+                              <w:pPr>
+                                <w:jc w:val="center"/>
+                                <w:rPr>
+                                  <w:sz w:val="36"/>
+                                </w:rPr>
+                              </w:pPr>
+                              <w:r>
+                                <w:rPr>
+                                  <w:sz w:val="36"/>
+                                </w:rPr>
+                                <w:t>Logo</w:t>
+                              </w:r>
+                            </w:p>
+                          </w:txbxContent>
+                        </wps:txbx>
+                        <wps:bodyPr rot="0" spcFirstLastPara="0" vertOverflow="overflow" horzOverflow="overflow" vert="horz" wrap="square" lIns="91440" tIns="45720" rIns="91440" bIns="45720" numCol="1" spcCol="0" rtlCol="0" fromWordArt="0" anchor="ctr" anchorCtr="0" forceAA="0" compatLnSpc="1">
+                          <a:prstTxWarp prst="textNoShape">
+                            <a:avLst/>
+                          </a:prstTxWarp>
+                          <a:noAutofit/>
+                        </wps:bodyPr>
+                      </wps:wsp>
+                      <wps:wsp>
+                        <wps:cNvPr id="231" name="Rectangle 231"/>
+                        <wps:cNvSpPr/>
+                        <wps:spPr>
+                          <a:xfrm>
+                            <a:off x="682907" y="11575"/>
+                            <a:ext cx="694481" cy="532130"/>
+                          </a:xfrm>
+                          <a:prstGeom prst="rect">
+                            <a:avLst/>
+                          </a:prstGeom>
+                        </wps:spPr>
+                        <wps:style>
+                          <a:lnRef idx="2">
+                            <a:schemeClr val="dk1"/>
+                          </a:lnRef>
+                          <a:fillRef idx="1">
+                            <a:schemeClr val="lt1"/>
+                          </a:fillRef>
+                          <a:effectRef idx="0">
+                            <a:schemeClr val="dk1"/>
+                          </a:effectRef>
+                          <a:fontRef idx="minor">
+                            <a:schemeClr val="dk1"/>
+                          </a:fontRef>
+                        </wps:style>
+                        <wps:txbx>
+                          <w:txbxContent>
+                            <w:p>
+                              <w:pPr>
+                                <w:jc w:val="center"/>
+                                <w:rPr>
+                                  <w:sz w:val="36"/>
+                                </w:rPr>
+                              </w:pPr>
+                              <w:r>
+                                <w:rPr>
+                                  <w:sz w:val="36"/>
+                                </w:rPr>
+                                <w:t>Link1</w:t>
+                              </w:r>
+                            </w:p>
+                          </w:txbxContent>
+                        </wps:txbx>
+                        <wps:bodyPr rot="0" spcFirstLastPara="0" vertOverflow="overflow" horzOverflow="overflow" vert="horz" wrap="square" lIns="91440" tIns="45720" rIns="91440" bIns="45720" numCol="1" spcCol="0" rtlCol="0" fromWordArt="0" anchor="ctr" anchorCtr="0" forceAA="0" compatLnSpc="1">
+                          <a:prstTxWarp prst="textNoShape">
+                            <a:avLst/>
+                          </a:prstTxWarp>
+                          <a:noAutofit/>
+                        </wps:bodyPr>
+                      </wps:wsp>
+                      <wps:wsp>
+                        <wps:cNvPr id="232" name="Rectangle 232"/>
+                        <wps:cNvSpPr/>
+                        <wps:spPr>
+                          <a:xfrm>
+                            <a:off x="1388962" y="0"/>
+                            <a:ext cx="694481" cy="532435"/>
+                          </a:xfrm>
+                          <a:prstGeom prst="rect">
+                            <a:avLst/>
+                          </a:prstGeom>
+                        </wps:spPr>
+                        <wps:style>
+                          <a:lnRef idx="2">
+                            <a:schemeClr val="dk1"/>
+                          </a:lnRef>
+                          <a:fillRef idx="1">
+                            <a:schemeClr val="lt1"/>
+                          </a:fillRef>
+                          <a:effectRef idx="0">
+                            <a:schemeClr val="dk1"/>
+                          </a:effectRef>
+                          <a:fontRef idx="minor">
+                            <a:schemeClr val="dk1"/>
+                          </a:fontRef>
+                        </wps:style>
+                        <wps:txbx>
+                          <w:txbxContent>
+                            <w:p>
+                              <w:pPr>
+                                <w:jc w:val="center"/>
+                                <w:rPr>
+                                  <w:sz w:val="36"/>
+                                </w:rPr>
+                              </w:pPr>
+                              <w:r>
+                                <w:rPr>
+                                  <w:sz w:val="36"/>
+                                </w:rPr>
+                                <w:t>Link2</w:t>
+                              </w:r>
+                            </w:p>
+                          </w:txbxContent>
+                        </wps:txbx>
+                        <wps:bodyPr rot="0" spcFirstLastPara="0" vertOverflow="overflow" horzOverflow="overflow" vert="horz" wrap="square" lIns="91440" tIns="45720" rIns="91440" bIns="45720" numCol="1" spcCol="0" rtlCol="0" fromWordArt="0" anchor="ctr" anchorCtr="0" forceAA="0" compatLnSpc="1">
+                          <a:prstTxWarp prst="textNoShape">
+                            <a:avLst/>
+                          </a:prstTxWarp>
+                          <a:noAutofit/>
+                        </wps:bodyPr>
+                      </wps:wsp>
+                      <wps:wsp>
+                        <wps:cNvPr id="233" name="Rectangle 233"/>
+                        <wps:cNvSpPr/>
+                        <wps:spPr>
+                          <a:xfrm>
+                            <a:off x="2095018" y="0"/>
+                            <a:ext cx="694481" cy="532435"/>
+                          </a:xfrm>
+                          <a:prstGeom prst="rect">
+                            <a:avLst/>
+                          </a:prstGeom>
+                        </wps:spPr>
+                        <wps:style>
+                          <a:lnRef idx="2">
+                            <a:schemeClr val="dk1"/>
+                          </a:lnRef>
+                          <a:fillRef idx="1">
+                            <a:schemeClr val="lt1"/>
+                          </a:fillRef>
+                          <a:effectRef idx="0">
+                            <a:schemeClr val="dk1"/>
+                          </a:effectRef>
+                          <a:fontRef idx="minor">
+                            <a:schemeClr val="dk1"/>
+                          </a:fontRef>
+                        </wps:style>
+                        <wps:txbx>
+                          <w:txbxContent>
+                            <w:p>
+                              <w:pPr>
+                                <w:jc w:val="center"/>
+                                <w:rPr>
+                                  <w:sz w:val="36"/>
+                                </w:rPr>
+                              </w:pPr>
+                              <w:r>
+                                <w:rPr>
+                                  <w:sz w:val="36"/>
+                                </w:rPr>
+                                <w:t>Link3</w:t>
+                              </w:r>
+                            </w:p>
+                          </w:txbxContent>
+                        </wps:txbx>
+                        <wps:bodyPr rot="0" spcFirstLastPara="0" vertOverflow="overflow" horzOverflow="overflow" vert="horz" wrap="square" lIns="91440" tIns="45720" rIns="91440" bIns="45720" numCol="1" spcCol="0" rtlCol="0" fromWordArt="0" anchor="ctr" anchorCtr="0" forceAA="0" compatLnSpc="1">
+                          <a:prstTxWarp prst="textNoShape">
+                            <a:avLst/>
+                          </a:prstTxWarp>
+                          <a:noAutofit/>
+                        </wps:bodyPr>
+                      </wps:wsp>
+                      <wps:wsp>
+                        <wps:cNvPr id="234" name="Rectangle 234"/>
+                        <wps:cNvSpPr/>
+                        <wps:spPr>
+                          <a:xfrm>
+                            <a:off x="2766350" y="0"/>
+                            <a:ext cx="694481" cy="532435"/>
+                          </a:xfrm>
+                          <a:prstGeom prst="rect">
+                            <a:avLst/>
+                          </a:prstGeom>
+                        </wps:spPr>
+                        <wps:style>
+                          <a:lnRef idx="2">
+                            <a:schemeClr val="dk1"/>
+                          </a:lnRef>
+                          <a:fillRef idx="1">
+                            <a:schemeClr val="lt1"/>
+                          </a:fillRef>
+                          <a:effectRef idx="0">
+                            <a:schemeClr val="dk1"/>
+                          </a:effectRef>
+                          <a:fontRef idx="minor">
+                            <a:schemeClr val="dk1"/>
+                          </a:fontRef>
+                        </wps:style>
+                        <wps:txbx>
+                          <w:txbxContent>
+                            <w:p>
+                              <w:pPr>
+                                <w:jc w:val="center"/>
+                                <w:rPr>
+                                  <w:sz w:val="36"/>
+                                </w:rPr>
+                              </w:pPr>
+                              <w:r>
+                                <w:rPr>
+                                  <w:sz w:val="36"/>
+                                </w:rPr>
+                                <w:t>Link4</w:t>
+                              </w:r>
+                            </w:p>
+                          </w:txbxContent>
+                        </wps:txbx>
+                        <wps:bodyPr rot="0" spcFirstLastPara="0" vertOverflow="overflow" horzOverflow="overflow" vert="horz" wrap="square" lIns="91440" tIns="45720" rIns="91440" bIns="45720" numCol="1" spcCol="0" rtlCol="0" fromWordArt="0" anchor="ctr" anchorCtr="0" forceAA="0" compatLnSpc="1">
+                          <a:prstTxWarp prst="textNoShape">
+                            <a:avLst/>
+                          </a:prstTxWarp>
+                          <a:noAutofit/>
+                        </wps:bodyPr>
+                      </wps:wsp>
+                    </wpg:wgp>
+                  </a:graphicData>
+                </a:graphic>
+              </wp:anchor>
+            </w:drawing>
+          </mc:Choice>
+          <mc:Fallback>
+            <w:pict>
+              <v:group w14:anchorId="099110B5" id="Group 227" o:spid="_x0000_s1200" style="position:absolute;left:0;text-align:left;margin-left:73.5pt;margin-top:10.7pt;width:417.4pt;height:524.95pt;z-index:251728896" coordsize="53010,66670" o:gfxdata="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">
+                <v:rect id="Rectangle 228" o:spid="_x0000_s1201" style="position:absolute;top:115;width:53010;height:66555;visibility:visible;mso-wrap-style:square;v-text-anchor:middle" o:gfxdata="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" fillcolor="white [3201]" strokecolor="black [3200]" strokeweight="1pt"/>
+                <v:rect id="Rectangle 229" o:spid="_x0000_s1202" style="position:absolute;top:115;width:53010;height:5322;visibility:visible;mso-wrap-style:square;v-text-anchor:middle" o:gfxdata="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" fillcolor="white [3201]" strokecolor="black [3200]" strokeweight="1pt">
+                  <v:textbox>
+                    <w:txbxContent>
+                      <w:p>
+                        <w:pPr>
+                          <w:jc w:val="right"/>
+                          <w:rPr>
+                            <w:sz w:val="36"/>
+                          </w:rPr>
+                        </w:pPr>
+                        <w:r>
+                          <w:rPr>
+                            <w:sz w:val="36"/>
+                          </w:rPr>
+                          <w:t>Navigation bar</w:t>
+                        </w:r>
+                      </w:p>
+                    </w:txbxContent>
+                  </v:textbox>
+                </v:rect>
+                <v:rect id="Rectangle 230" o:spid="_x0000_s1203" style="position:absolute;left:115;width:6598;height:5321;visibility:visible;mso-wrap-style:square;v-text-anchor:middle" o:gfxdata="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" fillcolor="white [3201]" strokecolor="black [3200]" strokeweight="1pt">
+                  <v:textbox>
+                    <w:txbxContent>
+                      <w:p>
+                        <w:pPr>
+                          <w:jc w:val="center"/>
+                          <w:rPr>
+                            <w:sz w:val="36"/>
+                          </w:rPr>
+                        </w:pPr>
+                        <w:r>
+                          <w:rPr>
+                            <w:sz w:val="36"/>
+                          </w:rPr>
+                          <w:t>Logo</w:t>
+                        </w:r>
+                      </w:p>
+                    </w:txbxContent>
+                  </v:textbox>
+                </v:rect>
+                <v:rect id="Rectangle 231" o:spid="_x0000_s1204" style="position:absolute;left:6829;top:115;width:6944;height:5322;visibility:visible;mso-wrap-style:square;v-text-anchor:middle" o:gfxdata="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" fillcolor="white [3201]" strokecolor="black [3200]" strokeweight="1pt">
+                  <v:textbox>
+                    <w:txbxContent>
+                      <w:p>
+                        <w:pPr>
+                          <w:jc w:val="center"/>
+                          <w:rPr>
+                            <w:sz w:val="36"/>
+                          </w:rPr>
+                        </w:pPr>
+                        <w:r>
+                          <w:rPr>
+                            <w:sz w:val="36"/>
+                          </w:rPr>
+                          <w:t>Link1</w:t>
+                        </w:r>
+                      </w:p>
+                    </w:txbxContent>
+                  </v:textbox>
+                </v:rect>
+                <v:rect id="Rectangle 232" o:spid="_x0000_s1205" style="position:absolute;left:13889;width:6945;height:5324;visibility:visible;mso-wrap-style:square;v-text-anchor:middle" o:gfxdata="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" fillcolor="white [3201]" strokecolor="black [3200]" strokeweight="1pt">
+                  <v:textbox>
+                    <w:txbxContent>
+                      <w:p>
+                        <w:pPr>
+                          <w:jc w:val="center"/>
+                          <w:rPr>
+                            <w:sz w:val="36"/>
+                          </w:rPr>
+                        </w:pPr>
+                        <w:r>
+                          <w:rPr>
+                            <w:sz w:val="36"/>
+                          </w:rPr>
+                          <w:t>Link2</w:t>
+                        </w:r>
+                      </w:p>
+                    </w:txbxContent>
+                  </v:textbox>
+                </v:rect>
+                <v:rect id="Rectangle 233" o:spid="_x0000_s1206" style="position:absolute;left:20950;width:6944;height:5324;visibility:visible;mso-wrap-style:square;v-text-anchor:middle" o:gfxdata="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" fillcolor="white [3201]" strokecolor="black [3200]" strokeweight="1pt">
+                  <v:textbox>
+                    <w:txbxContent>
+                      <w:p>
+                        <w:pPr>
+                          <w:jc w:val="center"/>
+                          <w:rPr>
+                            <w:sz w:val="36"/>
+                          </w:rPr>
+                        </w:pPr>
+                        <w:r>
+                          <w:rPr>
+                            <w:sz w:val="36"/>
+                          </w:rPr>
+                          <w:t>Link3</w:t>
+                        </w:r>
+                      </w:p>
+                    </w:txbxContent>
+                  </v:textbox>
+                </v:rect>
+                <v:rect id="Rectangle 234" o:spid="_x0000_s1207" style="position:absolute;left:27663;width:6945;height:5324;visibility:visible;mso-wrap-style:square;v-text-anchor:middle" o:gfxdata="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" fillcolor="white [3201]" strokecolor="black [3200]" strokeweight="1pt">
+                  <v:textbox>
+                    <w:txbxContent>
+                      <w:p>
+                        <w:pPr>
+                          <w:jc w:val="center"/>
+                          <w:rPr>
+                            <w:sz w:val="36"/>
+                          </w:rPr>
+                        </w:pPr>
+                        <w:r>
+                          <w:rPr>
+                            <w:sz w:val="36"/>
+                          </w:rPr>
+                          <w:t>Link4</w:t>
+                        </w:r>
+                      </w:p>
+                    </w:txbxContent>
+                  </v:textbox>
+                </v:rect>
+              </v:group>
+            </w:pict>
+          </mc:Fallback>
+        </mc:AlternateContent>
+      </w:r>
+      <w:r>
+        <w:br w:type="page"/>
+      </w:r>
+    </w:p>
+    <w:p>
+      <w:pPr>
+        <w:rPr>
+          <w:b/>
+          <w:sz w:val="32"/>
+          <w:szCs w:val="32"/>
+          <w:u w:val="single"/>
+        </w:rPr>
+      </w:pPr>
+      <w:r>
+        <w:rPr>
+          <w:b/>
+          <w:sz w:val="32"/>
+          <w:szCs w:val="32"/>
+          <w:u w:val="single"/>
+        </w:rPr>
+        <w:lastRenderedPageBreak/>
+        <w:t>Heading</w:t>
+      </w:r>
+    </w:p>
+    <w:p>
+      <w:pPr>
+        <w:rPr>
+          <w:sz w:val="32"/>
+          <w:szCs w:val="32"/>
+        </w:rPr>
+      </w:pPr>
+      <w:r>
+        <w:rPr>
+          <w:sz w:val="32"/>
+          <w:szCs w:val="32"/>
+        </w:rPr>
+        <w:t>This wi</w:t>
+      </w:r>
+      <w:r>
+        <w:rPr>
+          <w:sz w:val="32"/>
+          <w:szCs w:val="32"/>
+        </w:rPr>
+        <w:t>ll just say the words FrackHub.</w:t>
+      </w:r>
+    </w:p>
+    <w:p>
+      <w:pPr>
+        <w:rPr>
+          <w:b/>
+          <w:sz w:val="32"/>
+          <w:szCs w:val="32"/>
+          <w:u w:val="single"/>
+        </w:rPr>
+      </w:pPr>
+      <w:r>
+        <w:rPr>
+          <w:b/>
+          <w:sz w:val="32"/>
+          <w:szCs w:val="32"/>
+          <w:u w:val="single"/>
+        </w:rPr>
+        <w:t>Title</w:t>
+      </w:r>
+    </w:p>
+    <w:p>
+      <w:pPr>
+        <w:rPr>
+          <w:sz w:val="32"/>
+          <w:szCs w:val="32"/>
+        </w:rPr>
+      </w:pPr>
+      <w:r>
+        <w:rPr>
+          <w:sz w:val="32"/>
+          <w:szCs w:val="32"/>
+        </w:rPr>
+        <w:t xml:space="preserve">A heading to let the user know, </w:t>
+      </w:r>
+      <w:r>
+        <w:rPr>
+          <w:sz w:val="32"/>
+          <w:szCs w:val="32"/>
+        </w:rPr>
+        <w:t>the item name and who has uploaded this item.</w:t>
+      </w:r>
+    </w:p>
+    <w:p>
+      <w:pPr>
+        <w:rPr>
+          <w:b/>
+          <w:sz w:val="32"/>
+          <w:szCs w:val="32"/>
+          <w:u w:val="single"/>
+        </w:rPr>
+      </w:pPr>
+      <w:r>
+        <w:rPr>
+          <w:b/>
+          <w:sz w:val="32"/>
+          <w:szCs w:val="32"/>
+          <w:u w:val="single"/>
+        </w:rPr>
+        <w:t>Navigation Bar and Links</w:t>
+      </w:r>
+    </w:p>
+    <w:p>
+      <w:pPr>
+        <w:rPr>
+          <w:sz w:val="32"/>
+          <w:szCs w:val="32"/>
+        </w:rPr>
+      </w:pPr>
+      <w:r>
+        <w:rPr>
+          <w:sz w:val="32"/>
+          <w:szCs w:val="32"/>
+        </w:rPr>
+        <w:t>The navigation bar is fixed at the top of the screen so the user can always see it, wherever they are on the page, and provides links to all web pages, MyItems.html, MyItemsRented.html, RentItems.html and UploadItems.html.</w:t>
+      </w:r>
+    </w:p>
+    <w:p>
+      <w:pPr>
+        <w:rPr>
+          <w:b/>
+          <w:sz w:val="32"/>
+          <w:szCs w:val="32"/>
+          <w:u w:val="single"/>
+        </w:rPr>
+      </w:pPr>
+      <w:r>
+        <w:rPr>
+          <w:b/>
+          <w:sz w:val="32"/>
+          <w:szCs w:val="32"/>
+          <w:u w:val="single"/>
+        </w:rPr>
+        <w:t>Image</w:t>
+      </w:r>
+    </w:p>
+    <w:p>
+      <w:pPr>
+        <w:rPr>
+          <w:sz w:val="32"/>
+          <w:szCs w:val="32"/>
+        </w:rPr>
+      </w:pPr>
+      <w:r>
+        <w:rPr>
+          <w:sz w:val="32"/>
+          <w:szCs w:val="32"/>
+        </w:rPr>
+        <w:t>An image of t</w:t>
+      </w:r>
+      <w:r>
+        <w:rPr>
+          <w:sz w:val="32"/>
+          <w:szCs w:val="32"/>
+        </w:rPr>
+        <w:t>he item that is being viewed.</w:t>
+      </w:r>
+    </w:p>
+    <w:p>
+      <w:pPr>
+        <w:rPr>
+          <w:b/>
+          <w:sz w:val="32"/>
+          <w:szCs w:val="32"/>
+          <w:u w:val="single"/>
+        </w:rPr>
+      </w:pPr>
+      <w:r>
+        <w:rPr>
+          <w:b/>
+          <w:sz w:val="32"/>
+          <w:szCs w:val="32"/>
+          <w:u w:val="single"/>
+        </w:rPr>
+        <w:t>Price</w:t>
+      </w:r>
+    </w:p>
+    <w:p>
+      <w:pPr>
+        <w:rPr>
+          <w:sz w:val="32"/>
+          <w:szCs w:val="32"/>
+        </w:rPr>
+      </w:pPr>
+      <w:r>
+        <w:rPr>
+          <w:sz w:val="32"/>
+          <w:szCs w:val="32"/>
+        </w:rPr>
+        <w:t>The price of the item</w:t>
+      </w:r>
+    </w:p>
+    <w:p>
+      <w:pPr>
+        <w:rPr>
+          <w:b/>
+          <w:sz w:val="32"/>
+          <w:szCs w:val="32"/>
+          <w:u w:val="single"/>
+        </w:rPr>
+      </w:pPr>
+      <w:r>
+        <w:rPr>
+          <w:b/>
+          <w:sz w:val="32"/>
+          <w:szCs w:val="32"/>
+          <w:u w:val="single"/>
+        </w:rPr>
+        <w:t>Item Rating</w:t>
+      </w:r>
+    </w:p>
+    <w:p>
+      <w:r>
+        <w:rPr>
+          <w:sz w:val="32"/>
+          <w:szCs w:val="32"/>
+        </w:rPr>
+        <w:t>This shows what</w:t>
+      </w:r>
+      <w:r>
+        <w:rPr>
+          <w:sz w:val="32"/>
+          <w:szCs w:val="32"/>
+        </w:rPr>
+        <w:t xml:space="preserve"> the item has been rated by other users out of 5</w:t>
+      </w:r>
+      <w:r>
+        <w:t>.</w:t>
+      </w:r>
+    </w:p>
+    <w:p>
+      <w:pPr>
+        <w:rPr>
+          <w:b/>
+          <w:u w:val="single"/>
+        </w:rPr>
+      </w:pPr>
+      <w:r>
+        <w:rPr>
+          <w:b/>
+          <w:sz w:val="32"/>
+          <w:u w:val="single"/>
+        </w:rPr>
+        <w:t>Rented</w:t>
+      </w:r>
+    </w:p>
+    <w:p>
+      <w:pPr>
+        <w:rPr>
+          <w:rFonts w:asciiTheme="majorHAnsi" w:eastAsiaTheme="majorEastAsia" w:hAnsiTheme="majorHAnsi" w:cstheme="majorBidi"/>
+          <w:color w:val="2E74B5" w:themeColor="accent1" w:themeShade="BF"/>
+          <w:sz w:val="32"/>
+          <w:szCs w:val="32"/>
+        </w:rPr>
+      </w:pPr>
+      <w:r>
+        <w:rPr>
+          <w:sz w:val="32"/>
+        </w:rPr>
+        <w:t>This shows the number of users who have rented this item.</w:t>
+      </w:r>
+      <w:r>
+        <w:br w:type="page"/>
+      </w:r>
+    </w:p>
+    <w:p>
+      <w:pPr>
+        <w:pStyle w:val="Heading1"/>
+        <w:jc w:val="center"/>
+      </w:pPr>
       <w:r>
         <w:lastRenderedPageBreak/>
         <w:t>loginBasicB</w:t>
@@ -20109,7 +22876,7 @@
       <w:r>
         <w:t>uild.html Testing</w:t>
       </w:r>
-      <w:bookmarkEnd w:id="10"/>
+      <w:bookmarkEnd w:id="12"/>
     </w:p>
     <w:p/>
     <w:p/>
@@ -20775,12 +23542,12 @@
         <w:pStyle w:val="Heading1"/>
         <w:jc w:val="center"/>
       </w:pPr>
-      <w:bookmarkStart w:id="11" w:name="_Toc99100187"/>
+      <w:bookmarkStart w:id="14" w:name="_Toc101794894"/>
       <w:r>
         <w:lastRenderedPageBreak/>
         <w:t>customerSignUp.html Testing</w:t>
       </w:r>
-      <w:bookmarkEnd w:id="11"/>
+      <w:bookmarkEnd w:id="14"/>
     </w:p>
     <w:p>
       <w:pPr>
@@ -21301,12 +24068,12 @@
         <w:pStyle w:val="Heading1"/>
         <w:jc w:val="center"/>
       </w:pPr>
-      <w:bookmarkStart w:id="12" w:name="_Toc99100188"/>
+      <w:bookmarkStart w:id="15" w:name="_Toc101794895"/>
       <w:r>
         <w:lastRenderedPageBreak/>
         <w:t>FrackHubMenu.html Testing</w:t>
       </w:r>
-      <w:bookmarkEnd w:id="12"/>
+      <w:bookmarkEnd w:id="15"/>
     </w:p>
     <w:p>
       <w:pPr>
@@ -21851,10 +24618,12 @@
         <w:pStyle w:val="Heading1"/>
         <w:jc w:val="center"/>
       </w:pPr>
+      <w:bookmarkStart w:id="16" w:name="_Toc101794896"/>
       <w:r>
         <w:lastRenderedPageBreak/>
         <w:t>MyItems.html Testing</w:t>
       </w:r>
+      <w:bookmarkEnd w:id="16"/>
     </w:p>
     <w:p/>
     <w:p>
@@ -22713,10 +25482,12 @@
         <w:pStyle w:val="Heading1"/>
         <w:jc w:val="center"/>
       </w:pPr>
+      <w:bookmarkStart w:id="17" w:name="_Toc101794897"/>
       <w:r>
         <w:lastRenderedPageBreak/>
         <w:t>MyItemsRented.html Testing</w:t>
       </w:r>
+      <w:bookmarkEnd w:id="17"/>
     </w:p>
     <w:p>
       <w:pPr>
@@ -23588,10 +26359,12 @@
         <w:pStyle w:val="Heading1"/>
         <w:jc w:val="center"/>
       </w:pPr>
+      <w:bookmarkStart w:id="18" w:name="_Toc101794898"/>
       <w:r>
         <w:lastRenderedPageBreak/>
         <w:t>SearchItems.html Testing</w:t>
       </w:r>
+      <w:bookmarkEnd w:id="18"/>
       <w:r>
         <w:tab/>
       </w:r>
@@ -24526,10 +27299,12 @@
         <w:pStyle w:val="Heading1"/>
         <w:jc w:val="center"/>
       </w:pPr>
+      <w:bookmarkStart w:id="19" w:name="_Toc101794899"/>
       <w:r>
         <w:lastRenderedPageBreak/>
         <w:t>UploadItems.html Testing</w:t>
       </w:r>
+      <w:bookmarkEnd w:id="19"/>
     </w:p>
     <w:p/>
     <w:p>
@@ -25255,10 +28030,12 @@
         <w:pStyle w:val="Heading1"/>
         <w:jc w:val="center"/>
       </w:pPr>
+      <w:bookmarkStart w:id="20" w:name="_Toc101794900"/>
       <w:r>
         <w:lastRenderedPageBreak/>
         <w:t>OrderConfirmation.html Testing</w:t>
       </w:r>
+      <w:bookmarkEnd w:id="20"/>
     </w:p>
     <w:p/>
     <w:p>
@@ -26464,7 +29241,7 @@
         <w:br w:type="page"/>
       </w:r>
     </w:p>
-    <w:bookmarkStart w:id="13" w:name="_Toc99100189" w:displacedByCustomXml="next"/>
+    <w:bookmarkStart w:id="21" w:name="_Toc101794901" w:displacedByCustomXml="next"/>
     <w:sdt>
       <w:sdtPr>
         <w:rPr>
@@ -26479,7 +29256,6 @@
           <w:docPartUnique/>
         </w:docPartObj>
       </w:sdtPr>
-      <w:sdtEndPr/>
       <w:sdtContent>
         <w:p>
           <w:pPr>
@@ -26488,14 +29264,13 @@
           <w:r>
             <w:t>References</w:t>
           </w:r>
-          <w:bookmarkEnd w:id="13"/>
+          <w:bookmarkEnd w:id="21"/>
         </w:p>
         <w:sdt>
           <w:sdtPr>
             <w:id w:val="-573587230"/>
             <w:bibliography/>
           </w:sdtPr>
-          <w:sdtEndPr/>
           <w:sdtContent>
             <w:p>
               <w:pPr>
@@ -26675,7 +29450,7 @@
           <w:rPr>
             <w:noProof/>
           </w:rPr>
-          <w:t>3</w:t>
+          <w:t>18</w:t>
         </w:r>
         <w:r>
           <w:rPr>
@@ -27768,7 +30543,7 @@
 </file>
 
 <file path=customXml/itemProps1.xml><?xml version="1.0" encoding="utf-8"?>
-<ds:datastoreItem xmlns:ds="http://schemas.openxmlformats.org/officeDocument/2006/customXml" ds:itemID="{9F6BD687-C3F9-4318-AC8E-0153C0302776}">
+<ds:datastoreItem xmlns:ds="http://schemas.openxmlformats.org/officeDocument/2006/customXml" ds:itemID="{0D30F4FC-4D10-4620-BF35-0A588448505F}">
   <ds:schemaRefs>
     <ds:schemaRef ds:uri="http://schemas.openxmlformats.org/officeDocument/2006/bibliography"/>
   </ds:schemaRefs>

</xml_diff>

<commit_message>
added ItemView.html Storyboard and ItemView Testing
</commit_message>
<xml_diff>
--- a/WebsitePlanningMMP.docx
+++ b/WebsitePlanningMMP.docx
@@ -19,6 +19,8 @@
         </w:rPr>
         <w:t>Website Planning</w:t>
       </w:r>
+      <w:bookmarkStart w:id="0" w:name="_GoBack"/>
+      <w:bookmarkEnd w:id="0"/>
     </w:p>
     <w:p>
       <w:pPr>
@@ -107,7 +109,7 @@
             </w:rPr>
             <w:fldChar w:fldCharType="separate"/>
           </w:r>
-          <w:hyperlink w:anchor="_Toc101796196" w:history="1">
+          <w:hyperlink w:anchor="_Toc102122789" w:history="1">
             <w:r>
               <w:rPr>
                 <w:rStyle w:val="Hyperlink"/>
@@ -134,7 +136,7 @@
                 <w:noProof/>
                 <w:webHidden/>
               </w:rPr>
-              <w:instrText xml:space="preserve"> PAGEREF _Toc101796196 \h </w:instrText>
+              <w:instrText xml:space="preserve"> PAGEREF _Toc102122789 \h </w:instrText>
             </w:r>
             <w:r>
               <w:rPr>
@@ -177,14 +179,7 @@
               <w:lang w:eastAsia="en-GB"/>
             </w:rPr>
           </w:pPr>
-          <w:hyperlink w:anchor="_Toc101796197" w:history="1">
-            <w:r>
-              <w:rPr>
-                <w:rStyle w:val="Hyperlink"/>
-                <w:noProof/>
-              </w:rPr>
-              <w:t>Usability features</w:t>
-            </w:r>
+          <w:hyperlink w:anchor="_Toc102122790" w:history="1">
             <w:r>
               <w:rPr>
                 <w:noProof/>
@@ -204,7 +199,7 @@
                 <w:noProof/>
                 <w:webHidden/>
               </w:rPr>
-              <w:instrText xml:space="preserve"> PAGEREF _Toc101796197 \h </w:instrText>
+              <w:instrText xml:space="preserve"> PAGEREF _Toc102122790 \h </w:instrText>
             </w:r>
             <w:r>
               <w:rPr>
@@ -224,7 +219,7 @@
                 <w:noProof/>
                 <w:webHidden/>
               </w:rPr>
-              <w:t>3</w:t>
+              <w:t>2</w:t>
             </w:r>
             <w:r>
               <w:rPr>
@@ -247,13 +242,13 @@
               <w:lang w:eastAsia="en-GB"/>
             </w:rPr>
           </w:pPr>
-          <w:hyperlink w:anchor="_Toc101796198" w:history="1">
+          <w:hyperlink w:anchor="_Toc102122791" w:history="1">
             <w:r>
               <w:rPr>
                 <w:rStyle w:val="Hyperlink"/>
                 <w:noProof/>
               </w:rPr>
-              <w:t>loginBasicBuild.html Storyboard</w:t>
+              <w:t>Usability features</w:t>
             </w:r>
             <w:r>
               <w:rPr>
@@ -274,7 +269,7 @@
                 <w:noProof/>
                 <w:webHidden/>
               </w:rPr>
-              <w:instrText xml:space="preserve"> PAGEREF _Toc101796198 \h </w:instrText>
+              <w:instrText xml:space="preserve"> PAGEREF _Toc102122791 \h </w:instrText>
             </w:r>
             <w:r>
               <w:rPr>
@@ -294,7 +289,7 @@
                 <w:noProof/>
                 <w:webHidden/>
               </w:rPr>
-              <w:t>5</w:t>
+              <w:t>3</w:t>
             </w:r>
             <w:r>
               <w:rPr>
@@ -317,13 +312,13 @@
               <w:lang w:eastAsia="en-GB"/>
             </w:rPr>
           </w:pPr>
-          <w:hyperlink w:anchor="_Toc101796199" w:history="1">
+          <w:hyperlink w:anchor="_Toc102122792" w:history="1">
             <w:r>
               <w:rPr>
                 <w:rStyle w:val="Hyperlink"/>
                 <w:noProof/>
               </w:rPr>
-              <w:t>customerSignUp.html Storyboard</w:t>
+              <w:t>loginBasicBuild.html Storyboard</w:t>
             </w:r>
             <w:r>
               <w:rPr>
@@ -344,7 +339,7 @@
                 <w:noProof/>
                 <w:webHidden/>
               </w:rPr>
-              <w:instrText xml:space="preserve"> PAGEREF _Toc101796199 \h </w:instrText>
+              <w:instrText xml:space="preserve"> PAGEREF _Toc102122792 \h </w:instrText>
             </w:r>
             <w:r>
               <w:rPr>
@@ -364,7 +359,7 @@
                 <w:noProof/>
                 <w:webHidden/>
               </w:rPr>
-              <w:t>7</w:t>
+              <w:t>5</w:t>
             </w:r>
             <w:r>
               <w:rPr>
@@ -387,13 +382,13 @@
               <w:lang w:eastAsia="en-GB"/>
             </w:rPr>
           </w:pPr>
-          <w:hyperlink w:anchor="_Toc101796200" w:history="1">
+          <w:hyperlink w:anchor="_Toc102122793" w:history="1">
             <w:r>
               <w:rPr>
                 <w:rStyle w:val="Hyperlink"/>
                 <w:noProof/>
               </w:rPr>
-              <w:t>FrackHubMenu.html</w:t>
+              <w:t>customerSignUp.html Storyboard</w:t>
             </w:r>
             <w:r>
               <w:rPr>
@@ -414,7 +409,7 @@
                 <w:noProof/>
                 <w:webHidden/>
               </w:rPr>
-              <w:instrText xml:space="preserve"> PAGEREF _Toc101796200 \h </w:instrText>
+              <w:instrText xml:space="preserve"> PAGEREF _Toc102122793 \h </w:instrText>
             </w:r>
             <w:r>
               <w:rPr>
@@ -434,7 +429,7 @@
                 <w:noProof/>
                 <w:webHidden/>
               </w:rPr>
-              <w:t>9</w:t>
+              <w:t>7</w:t>
             </w:r>
             <w:r>
               <w:rPr>
@@ -457,13 +452,13 @@
               <w:lang w:eastAsia="en-GB"/>
             </w:rPr>
           </w:pPr>
-          <w:hyperlink w:anchor="_Toc101796201" w:history="1">
+          <w:hyperlink w:anchor="_Toc102122794" w:history="1">
             <w:r>
               <w:rPr>
                 <w:rStyle w:val="Hyperlink"/>
                 <w:noProof/>
               </w:rPr>
-              <w:t>MyItems.html Storyboard</w:t>
+              <w:t>FrackHubMenu.html</w:t>
             </w:r>
             <w:r>
               <w:rPr>
@@ -484,7 +479,7 @@
                 <w:noProof/>
                 <w:webHidden/>
               </w:rPr>
-              <w:instrText xml:space="preserve"> PAGEREF _Toc101796201 \h </w:instrText>
+              <w:instrText xml:space="preserve"> PAGEREF _Toc102122794 \h </w:instrText>
             </w:r>
             <w:r>
               <w:rPr>
@@ -504,7 +499,7 @@
                 <w:noProof/>
                 <w:webHidden/>
               </w:rPr>
-              <w:t>11</w:t>
+              <w:t>9</w:t>
             </w:r>
             <w:r>
               <w:rPr>
@@ -527,13 +522,13 @@
               <w:lang w:eastAsia="en-GB"/>
             </w:rPr>
           </w:pPr>
-          <w:hyperlink w:anchor="_Toc101796202" w:history="1">
+          <w:hyperlink w:anchor="_Toc102122795" w:history="1">
             <w:r>
               <w:rPr>
                 <w:rStyle w:val="Hyperlink"/>
                 <w:noProof/>
               </w:rPr>
-              <w:t>MyItemsRented.html Storyboard</w:t>
+              <w:t>MyItems.html Storyboard</w:t>
             </w:r>
             <w:r>
               <w:rPr>
@@ -554,7 +549,7 @@
                 <w:noProof/>
                 <w:webHidden/>
               </w:rPr>
-              <w:instrText xml:space="preserve"> PAGEREF _Toc101796202 \h </w:instrText>
+              <w:instrText xml:space="preserve"> PAGEREF _Toc102122795 \h </w:instrText>
             </w:r>
             <w:r>
               <w:rPr>
@@ -574,7 +569,7 @@
                 <w:noProof/>
                 <w:webHidden/>
               </w:rPr>
-              <w:t>13</w:t>
+              <w:t>11</w:t>
             </w:r>
             <w:r>
               <w:rPr>
@@ -597,13 +592,13 @@
               <w:lang w:eastAsia="en-GB"/>
             </w:rPr>
           </w:pPr>
-          <w:hyperlink w:anchor="_Toc101796203" w:history="1">
+          <w:hyperlink w:anchor="_Toc102122796" w:history="1">
             <w:r>
               <w:rPr>
                 <w:rStyle w:val="Hyperlink"/>
                 <w:noProof/>
               </w:rPr>
-              <w:t>SearchItems.html Storyboard</w:t>
+              <w:t>MyItemsRented.html Storyboard</w:t>
             </w:r>
             <w:r>
               <w:rPr>
@@ -624,7 +619,7 @@
                 <w:noProof/>
                 <w:webHidden/>
               </w:rPr>
-              <w:instrText xml:space="preserve"> PAGEREF _Toc101796203 \h </w:instrText>
+              <w:instrText xml:space="preserve"> PAGEREF _Toc102122796 \h </w:instrText>
             </w:r>
             <w:r>
               <w:rPr>
@@ -644,7 +639,7 @@
                 <w:noProof/>
                 <w:webHidden/>
               </w:rPr>
-              <w:t>15</w:t>
+              <w:t>13</w:t>
             </w:r>
             <w:r>
               <w:rPr>
@@ -667,13 +662,13 @@
               <w:lang w:eastAsia="en-GB"/>
             </w:rPr>
           </w:pPr>
-          <w:hyperlink w:anchor="_Toc101796204" w:history="1">
+          <w:hyperlink w:anchor="_Toc102122797" w:history="1">
             <w:r>
               <w:rPr>
                 <w:rStyle w:val="Hyperlink"/>
                 <w:noProof/>
               </w:rPr>
-              <w:t>UploadItems.html</w:t>
+              <w:t>SearchItems.html Storyboard</w:t>
             </w:r>
             <w:r>
               <w:rPr>
@@ -694,7 +689,7 @@
                 <w:noProof/>
                 <w:webHidden/>
               </w:rPr>
-              <w:instrText xml:space="preserve"> PAGEREF _Toc101796204 \h </w:instrText>
+              <w:instrText xml:space="preserve"> PAGEREF _Toc102122797 \h </w:instrText>
             </w:r>
             <w:r>
               <w:rPr>
@@ -714,7 +709,7 @@
                 <w:noProof/>
                 <w:webHidden/>
               </w:rPr>
-              <w:t>17</w:t>
+              <w:t>15</w:t>
             </w:r>
             <w:r>
               <w:rPr>
@@ -737,13 +732,13 @@
               <w:lang w:eastAsia="en-GB"/>
             </w:rPr>
           </w:pPr>
-          <w:hyperlink w:anchor="_Toc101796205" w:history="1">
+          <w:hyperlink w:anchor="_Toc102122798" w:history="1">
             <w:r>
               <w:rPr>
                 <w:rStyle w:val="Hyperlink"/>
                 <w:noProof/>
               </w:rPr>
-              <w:t>OrderConfirmation.html Storyboard</w:t>
+              <w:t>UploadItems.html</w:t>
             </w:r>
             <w:r>
               <w:rPr>
@@ -764,7 +759,7 @@
                 <w:noProof/>
                 <w:webHidden/>
               </w:rPr>
-              <w:instrText xml:space="preserve"> PAGEREF _Toc101796205 \h </w:instrText>
+              <w:instrText xml:space="preserve"> PAGEREF _Toc102122798 \h </w:instrText>
             </w:r>
             <w:r>
               <w:rPr>
@@ -784,7 +779,7 @@
                 <w:noProof/>
                 <w:webHidden/>
               </w:rPr>
-              <w:t>19</w:t>
+              <w:t>17</w:t>
             </w:r>
             <w:r>
               <w:rPr>
@@ -807,7 +802,14 @@
               <w:lang w:eastAsia="en-GB"/>
             </w:rPr>
           </w:pPr>
-          <w:hyperlink w:anchor="_Toc101796206" w:history="1">
+          <w:hyperlink w:anchor="_Toc102122799" w:history="1">
+            <w:r>
+              <w:rPr>
+                <w:rStyle w:val="Hyperlink"/>
+                <w:noProof/>
+              </w:rPr>
+              <w:t>OrderConfirmation.html Storyboard</w:t>
+            </w:r>
             <w:r>
               <w:rPr>
                 <w:noProof/>
@@ -827,7 +829,7 @@
                 <w:noProof/>
                 <w:webHidden/>
               </w:rPr>
-              <w:instrText xml:space="preserve"> PAGEREF _Toc101796206 \h </w:instrText>
+              <w:instrText xml:space="preserve"> PAGEREF _Toc102122799 \h </w:instrText>
             </w:r>
             <w:r>
               <w:rPr>
@@ -870,14 +872,7 @@
               <w:lang w:eastAsia="en-GB"/>
             </w:rPr>
           </w:pPr>
-          <w:hyperlink w:anchor="_Toc101796207" w:history="1">
-            <w:r>
-              <w:rPr>
-                <w:rStyle w:val="Hyperlink"/>
-                <w:noProof/>
-              </w:rPr>
-              <w:t>loginBasicBuild.html Testing</w:t>
-            </w:r>
+          <w:hyperlink w:anchor="_Toc102122800" w:history="1">
             <w:r>
               <w:rPr>
                 <w:noProof/>
@@ -897,7 +892,7 @@
                 <w:noProof/>
                 <w:webHidden/>
               </w:rPr>
-              <w:instrText xml:space="preserve"> PAGEREF _Toc101796207 \h </w:instrText>
+              <w:instrText xml:space="preserve"> PAGEREF _Toc102122800 \h </w:instrText>
             </w:r>
             <w:r>
               <w:rPr>
@@ -917,7 +912,7 @@
                 <w:noProof/>
                 <w:webHidden/>
               </w:rPr>
-              <w:t>21</w:t>
+              <w:t>19</w:t>
             </w:r>
             <w:r>
               <w:rPr>
@@ -940,13 +935,13 @@
               <w:lang w:eastAsia="en-GB"/>
             </w:rPr>
           </w:pPr>
-          <w:hyperlink w:anchor="_Toc101796208" w:history="1">
+          <w:hyperlink w:anchor="_Toc102122801" w:history="1">
             <w:r>
               <w:rPr>
                 <w:rStyle w:val="Hyperlink"/>
                 <w:noProof/>
               </w:rPr>
-              <w:t>customerSignUp.html Testing</w:t>
+              <w:t>ItemView.html Storyboard</w:t>
             </w:r>
             <w:r>
               <w:rPr>
@@ -967,7 +962,7 @@
                 <w:noProof/>
                 <w:webHidden/>
               </w:rPr>
-              <w:instrText xml:space="preserve"> PAGEREF _Toc101796208 \h </w:instrText>
+              <w:instrText xml:space="preserve"> PAGEREF _Toc102122801 \h </w:instrText>
             </w:r>
             <w:r>
               <w:rPr>
@@ -987,7 +982,7 @@
                 <w:noProof/>
                 <w:webHidden/>
               </w:rPr>
-              <w:t>22</w:t>
+              <w:t>21</w:t>
             </w:r>
             <w:r>
               <w:rPr>
@@ -1010,13 +1005,13 @@
               <w:lang w:eastAsia="en-GB"/>
             </w:rPr>
           </w:pPr>
-          <w:hyperlink w:anchor="_Toc101796209" w:history="1">
+          <w:hyperlink w:anchor="_Toc102122802" w:history="1">
             <w:r>
               <w:rPr>
                 <w:rStyle w:val="Hyperlink"/>
                 <w:noProof/>
               </w:rPr>
-              <w:t>FrackHubMenu.html Testing</w:t>
+              <w:t>loginBasicBuild.html Testing</w:t>
             </w:r>
             <w:r>
               <w:rPr>
@@ -1037,7 +1032,7 @@
                 <w:noProof/>
                 <w:webHidden/>
               </w:rPr>
-              <w:instrText xml:space="preserve"> PAGEREF _Toc101796209 \h </w:instrText>
+              <w:instrText xml:space="preserve"> PAGEREF _Toc102122802 \h </w:instrText>
             </w:r>
             <w:r>
               <w:rPr>
@@ -1080,13 +1075,13 @@
               <w:lang w:eastAsia="en-GB"/>
             </w:rPr>
           </w:pPr>
-          <w:hyperlink w:anchor="_Toc101796210" w:history="1">
+          <w:hyperlink w:anchor="_Toc102122803" w:history="1">
             <w:r>
               <w:rPr>
                 <w:rStyle w:val="Hyperlink"/>
                 <w:noProof/>
               </w:rPr>
-              <w:t>MyItems.html Testing</w:t>
+              <w:t>customerSignUp.html Testing</w:t>
             </w:r>
             <w:r>
               <w:rPr>
@@ -1107,7 +1102,7 @@
                 <w:noProof/>
                 <w:webHidden/>
               </w:rPr>
-              <w:instrText xml:space="preserve"> PAGEREF _Toc101796210 \h </w:instrText>
+              <w:instrText xml:space="preserve"> PAGEREF _Toc102122803 \h </w:instrText>
             </w:r>
             <w:r>
               <w:rPr>
@@ -1150,13 +1145,13 @@
               <w:lang w:eastAsia="en-GB"/>
             </w:rPr>
           </w:pPr>
-          <w:hyperlink w:anchor="_Toc101796211" w:history="1">
+          <w:hyperlink w:anchor="_Toc102122804" w:history="1">
             <w:r>
               <w:rPr>
                 <w:rStyle w:val="Hyperlink"/>
                 <w:noProof/>
               </w:rPr>
-              <w:t>MyItemsRented.html Testing</w:t>
+              <w:t>FrackHubMenu.html Testing</w:t>
             </w:r>
             <w:r>
               <w:rPr>
@@ -1177,7 +1172,7 @@
                 <w:noProof/>
                 <w:webHidden/>
               </w:rPr>
-              <w:instrText xml:space="preserve"> PAGEREF _Toc101796211 \h </w:instrText>
+              <w:instrText xml:space="preserve"> PAGEREF _Toc102122804 \h </w:instrText>
             </w:r>
             <w:r>
               <w:rPr>
@@ -1220,13 +1215,13 @@
               <w:lang w:eastAsia="en-GB"/>
             </w:rPr>
           </w:pPr>
-          <w:hyperlink w:anchor="_Toc101796212" w:history="1">
+          <w:hyperlink w:anchor="_Toc102122805" w:history="1">
             <w:r>
               <w:rPr>
                 <w:rStyle w:val="Hyperlink"/>
                 <w:noProof/>
               </w:rPr>
-              <w:t>SearchItems.html Testing</w:t>
+              <w:t>MyItems.html Testing</w:t>
             </w:r>
             <w:r>
               <w:rPr>
@@ -1247,7 +1242,7 @@
                 <w:noProof/>
                 <w:webHidden/>
               </w:rPr>
-              <w:instrText xml:space="preserve"> PAGEREF _Toc101796212 \h </w:instrText>
+              <w:instrText xml:space="preserve"> PAGEREF _Toc102122805 \h </w:instrText>
             </w:r>
             <w:r>
               <w:rPr>
@@ -1290,13 +1285,13 @@
               <w:lang w:eastAsia="en-GB"/>
             </w:rPr>
           </w:pPr>
-          <w:hyperlink w:anchor="_Toc101796213" w:history="1">
+          <w:hyperlink w:anchor="_Toc102122806" w:history="1">
             <w:r>
               <w:rPr>
                 <w:rStyle w:val="Hyperlink"/>
                 <w:noProof/>
               </w:rPr>
-              <w:t>UploadItems.html Testing</w:t>
+              <w:t>MyItemsRented.html Testing</w:t>
             </w:r>
             <w:r>
               <w:rPr>
@@ -1317,7 +1312,7 @@
                 <w:noProof/>
                 <w:webHidden/>
               </w:rPr>
-              <w:instrText xml:space="preserve"> PAGEREF _Toc101796213 \h </w:instrText>
+              <w:instrText xml:space="preserve"> PAGEREF _Toc102122806 \h </w:instrText>
             </w:r>
             <w:r>
               <w:rPr>
@@ -1360,13 +1355,13 @@
               <w:lang w:eastAsia="en-GB"/>
             </w:rPr>
           </w:pPr>
-          <w:hyperlink w:anchor="_Toc101796214" w:history="1">
+          <w:hyperlink w:anchor="_Toc102122807" w:history="1">
             <w:r>
               <w:rPr>
                 <w:rStyle w:val="Hyperlink"/>
                 <w:noProof/>
               </w:rPr>
-              <w:t>OrderConfirmation.html Testing</w:t>
+              <w:t>SearchItems.html Testing</w:t>
             </w:r>
             <w:r>
               <w:rPr>
@@ -1387,7 +1382,7 @@
                 <w:noProof/>
                 <w:webHidden/>
               </w:rPr>
-              <w:instrText xml:space="preserve"> PAGEREF _Toc101796214 \h </w:instrText>
+              <w:instrText xml:space="preserve"> PAGEREF _Toc102122807 \h </w:instrText>
             </w:r>
             <w:r>
               <w:rPr>
@@ -1430,7 +1425,217 @@
               <w:lang w:eastAsia="en-GB"/>
             </w:rPr>
           </w:pPr>
-          <w:hyperlink w:anchor="_Toc101796215" w:history="1">
+          <w:hyperlink w:anchor="_Toc102122808" w:history="1">
+            <w:r>
+              <w:rPr>
+                <w:rStyle w:val="Hyperlink"/>
+                <w:noProof/>
+              </w:rPr>
+              <w:t>UploadItems.html Testing</w:t>
+            </w:r>
+            <w:r>
+              <w:rPr>
+                <w:noProof/>
+                <w:webHidden/>
+              </w:rPr>
+              <w:tab/>
+            </w:r>
+            <w:r>
+              <w:rPr>
+                <w:noProof/>
+                <w:webHidden/>
+              </w:rPr>
+              <w:fldChar w:fldCharType="begin"/>
+            </w:r>
+            <w:r>
+              <w:rPr>
+                <w:noProof/>
+                <w:webHidden/>
+              </w:rPr>
+              <w:instrText xml:space="preserve"> PAGEREF _Toc102122808 \h </w:instrText>
+            </w:r>
+            <w:r>
+              <w:rPr>
+                <w:noProof/>
+                <w:webHidden/>
+              </w:rPr>
+            </w:r>
+            <w:r>
+              <w:rPr>
+                <w:noProof/>
+                <w:webHidden/>
+              </w:rPr>
+              <w:fldChar w:fldCharType="separate"/>
+            </w:r>
+            <w:r>
+              <w:rPr>
+                <w:noProof/>
+                <w:webHidden/>
+              </w:rPr>
+              <w:t>29</w:t>
+            </w:r>
+            <w:r>
+              <w:rPr>
+                <w:noProof/>
+                <w:webHidden/>
+              </w:rPr>
+              <w:fldChar w:fldCharType="end"/>
+            </w:r>
+          </w:hyperlink>
+        </w:p>
+        <w:p>
+          <w:pPr>
+            <w:pStyle w:val="TOC1"/>
+            <w:tabs>
+              <w:tab w:val="right" w:leader="dot" w:pos="9016"/>
+            </w:tabs>
+            <w:rPr>
+              <w:rFonts w:eastAsiaTheme="minorEastAsia"/>
+              <w:noProof/>
+              <w:lang w:eastAsia="en-GB"/>
+            </w:rPr>
+          </w:pPr>
+          <w:hyperlink w:anchor="_Toc102122809" w:history="1">
+            <w:r>
+              <w:rPr>
+                <w:rStyle w:val="Hyperlink"/>
+                <w:noProof/>
+              </w:rPr>
+              <w:t>OrderConfirmation.html Testing</w:t>
+            </w:r>
+            <w:r>
+              <w:rPr>
+                <w:noProof/>
+                <w:webHidden/>
+              </w:rPr>
+              <w:tab/>
+            </w:r>
+            <w:r>
+              <w:rPr>
+                <w:noProof/>
+                <w:webHidden/>
+              </w:rPr>
+              <w:fldChar w:fldCharType="begin"/>
+            </w:r>
+            <w:r>
+              <w:rPr>
+                <w:noProof/>
+                <w:webHidden/>
+              </w:rPr>
+              <w:instrText xml:space="preserve"> PAGEREF _Toc102122809 \h </w:instrText>
+            </w:r>
+            <w:r>
+              <w:rPr>
+                <w:noProof/>
+                <w:webHidden/>
+              </w:rPr>
+            </w:r>
+            <w:r>
+              <w:rPr>
+                <w:noProof/>
+                <w:webHidden/>
+              </w:rPr>
+              <w:fldChar w:fldCharType="separate"/>
+            </w:r>
+            <w:r>
+              <w:rPr>
+                <w:noProof/>
+                <w:webHidden/>
+              </w:rPr>
+              <w:t>30</w:t>
+            </w:r>
+            <w:r>
+              <w:rPr>
+                <w:noProof/>
+                <w:webHidden/>
+              </w:rPr>
+              <w:fldChar w:fldCharType="end"/>
+            </w:r>
+          </w:hyperlink>
+        </w:p>
+        <w:p>
+          <w:pPr>
+            <w:pStyle w:val="TOC1"/>
+            <w:tabs>
+              <w:tab w:val="right" w:leader="dot" w:pos="9016"/>
+            </w:tabs>
+            <w:rPr>
+              <w:rFonts w:eastAsiaTheme="minorEastAsia"/>
+              <w:noProof/>
+              <w:lang w:eastAsia="en-GB"/>
+            </w:rPr>
+          </w:pPr>
+          <w:hyperlink w:anchor="_Toc102122810" w:history="1">
+            <w:r>
+              <w:rPr>
+                <w:rStyle w:val="Hyperlink"/>
+                <w:noProof/>
+              </w:rPr>
+              <w:t>ItemView.html Testing</w:t>
+            </w:r>
+            <w:r>
+              <w:rPr>
+                <w:noProof/>
+                <w:webHidden/>
+              </w:rPr>
+              <w:tab/>
+            </w:r>
+            <w:r>
+              <w:rPr>
+                <w:noProof/>
+                <w:webHidden/>
+              </w:rPr>
+              <w:fldChar w:fldCharType="begin"/>
+            </w:r>
+            <w:r>
+              <w:rPr>
+                <w:noProof/>
+                <w:webHidden/>
+              </w:rPr>
+              <w:instrText xml:space="preserve"> PAGEREF _Toc102122810 \h </w:instrText>
+            </w:r>
+            <w:r>
+              <w:rPr>
+                <w:noProof/>
+                <w:webHidden/>
+              </w:rPr>
+            </w:r>
+            <w:r>
+              <w:rPr>
+                <w:noProof/>
+                <w:webHidden/>
+              </w:rPr>
+              <w:fldChar w:fldCharType="separate"/>
+            </w:r>
+            <w:r>
+              <w:rPr>
+                <w:noProof/>
+                <w:webHidden/>
+              </w:rPr>
+              <w:t>31</w:t>
+            </w:r>
+            <w:r>
+              <w:rPr>
+                <w:noProof/>
+                <w:webHidden/>
+              </w:rPr>
+              <w:fldChar w:fldCharType="end"/>
+            </w:r>
+          </w:hyperlink>
+        </w:p>
+        <w:p>
+          <w:pPr>
+            <w:pStyle w:val="TOC1"/>
+            <w:tabs>
+              <w:tab w:val="right" w:leader="dot" w:pos="9016"/>
+            </w:tabs>
+            <w:rPr>
+              <w:rFonts w:eastAsiaTheme="minorEastAsia"/>
+              <w:noProof/>
+              <w:lang w:eastAsia="en-GB"/>
+            </w:rPr>
+          </w:pPr>
+          <w:hyperlink w:anchor="_Toc102122811" w:history="1">
             <w:r>
               <w:rPr>
                 <w:rStyle w:val="Hyperlink"/>
@@ -1457,7 +1662,7 @@
                 <w:noProof/>
                 <w:webHidden/>
               </w:rPr>
-              <w:instrText xml:space="preserve"> PAGEREF _Toc101796215 \h </w:instrText>
+              <w:instrText xml:space="preserve"> PAGEREF _Toc102122811 \h </w:instrText>
             </w:r>
             <w:r>
               <w:rPr>
@@ -1477,7 +1682,7 @@
                 <w:noProof/>
                 <w:webHidden/>
               </w:rPr>
-              <w:t>29</w:t>
+              <w:t>32</w:t>
             </w:r>
             <w:r>
               <w:rPr>
@@ -1541,7 +1746,7 @@
           <w:sz w:val="44"/>
         </w:rPr>
       </w:pPr>
-      <w:bookmarkStart w:id="0" w:name="_Toc101796196"/>
+      <w:bookmarkStart w:id="1" w:name="_Toc102122789"/>
       <w:r>
         <w:rPr>
           <w:sz w:val="44"/>
@@ -1555,7 +1760,7 @@
         </w:rPr>
         <w:t>itemap</w:t>
       </w:r>
-      <w:bookmarkEnd w:id="0"/>
+      <w:bookmarkEnd w:id="1"/>
     </w:p>
     <w:p>
       <w:pPr>
@@ -2853,8 +3058,6 @@
           <w:sz w:val="40"/>
         </w:rPr>
       </w:pPr>
-      <w:bookmarkStart w:id="1" w:name="_GoBack"/>
-      <w:bookmarkEnd w:id="1"/>
     </w:p>
     <w:p>
       <w:pPr>
@@ -3304,6 +3507,7 @@
         </w:rPr>
       </w:pPr>
     </w:p>
+    <w:bookmarkStart w:id="2" w:name="_Toc102122790"/>
     <w:p>
       <w:pPr>
         <w:pStyle w:val="Heading1"/>
@@ -3755,6 +3959,7 @@
           </mc:Fallback>
         </mc:AlternateContent>
       </w:r>
+      <w:bookmarkEnd w:id="2"/>
       <w:r>
         <w:br w:type="page"/>
       </w:r>
@@ -3764,12 +3969,12 @@
         <w:pStyle w:val="Heading1"/>
         <w:jc w:val="center"/>
       </w:pPr>
-      <w:bookmarkStart w:id="2" w:name="_Toc101796197"/>
+      <w:bookmarkStart w:id="3" w:name="_Toc102122791"/>
       <w:r>
         <w:lastRenderedPageBreak/>
         <w:t>Usability features</w:t>
       </w:r>
-      <w:bookmarkEnd w:id="2"/>
+      <w:bookmarkEnd w:id="3"/>
     </w:p>
     <w:p/>
     <w:p>
@@ -4001,7 +4206,7 @@
         <w:pStyle w:val="Heading1"/>
         <w:jc w:val="center"/>
       </w:pPr>
-      <w:bookmarkStart w:id="3" w:name="_Toc101796198"/>
+      <w:bookmarkStart w:id="4" w:name="_Toc102122792"/>
       <w:r>
         <w:rPr>
           <w:noProof/>
@@ -4625,7 +4830,7 @@
       <w:r>
         <w:t>.html Storyboard</w:t>
       </w:r>
-      <w:bookmarkEnd w:id="3"/>
+      <w:bookmarkEnd w:id="4"/>
     </w:p>
     <w:p/>
     <w:p>
@@ -5230,11 +5435,11 @@
         <w:pStyle w:val="Heading1"/>
         <w:jc w:val="center"/>
       </w:pPr>
-      <w:bookmarkStart w:id="4" w:name="_Toc101796199"/>
+      <w:bookmarkStart w:id="5" w:name="_Toc102122793"/>
       <w:r>
         <w:t>customerSignUp.html Storyboard</w:t>
       </w:r>
-      <w:bookmarkEnd w:id="4"/>
+      <w:bookmarkEnd w:id="5"/>
     </w:p>
     <w:p/>
     <w:p/>
@@ -6781,7 +6986,7 @@
         <w:pStyle w:val="Heading1"/>
         <w:jc w:val="center"/>
       </w:pPr>
-      <w:bookmarkStart w:id="5" w:name="_Toc101796200"/>
+      <w:bookmarkStart w:id="6" w:name="_Toc102122794"/>
       <w:r>
         <w:rPr>
           <w:noProof/>
@@ -6894,7 +7099,7 @@
       <w:r>
         <w:t>FrackHubMenu.html</w:t>
       </w:r>
-      <w:bookmarkEnd w:id="5"/>
+      <w:bookmarkEnd w:id="6"/>
     </w:p>
     <w:p/>
     <w:p>
@@ -8410,12 +8615,12 @@
         <w:pStyle w:val="Heading1"/>
         <w:jc w:val="center"/>
       </w:pPr>
-      <w:bookmarkStart w:id="6" w:name="_Toc101796201"/>
+      <w:bookmarkStart w:id="7" w:name="_Toc102122795"/>
       <w:r>
         <w:lastRenderedPageBreak/>
         <w:t>MyItems.html Storyboard</w:t>
       </w:r>
-      <w:bookmarkEnd w:id="6"/>
+      <w:bookmarkEnd w:id="7"/>
     </w:p>
     <w:p/>
     <w:p/>
@@ -11108,12 +11313,12 @@
         <w:pStyle w:val="Heading1"/>
         <w:jc w:val="center"/>
       </w:pPr>
-      <w:bookmarkStart w:id="7" w:name="_Toc101796202"/>
+      <w:bookmarkStart w:id="8" w:name="_Toc102122796"/>
       <w:r>
         <w:lastRenderedPageBreak/>
         <w:t>MyItemsRented.html Storyboard</w:t>
       </w:r>
-      <w:bookmarkEnd w:id="7"/>
+      <w:bookmarkEnd w:id="8"/>
     </w:p>
     <w:p/>
     <w:p/>
@@ -13932,7 +14137,7 @@
         <w:pStyle w:val="Heading1"/>
         <w:jc w:val="center"/>
       </w:pPr>
-      <w:bookmarkStart w:id="8" w:name="_Toc101796203"/>
+      <w:bookmarkStart w:id="9" w:name="_Toc102122797"/>
       <w:r>
         <w:lastRenderedPageBreak/>
         <w:t>Search</w:t>
@@ -13940,7 +14145,7 @@
       <w:r>
         <w:t>Items.html Storyboard</w:t>
       </w:r>
-      <w:bookmarkEnd w:id="8"/>
+      <w:bookmarkEnd w:id="9"/>
     </w:p>
     <w:p/>
     <w:p>
@@ -16574,12 +16779,12 @@
         <w:pStyle w:val="Heading1"/>
         <w:jc w:val="center"/>
       </w:pPr>
-      <w:bookmarkStart w:id="9" w:name="_Toc101796204"/>
+      <w:bookmarkStart w:id="10" w:name="_Toc102122798"/>
       <w:r>
         <w:lastRenderedPageBreak/>
         <w:t>UploadItems.html</w:t>
       </w:r>
-      <w:bookmarkEnd w:id="9"/>
+      <w:bookmarkEnd w:id="10"/>
     </w:p>
     <w:p/>
     <w:p/>
@@ -18585,12 +18790,6 @@
         </w:rPr>
         <w:t>.</w:t>
       </w:r>
-      <w:r>
-        <w:rPr>
-          <w:sz w:val="32"/>
-        </w:rPr>
-        <w:t>.</w:t>
-      </w:r>
     </w:p>
     <w:p>
       <w:pPr>
@@ -18774,19 +18973,19 @@
         <w:pStyle w:val="Heading1"/>
         <w:jc w:val="center"/>
       </w:pPr>
-      <w:bookmarkStart w:id="10" w:name="_Toc101796205"/>
+      <w:bookmarkStart w:id="11" w:name="_Toc102122799"/>
       <w:r>
         <w:lastRenderedPageBreak/>
         <w:t>OrderConfirmation.html Storyboard</w:t>
       </w:r>
-      <w:bookmarkEnd w:id="10"/>
+      <w:bookmarkEnd w:id="11"/>
     </w:p>
     <w:p>
       <w:pPr>
         <w:pStyle w:val="Heading1"/>
         <w:jc w:val="center"/>
       </w:pPr>
-      <w:bookmarkStart w:id="11" w:name="_Toc101796206"/>
+      <w:bookmarkStart w:id="12" w:name="_Toc102122800"/>
       <w:r>
         <w:rPr>
           <w:noProof/>
@@ -20833,7 +21032,7 @@
           </mc:Fallback>
         </mc:AlternateContent>
       </w:r>
-      <w:bookmarkEnd w:id="11"/>
+      <w:bookmarkEnd w:id="12"/>
       <w:r>
         <w:br w:type="page"/>
       </w:r>
@@ -20870,7 +21069,14 @@
           <w:sz w:val="32"/>
           <w:szCs w:val="32"/>
         </w:rPr>
-        <w:t>This will just say the words FrackHub..</w:t>
+        <w:t>This will just say the words FrackHub</w:t>
+      </w:r>
+      <w:r>
+        <w:rPr>
+          <w:sz w:val="32"/>
+          <w:szCs w:val="32"/>
+        </w:rPr>
+        <w:t>.</w:t>
       </w:r>
     </w:p>
     <w:p>
@@ -20946,174 +21152,210 @@
         <w:rPr>
           <w:b/>
           <w:sz w:val="32"/>
-          <w:szCs w:val="32"/>
           <w:u w:val="single"/>
         </w:rPr>
       </w:pPr>
       <w:r>
+        <w:rPr>
+          <w:b/>
+          <w:sz w:val="32"/>
+          <w:u w:val="single"/>
+        </w:rPr>
+        <w:t>Credit</w:t>
+      </w:r>
+    </w:p>
+    <w:p>
+      <w:pPr>
+        <w:rPr>
+          <w:sz w:val="32"/>
+        </w:rPr>
+      </w:pPr>
+      <w:r>
+        <w:rPr>
+          <w:sz w:val="32"/>
+        </w:rPr>
+        <w:t>This will sho</w:t>
+      </w:r>
+      <w:r>
+        <w:rPr>
+          <w:sz w:val="32"/>
+        </w:rPr>
+        <w:t>w how many credits the user has</w:t>
+      </w:r>
+    </w:p>
+    <w:p>
+      <w:pPr>
         <w:rPr>
           <w:b/>
           <w:sz w:val="32"/>
           <w:szCs w:val="32"/>
           <w:u w:val="single"/>
         </w:rPr>
-        <w:t>Image</w:t>
-      </w:r>
-    </w:p>
-    <w:p>
-      <w:pPr>
-        <w:rPr>
-          <w:sz w:val="32"/>
-          <w:szCs w:val="32"/>
-        </w:rPr>
       </w:pPr>
       <w:r>
-        <w:rPr>
-          <w:sz w:val="32"/>
-          <w:szCs w:val="32"/>
-        </w:rPr>
-        <w:t>An image of the item that is being confirmed.</w:t>
-      </w:r>
-    </w:p>
-    <w:p>
-      <w:pPr>
         <w:rPr>
           <w:b/>
           <w:sz w:val="32"/>
           <w:szCs w:val="32"/>
           <w:u w:val="single"/>
         </w:rPr>
+        <w:t>Image</w:t>
+      </w:r>
+    </w:p>
+    <w:p>
+      <w:pPr>
+        <w:rPr>
+          <w:sz w:val="32"/>
+          <w:szCs w:val="32"/>
+        </w:rPr>
       </w:pPr>
       <w:r>
+        <w:rPr>
+          <w:sz w:val="32"/>
+          <w:szCs w:val="32"/>
+        </w:rPr>
+        <w:t>An image of the item that is being confirmed.</w:t>
+      </w:r>
+    </w:p>
+    <w:p>
+      <w:pPr>
         <w:rPr>
           <w:b/>
           <w:sz w:val="32"/>
           <w:szCs w:val="32"/>
           <w:u w:val="single"/>
         </w:rPr>
-        <w:t>Name</w:t>
-      </w:r>
-    </w:p>
-    <w:p>
-      <w:pPr>
-        <w:rPr>
-          <w:sz w:val="32"/>
-          <w:szCs w:val="32"/>
-        </w:rPr>
       </w:pPr>
       <w:r>
-        <w:rPr>
-          <w:sz w:val="32"/>
-          <w:szCs w:val="32"/>
-        </w:rPr>
-        <w:t>The name of the item</w:t>
-      </w:r>
-    </w:p>
-    <w:p>
-      <w:pPr>
         <w:rPr>
           <w:b/>
           <w:sz w:val="32"/>
           <w:szCs w:val="32"/>
           <w:u w:val="single"/>
         </w:rPr>
+        <w:t>Name</w:t>
+      </w:r>
+    </w:p>
+    <w:p>
+      <w:pPr>
+        <w:rPr>
+          <w:sz w:val="32"/>
+          <w:szCs w:val="32"/>
+        </w:rPr>
       </w:pPr>
       <w:r>
+        <w:rPr>
+          <w:sz w:val="32"/>
+          <w:szCs w:val="32"/>
+        </w:rPr>
+        <w:t>The name of the item</w:t>
+      </w:r>
+    </w:p>
+    <w:p>
+      <w:pPr>
         <w:rPr>
           <w:b/>
           <w:sz w:val="32"/>
           <w:szCs w:val="32"/>
           <w:u w:val="single"/>
         </w:rPr>
-        <w:t>Price</w:t>
-      </w:r>
-    </w:p>
-    <w:p>
-      <w:pPr>
-        <w:rPr>
-          <w:sz w:val="32"/>
-          <w:szCs w:val="32"/>
-        </w:rPr>
       </w:pPr>
       <w:r>
-        <w:rPr>
-          <w:sz w:val="32"/>
-          <w:szCs w:val="32"/>
-        </w:rPr>
-        <w:t>The price of the item</w:t>
-      </w:r>
-    </w:p>
-    <w:p>
-      <w:pPr>
         <w:rPr>
           <w:b/>
           <w:sz w:val="32"/>
           <w:szCs w:val="32"/>
           <w:u w:val="single"/>
         </w:rPr>
+        <w:t>Price</w:t>
+      </w:r>
+    </w:p>
+    <w:p>
+      <w:pPr>
+        <w:rPr>
+          <w:sz w:val="32"/>
+          <w:szCs w:val="32"/>
+        </w:rPr>
       </w:pPr>
       <w:r>
+        <w:rPr>
+          <w:sz w:val="32"/>
+          <w:szCs w:val="32"/>
+        </w:rPr>
+        <w:t>The price of the item</w:t>
+      </w:r>
+    </w:p>
+    <w:p>
+      <w:pPr>
         <w:rPr>
           <w:b/>
           <w:sz w:val="32"/>
           <w:szCs w:val="32"/>
           <w:u w:val="single"/>
         </w:rPr>
-        <w:t>Accept</w:t>
-      </w:r>
-    </w:p>
-    <w:p>
-      <w:pPr>
-        <w:rPr>
-          <w:sz w:val="32"/>
-          <w:szCs w:val="32"/>
-        </w:rPr>
       </w:pPr>
       <w:r>
-        <w:rPr>
-          <w:sz w:val="32"/>
-          <w:szCs w:val="32"/>
-        </w:rPr>
-        <w:t>A</w:t>
-      </w:r>
-      <w:r>
-        <w:rPr>
-          <w:sz w:val="32"/>
-          <w:szCs w:val="32"/>
-        </w:rPr>
-        <w:t xml:space="preserve"> button</w:t>
-      </w:r>
-      <w:r>
-        <w:rPr>
-          <w:sz w:val="32"/>
-          <w:szCs w:val="32"/>
-        </w:rPr>
-        <w:t xml:space="preserve"> to accept the offer</w:t>
-      </w:r>
-      <w:r>
-        <w:rPr>
-          <w:sz w:val="32"/>
-          <w:szCs w:val="32"/>
-        </w:rPr>
-        <w:t xml:space="preserve"> for the item</w:t>
-      </w:r>
-    </w:p>
-    <w:p>
-      <w:pPr>
         <w:rPr>
           <w:b/>
           <w:sz w:val="32"/>
           <w:szCs w:val="32"/>
           <w:u w:val="single"/>
         </w:rPr>
+        <w:t>Accept</w:t>
+      </w:r>
+    </w:p>
+    <w:p>
+      <w:pPr>
+        <w:rPr>
+          <w:sz w:val="32"/>
+          <w:szCs w:val="32"/>
+        </w:rPr>
       </w:pPr>
       <w:r>
+        <w:rPr>
+          <w:sz w:val="32"/>
+          <w:szCs w:val="32"/>
+        </w:rPr>
+        <w:t>A</w:t>
+      </w:r>
+      <w:r>
+        <w:rPr>
+          <w:sz w:val="32"/>
+          <w:szCs w:val="32"/>
+        </w:rPr>
+        <w:t xml:space="preserve"> button</w:t>
+      </w:r>
+      <w:r>
+        <w:rPr>
+          <w:sz w:val="32"/>
+          <w:szCs w:val="32"/>
+        </w:rPr>
+        <w:t xml:space="preserve"> to accept the offer</w:t>
+      </w:r>
+      <w:r>
+        <w:rPr>
+          <w:sz w:val="32"/>
+          <w:szCs w:val="32"/>
+        </w:rPr>
+        <w:t xml:space="preserve"> for the item</w:t>
+      </w:r>
+    </w:p>
+    <w:p>
+      <w:pPr>
         <w:rPr>
           <w:b/>
           <w:sz w:val="32"/>
           <w:szCs w:val="32"/>
           <w:u w:val="single"/>
         </w:rPr>
+      </w:pPr>
+      <w:r>
+        <w:rPr>
+          <w:b/>
+          <w:sz w:val="32"/>
+          <w:szCs w:val="32"/>
+          <w:u w:val="single"/>
+        </w:rPr>
         <w:t>Decline</w:t>
       </w:r>
     </w:p>
@@ -21142,7 +21384,2308 @@
         <w:pStyle w:val="Heading1"/>
         <w:jc w:val="center"/>
       </w:pPr>
-      <w:bookmarkStart w:id="12" w:name="_Toc101796207"/>
+      <w:bookmarkStart w:id="13" w:name="_Toc102122801"/>
+      <w:r>
+        <w:lastRenderedPageBreak/>
+        <mc:AlternateContent>
+          <mc:Choice Requires="wps">
+            <w:drawing>
+              <wp:anchor distT="0" distB="0" distL="114300" distR="114300" simplePos="0" relativeHeight="251759616" behindDoc="0" locked="0" layoutInCell="1" allowOverlap="1" wp14:anchorId="4D5497BE" wp14:editId="414E2745">
+                <wp:simplePos x="0" y="0"/>
+                <wp:positionH relativeFrom="column">
+                  <wp:posOffset>28575</wp:posOffset>
+                </wp:positionH>
+                <wp:positionV relativeFrom="paragraph">
+                  <wp:posOffset>4429125</wp:posOffset>
+                </wp:positionV>
+                <wp:extent cx="1028700" cy="95250"/>
+                <wp:effectExtent l="0" t="0" r="76200" b="95250"/>
+                <wp:wrapNone/>
+                <wp:docPr id="244" name="Straight Arrow Connector 244"/>
+                <wp:cNvGraphicFramePr/>
+                <a:graphic xmlns:a="http://schemas.openxmlformats.org/drawingml/2006/main">
+                  <a:graphicData uri="http://schemas.microsoft.com/office/word/2010/wordprocessingShape">
+                    <wps:wsp>
+                      <wps:cNvCnPr/>
+                      <wps:spPr>
+                        <a:xfrm>
+                          <a:off x="0" y="0"/>
+                          <a:ext cx="1028700" cy="95250"/>
+                        </a:xfrm>
+                        <a:prstGeom prst="straightConnector1">
+                          <a:avLst/>
+                        </a:prstGeom>
+                        <a:ln>
+                          <a:solidFill>
+                            <a:schemeClr val="tx1"/>
+                          </a:solidFill>
+                          <a:tailEnd type="triangle"/>
+                        </a:ln>
+                      </wps:spPr>
+                      <wps:style>
+                        <a:lnRef idx="1">
+                          <a:schemeClr val="accent1"/>
+                        </a:lnRef>
+                        <a:fillRef idx="0">
+                          <a:schemeClr val="accent1"/>
+                        </a:fillRef>
+                        <a:effectRef idx="0">
+                          <a:schemeClr val="accent1"/>
+                        </a:effectRef>
+                        <a:fontRef idx="minor">
+                          <a:schemeClr val="tx1"/>
+                        </a:fontRef>
+                      </wps:style>
+                      <wps:bodyPr/>
+                    </wps:wsp>
+                  </a:graphicData>
+                </a:graphic>
+                <wp14:sizeRelH relativeFrom="margin">
+                  <wp14:pctWidth>0</wp14:pctWidth>
+                </wp14:sizeRelH>
+                <wp14:sizeRelV relativeFrom="margin">
+                  <wp14:pctHeight>0</wp14:pctHeight>
+                </wp14:sizeRelV>
+              </wp:anchor>
+            </w:drawing>
+          </mc:Choice>
+          <mc:Fallback>
+            <w:pict>
+              <v:shape w14:anchorId="55086403" id="Straight Arrow Connector 244" o:spid="_x0000_s1026" type="#_x0000_t32" style="position:absolute;margin-left:2.25pt;margin-top:348.75pt;width:81pt;height:7.5pt;z-index:251759616;visibility:visible;mso-wrap-style:square;mso-width-percent:0;mso-height-percent:0;mso-wrap-distance-left:9pt;mso-wrap-distance-top:0;mso-wrap-distance-right:9pt;mso-wrap-distance-bottom:0;mso-position-horizontal:absolute;mso-position-horizontal-relative:text;mso-position-vertical:absolute;mso-position-vertical-relative:text;mso-width-percent:0;mso-height-percent:0;mso-width-relative:margin;mso-height-relative:margin" o:gfxdata="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" strokecolor="black [3213]" strokeweight=".5pt">
+                <v:stroke endarrow="block" joinstyle="miter"/>
+              </v:shape>
+            </w:pict>
+          </mc:Fallback>
+        </mc:AlternateContent>
+      </w:r>
+      <w:r>
+        <mc:AlternateContent>
+          <mc:Choice Requires="wps">
+            <w:drawing>
+              <wp:anchor distT="0" distB="0" distL="114300" distR="114300" simplePos="0" relativeHeight="251764736" behindDoc="0" locked="0" layoutInCell="1" allowOverlap="1" wp14:anchorId="3A32BE32" wp14:editId="47B75CCE">
+                <wp:simplePos x="0" y="0"/>
+                <wp:positionH relativeFrom="margin">
+                  <wp:posOffset>1295400</wp:posOffset>
+                </wp:positionH>
+                <wp:positionV relativeFrom="paragraph">
+                  <wp:posOffset>3914775</wp:posOffset>
+                </wp:positionV>
+                <wp:extent cx="3933825" cy="704850"/>
+                <wp:effectExtent l="0" t="0" r="28575" b="19050"/>
+                <wp:wrapNone/>
+                <wp:docPr id="248" name="Rectangle 248"/>
+                <wp:cNvGraphicFramePr/>
+                <a:graphic xmlns:a="http://schemas.openxmlformats.org/drawingml/2006/main">
+                  <a:graphicData uri="http://schemas.microsoft.com/office/word/2010/wordprocessingShape">
+                    <wps:wsp>
+                      <wps:cNvSpPr/>
+                      <wps:spPr>
+                        <a:xfrm>
+                          <a:off x="0" y="0"/>
+                          <a:ext cx="3933825" cy="704850"/>
+                        </a:xfrm>
+                        <a:prstGeom prst="rect">
+                          <a:avLst/>
+                        </a:prstGeom>
+                      </wps:spPr>
+                      <wps:style>
+                        <a:lnRef idx="2">
+                          <a:schemeClr val="dk1"/>
+                        </a:lnRef>
+                        <a:fillRef idx="1">
+                          <a:schemeClr val="lt1"/>
+                        </a:fillRef>
+                        <a:effectRef idx="0">
+                          <a:schemeClr val="dk1"/>
+                        </a:effectRef>
+                        <a:fontRef idx="minor">
+                          <a:schemeClr val="dk1"/>
+                        </a:fontRef>
+                      </wps:style>
+                      <wps:txbx>
+                        <w:txbxContent>
+                          <w:p>
+                            <w:pPr>
+                              <w:jc w:val="center"/>
+                              <w:rPr>
+                                <w:sz w:val="36"/>
+                              </w:rPr>
+                            </w:pPr>
+                            <w:r>
+                              <w:rPr>
+                                <w:sz w:val="36"/>
+                              </w:rPr>
+                              <w:t>Description</w:t>
+                            </w:r>
+                          </w:p>
+                        </w:txbxContent>
+                      </wps:txbx>
+                      <wps:bodyPr rot="0" spcFirstLastPara="0" vertOverflow="overflow" horzOverflow="overflow" vert="horz" wrap="square" lIns="91440" tIns="45720" rIns="91440" bIns="45720" numCol="1" spcCol="0" rtlCol="0" fromWordArt="0" anchor="ctr" anchorCtr="0" forceAA="0" compatLnSpc="1">
+                        <a:prstTxWarp prst="textNoShape">
+                          <a:avLst/>
+                        </a:prstTxWarp>
+                        <a:noAutofit/>
+                      </wps:bodyPr>
+                    </wps:wsp>
+                  </a:graphicData>
+                </a:graphic>
+                <wp14:sizeRelH relativeFrom="margin">
+                  <wp14:pctWidth>0</wp14:pctWidth>
+                </wp14:sizeRelH>
+                <wp14:sizeRelV relativeFrom="margin">
+                  <wp14:pctHeight>0</wp14:pctHeight>
+                </wp14:sizeRelV>
+              </wp:anchor>
+            </w:drawing>
+          </mc:Choice>
+          <mc:Fallback>
+            <w:pict>
+              <v:rect w14:anchorId="3A32BE32" id="Rectangle 248" o:spid="_x0000_s1190" style="position:absolute;left:0;text-align:left;margin-left:102pt;margin-top:308.25pt;width:309.75pt;height:55.5pt;z-index:251764736;visibility:visible;mso-wrap-style:square;mso-width-percent:0;mso-height-percent:0;mso-wrap-distance-left:9pt;mso-wrap-distance-top:0;mso-wrap-distance-right:9pt;mso-wrap-distance-bottom:0;mso-position-horizontal:absolute;mso-position-horizontal-relative:margin;mso-position-vertical:absolute;mso-position-vertical-relative:text;mso-width-percent:0;mso-height-percent:0;mso-width-relative:margin;mso-height-relative:margin;v-text-anchor:middle" o:gfxdata="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" fillcolor="white [3201]" strokecolor="black [3200]" strokeweight="1pt">
+                <v:textbox>
+                  <w:txbxContent>
+                    <w:p>
+                      <w:pPr>
+                        <w:jc w:val="center"/>
+                        <w:rPr>
+                          <w:sz w:val="36"/>
+                        </w:rPr>
+                      </w:pPr>
+                      <w:r>
+                        <w:rPr>
+                          <w:sz w:val="36"/>
+                        </w:rPr>
+                        <w:t>Description</w:t>
+                      </w:r>
+                    </w:p>
+                  </w:txbxContent>
+                </v:textbox>
+                <w10:wrap anchorx="margin"/>
+              </v:rect>
+            </w:pict>
+          </mc:Fallback>
+        </mc:AlternateContent>
+      </w:r>
+      <w:r>
+        <mc:AlternateContent>
+          <mc:Choice Requires="wps">
+            <w:drawing>
+              <wp:anchor distT="0" distB="0" distL="114300" distR="114300" simplePos="0" relativeHeight="251753472" behindDoc="0" locked="0" layoutInCell="1" allowOverlap="1" wp14:anchorId="71C5B9B6" wp14:editId="4972776C">
+                <wp:simplePos x="0" y="0"/>
+                <wp:positionH relativeFrom="margin">
+                  <wp:posOffset>1135380</wp:posOffset>
+                </wp:positionH>
+                <wp:positionV relativeFrom="paragraph">
+                  <wp:posOffset>4773295</wp:posOffset>
+                </wp:positionV>
+                <wp:extent cx="1056005" cy="362585"/>
+                <wp:effectExtent l="0" t="0" r="10795" b="18415"/>
+                <wp:wrapNone/>
+                <wp:docPr id="238" name="Rectangle 238"/>
+                <wp:cNvGraphicFramePr/>
+                <a:graphic xmlns:a="http://schemas.openxmlformats.org/drawingml/2006/main">
+                  <a:graphicData uri="http://schemas.microsoft.com/office/word/2010/wordprocessingShape">
+                    <wps:wsp>
+                      <wps:cNvSpPr/>
+                      <wps:spPr>
+                        <a:xfrm>
+                          <a:off x="0" y="0"/>
+                          <a:ext cx="1056005" cy="362585"/>
+                        </a:xfrm>
+                        <a:prstGeom prst="rect">
+                          <a:avLst/>
+                        </a:prstGeom>
+                      </wps:spPr>
+                      <wps:style>
+                        <a:lnRef idx="2">
+                          <a:schemeClr val="dk1"/>
+                        </a:lnRef>
+                        <a:fillRef idx="1">
+                          <a:schemeClr val="lt1"/>
+                        </a:fillRef>
+                        <a:effectRef idx="0">
+                          <a:schemeClr val="dk1"/>
+                        </a:effectRef>
+                        <a:fontRef idx="minor">
+                          <a:schemeClr val="dk1"/>
+                        </a:fontRef>
+                      </wps:style>
+                      <wps:txbx>
+                        <w:txbxContent>
+                          <w:p>
+                            <w:pPr>
+                              <w:jc w:val="center"/>
+                              <w:rPr>
+                                <w:sz w:val="36"/>
+                              </w:rPr>
+                            </w:pPr>
+                            <w:r>
+                              <w:rPr>
+                                <w:sz w:val="36"/>
+                              </w:rPr>
+                              <w:t>Rating</w:t>
+                            </w:r>
+                          </w:p>
+                        </w:txbxContent>
+                      </wps:txbx>
+                      <wps:bodyPr rot="0" spcFirstLastPara="0" vertOverflow="overflow" horzOverflow="overflow" vert="horz" wrap="square" lIns="91440" tIns="45720" rIns="91440" bIns="45720" numCol="1" spcCol="0" rtlCol="0" fromWordArt="0" anchor="ctr" anchorCtr="0" forceAA="0" compatLnSpc="1">
+                        <a:prstTxWarp prst="textNoShape">
+                          <a:avLst/>
+                        </a:prstTxWarp>
+                        <a:noAutofit/>
+                      </wps:bodyPr>
+                    </wps:wsp>
+                  </a:graphicData>
+                </a:graphic>
+                <wp14:sizeRelH relativeFrom="margin">
+                  <wp14:pctWidth>0</wp14:pctWidth>
+                </wp14:sizeRelH>
+                <wp14:sizeRelV relativeFrom="margin">
+                  <wp14:pctHeight>0</wp14:pctHeight>
+                </wp14:sizeRelV>
+              </wp:anchor>
+            </w:drawing>
+          </mc:Choice>
+          <mc:Fallback>
+            <w:pict>
+              <v:rect w14:anchorId="71C5B9B6" id="Rectangle 238" o:spid="_x0000_s1191" style="position:absolute;left:0;text-align:left;margin-left:89.4pt;margin-top:375.85pt;width:83.15pt;height:28.55pt;z-index:251753472;visibility:visible;mso-wrap-style:square;mso-width-percent:0;mso-height-percent:0;mso-wrap-distance-left:9pt;mso-wrap-distance-top:0;mso-wrap-distance-right:9pt;mso-wrap-distance-bottom:0;mso-position-horizontal:absolute;mso-position-horizontal-relative:margin;mso-position-vertical:absolute;mso-position-vertical-relative:text;mso-width-percent:0;mso-height-percent:0;mso-width-relative:margin;mso-height-relative:margin;v-text-anchor:middle" o:gfxdata="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" fillcolor="white [3201]" strokecolor="black [3200]" strokeweight="1pt">
+                <v:textbox>
+                  <w:txbxContent>
+                    <w:p>
+                      <w:pPr>
+                        <w:jc w:val="center"/>
+                        <w:rPr>
+                          <w:sz w:val="36"/>
+                        </w:rPr>
+                      </w:pPr>
+                      <w:r>
+                        <w:rPr>
+                          <w:sz w:val="36"/>
+                        </w:rPr>
+                        <w:t>Rating</w:t>
+                      </w:r>
+                    </w:p>
+                  </w:txbxContent>
+                </v:textbox>
+                <w10:wrap anchorx="margin"/>
+              </v:rect>
+            </w:pict>
+          </mc:Fallback>
+        </mc:AlternateContent>
+      </w:r>
+      <w:r>
+        <mc:AlternateContent>
+          <mc:Choice Requires="wps">
+            <w:drawing>
+              <wp:anchor distT="0" distB="0" distL="114300" distR="114300" simplePos="0" relativeHeight="251754496" behindDoc="0" locked="0" layoutInCell="1" allowOverlap="1" wp14:anchorId="3BA647D0" wp14:editId="751DD38C">
+                <wp:simplePos x="0" y="0"/>
+                <wp:positionH relativeFrom="margin">
+                  <wp:posOffset>4137660</wp:posOffset>
+                </wp:positionH>
+                <wp:positionV relativeFrom="paragraph">
+                  <wp:posOffset>4801235</wp:posOffset>
+                </wp:positionV>
+                <wp:extent cx="1056005" cy="330835"/>
+                <wp:effectExtent l="0" t="0" r="10795" b="12065"/>
+                <wp:wrapNone/>
+                <wp:docPr id="239" name="Rectangle 239"/>
+                <wp:cNvGraphicFramePr/>
+                <a:graphic xmlns:a="http://schemas.openxmlformats.org/drawingml/2006/main">
+                  <a:graphicData uri="http://schemas.microsoft.com/office/word/2010/wordprocessingShape">
+                    <wps:wsp>
+                      <wps:cNvSpPr/>
+                      <wps:spPr>
+                        <a:xfrm>
+                          <a:off x="0" y="0"/>
+                          <a:ext cx="1056005" cy="330835"/>
+                        </a:xfrm>
+                        <a:prstGeom prst="rect">
+                          <a:avLst/>
+                        </a:prstGeom>
+                      </wps:spPr>
+                      <wps:style>
+                        <a:lnRef idx="2">
+                          <a:schemeClr val="dk1"/>
+                        </a:lnRef>
+                        <a:fillRef idx="1">
+                          <a:schemeClr val="lt1"/>
+                        </a:fillRef>
+                        <a:effectRef idx="0">
+                          <a:schemeClr val="dk1"/>
+                        </a:effectRef>
+                        <a:fontRef idx="minor">
+                          <a:schemeClr val="dk1"/>
+                        </a:fontRef>
+                      </wps:style>
+                      <wps:txbx>
+                        <w:txbxContent>
+                          <w:p>
+                            <w:pPr>
+                              <w:jc w:val="center"/>
+                              <w:rPr>
+                                <w:sz w:val="36"/>
+                              </w:rPr>
+                            </w:pPr>
+                            <w:r>
+                              <w:rPr>
+                                <w:sz w:val="36"/>
+                              </w:rPr>
+                              <w:t>Rented</w:t>
+                            </w:r>
+                          </w:p>
+                        </w:txbxContent>
+                      </wps:txbx>
+                      <wps:bodyPr rot="0" spcFirstLastPara="0" vertOverflow="overflow" horzOverflow="overflow" vert="horz" wrap="square" lIns="91440" tIns="45720" rIns="91440" bIns="45720" numCol="1" spcCol="0" rtlCol="0" fromWordArt="0" anchor="ctr" anchorCtr="0" forceAA="0" compatLnSpc="1">
+                        <a:prstTxWarp prst="textNoShape">
+                          <a:avLst/>
+                        </a:prstTxWarp>
+                        <a:noAutofit/>
+                      </wps:bodyPr>
+                    </wps:wsp>
+                  </a:graphicData>
+                </a:graphic>
+                <wp14:sizeRelH relativeFrom="margin">
+                  <wp14:pctWidth>0</wp14:pctWidth>
+                </wp14:sizeRelH>
+                <wp14:sizeRelV relativeFrom="margin">
+                  <wp14:pctHeight>0</wp14:pctHeight>
+                </wp14:sizeRelV>
+              </wp:anchor>
+            </w:drawing>
+          </mc:Choice>
+          <mc:Fallback>
+            <w:pict>
+              <v:rect w14:anchorId="3BA647D0" id="Rectangle 239" o:spid="_x0000_s1192" style="position:absolute;left:0;text-align:left;margin-left:325.8pt;margin-top:378.05pt;width:83.15pt;height:26.05pt;z-index:251754496;visibility:visible;mso-wrap-style:square;mso-width-percent:0;mso-height-percent:0;mso-wrap-distance-left:9pt;mso-wrap-distance-top:0;mso-wrap-distance-right:9pt;mso-wrap-distance-bottom:0;mso-position-horizontal:absolute;mso-position-horizontal-relative:margin;mso-position-vertical:absolute;mso-position-vertical-relative:text;mso-width-percent:0;mso-height-percent:0;mso-width-relative:margin;mso-height-relative:margin;v-text-anchor:middle" o:gfxdata="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" fillcolor="white [3201]" strokecolor="black [3200]" strokeweight="1pt">
+                <v:textbox>
+                  <w:txbxContent>
+                    <w:p>
+                      <w:pPr>
+                        <w:jc w:val="center"/>
+                        <w:rPr>
+                          <w:sz w:val="36"/>
+                        </w:rPr>
+                      </w:pPr>
+                      <w:r>
+                        <w:rPr>
+                          <w:sz w:val="36"/>
+                        </w:rPr>
+                        <w:t>Rented</w:t>
+                      </w:r>
+                    </w:p>
+                  </w:txbxContent>
+                </v:textbox>
+                <w10:wrap anchorx="margin"/>
+              </v:rect>
+            </w:pict>
+          </mc:Fallback>
+        </mc:AlternateContent>
+      </w:r>
+      <w:r>
+        <mc:AlternateContent>
+          <mc:Choice Requires="wps">
+            <w:drawing>
+              <wp:anchor distT="0" distB="0" distL="114300" distR="114300" simplePos="0" relativeHeight="251752448" behindDoc="0" locked="0" layoutInCell="1" allowOverlap="1" wp14:anchorId="3189A980" wp14:editId="09385032">
+                <wp:simplePos x="0" y="0"/>
+                <wp:positionH relativeFrom="margin">
+                  <wp:posOffset>2121535</wp:posOffset>
+                </wp:positionH>
+                <wp:positionV relativeFrom="paragraph">
+                  <wp:posOffset>5235575</wp:posOffset>
+                </wp:positionV>
+                <wp:extent cx="2112010" cy="882650"/>
+                <wp:effectExtent l="0" t="0" r="21590" b="12700"/>
+                <wp:wrapNone/>
+                <wp:docPr id="237" name="Rectangle 237"/>
+                <wp:cNvGraphicFramePr/>
+                <a:graphic xmlns:a="http://schemas.openxmlformats.org/drawingml/2006/main">
+                  <a:graphicData uri="http://schemas.microsoft.com/office/word/2010/wordprocessingShape">
+                    <wps:wsp>
+                      <wps:cNvSpPr/>
+                      <wps:spPr>
+                        <a:xfrm>
+                          <a:off x="0" y="0"/>
+                          <a:ext cx="2112010" cy="882650"/>
+                        </a:xfrm>
+                        <a:prstGeom prst="rect">
+                          <a:avLst/>
+                        </a:prstGeom>
+                      </wps:spPr>
+                      <wps:style>
+                        <a:lnRef idx="2">
+                          <a:schemeClr val="dk1"/>
+                        </a:lnRef>
+                        <a:fillRef idx="1">
+                          <a:schemeClr val="lt1"/>
+                        </a:fillRef>
+                        <a:effectRef idx="0">
+                          <a:schemeClr val="dk1"/>
+                        </a:effectRef>
+                        <a:fontRef idx="minor">
+                          <a:schemeClr val="dk1"/>
+                        </a:fontRef>
+                      </wps:style>
+                      <wps:txbx>
+                        <w:txbxContent>
+                          <w:p>
+                            <w:pPr>
+                              <w:jc w:val="center"/>
+                              <w:rPr>
+                                <w:sz w:val="36"/>
+                              </w:rPr>
+                            </w:pPr>
+                            <w:r>
+                              <w:rPr>
+                                <w:sz w:val="36"/>
+                              </w:rPr>
+                              <w:t>Image</w:t>
+                            </w:r>
+                          </w:p>
+                        </w:txbxContent>
+                      </wps:txbx>
+                      <wps:bodyPr rot="0" spcFirstLastPara="0" vertOverflow="overflow" horzOverflow="overflow" vert="horz" wrap="square" lIns="91440" tIns="45720" rIns="91440" bIns="45720" numCol="1" spcCol="0" rtlCol="0" fromWordArt="0" anchor="ctr" anchorCtr="0" forceAA="0" compatLnSpc="1">
+                        <a:prstTxWarp prst="textNoShape">
+                          <a:avLst/>
+                        </a:prstTxWarp>
+                        <a:noAutofit/>
+                      </wps:bodyPr>
+                    </wps:wsp>
+                  </a:graphicData>
+                </a:graphic>
+                <wp14:sizeRelH relativeFrom="margin">
+                  <wp14:pctWidth>0</wp14:pctWidth>
+                </wp14:sizeRelH>
+                <wp14:sizeRelV relativeFrom="margin">
+                  <wp14:pctHeight>0</wp14:pctHeight>
+                </wp14:sizeRelV>
+              </wp:anchor>
+            </w:drawing>
+          </mc:Choice>
+          <mc:Fallback>
+            <w:pict>
+              <v:rect w14:anchorId="3189A980" id="Rectangle 237" o:spid="_x0000_s1193" style="position:absolute;left:0;text-align:left;margin-left:167.05pt;margin-top:412.25pt;width:166.3pt;height:69.5pt;z-index:251752448;visibility:visible;mso-wrap-style:square;mso-width-percent:0;mso-height-percent:0;mso-wrap-distance-left:9pt;mso-wrap-distance-top:0;mso-wrap-distance-right:9pt;mso-wrap-distance-bottom:0;mso-position-horizontal:absolute;mso-position-horizontal-relative:margin;mso-position-vertical:absolute;mso-position-vertical-relative:text;mso-width-percent:0;mso-height-percent:0;mso-width-relative:margin;mso-height-relative:margin;v-text-anchor:middle" o:gfxdata="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" fillcolor="white [3201]" strokecolor="black [3200]" strokeweight="1pt">
+                <v:textbox>
+                  <w:txbxContent>
+                    <w:p>
+                      <w:pPr>
+                        <w:jc w:val="center"/>
+                        <w:rPr>
+                          <w:sz w:val="36"/>
+                        </w:rPr>
+                      </w:pPr>
+                      <w:r>
+                        <w:rPr>
+                          <w:sz w:val="36"/>
+                        </w:rPr>
+                        <w:t>Image</w:t>
+                      </w:r>
+                    </w:p>
+                  </w:txbxContent>
+                </v:textbox>
+                <w10:wrap anchorx="margin"/>
+              </v:rect>
+            </w:pict>
+          </mc:Fallback>
+        </mc:AlternateContent>
+      </w:r>
+      <w:r>
+        <mc:AlternateContent>
+          <mc:Choice Requires="wps">
+            <w:drawing>
+              <wp:anchor distT="0" distB="0" distL="114300" distR="114300" simplePos="0" relativeHeight="251755520" behindDoc="0" locked="0" layoutInCell="1" allowOverlap="1" wp14:anchorId="647F9827" wp14:editId="0DFCEE22">
+                <wp:simplePos x="0" y="0"/>
+                <wp:positionH relativeFrom="margin">
+                  <wp:posOffset>2583815</wp:posOffset>
+                </wp:positionH>
+                <wp:positionV relativeFrom="paragraph">
+                  <wp:posOffset>6254115</wp:posOffset>
+                </wp:positionV>
+                <wp:extent cx="1056005" cy="330835"/>
+                <wp:effectExtent l="0" t="0" r="10795" b="12065"/>
+                <wp:wrapNone/>
+                <wp:docPr id="240" name="Rectangle 240"/>
+                <wp:cNvGraphicFramePr/>
+                <a:graphic xmlns:a="http://schemas.openxmlformats.org/drawingml/2006/main">
+                  <a:graphicData uri="http://schemas.microsoft.com/office/word/2010/wordprocessingShape">
+                    <wps:wsp>
+                      <wps:cNvSpPr/>
+                      <wps:spPr>
+                        <a:xfrm>
+                          <a:off x="0" y="0"/>
+                          <a:ext cx="1056005" cy="330835"/>
+                        </a:xfrm>
+                        <a:prstGeom prst="rect">
+                          <a:avLst/>
+                        </a:prstGeom>
+                      </wps:spPr>
+                      <wps:style>
+                        <a:lnRef idx="2">
+                          <a:schemeClr val="dk1"/>
+                        </a:lnRef>
+                        <a:fillRef idx="1">
+                          <a:schemeClr val="lt1"/>
+                        </a:fillRef>
+                        <a:effectRef idx="0">
+                          <a:schemeClr val="dk1"/>
+                        </a:effectRef>
+                        <a:fontRef idx="minor">
+                          <a:schemeClr val="dk1"/>
+                        </a:fontRef>
+                      </wps:style>
+                      <wps:txbx>
+                        <w:txbxContent>
+                          <w:p>
+                            <w:pPr>
+                              <w:jc w:val="center"/>
+                              <w:rPr>
+                                <w:sz w:val="36"/>
+                              </w:rPr>
+                            </w:pPr>
+                            <w:r>
+                              <w:rPr>
+                                <w:sz w:val="36"/>
+                              </w:rPr>
+                              <w:t>Price</w:t>
+                            </w:r>
+                          </w:p>
+                        </w:txbxContent>
+                      </wps:txbx>
+                      <wps:bodyPr rot="0" spcFirstLastPara="0" vertOverflow="overflow" horzOverflow="overflow" vert="horz" wrap="square" lIns="91440" tIns="45720" rIns="91440" bIns="45720" numCol="1" spcCol="0" rtlCol="0" fromWordArt="0" anchor="ctr" anchorCtr="0" forceAA="0" compatLnSpc="1">
+                        <a:prstTxWarp prst="textNoShape">
+                          <a:avLst/>
+                        </a:prstTxWarp>
+                        <a:noAutofit/>
+                      </wps:bodyPr>
+                    </wps:wsp>
+                  </a:graphicData>
+                </a:graphic>
+                <wp14:sizeRelH relativeFrom="margin">
+                  <wp14:pctWidth>0</wp14:pctWidth>
+                </wp14:sizeRelH>
+                <wp14:sizeRelV relativeFrom="margin">
+                  <wp14:pctHeight>0</wp14:pctHeight>
+                </wp14:sizeRelV>
+              </wp:anchor>
+            </w:drawing>
+          </mc:Choice>
+          <mc:Fallback>
+            <w:pict>
+              <v:rect w14:anchorId="647F9827" id="Rectangle 240" o:spid="_x0000_s1194" style="position:absolute;left:0;text-align:left;margin-left:203.45pt;margin-top:492.45pt;width:83.15pt;height:26.05pt;z-index:251755520;visibility:visible;mso-wrap-style:square;mso-width-percent:0;mso-height-percent:0;mso-wrap-distance-left:9pt;mso-wrap-distance-top:0;mso-wrap-distance-right:9pt;mso-wrap-distance-bottom:0;mso-position-horizontal:absolute;mso-position-horizontal-relative:margin;mso-position-vertical:absolute;mso-position-vertical-relative:text;mso-width-percent:0;mso-height-percent:0;mso-width-relative:margin;mso-height-relative:margin;v-text-anchor:middle" o:gfxdata="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" fillcolor="white [3201]" strokecolor="black [3200]" strokeweight="1pt">
+                <v:textbox>
+                  <w:txbxContent>
+                    <w:p>
+                      <w:pPr>
+                        <w:jc w:val="center"/>
+                        <w:rPr>
+                          <w:sz w:val="36"/>
+                        </w:rPr>
+                      </w:pPr>
+                      <w:r>
+                        <w:rPr>
+                          <w:sz w:val="36"/>
+                        </w:rPr>
+                        <w:t>Price</w:t>
+                      </w:r>
+                    </w:p>
+                  </w:txbxContent>
+                </v:textbox>
+                <w10:wrap anchorx="margin"/>
+              </v:rect>
+            </w:pict>
+          </mc:Fallback>
+        </mc:AlternateContent>
+      </w:r>
+      <w:r>
+        <mc:AlternateContent>
+          <mc:Choice Requires="wps">
+            <w:drawing>
+              <wp:anchor distT="0" distB="0" distL="114300" distR="114300" simplePos="0" relativeHeight="251750400" behindDoc="0" locked="0" layoutInCell="1" allowOverlap="1" wp14:anchorId="2125CB79" wp14:editId="41FBB7CD">
+                <wp:simplePos x="0" y="0"/>
+                <wp:positionH relativeFrom="column">
+                  <wp:posOffset>933450</wp:posOffset>
+                </wp:positionH>
+                <wp:positionV relativeFrom="paragraph">
+                  <wp:posOffset>3114675</wp:posOffset>
+                </wp:positionV>
+                <wp:extent cx="4540250" cy="3657600"/>
+                <wp:effectExtent l="0" t="0" r="12700" b="19050"/>
+                <wp:wrapNone/>
+                <wp:docPr id="235" name="Rectangle 235"/>
+                <wp:cNvGraphicFramePr/>
+                <a:graphic xmlns:a="http://schemas.openxmlformats.org/drawingml/2006/main">
+                  <a:graphicData uri="http://schemas.microsoft.com/office/word/2010/wordprocessingShape">
+                    <wps:wsp>
+                      <wps:cNvSpPr/>
+                      <wps:spPr>
+                        <a:xfrm>
+                          <a:off x="0" y="0"/>
+                          <a:ext cx="4540250" cy="3657600"/>
+                        </a:xfrm>
+                        <a:prstGeom prst="rect">
+                          <a:avLst/>
+                        </a:prstGeom>
+                        <a:solidFill>
+                          <a:schemeClr val="bg1"/>
+                        </a:solidFill>
+                        <a:ln>
+                          <a:solidFill>
+                            <a:schemeClr val="tx1"/>
+                          </a:solidFill>
+                        </a:ln>
+                      </wps:spPr>
+                      <wps:style>
+                        <a:lnRef idx="2">
+                          <a:schemeClr val="accent1">
+                            <a:shade val="50000"/>
+                          </a:schemeClr>
+                        </a:lnRef>
+                        <a:fillRef idx="1">
+                          <a:schemeClr val="accent1"/>
+                        </a:fillRef>
+                        <a:effectRef idx="0">
+                          <a:schemeClr val="accent1"/>
+                        </a:effectRef>
+                        <a:fontRef idx="minor">
+                          <a:schemeClr val="lt1"/>
+                        </a:fontRef>
+                      </wps:style>
+                      <wps:bodyPr rot="0" spcFirstLastPara="0" vertOverflow="overflow" horzOverflow="overflow" vert="horz" wrap="square" lIns="91440" tIns="45720" rIns="91440" bIns="45720" numCol="1" spcCol="0" rtlCol="0" fromWordArt="0" anchor="ctr" anchorCtr="0" forceAA="0" compatLnSpc="1">
+                        <a:prstTxWarp prst="textNoShape">
+                          <a:avLst/>
+                        </a:prstTxWarp>
+                        <a:noAutofit/>
+                      </wps:bodyPr>
+                    </wps:wsp>
+                  </a:graphicData>
+                </a:graphic>
+                <wp14:sizeRelV relativeFrom="margin">
+                  <wp14:pctHeight>0</wp14:pctHeight>
+                </wp14:sizeRelV>
+              </wp:anchor>
+            </w:drawing>
+          </mc:Choice>
+          <mc:Fallback>
+            <w:pict>
+              <v:rect w14:anchorId="5751265D" id="Rectangle 235" o:spid="_x0000_s1026" style="position:absolute;margin-left:73.5pt;margin-top:245.25pt;width:357.5pt;height:4in;z-index:251750400;visibility:visible;mso-wrap-style:square;mso-height-percent:0;mso-wrap-distance-left:9pt;mso-wrap-distance-top:0;mso-wrap-distance-right:9pt;mso-wrap-distance-bottom:0;mso-position-horizontal:absolute;mso-position-horizontal-relative:text;mso-position-vertical:absolute;mso-position-vertical-relative:text;mso-height-percent:0;mso-height-relative:margin;v-text-anchor:middle" o:gfxdata="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" fillcolor="white [3212]" strokecolor="black [3213]" strokeweight="1pt"/>
+            </w:pict>
+          </mc:Fallback>
+        </mc:AlternateContent>
+      </w:r>
+      <w:r>
+        <mc:AlternateContent>
+          <mc:Choice Requires="wpg">
+            <w:drawing>
+              <wp:anchor distT="0" distB="0" distL="114300" distR="114300" simplePos="0" relativeHeight="251746304" behindDoc="0" locked="0" layoutInCell="1" allowOverlap="1" wp14:anchorId="59566332" wp14:editId="62286328">
+                <wp:simplePos x="0" y="0"/>
+                <wp:positionH relativeFrom="column">
+                  <wp:posOffset>550545</wp:posOffset>
+                </wp:positionH>
+                <wp:positionV relativeFrom="paragraph">
+                  <wp:posOffset>608965</wp:posOffset>
+                </wp:positionV>
+                <wp:extent cx="5300980" cy="6666865"/>
+                <wp:effectExtent l="0" t="0" r="13970" b="19685"/>
+                <wp:wrapNone/>
+                <wp:docPr id="224" name="Group 224"/>
+                <wp:cNvGraphicFramePr/>
+                <a:graphic xmlns:a="http://schemas.openxmlformats.org/drawingml/2006/main">
+                  <a:graphicData uri="http://schemas.microsoft.com/office/word/2010/wordprocessingGroup">
+                    <wpg:wgp>
+                      <wpg:cNvGrpSpPr/>
+                      <wpg:grpSpPr>
+                        <a:xfrm>
+                          <a:off x="0" y="0"/>
+                          <a:ext cx="5300980" cy="6666865"/>
+                          <a:chOff x="0" y="0"/>
+                          <a:chExt cx="5301029" cy="6667018"/>
+                        </a:xfrm>
+                      </wpg:grpSpPr>
+                      <wps:wsp>
+                        <wps:cNvPr id="225" name="Rectangle 225"/>
+                        <wps:cNvSpPr/>
+                        <wps:spPr>
+                          <a:xfrm>
+                            <a:off x="0" y="11575"/>
+                            <a:ext cx="5301029" cy="6655443"/>
+                          </a:xfrm>
+                          <a:prstGeom prst="rect">
+                            <a:avLst/>
+                          </a:prstGeom>
+                        </wps:spPr>
+                        <wps:style>
+                          <a:lnRef idx="2">
+                            <a:schemeClr val="dk1"/>
+                          </a:lnRef>
+                          <a:fillRef idx="1">
+                            <a:schemeClr val="lt1"/>
+                          </a:fillRef>
+                          <a:effectRef idx="0">
+                            <a:schemeClr val="dk1"/>
+                          </a:effectRef>
+                          <a:fontRef idx="minor">
+                            <a:schemeClr val="dk1"/>
+                          </a:fontRef>
+                        </wps:style>
+                        <wps:bodyPr rot="0" spcFirstLastPara="0" vertOverflow="overflow" horzOverflow="overflow" vert="horz" wrap="square" lIns="91440" tIns="45720" rIns="91440" bIns="45720" numCol="1" spcCol="0" rtlCol="0" fromWordArt="0" anchor="ctr" anchorCtr="0" forceAA="0" compatLnSpc="1">
+                          <a:prstTxWarp prst="textNoShape">
+                            <a:avLst/>
+                          </a:prstTxWarp>
+                          <a:noAutofit/>
+                        </wps:bodyPr>
+                      </wps:wsp>
+                      <wps:wsp>
+                        <wps:cNvPr id="226" name="Rectangle 226"/>
+                        <wps:cNvSpPr/>
+                        <wps:spPr>
+                          <a:xfrm>
+                            <a:off x="0" y="11575"/>
+                            <a:ext cx="5301029" cy="532130"/>
+                          </a:xfrm>
+                          <a:prstGeom prst="rect">
+                            <a:avLst/>
+                          </a:prstGeom>
+                        </wps:spPr>
+                        <wps:style>
+                          <a:lnRef idx="2">
+                            <a:schemeClr val="dk1"/>
+                          </a:lnRef>
+                          <a:fillRef idx="1">
+                            <a:schemeClr val="lt1"/>
+                          </a:fillRef>
+                          <a:effectRef idx="0">
+                            <a:schemeClr val="dk1"/>
+                          </a:effectRef>
+                          <a:fontRef idx="minor">
+                            <a:schemeClr val="dk1"/>
+                          </a:fontRef>
+                        </wps:style>
+                        <wps:txbx>
+                          <w:txbxContent>
+                            <w:p>
+                              <w:pPr>
+                                <w:jc w:val="right"/>
+                                <w:rPr>
+                                  <w:sz w:val="36"/>
+                                </w:rPr>
+                              </w:pPr>
+                              <w:r>
+                                <w:rPr>
+                                  <w:sz w:val="36"/>
+                                </w:rPr>
+                                <w:t>Navigation bar</w:t>
+                              </w:r>
+                            </w:p>
+                          </w:txbxContent>
+                        </wps:txbx>
+                        <wps:bodyPr rot="0" spcFirstLastPara="0" vertOverflow="overflow" horzOverflow="overflow" vert="horz" wrap="square" lIns="91440" tIns="45720" rIns="91440" bIns="45720" numCol="1" spcCol="0" rtlCol="0" fromWordArt="0" anchor="ctr" anchorCtr="0" forceAA="0" compatLnSpc="1">
+                          <a:prstTxWarp prst="textNoShape">
+                            <a:avLst/>
+                          </a:prstTxWarp>
+                          <a:noAutofit/>
+                        </wps:bodyPr>
+                      </wps:wsp>
+                      <wps:wsp>
+                        <wps:cNvPr id="227" name="Rectangle 227"/>
+                        <wps:cNvSpPr/>
+                        <wps:spPr>
+                          <a:xfrm>
+                            <a:off x="11575" y="0"/>
+                            <a:ext cx="659757" cy="532130"/>
+                          </a:xfrm>
+                          <a:prstGeom prst="rect">
+                            <a:avLst/>
+                          </a:prstGeom>
+                        </wps:spPr>
+                        <wps:style>
+                          <a:lnRef idx="2">
+                            <a:schemeClr val="dk1"/>
+                          </a:lnRef>
+                          <a:fillRef idx="1">
+                            <a:schemeClr val="lt1"/>
+                          </a:fillRef>
+                          <a:effectRef idx="0">
+                            <a:schemeClr val="dk1"/>
+                          </a:effectRef>
+                          <a:fontRef idx="minor">
+                            <a:schemeClr val="dk1"/>
+                          </a:fontRef>
+                        </wps:style>
+                        <wps:txbx>
+                          <w:txbxContent>
+                            <w:p>
+                              <w:pPr>
+                                <w:jc w:val="center"/>
+                                <w:rPr>
+                                  <w:sz w:val="36"/>
+                                </w:rPr>
+                              </w:pPr>
+                              <w:r>
+                                <w:rPr>
+                                  <w:sz w:val="36"/>
+                                </w:rPr>
+                                <w:t>Logo</w:t>
+                              </w:r>
+                            </w:p>
+                          </w:txbxContent>
+                        </wps:txbx>
+                        <wps:bodyPr rot="0" spcFirstLastPara="0" vertOverflow="overflow" horzOverflow="overflow" vert="horz" wrap="square" lIns="91440" tIns="45720" rIns="91440" bIns="45720" numCol="1" spcCol="0" rtlCol="0" fromWordArt="0" anchor="ctr" anchorCtr="0" forceAA="0" compatLnSpc="1">
+                          <a:prstTxWarp prst="textNoShape">
+                            <a:avLst/>
+                          </a:prstTxWarp>
+                          <a:noAutofit/>
+                        </wps:bodyPr>
+                      </wps:wsp>
+                      <wps:wsp>
+                        <wps:cNvPr id="228" name="Rectangle 228"/>
+                        <wps:cNvSpPr/>
+                        <wps:spPr>
+                          <a:xfrm>
+                            <a:off x="682907" y="11575"/>
+                            <a:ext cx="694481" cy="532130"/>
+                          </a:xfrm>
+                          <a:prstGeom prst="rect">
+                            <a:avLst/>
+                          </a:prstGeom>
+                        </wps:spPr>
+                        <wps:style>
+                          <a:lnRef idx="2">
+                            <a:schemeClr val="dk1"/>
+                          </a:lnRef>
+                          <a:fillRef idx="1">
+                            <a:schemeClr val="lt1"/>
+                          </a:fillRef>
+                          <a:effectRef idx="0">
+                            <a:schemeClr val="dk1"/>
+                          </a:effectRef>
+                          <a:fontRef idx="minor">
+                            <a:schemeClr val="dk1"/>
+                          </a:fontRef>
+                        </wps:style>
+                        <wps:txbx>
+                          <w:txbxContent>
+                            <w:p>
+                              <w:pPr>
+                                <w:jc w:val="center"/>
+                                <w:rPr>
+                                  <w:sz w:val="36"/>
+                                </w:rPr>
+                              </w:pPr>
+                              <w:r>
+                                <w:rPr>
+                                  <w:sz w:val="36"/>
+                                </w:rPr>
+                                <w:t>Link1</w:t>
+                              </w:r>
+                            </w:p>
+                          </w:txbxContent>
+                        </wps:txbx>
+                        <wps:bodyPr rot="0" spcFirstLastPara="0" vertOverflow="overflow" horzOverflow="overflow" vert="horz" wrap="square" lIns="91440" tIns="45720" rIns="91440" bIns="45720" numCol="1" spcCol="0" rtlCol="0" fromWordArt="0" anchor="ctr" anchorCtr="0" forceAA="0" compatLnSpc="1">
+                          <a:prstTxWarp prst="textNoShape">
+                            <a:avLst/>
+                          </a:prstTxWarp>
+                          <a:noAutofit/>
+                        </wps:bodyPr>
+                      </wps:wsp>
+                      <wps:wsp>
+                        <wps:cNvPr id="229" name="Rectangle 229"/>
+                        <wps:cNvSpPr/>
+                        <wps:spPr>
+                          <a:xfrm>
+                            <a:off x="1388962" y="0"/>
+                            <a:ext cx="694481" cy="532435"/>
+                          </a:xfrm>
+                          <a:prstGeom prst="rect">
+                            <a:avLst/>
+                          </a:prstGeom>
+                        </wps:spPr>
+                        <wps:style>
+                          <a:lnRef idx="2">
+                            <a:schemeClr val="dk1"/>
+                          </a:lnRef>
+                          <a:fillRef idx="1">
+                            <a:schemeClr val="lt1"/>
+                          </a:fillRef>
+                          <a:effectRef idx="0">
+                            <a:schemeClr val="dk1"/>
+                          </a:effectRef>
+                          <a:fontRef idx="minor">
+                            <a:schemeClr val="dk1"/>
+                          </a:fontRef>
+                        </wps:style>
+                        <wps:txbx>
+                          <w:txbxContent>
+                            <w:p>
+                              <w:pPr>
+                                <w:jc w:val="center"/>
+                                <w:rPr>
+                                  <w:sz w:val="36"/>
+                                </w:rPr>
+                              </w:pPr>
+                              <w:r>
+                                <w:rPr>
+                                  <w:sz w:val="36"/>
+                                </w:rPr>
+                                <w:t>Link2</w:t>
+                              </w:r>
+                            </w:p>
+                          </w:txbxContent>
+                        </wps:txbx>
+                        <wps:bodyPr rot="0" spcFirstLastPara="0" vertOverflow="overflow" horzOverflow="overflow" vert="horz" wrap="square" lIns="91440" tIns="45720" rIns="91440" bIns="45720" numCol="1" spcCol="0" rtlCol="0" fromWordArt="0" anchor="ctr" anchorCtr="0" forceAA="0" compatLnSpc="1">
+                          <a:prstTxWarp prst="textNoShape">
+                            <a:avLst/>
+                          </a:prstTxWarp>
+                          <a:noAutofit/>
+                        </wps:bodyPr>
+                      </wps:wsp>
+                      <wps:wsp>
+                        <wps:cNvPr id="230" name="Rectangle 230"/>
+                        <wps:cNvSpPr/>
+                        <wps:spPr>
+                          <a:xfrm>
+                            <a:off x="2095018" y="0"/>
+                            <a:ext cx="694481" cy="532435"/>
+                          </a:xfrm>
+                          <a:prstGeom prst="rect">
+                            <a:avLst/>
+                          </a:prstGeom>
+                        </wps:spPr>
+                        <wps:style>
+                          <a:lnRef idx="2">
+                            <a:schemeClr val="dk1"/>
+                          </a:lnRef>
+                          <a:fillRef idx="1">
+                            <a:schemeClr val="lt1"/>
+                          </a:fillRef>
+                          <a:effectRef idx="0">
+                            <a:schemeClr val="dk1"/>
+                          </a:effectRef>
+                          <a:fontRef idx="minor">
+                            <a:schemeClr val="dk1"/>
+                          </a:fontRef>
+                        </wps:style>
+                        <wps:txbx>
+                          <w:txbxContent>
+                            <w:p>
+                              <w:pPr>
+                                <w:jc w:val="center"/>
+                                <w:rPr>
+                                  <w:sz w:val="36"/>
+                                </w:rPr>
+                              </w:pPr>
+                              <w:r>
+                                <w:rPr>
+                                  <w:sz w:val="36"/>
+                                </w:rPr>
+                                <w:t>Link3</w:t>
+                              </w:r>
+                            </w:p>
+                          </w:txbxContent>
+                        </wps:txbx>
+                        <wps:bodyPr rot="0" spcFirstLastPara="0" vertOverflow="overflow" horzOverflow="overflow" vert="horz" wrap="square" lIns="91440" tIns="45720" rIns="91440" bIns="45720" numCol="1" spcCol="0" rtlCol="0" fromWordArt="0" anchor="ctr" anchorCtr="0" forceAA="0" compatLnSpc="1">
+                          <a:prstTxWarp prst="textNoShape">
+                            <a:avLst/>
+                          </a:prstTxWarp>
+                          <a:noAutofit/>
+                        </wps:bodyPr>
+                      </wps:wsp>
+                      <wps:wsp>
+                        <wps:cNvPr id="231" name="Rectangle 231"/>
+                        <wps:cNvSpPr/>
+                        <wps:spPr>
+                          <a:xfrm>
+                            <a:off x="2766350" y="0"/>
+                            <a:ext cx="694481" cy="532435"/>
+                          </a:xfrm>
+                          <a:prstGeom prst="rect">
+                            <a:avLst/>
+                          </a:prstGeom>
+                        </wps:spPr>
+                        <wps:style>
+                          <a:lnRef idx="2">
+                            <a:schemeClr val="dk1"/>
+                          </a:lnRef>
+                          <a:fillRef idx="1">
+                            <a:schemeClr val="lt1"/>
+                          </a:fillRef>
+                          <a:effectRef idx="0">
+                            <a:schemeClr val="dk1"/>
+                          </a:effectRef>
+                          <a:fontRef idx="minor">
+                            <a:schemeClr val="dk1"/>
+                          </a:fontRef>
+                        </wps:style>
+                        <wps:txbx>
+                          <w:txbxContent>
+                            <w:p>
+                              <w:pPr>
+                                <w:jc w:val="center"/>
+                                <w:rPr>
+                                  <w:sz w:val="36"/>
+                                </w:rPr>
+                              </w:pPr>
+                              <w:r>
+                                <w:rPr>
+                                  <w:sz w:val="36"/>
+                                </w:rPr>
+                                <w:t>Link4</w:t>
+                              </w:r>
+                            </w:p>
+                          </w:txbxContent>
+                        </wps:txbx>
+                        <wps:bodyPr rot="0" spcFirstLastPara="0" vertOverflow="overflow" horzOverflow="overflow" vert="horz" wrap="square" lIns="91440" tIns="45720" rIns="91440" bIns="45720" numCol="1" spcCol="0" rtlCol="0" fromWordArt="0" anchor="ctr" anchorCtr="0" forceAA="0" compatLnSpc="1">
+                          <a:prstTxWarp prst="textNoShape">
+                            <a:avLst/>
+                          </a:prstTxWarp>
+                          <a:noAutofit/>
+                        </wps:bodyPr>
+                      </wps:wsp>
+                    </wpg:wgp>
+                  </a:graphicData>
+                </a:graphic>
+              </wp:anchor>
+            </w:drawing>
+          </mc:Choice>
+          <mc:Fallback>
+            <w:pict>
+              <v:group w14:anchorId="59566332" id="Group 224" o:spid="_x0000_s1195" style="position:absolute;left:0;text-align:left;margin-left:43.35pt;margin-top:47.95pt;width:417.4pt;height:524.95pt;z-index:251746304" coordsize="53010,66670" o:gfxdata="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">
+                <v:rect id="Rectangle 225" o:spid="_x0000_s1196" style="position:absolute;top:115;width:53010;height:66555;visibility:visible;mso-wrap-style:square;v-text-anchor:middle" o:gfxdata="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" fillcolor="white [3201]" strokecolor="black [3200]" strokeweight="1pt"/>
+                <v:rect id="Rectangle 226" o:spid="_x0000_s1197" style="position:absolute;top:115;width:53010;height:5322;visibility:visible;mso-wrap-style:square;v-text-anchor:middle" o:gfxdata="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" fillcolor="white [3201]" strokecolor="black [3200]" strokeweight="1pt">
+                  <v:textbox>
+                    <w:txbxContent>
+                      <w:p>
+                        <w:pPr>
+                          <w:jc w:val="right"/>
+                          <w:rPr>
+                            <w:sz w:val="36"/>
+                          </w:rPr>
+                        </w:pPr>
+                        <w:r>
+                          <w:rPr>
+                            <w:sz w:val="36"/>
+                          </w:rPr>
+                          <w:t>Navigation bar</w:t>
+                        </w:r>
+                      </w:p>
+                    </w:txbxContent>
+                  </v:textbox>
+                </v:rect>
+                <v:rect id="Rectangle 227" o:spid="_x0000_s1198" style="position:absolute;left:115;width:6598;height:5321;visibility:visible;mso-wrap-style:square;v-text-anchor:middle" o:gfxdata="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" fillcolor="white [3201]" strokecolor="black [3200]" strokeweight="1pt">
+                  <v:textbox>
+                    <w:txbxContent>
+                      <w:p>
+                        <w:pPr>
+                          <w:jc w:val="center"/>
+                          <w:rPr>
+                            <w:sz w:val="36"/>
+                          </w:rPr>
+                        </w:pPr>
+                        <w:r>
+                          <w:rPr>
+                            <w:sz w:val="36"/>
+                          </w:rPr>
+                          <w:t>Logo</w:t>
+                        </w:r>
+                      </w:p>
+                    </w:txbxContent>
+                  </v:textbox>
+                </v:rect>
+                <v:rect id="Rectangle 228" o:spid="_x0000_s1199" style="position:absolute;left:6829;top:115;width:6944;height:5322;visibility:visible;mso-wrap-style:square;v-text-anchor:middle" o:gfxdata="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" fillcolor="white [3201]" strokecolor="black [3200]" strokeweight="1pt">
+                  <v:textbox>
+                    <w:txbxContent>
+                      <w:p>
+                        <w:pPr>
+                          <w:jc w:val="center"/>
+                          <w:rPr>
+                            <w:sz w:val="36"/>
+                          </w:rPr>
+                        </w:pPr>
+                        <w:r>
+                          <w:rPr>
+                            <w:sz w:val="36"/>
+                          </w:rPr>
+                          <w:t>Link1</w:t>
+                        </w:r>
+                      </w:p>
+                    </w:txbxContent>
+                  </v:textbox>
+                </v:rect>
+                <v:rect id="Rectangle 229" o:spid="_x0000_s1200" style="position:absolute;left:13889;width:6945;height:5324;visibility:visible;mso-wrap-style:square;v-text-anchor:middle" o:gfxdata="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" fillcolor="white [3201]" strokecolor="black [3200]" strokeweight="1pt">
+                  <v:textbox>
+                    <w:txbxContent>
+                      <w:p>
+                        <w:pPr>
+                          <w:jc w:val="center"/>
+                          <w:rPr>
+                            <w:sz w:val="36"/>
+                          </w:rPr>
+                        </w:pPr>
+                        <w:r>
+                          <w:rPr>
+                            <w:sz w:val="36"/>
+                          </w:rPr>
+                          <w:t>Link2</w:t>
+                        </w:r>
+                      </w:p>
+                    </w:txbxContent>
+                  </v:textbox>
+                </v:rect>
+                <v:rect id="Rectangle 230" o:spid="_x0000_s1201" style="position:absolute;left:20950;width:6944;height:5324;visibility:visible;mso-wrap-style:square;v-text-anchor:middle" o:gfxdata="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" fillcolor="white [3201]" strokecolor="black [3200]" strokeweight="1pt">
+                  <v:textbox>
+                    <w:txbxContent>
+                      <w:p>
+                        <w:pPr>
+                          <w:jc w:val="center"/>
+                          <w:rPr>
+                            <w:sz w:val="36"/>
+                          </w:rPr>
+                        </w:pPr>
+                        <w:r>
+                          <w:rPr>
+                            <w:sz w:val="36"/>
+                          </w:rPr>
+                          <w:t>Link3</w:t>
+                        </w:r>
+                      </w:p>
+                    </w:txbxContent>
+                  </v:textbox>
+                </v:rect>
+                <v:rect id="Rectangle 231" o:spid="_x0000_s1202" style="position:absolute;left:27663;width:6945;height:5324;visibility:visible;mso-wrap-style:square;v-text-anchor:middle" o:gfxdata="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" fillcolor="white [3201]" strokecolor="black [3200]" strokeweight="1pt">
+                  <v:textbox>
+                    <w:txbxContent>
+                      <w:p>
+                        <w:pPr>
+                          <w:jc w:val="center"/>
+                          <w:rPr>
+                            <w:sz w:val="36"/>
+                          </w:rPr>
+                        </w:pPr>
+                        <w:r>
+                          <w:rPr>
+                            <w:sz w:val="36"/>
+                          </w:rPr>
+                          <w:t>Link4</w:t>
+                        </w:r>
+                      </w:p>
+                    </w:txbxContent>
+                  </v:textbox>
+                </v:rect>
+              </v:group>
+            </w:pict>
+          </mc:Fallback>
+        </mc:AlternateContent>
+      </w:r>
+      <w:r>
+        <mc:AlternateContent>
+          <mc:Choice Requires="wps">
+            <w:drawing>
+              <wp:anchor distT="0" distB="0" distL="114300" distR="114300" simplePos="0" relativeHeight="251747328" behindDoc="0" locked="0" layoutInCell="1" allowOverlap="1" wp14:anchorId="008A9640" wp14:editId="5FB2D52A">
+                <wp:simplePos x="0" y="0"/>
+                <wp:positionH relativeFrom="column">
+                  <wp:posOffset>929640</wp:posOffset>
+                </wp:positionH>
+                <wp:positionV relativeFrom="paragraph">
+                  <wp:posOffset>1687830</wp:posOffset>
+                </wp:positionV>
+                <wp:extent cx="4540250" cy="914400"/>
+                <wp:effectExtent l="0" t="0" r="12700" b="19050"/>
+                <wp:wrapNone/>
+                <wp:docPr id="232" name="Rectangle 232"/>
+                <wp:cNvGraphicFramePr/>
+                <a:graphic xmlns:a="http://schemas.openxmlformats.org/drawingml/2006/main">
+                  <a:graphicData uri="http://schemas.microsoft.com/office/word/2010/wordprocessingShape">
+                    <wps:wsp>
+                      <wps:cNvSpPr/>
+                      <wps:spPr>
+                        <a:xfrm>
+                          <a:off x="0" y="0"/>
+                          <a:ext cx="4540250" cy="914400"/>
+                        </a:xfrm>
+                        <a:prstGeom prst="rect">
+                          <a:avLst/>
+                        </a:prstGeom>
+                        <a:solidFill>
+                          <a:schemeClr val="bg1"/>
+                        </a:solidFill>
+                        <a:ln>
+                          <a:solidFill>
+                            <a:schemeClr val="tx1"/>
+                          </a:solidFill>
+                        </a:ln>
+                      </wps:spPr>
+                      <wps:style>
+                        <a:lnRef idx="2">
+                          <a:schemeClr val="accent1">
+                            <a:shade val="50000"/>
+                          </a:schemeClr>
+                        </a:lnRef>
+                        <a:fillRef idx="1">
+                          <a:schemeClr val="accent1"/>
+                        </a:fillRef>
+                        <a:effectRef idx="0">
+                          <a:schemeClr val="accent1"/>
+                        </a:effectRef>
+                        <a:fontRef idx="minor">
+                          <a:schemeClr val="lt1"/>
+                        </a:fontRef>
+                      </wps:style>
+                      <wps:bodyPr rot="0" spcFirstLastPara="0" vertOverflow="overflow" horzOverflow="overflow" vert="horz" wrap="square" lIns="91440" tIns="45720" rIns="91440" bIns="45720" numCol="1" spcCol="0" rtlCol="0" fromWordArt="0" anchor="ctr" anchorCtr="0" forceAA="0" compatLnSpc="1">
+                        <a:prstTxWarp prst="textNoShape">
+                          <a:avLst/>
+                        </a:prstTxWarp>
+                        <a:noAutofit/>
+                      </wps:bodyPr>
+                    </wps:wsp>
+                  </a:graphicData>
+                </a:graphic>
+                <wp14:sizeRelV relativeFrom="margin">
+                  <wp14:pctHeight>0</wp14:pctHeight>
+                </wp14:sizeRelV>
+              </wp:anchor>
+            </w:drawing>
+          </mc:Choice>
+          <mc:Fallback>
+            <w:pict>
+              <v:rect w14:anchorId="0B27037C" id="Rectangle 232" o:spid="_x0000_s1026" style="position:absolute;margin-left:73.2pt;margin-top:132.9pt;width:357.5pt;height:1in;z-index:251747328;visibility:visible;mso-wrap-style:square;mso-height-percent:0;mso-wrap-distance-left:9pt;mso-wrap-distance-top:0;mso-wrap-distance-right:9pt;mso-wrap-distance-bottom:0;mso-position-horizontal:absolute;mso-position-horizontal-relative:text;mso-position-vertical:absolute;mso-position-vertical-relative:text;mso-height-percent:0;mso-height-relative:margin;v-text-anchor:middle" o:gfxdata="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" fillcolor="white [3212]" strokecolor="black [3213]" strokeweight="1pt"/>
+            </w:pict>
+          </mc:Fallback>
+        </mc:AlternateContent>
+      </w:r>
+      <w:r>
+        <mc:AlternateContent>
+          <mc:Choice Requires="wps">
+            <w:drawing>
+              <wp:anchor distT="0" distB="0" distL="114300" distR="114300" simplePos="0" relativeHeight="251748352" behindDoc="0" locked="0" layoutInCell="1" allowOverlap="1" wp14:anchorId="5DD42E3A" wp14:editId="2FFE451B">
+                <wp:simplePos x="0" y="0"/>
+                <wp:positionH relativeFrom="column">
+                  <wp:posOffset>2001520</wp:posOffset>
+                </wp:positionH>
+                <wp:positionV relativeFrom="paragraph">
+                  <wp:posOffset>1908810</wp:posOffset>
+                </wp:positionV>
+                <wp:extent cx="2279650" cy="532130"/>
+                <wp:effectExtent l="0" t="0" r="25400" b="20320"/>
+                <wp:wrapNone/>
+                <wp:docPr id="233" name="Rectangle 233"/>
+                <wp:cNvGraphicFramePr/>
+                <a:graphic xmlns:a="http://schemas.openxmlformats.org/drawingml/2006/main">
+                  <a:graphicData uri="http://schemas.microsoft.com/office/word/2010/wordprocessingShape">
+                    <wps:wsp>
+                      <wps:cNvSpPr/>
+                      <wps:spPr>
+                        <a:xfrm>
+                          <a:off x="0" y="0"/>
+                          <a:ext cx="2279650" cy="532130"/>
+                        </a:xfrm>
+                        <a:prstGeom prst="rect">
+                          <a:avLst/>
+                        </a:prstGeom>
+                      </wps:spPr>
+                      <wps:style>
+                        <a:lnRef idx="2">
+                          <a:schemeClr val="dk1"/>
+                        </a:lnRef>
+                        <a:fillRef idx="1">
+                          <a:schemeClr val="lt1"/>
+                        </a:fillRef>
+                        <a:effectRef idx="0">
+                          <a:schemeClr val="dk1"/>
+                        </a:effectRef>
+                        <a:fontRef idx="minor">
+                          <a:schemeClr val="dk1"/>
+                        </a:fontRef>
+                      </wps:style>
+                      <wps:txbx>
+                        <w:txbxContent>
+                          <w:p>
+                            <w:pPr>
+                              <w:jc w:val="center"/>
+                              <w:rPr>
+                                <w:sz w:val="36"/>
+                              </w:rPr>
+                            </w:pPr>
+                            <w:r>
+                              <w:rPr>
+                                <w:sz w:val="36"/>
+                              </w:rPr>
+                              <w:t>Heading</w:t>
+                            </w:r>
+                          </w:p>
+                        </w:txbxContent>
+                      </wps:txbx>
+                      <wps:bodyPr rot="0" spcFirstLastPara="0" vertOverflow="overflow" horzOverflow="overflow" vert="horz" wrap="square" lIns="91440" tIns="45720" rIns="91440" bIns="45720" numCol="1" spcCol="0" rtlCol="0" fromWordArt="0" anchor="ctr" anchorCtr="0" forceAA="0" compatLnSpc="1">
+                        <a:prstTxWarp prst="textNoShape">
+                          <a:avLst/>
+                        </a:prstTxWarp>
+                        <a:noAutofit/>
+                      </wps:bodyPr>
+                    </wps:wsp>
+                  </a:graphicData>
+                </a:graphic>
+              </wp:anchor>
+            </w:drawing>
+          </mc:Choice>
+          <mc:Fallback>
+            <w:pict>
+              <v:rect w14:anchorId="5DD42E3A" id="Rectangle 233" o:spid="_x0000_s1203" style="position:absolute;left:0;text-align:left;margin-left:157.6pt;margin-top:150.3pt;width:179.5pt;height:41.9pt;z-index:251748352;visibility:visible;mso-wrap-style:square;mso-wrap-distance-left:9pt;mso-wrap-distance-top:0;mso-wrap-distance-right:9pt;mso-wrap-distance-bottom:0;mso-position-horizontal:absolute;mso-position-horizontal-relative:text;mso-position-vertical:absolute;mso-position-vertical-relative:text;v-text-anchor:middle" o:gfxdata="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" fillcolor="white [3201]" strokecolor="black [3200]" strokeweight="1pt">
+                <v:textbox>
+                  <w:txbxContent>
+                    <w:p>
+                      <w:pPr>
+                        <w:jc w:val="center"/>
+                        <w:rPr>
+                          <w:sz w:val="36"/>
+                        </w:rPr>
+                      </w:pPr>
+                      <w:r>
+                        <w:rPr>
+                          <w:sz w:val="36"/>
+                        </w:rPr>
+                        <w:t>Heading</w:t>
+                      </w:r>
+                    </w:p>
+                  </w:txbxContent>
+                </v:textbox>
+              </v:rect>
+            </w:pict>
+          </mc:Fallback>
+        </mc:AlternateContent>
+      </w:r>
+      <w:r>
+        <mc:AlternateContent>
+          <mc:Choice Requires="wps">
+            <w:drawing>
+              <wp:anchor distT="0" distB="0" distL="114300" distR="114300" simplePos="0" relativeHeight="251749376" behindDoc="0" locked="0" layoutInCell="1" allowOverlap="1" wp14:anchorId="549FB2B1" wp14:editId="0D971382">
+                <wp:simplePos x="0" y="0"/>
+                <wp:positionH relativeFrom="margin">
+                  <wp:posOffset>4464050</wp:posOffset>
+                </wp:positionH>
+                <wp:positionV relativeFrom="paragraph">
+                  <wp:posOffset>1981835</wp:posOffset>
+                </wp:positionV>
+                <wp:extent cx="840105" cy="393700"/>
+                <wp:effectExtent l="0" t="0" r="17145" b="25400"/>
+                <wp:wrapNone/>
+                <wp:docPr id="234" name="Rectangle 234"/>
+                <wp:cNvGraphicFramePr/>
+                <a:graphic xmlns:a="http://schemas.openxmlformats.org/drawingml/2006/main">
+                  <a:graphicData uri="http://schemas.microsoft.com/office/word/2010/wordprocessingShape">
+                    <wps:wsp>
+                      <wps:cNvSpPr/>
+                      <wps:spPr>
+                        <a:xfrm>
+                          <a:off x="0" y="0"/>
+                          <a:ext cx="840105" cy="393700"/>
+                        </a:xfrm>
+                        <a:prstGeom prst="rect">
+                          <a:avLst/>
+                        </a:prstGeom>
+                      </wps:spPr>
+                      <wps:style>
+                        <a:lnRef idx="2">
+                          <a:schemeClr val="dk1"/>
+                        </a:lnRef>
+                        <a:fillRef idx="1">
+                          <a:schemeClr val="lt1"/>
+                        </a:fillRef>
+                        <a:effectRef idx="0">
+                          <a:schemeClr val="dk1"/>
+                        </a:effectRef>
+                        <a:fontRef idx="minor">
+                          <a:schemeClr val="dk1"/>
+                        </a:fontRef>
+                      </wps:style>
+                      <wps:txbx>
+                        <w:txbxContent>
+                          <w:p>
+                            <w:pPr>
+                              <w:jc w:val="center"/>
+                              <w:rPr>
+                                <w:sz w:val="36"/>
+                              </w:rPr>
+                            </w:pPr>
+                            <w:r>
+                              <w:rPr>
+                                <w:sz w:val="36"/>
+                              </w:rPr>
+                              <w:t>Credit</w:t>
+                            </w:r>
+                          </w:p>
+                        </w:txbxContent>
+                      </wps:txbx>
+                      <wps:bodyPr rot="0" spcFirstLastPara="0" vertOverflow="overflow" horzOverflow="overflow" vert="horz" wrap="square" lIns="91440" tIns="45720" rIns="91440" bIns="45720" numCol="1" spcCol="0" rtlCol="0" fromWordArt="0" anchor="ctr" anchorCtr="0" forceAA="0" compatLnSpc="1">
+                        <a:prstTxWarp prst="textNoShape">
+                          <a:avLst/>
+                        </a:prstTxWarp>
+                        <a:noAutofit/>
+                      </wps:bodyPr>
+                    </wps:wsp>
+                  </a:graphicData>
+                </a:graphic>
+                <wp14:sizeRelH relativeFrom="margin">
+                  <wp14:pctWidth>0</wp14:pctWidth>
+                </wp14:sizeRelH>
+                <wp14:sizeRelV relativeFrom="margin">
+                  <wp14:pctHeight>0</wp14:pctHeight>
+                </wp14:sizeRelV>
+              </wp:anchor>
+            </w:drawing>
+          </mc:Choice>
+          <mc:Fallback>
+            <w:pict>
+              <v:rect w14:anchorId="549FB2B1" id="Rectangle 234" o:spid="_x0000_s1204" style="position:absolute;left:0;text-align:left;margin-left:351.5pt;margin-top:156.05pt;width:66.15pt;height:31pt;z-index:251749376;visibility:visible;mso-wrap-style:square;mso-width-percent:0;mso-height-percent:0;mso-wrap-distance-left:9pt;mso-wrap-distance-top:0;mso-wrap-distance-right:9pt;mso-wrap-distance-bottom:0;mso-position-horizontal:absolute;mso-position-horizontal-relative:margin;mso-position-vertical:absolute;mso-position-vertical-relative:text;mso-width-percent:0;mso-height-percent:0;mso-width-relative:margin;mso-height-relative:margin;v-text-anchor:middle" o:gfxdata="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" fillcolor="white [3201]" strokecolor="black [3200]" strokeweight="1pt">
+                <v:textbox>
+                  <w:txbxContent>
+                    <w:p>
+                      <w:pPr>
+                        <w:jc w:val="center"/>
+                        <w:rPr>
+                          <w:sz w:val="36"/>
+                        </w:rPr>
+                      </w:pPr>
+                      <w:r>
+                        <w:rPr>
+                          <w:sz w:val="36"/>
+                        </w:rPr>
+                        <w:t>Credit</w:t>
+                      </w:r>
+                    </w:p>
+                  </w:txbxContent>
+                </v:textbox>
+                <w10:wrap anchorx="margin"/>
+              </v:rect>
+            </w:pict>
+          </mc:Fallback>
+        </mc:AlternateContent>
+      </w:r>
+      <w:r>
+        <mc:AlternateContent>
+          <mc:Choice Requires="wps">
+            <w:drawing>
+              <wp:anchor distT="0" distB="0" distL="114300" distR="114300" simplePos="0" relativeHeight="251751424" behindDoc="0" locked="0" layoutInCell="1" allowOverlap="1" wp14:anchorId="1C96476C" wp14:editId="4C3EB98C">
+                <wp:simplePos x="0" y="0"/>
+                <wp:positionH relativeFrom="margin">
+                  <wp:posOffset>2221865</wp:posOffset>
+                </wp:positionH>
+                <wp:positionV relativeFrom="paragraph">
+                  <wp:posOffset>3242945</wp:posOffset>
+                </wp:positionV>
+                <wp:extent cx="1891665" cy="532130"/>
+                <wp:effectExtent l="0" t="0" r="13335" b="20320"/>
+                <wp:wrapNone/>
+                <wp:docPr id="236" name="Rectangle 236"/>
+                <wp:cNvGraphicFramePr/>
+                <a:graphic xmlns:a="http://schemas.openxmlformats.org/drawingml/2006/main">
+                  <a:graphicData uri="http://schemas.microsoft.com/office/word/2010/wordprocessingShape">
+                    <wps:wsp>
+                      <wps:cNvSpPr/>
+                      <wps:spPr>
+                        <a:xfrm>
+                          <a:off x="0" y="0"/>
+                          <a:ext cx="1891665" cy="532130"/>
+                        </a:xfrm>
+                        <a:prstGeom prst="rect">
+                          <a:avLst/>
+                        </a:prstGeom>
+                      </wps:spPr>
+                      <wps:style>
+                        <a:lnRef idx="2">
+                          <a:schemeClr val="dk1"/>
+                        </a:lnRef>
+                        <a:fillRef idx="1">
+                          <a:schemeClr val="lt1"/>
+                        </a:fillRef>
+                        <a:effectRef idx="0">
+                          <a:schemeClr val="dk1"/>
+                        </a:effectRef>
+                        <a:fontRef idx="minor">
+                          <a:schemeClr val="dk1"/>
+                        </a:fontRef>
+                      </wps:style>
+                      <wps:txbx>
+                        <w:txbxContent>
+                          <w:p>
+                            <w:pPr>
+                              <w:jc w:val="center"/>
+                              <w:rPr>
+                                <w:sz w:val="36"/>
+                              </w:rPr>
+                            </w:pPr>
+                            <w:r>
+                              <w:rPr>
+                                <w:sz w:val="36"/>
+                              </w:rPr>
+                              <w:t>Title</w:t>
+                            </w:r>
+                          </w:p>
+                        </w:txbxContent>
+                      </wps:txbx>
+                      <wps:bodyPr rot="0" spcFirstLastPara="0" vertOverflow="overflow" horzOverflow="overflow" vert="horz" wrap="square" lIns="91440" tIns="45720" rIns="91440" bIns="45720" numCol="1" spcCol="0" rtlCol="0" fromWordArt="0" anchor="ctr" anchorCtr="0" forceAA="0" compatLnSpc="1">
+                        <a:prstTxWarp prst="textNoShape">
+                          <a:avLst/>
+                        </a:prstTxWarp>
+                        <a:noAutofit/>
+                      </wps:bodyPr>
+                    </wps:wsp>
+                  </a:graphicData>
+                </a:graphic>
+                <wp14:sizeRelH relativeFrom="margin">
+                  <wp14:pctWidth>0</wp14:pctWidth>
+                </wp14:sizeRelH>
+              </wp:anchor>
+            </w:drawing>
+          </mc:Choice>
+          <mc:Fallback>
+            <w:pict>
+              <v:rect w14:anchorId="1C96476C" id="Rectangle 236" o:spid="_x0000_s1205" style="position:absolute;left:0;text-align:left;margin-left:174.95pt;margin-top:255.35pt;width:148.95pt;height:41.9pt;z-index:251751424;visibility:visible;mso-wrap-style:square;mso-width-percent:0;mso-wrap-distance-left:9pt;mso-wrap-distance-top:0;mso-wrap-distance-right:9pt;mso-wrap-distance-bottom:0;mso-position-horizontal:absolute;mso-position-horizontal-relative:margin;mso-position-vertical:absolute;mso-position-vertical-relative:text;mso-width-percent:0;mso-width-relative:margin;v-text-anchor:middle" o:gfxdata="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" fillcolor="white [3201]" strokecolor="black [3200]" strokeweight="1pt">
+                <v:textbox>
+                  <w:txbxContent>
+                    <w:p>
+                      <w:pPr>
+                        <w:jc w:val="center"/>
+                        <w:rPr>
+                          <w:sz w:val="36"/>
+                        </w:rPr>
+                      </w:pPr>
+                      <w:r>
+                        <w:rPr>
+                          <w:sz w:val="36"/>
+                        </w:rPr>
+                        <w:t>Title</w:t>
+                      </w:r>
+                    </w:p>
+                  </w:txbxContent>
+                </v:textbox>
+                <w10:wrap anchorx="margin"/>
+              </v:rect>
+            </w:pict>
+          </mc:Fallback>
+        </mc:AlternateContent>
+      </w:r>
+      <w:r>
+        <mc:AlternateContent>
+          <mc:Choice Requires="wps">
+            <w:drawing>
+              <wp:anchor distT="0" distB="0" distL="114300" distR="114300" simplePos="0" relativeHeight="251757568" behindDoc="0" locked="0" layoutInCell="1" allowOverlap="1" wp14:anchorId="29AE70B6" wp14:editId="2426CAF0">
+                <wp:simplePos x="0" y="0"/>
+                <wp:positionH relativeFrom="column">
+                  <wp:posOffset>320675</wp:posOffset>
+                </wp:positionH>
+                <wp:positionV relativeFrom="paragraph">
+                  <wp:posOffset>2049145</wp:posOffset>
+                </wp:positionV>
+                <wp:extent cx="1200150" cy="47625"/>
+                <wp:effectExtent l="0" t="0" r="0" b="0"/>
+                <wp:wrapNone/>
+                <wp:docPr id="242" name="Straight Arrow Connector 242"/>
+                <wp:cNvGraphicFramePr/>
+                <a:graphic xmlns:a="http://schemas.openxmlformats.org/drawingml/2006/main">
+                  <a:graphicData uri="http://schemas.microsoft.com/office/word/2010/wordprocessingShape">
+                    <wps:wsp>
+                      <wps:cNvCnPr/>
+                      <wps:spPr>
+                        <a:xfrm>
+                          <a:off x="0" y="0"/>
+                          <a:ext cx="1200150" cy="47625"/>
+                        </a:xfrm>
+                        <a:prstGeom prst="straightConnector1">
+                          <a:avLst/>
+                        </a:prstGeom>
+                        <a:ln>
+                          <a:solidFill>
+                            <a:schemeClr val="tx1"/>
+                          </a:solidFill>
+                          <a:tailEnd type="triangle"/>
+                        </a:ln>
+                      </wps:spPr>
+                      <wps:style>
+                        <a:lnRef idx="1">
+                          <a:schemeClr val="accent1"/>
+                        </a:lnRef>
+                        <a:fillRef idx="0">
+                          <a:schemeClr val="accent1"/>
+                        </a:fillRef>
+                        <a:effectRef idx="0">
+                          <a:schemeClr val="accent1"/>
+                        </a:effectRef>
+                        <a:fontRef idx="minor">
+                          <a:schemeClr val="tx1"/>
+                        </a:fontRef>
+                      </wps:style>
+                      <wps:bodyPr/>
+                    </wps:wsp>
+                  </a:graphicData>
+                </a:graphic>
+              </wp:anchor>
+            </w:drawing>
+          </mc:Choice>
+          <mc:Fallback>
+            <w:pict>
+              <v:shape w14:anchorId="433C9A7A" id="Straight Arrow Connector 242" o:spid="_x0000_s1026" type="#_x0000_t32" style="position:absolute;margin-left:25.25pt;margin-top:161.35pt;width:94.5pt;height:3.75pt;z-index:251757568;visibility:visible;mso-wrap-style:square;mso-wrap-distance-left:9pt;mso-wrap-distance-top:0;mso-wrap-distance-right:9pt;mso-wrap-distance-bottom:0;mso-position-horizontal:absolute;mso-position-horizontal-relative:text;mso-position-vertical:absolute;mso-position-vertical-relative:text" o:gfxdata="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" strokecolor="black [3213]" strokeweight=".5pt">
+                <v:stroke endarrow="block" joinstyle="miter"/>
+              </v:shape>
+            </w:pict>
+          </mc:Fallback>
+        </mc:AlternateContent>
+      </w:r>
+      <w:r>
+        <mc:AlternateContent>
+          <mc:Choice Requires="wps">
+            <w:drawing>
+              <wp:anchor distT="0" distB="0" distL="114300" distR="114300" simplePos="0" relativeHeight="251758592" behindDoc="0" locked="0" layoutInCell="1" allowOverlap="1" wp14:anchorId="7432FE8F" wp14:editId="635CB5F3">
+                <wp:simplePos x="0" y="0"/>
+                <wp:positionH relativeFrom="column">
+                  <wp:posOffset>-410210</wp:posOffset>
+                </wp:positionH>
+                <wp:positionV relativeFrom="paragraph">
+                  <wp:posOffset>1791970</wp:posOffset>
+                </wp:positionV>
+                <wp:extent cx="895350" cy="485775"/>
+                <wp:effectExtent l="0" t="0" r="0" b="0"/>
+                <wp:wrapNone/>
+                <wp:docPr id="243" name="Text Box 243"/>
+                <wp:cNvGraphicFramePr/>
+                <a:graphic xmlns:a="http://schemas.openxmlformats.org/drawingml/2006/main">
+                  <a:graphicData uri="http://schemas.microsoft.com/office/word/2010/wordprocessingShape">
+                    <wps:wsp>
+                      <wps:cNvSpPr txBox="1"/>
+                      <wps:spPr>
+                        <a:xfrm>
+                          <a:off x="0" y="0"/>
+                          <a:ext cx="895350" cy="485775"/>
+                        </a:xfrm>
+                        <a:prstGeom prst="rect">
+                          <a:avLst/>
+                        </a:prstGeom>
+                        <a:solidFill>
+                          <a:schemeClr val="lt1"/>
+                        </a:solidFill>
+                        <a:ln w="6350">
+                          <a:solidFill>
+                            <a:prstClr val="black"/>
+                          </a:solidFill>
+                        </a:ln>
+                        <a:effectLst/>
+                      </wps:spPr>
+                      <wps:style>
+                        <a:lnRef idx="0">
+                          <a:schemeClr val="accent1"/>
+                        </a:lnRef>
+                        <a:fillRef idx="0">
+                          <a:schemeClr val="accent1"/>
+                        </a:fillRef>
+                        <a:effectRef idx="0">
+                          <a:schemeClr val="accent1"/>
+                        </a:effectRef>
+                        <a:fontRef idx="minor">
+                          <a:schemeClr val="dk1"/>
+                        </a:fontRef>
+                      </wps:style>
+                      <wps:txbx>
+                        <w:txbxContent>
+                          <w:p>
+                            <w:r>
+                              <w:t>Background White</w:t>
+                            </w:r>
+                          </w:p>
+                        </w:txbxContent>
+                      </wps:txbx>
+                      <wps:bodyPr rot="0" spcFirstLastPara="0" vertOverflow="overflow" horzOverflow="overflow" vert="horz" wrap="square" lIns="91440" tIns="45720" rIns="91440" bIns="45720" numCol="1" spcCol="0" rtlCol="0" fromWordArt="0" anchor="t" anchorCtr="0" forceAA="0" compatLnSpc="1">
+                        <a:prstTxWarp prst="textNoShape">
+                          <a:avLst/>
+                        </a:prstTxWarp>
+                        <a:noAutofit/>
+                      </wps:bodyPr>
+                    </wps:wsp>
+                  </a:graphicData>
+                </a:graphic>
+              </wp:anchor>
+            </w:drawing>
+          </mc:Choice>
+          <mc:Fallback>
+            <w:pict>
+              <v:shape w14:anchorId="7432FE8F" id="Text Box 243" o:spid="_x0000_s1206" type="#_x0000_t202" style="position:absolute;left:0;text-align:left;margin-left:-32.3pt;margin-top:141.1pt;width:70.5pt;height:38.25pt;z-index:251758592;visibility:visible;mso-wrap-style:square;mso-wrap-distance-left:9pt;mso-wrap-distance-top:0;mso-wrap-distance-right:9pt;mso-wrap-distance-bottom:0;mso-position-horizontal:absolute;mso-position-horizontal-relative:text;mso-position-vertical:absolute;mso-position-vertical-relative:text;v-text-anchor:top" o:gfxdata="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" fillcolor="white [3201]" strokeweight=".5pt">
+                <v:textbox>
+                  <w:txbxContent>
+                    <w:p>
+                      <w:r>
+                        <w:t>Background White</w:t>
+                      </w:r>
+                    </w:p>
+                  </w:txbxContent>
+                </v:textbox>
+              </v:shape>
+            </w:pict>
+          </mc:Fallback>
+        </mc:AlternateContent>
+      </w:r>
+      <w:r>
+        <mc:AlternateContent>
+          <mc:Choice Requires="wps">
+            <w:drawing>
+              <wp:anchor distT="0" distB="0" distL="114300" distR="114300" simplePos="0" relativeHeight="251760640" behindDoc="0" locked="0" layoutInCell="1" allowOverlap="1" wp14:anchorId="74C15203" wp14:editId="37743726">
+                <wp:simplePos x="0" y="0"/>
+                <wp:positionH relativeFrom="column">
+                  <wp:posOffset>-702945</wp:posOffset>
+                </wp:positionH>
+                <wp:positionV relativeFrom="paragraph">
+                  <wp:posOffset>4171950</wp:posOffset>
+                </wp:positionV>
+                <wp:extent cx="895350" cy="485775"/>
+                <wp:effectExtent l="0" t="0" r="0" b="0"/>
+                <wp:wrapNone/>
+                <wp:docPr id="245" name="Text Box 245"/>
+                <wp:cNvGraphicFramePr/>
+                <a:graphic xmlns:a="http://schemas.openxmlformats.org/drawingml/2006/main">
+                  <a:graphicData uri="http://schemas.microsoft.com/office/word/2010/wordprocessingShape">
+                    <wps:wsp>
+                      <wps:cNvSpPr txBox="1"/>
+                      <wps:spPr>
+                        <a:xfrm>
+                          <a:off x="0" y="0"/>
+                          <a:ext cx="895350" cy="485775"/>
+                        </a:xfrm>
+                        <a:prstGeom prst="rect">
+                          <a:avLst/>
+                        </a:prstGeom>
+                        <a:solidFill>
+                          <a:schemeClr val="lt1"/>
+                        </a:solidFill>
+                        <a:ln w="6350">
+                          <a:solidFill>
+                            <a:prstClr val="black"/>
+                          </a:solidFill>
+                        </a:ln>
+                        <a:effectLst/>
+                      </wps:spPr>
+                      <wps:style>
+                        <a:lnRef idx="0">
+                          <a:schemeClr val="accent1"/>
+                        </a:lnRef>
+                        <a:fillRef idx="0">
+                          <a:schemeClr val="accent1"/>
+                        </a:fillRef>
+                        <a:effectRef idx="0">
+                          <a:schemeClr val="accent1"/>
+                        </a:effectRef>
+                        <a:fontRef idx="minor">
+                          <a:schemeClr val="dk1"/>
+                        </a:fontRef>
+                      </wps:style>
+                      <wps:txbx>
+                        <w:txbxContent>
+                          <w:p>
+                            <w:r>
+                              <w:t>Background White</w:t>
+                            </w:r>
+                          </w:p>
+                        </w:txbxContent>
+                      </wps:txbx>
+                      <wps:bodyPr rot="0" spcFirstLastPara="0" vertOverflow="overflow" horzOverflow="overflow" vert="horz" wrap="square" lIns="91440" tIns="45720" rIns="91440" bIns="45720" numCol="1" spcCol="0" rtlCol="0" fromWordArt="0" anchor="t" anchorCtr="0" forceAA="0" compatLnSpc="1">
+                        <a:prstTxWarp prst="textNoShape">
+                          <a:avLst/>
+                        </a:prstTxWarp>
+                        <a:noAutofit/>
+                      </wps:bodyPr>
+                    </wps:wsp>
+                  </a:graphicData>
+                </a:graphic>
+              </wp:anchor>
+            </w:drawing>
+          </mc:Choice>
+          <mc:Fallback>
+            <w:pict>
+              <v:shape w14:anchorId="74C15203" id="Text Box 245" o:spid="_x0000_s1207" type="#_x0000_t202" style="position:absolute;left:0;text-align:left;margin-left:-55.35pt;margin-top:328.5pt;width:70.5pt;height:38.25pt;z-index:251760640;visibility:visible;mso-wrap-style:square;mso-wrap-distance-left:9pt;mso-wrap-distance-top:0;mso-wrap-distance-right:9pt;mso-wrap-distance-bottom:0;mso-position-horizontal:absolute;mso-position-horizontal-relative:text;mso-position-vertical:absolute;mso-position-vertical-relative:text;v-text-anchor:top" o:gfxdata="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" fillcolor="white [3201]" strokeweight=".5pt">
+                <v:textbox>
+                  <w:txbxContent>
+                    <w:p>
+                      <w:r>
+                        <w:t>Background White</w:t>
+                      </w:r>
+                    </w:p>
+                  </w:txbxContent>
+                </v:textbox>
+              </v:shape>
+            </w:pict>
+          </mc:Fallback>
+        </mc:AlternateContent>
+      </w:r>
+      <w:r>
+        <mc:AlternateContent>
+          <mc:Choice Requires="wps">
+            <w:drawing>
+              <wp:anchor distT="0" distB="0" distL="114300" distR="114300" simplePos="0" relativeHeight="251761664" behindDoc="0" locked="0" layoutInCell="1" allowOverlap="1" wp14:anchorId="10C3009A" wp14:editId="23FABF55">
+                <wp:simplePos x="0" y="0"/>
+                <wp:positionH relativeFrom="column">
+                  <wp:posOffset>-189865</wp:posOffset>
+                </wp:positionH>
+                <wp:positionV relativeFrom="paragraph">
+                  <wp:posOffset>5356225</wp:posOffset>
+                </wp:positionV>
+                <wp:extent cx="945515" cy="78740"/>
+                <wp:effectExtent l="0" t="0" r="83185" b="92710"/>
+                <wp:wrapNone/>
+                <wp:docPr id="246" name="Straight Arrow Connector 246"/>
+                <wp:cNvGraphicFramePr/>
+                <a:graphic xmlns:a="http://schemas.openxmlformats.org/drawingml/2006/main">
+                  <a:graphicData uri="http://schemas.microsoft.com/office/word/2010/wordprocessingShape">
+                    <wps:wsp>
+                      <wps:cNvCnPr/>
+                      <wps:spPr>
+                        <a:xfrm>
+                          <a:off x="0" y="0"/>
+                          <a:ext cx="945515" cy="78740"/>
+                        </a:xfrm>
+                        <a:prstGeom prst="straightConnector1">
+                          <a:avLst/>
+                        </a:prstGeom>
+                        <a:ln>
+                          <a:solidFill>
+                            <a:schemeClr val="tx1"/>
+                          </a:solidFill>
+                          <a:tailEnd type="triangle"/>
+                        </a:ln>
+                      </wps:spPr>
+                      <wps:style>
+                        <a:lnRef idx="1">
+                          <a:schemeClr val="accent1"/>
+                        </a:lnRef>
+                        <a:fillRef idx="0">
+                          <a:schemeClr val="accent1"/>
+                        </a:fillRef>
+                        <a:effectRef idx="0">
+                          <a:schemeClr val="accent1"/>
+                        </a:effectRef>
+                        <a:fontRef idx="minor">
+                          <a:schemeClr val="tx1"/>
+                        </a:fontRef>
+                      </wps:style>
+                      <wps:bodyPr/>
+                    </wps:wsp>
+                  </a:graphicData>
+                </a:graphic>
+                <wp14:sizeRelH relativeFrom="margin">
+                  <wp14:pctWidth>0</wp14:pctWidth>
+                </wp14:sizeRelH>
+                <wp14:sizeRelV relativeFrom="margin">
+                  <wp14:pctHeight>0</wp14:pctHeight>
+                </wp14:sizeRelV>
+              </wp:anchor>
+            </w:drawing>
+          </mc:Choice>
+          <mc:Fallback>
+            <w:pict>
+              <v:shape w14:anchorId="2A1F7E4C" id="Straight Arrow Connector 246" o:spid="_x0000_s1026" type="#_x0000_t32" style="position:absolute;margin-left:-14.95pt;margin-top:421.75pt;width:74.45pt;height:6.2pt;z-index:251761664;visibility:visible;mso-wrap-style:square;mso-width-percent:0;mso-height-percent:0;mso-wrap-distance-left:9pt;mso-wrap-distance-top:0;mso-wrap-distance-right:9pt;mso-wrap-distance-bottom:0;mso-position-horizontal:absolute;mso-position-horizontal-relative:text;mso-position-vertical:absolute;mso-position-vertical-relative:text;mso-width-percent:0;mso-height-percent:0;mso-width-relative:margin;mso-height-relative:margin" o:gfxdata="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" strokecolor="black [3213]" strokeweight=".5pt">
+                <v:stroke endarrow="block" joinstyle="miter"/>
+              </v:shape>
+            </w:pict>
+          </mc:Fallback>
+        </mc:AlternateContent>
+      </w:r>
+      <w:r>
+        <mc:AlternateContent>
+          <mc:Choice Requires="wps">
+            <w:drawing>
+              <wp:anchor distT="0" distB="0" distL="114300" distR="114300" simplePos="0" relativeHeight="251762688" behindDoc="0" locked="0" layoutInCell="1" allowOverlap="1" wp14:anchorId="1C8E6CA1" wp14:editId="1EEA2911">
+                <wp:simplePos x="0" y="0"/>
+                <wp:positionH relativeFrom="column">
+                  <wp:posOffset>-914400</wp:posOffset>
+                </wp:positionH>
+                <wp:positionV relativeFrom="paragraph">
+                  <wp:posOffset>5103495</wp:posOffset>
+                </wp:positionV>
+                <wp:extent cx="895350" cy="485775"/>
+                <wp:effectExtent l="0" t="0" r="19050" b="28575"/>
+                <wp:wrapNone/>
+                <wp:docPr id="247" name="Text Box 247"/>
+                <wp:cNvGraphicFramePr/>
+                <a:graphic xmlns:a="http://schemas.openxmlformats.org/drawingml/2006/main">
+                  <a:graphicData uri="http://schemas.microsoft.com/office/word/2010/wordprocessingShape">
+                    <wps:wsp>
+                      <wps:cNvSpPr txBox="1"/>
+                      <wps:spPr>
+                        <a:xfrm>
+                          <a:off x="0" y="0"/>
+                          <a:ext cx="895350" cy="485775"/>
+                        </a:xfrm>
+                        <a:prstGeom prst="rect">
+                          <a:avLst/>
+                        </a:prstGeom>
+                        <a:solidFill>
+                          <a:schemeClr val="lt1"/>
+                        </a:solidFill>
+                        <a:ln w="6350">
+                          <a:solidFill>
+                            <a:prstClr val="black"/>
+                          </a:solidFill>
+                        </a:ln>
+                        <a:effectLst/>
+                      </wps:spPr>
+                      <wps:style>
+                        <a:lnRef idx="0">
+                          <a:schemeClr val="accent1"/>
+                        </a:lnRef>
+                        <a:fillRef idx="0">
+                          <a:schemeClr val="accent1"/>
+                        </a:fillRef>
+                        <a:effectRef idx="0">
+                          <a:schemeClr val="accent1"/>
+                        </a:effectRef>
+                        <a:fontRef idx="minor">
+                          <a:schemeClr val="dk1"/>
+                        </a:fontRef>
+                      </wps:style>
+                      <wps:txbx>
+                        <w:txbxContent>
+                          <w:p>
+                            <w:r>
+                              <w:t>Background Cork</w:t>
+                            </w:r>
+                          </w:p>
+                        </w:txbxContent>
+                      </wps:txbx>
+                      <wps:bodyPr rot="0" spcFirstLastPara="0" vertOverflow="overflow" horzOverflow="overflow" vert="horz" wrap="square" lIns="91440" tIns="45720" rIns="91440" bIns="45720" numCol="1" spcCol="0" rtlCol="0" fromWordArt="0" anchor="t" anchorCtr="0" forceAA="0" compatLnSpc="1">
+                        <a:prstTxWarp prst="textNoShape">
+                          <a:avLst/>
+                        </a:prstTxWarp>
+                        <a:noAutofit/>
+                      </wps:bodyPr>
+                    </wps:wsp>
+                  </a:graphicData>
+                </a:graphic>
+              </wp:anchor>
+            </w:drawing>
+          </mc:Choice>
+          <mc:Fallback>
+            <w:pict>
+              <v:shape w14:anchorId="1C8E6CA1" id="Text Box 247" o:spid="_x0000_s1208" type="#_x0000_t202" style="position:absolute;left:0;text-align:left;margin-left:-1in;margin-top:401.85pt;width:70.5pt;height:38.25pt;z-index:251762688;visibility:visible;mso-wrap-style:square;mso-wrap-distance-left:9pt;mso-wrap-distance-top:0;mso-wrap-distance-right:9pt;mso-wrap-distance-bottom:0;mso-position-horizontal:absolute;mso-position-horizontal-relative:text;mso-position-vertical:absolute;mso-position-vertical-relative:text;v-text-anchor:top" o:gfxdata="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" fillcolor="white [3201]" strokeweight=".5pt">
+                <v:textbox>
+                  <w:txbxContent>
+                    <w:p>
+                      <w:r>
+                        <w:t>Background Cork</w:t>
+                      </w:r>
+                    </w:p>
+                  </w:txbxContent>
+                </v:textbox>
+              </v:shape>
+            </w:pict>
+          </mc:Fallback>
+        </mc:AlternateContent>
+      </w:r>
+      <w:r>
+        <w:t>ItemView.html Storyboard</w:t>
+      </w:r>
+      <w:bookmarkEnd w:id="13"/>
+      <w:r>
+        <w:br w:type="page"/>
+      </w:r>
+    </w:p>
+    <w:p>
+      <w:pPr>
+        <w:rPr>
+          <w:b/>
+          <w:sz w:val="32"/>
+          <w:szCs w:val="32"/>
+          <w:u w:val="single"/>
+        </w:rPr>
+      </w:pPr>
+      <w:r>
+        <w:rPr>
+          <w:b/>
+          <w:sz w:val="32"/>
+          <w:szCs w:val="32"/>
+          <w:u w:val="single"/>
+        </w:rPr>
+        <w:lastRenderedPageBreak/>
+        <w:t>Heading</w:t>
+      </w:r>
+    </w:p>
+    <w:p>
+      <w:pPr>
+        <w:rPr>
+          <w:sz w:val="32"/>
+          <w:szCs w:val="32"/>
+        </w:rPr>
+      </w:pPr>
+      <w:r>
+        <w:rPr>
+          <w:sz w:val="32"/>
+          <w:szCs w:val="32"/>
+        </w:rPr>
+        <w:t>This will just say the words FrackHub.</w:t>
+      </w:r>
+    </w:p>
+    <w:p>
+      <w:pPr>
+        <w:rPr>
+          <w:b/>
+          <w:sz w:val="32"/>
+          <w:szCs w:val="32"/>
+          <w:u w:val="single"/>
+        </w:rPr>
+      </w:pPr>
+      <w:r>
+        <w:rPr>
+          <w:b/>
+          <w:sz w:val="32"/>
+          <w:szCs w:val="32"/>
+          <w:u w:val="single"/>
+        </w:rPr>
+        <w:t>Title</w:t>
+      </w:r>
+    </w:p>
+    <w:p>
+      <w:pPr>
+        <w:rPr>
+          <w:sz w:val="32"/>
+          <w:szCs w:val="32"/>
+        </w:rPr>
+      </w:pPr>
+      <w:r>
+        <w:rPr>
+          <w:sz w:val="32"/>
+          <w:szCs w:val="32"/>
+        </w:rPr>
+        <w:t>A heading to let the user know,</w:t>
+      </w:r>
+      <w:r>
+        <w:rPr>
+          <w:sz w:val="32"/>
+          <w:szCs w:val="32"/>
+        </w:rPr>
+        <w:t xml:space="preserve"> what item they are viewing and who it was uploaded by.</w:t>
+      </w:r>
+    </w:p>
+    <w:p>
+      <w:pPr>
+        <w:rPr>
+          <w:b/>
+          <w:sz w:val="32"/>
+          <w:szCs w:val="32"/>
+          <w:u w:val="single"/>
+        </w:rPr>
+      </w:pPr>
+      <w:r>
+        <w:rPr>
+          <w:b/>
+          <w:sz w:val="32"/>
+          <w:szCs w:val="32"/>
+          <w:u w:val="single"/>
+        </w:rPr>
+        <w:t>Navigation Bar and Links</w:t>
+      </w:r>
+    </w:p>
+    <w:p>
+      <w:pPr>
+        <w:rPr>
+          <w:sz w:val="32"/>
+          <w:szCs w:val="32"/>
+        </w:rPr>
+      </w:pPr>
+      <w:r>
+        <w:rPr>
+          <w:sz w:val="32"/>
+          <w:szCs w:val="32"/>
+        </w:rPr>
+        <w:t>The navigation bar is fixed at the top of the screen so the user can always see it, wherever they are on the page, and provides links to all web pages, MyItems.html, MyItemsRented.html, RentItems.html and UploadItems.html.</w:t>
+      </w:r>
+    </w:p>
+    <w:p>
+      <w:pPr>
+        <w:rPr>
+          <w:b/>
+          <w:sz w:val="32"/>
+          <w:u w:val="single"/>
+        </w:rPr>
+      </w:pPr>
+      <w:r>
+        <w:rPr>
+          <w:b/>
+          <w:sz w:val="32"/>
+          <w:u w:val="single"/>
+        </w:rPr>
+        <w:t>Credit</w:t>
+      </w:r>
+    </w:p>
+    <w:p>
+      <w:pPr>
+        <w:rPr>
+          <w:sz w:val="32"/>
+        </w:rPr>
+      </w:pPr>
+      <w:r>
+        <w:rPr>
+          <w:sz w:val="32"/>
+        </w:rPr>
+        <w:t>This will sho</w:t>
+      </w:r>
+      <w:r>
+        <w:rPr>
+          <w:sz w:val="32"/>
+        </w:rPr>
+        <w:t>w how many credits the user has</w:t>
+      </w:r>
+    </w:p>
+    <w:p>
+      <w:pPr>
+        <w:rPr>
+          <w:b/>
+          <w:sz w:val="32"/>
+          <w:szCs w:val="32"/>
+          <w:u w:val="single"/>
+        </w:rPr>
+      </w:pPr>
+      <w:r>
+        <w:rPr>
+          <w:b/>
+          <w:sz w:val="32"/>
+          <w:szCs w:val="32"/>
+          <w:u w:val="single"/>
+        </w:rPr>
+        <w:t>Description</w:t>
+      </w:r>
+    </w:p>
+    <w:p>
+      <w:pPr>
+        <w:rPr>
+          <w:sz w:val="32"/>
+          <w:szCs w:val="32"/>
+        </w:rPr>
+      </w:pPr>
+      <w:r>
+        <w:rPr>
+          <w:sz w:val="32"/>
+          <w:szCs w:val="32"/>
+        </w:rPr>
+        <w:t>A text area showing the item’s description.</w:t>
+      </w:r>
+    </w:p>
+    <w:p>
+      <w:pPr>
+        <w:rPr>
+          <w:b/>
+          <w:sz w:val="32"/>
+          <w:szCs w:val="32"/>
+          <w:u w:val="single"/>
+        </w:rPr>
+      </w:pPr>
+      <w:r>
+        <w:rPr>
+          <w:b/>
+          <w:sz w:val="32"/>
+          <w:szCs w:val="32"/>
+          <w:u w:val="single"/>
+        </w:rPr>
+        <w:t>Image</w:t>
+      </w:r>
+    </w:p>
+    <w:p>
+      <w:pPr>
+        <w:rPr>
+          <w:sz w:val="32"/>
+          <w:szCs w:val="32"/>
+        </w:rPr>
+      </w:pPr>
+      <w:r>
+        <w:rPr>
+          <w:sz w:val="32"/>
+          <w:szCs w:val="32"/>
+        </w:rPr>
+        <w:t>An image of t</w:t>
+      </w:r>
+      <w:r>
+        <w:rPr>
+          <w:sz w:val="32"/>
+          <w:szCs w:val="32"/>
+        </w:rPr>
+        <w:t>he item they are viewing.</w:t>
+      </w:r>
+    </w:p>
+    <w:p>
+      <w:pPr>
+        <w:rPr>
+          <w:b/>
+          <w:sz w:val="32"/>
+          <w:szCs w:val="32"/>
+          <w:u w:val="single"/>
+        </w:rPr>
+      </w:pPr>
+      <w:r>
+        <w:rPr>
+          <w:b/>
+          <w:sz w:val="32"/>
+          <w:szCs w:val="32"/>
+          <w:u w:val="single"/>
+        </w:rPr>
+        <w:t>Rating</w:t>
+      </w:r>
+    </w:p>
+    <w:p>
+      <w:pPr>
+        <w:rPr>
+          <w:sz w:val="32"/>
+          <w:szCs w:val="32"/>
+        </w:rPr>
+      </w:pPr>
+      <w:r>
+        <w:rPr>
+          <w:sz w:val="32"/>
+          <w:szCs w:val="32"/>
+        </w:rPr>
+        <w:t>What the items average rating is out of 5.</w:t>
+      </w:r>
+    </w:p>
+    <w:p>
+      <w:pPr>
+        <w:rPr>
+          <w:b/>
+          <w:sz w:val="32"/>
+          <w:szCs w:val="32"/>
+          <w:u w:val="single"/>
+        </w:rPr>
+      </w:pPr>
+      <w:r>
+        <w:rPr>
+          <w:b/>
+          <w:sz w:val="32"/>
+          <w:szCs w:val="32"/>
+          <w:u w:val="single"/>
+        </w:rPr>
+        <w:t>Rented</w:t>
+      </w:r>
+    </w:p>
+    <w:p>
+      <w:pPr>
+        <w:rPr>
+          <w:sz w:val="32"/>
+          <w:szCs w:val="32"/>
+        </w:rPr>
+      </w:pPr>
+      <w:r>
+        <w:rPr>
+          <w:sz w:val="32"/>
+          <w:szCs w:val="32"/>
+        </w:rPr>
+        <w:t>The number of times an item has been retnted.</w:t>
+      </w:r>
+    </w:p>
+    <w:p>
+      <w:pPr>
+        <w:rPr>
+          <w:rFonts w:asciiTheme="majorHAnsi" w:eastAsiaTheme="majorEastAsia" w:hAnsiTheme="majorHAnsi" w:cstheme="majorBidi"/>
+          <w:color w:val="2E74B5" w:themeColor="accent1" w:themeShade="BF"/>
+          <w:sz w:val="32"/>
+          <w:szCs w:val="32"/>
+        </w:rPr>
+      </w:pPr>
+      <w:r>
+        <w:br w:type="page"/>
+      </w:r>
+    </w:p>
+    <w:p>
+      <w:pPr>
+        <w:pStyle w:val="Heading1"/>
+        <w:jc w:val="center"/>
+      </w:pPr>
+      <w:bookmarkStart w:id="14" w:name="_Toc102122802"/>
       <w:r>
         <w:lastRenderedPageBreak/>
         <w:t>loginBasicB</w:t>
@@ -21150,7 +23693,7 @@
       <w:r>
         <w:t>uild.html Testing</w:t>
       </w:r>
-      <w:bookmarkEnd w:id="12"/>
+      <w:bookmarkEnd w:id="14"/>
     </w:p>
     <w:p/>
     <w:p/>
@@ -21816,12 +24359,12 @@
         <w:pStyle w:val="Heading1"/>
         <w:jc w:val="center"/>
       </w:pPr>
-      <w:bookmarkStart w:id="13" w:name="_Toc101796208"/>
+      <w:bookmarkStart w:id="15" w:name="_Toc102122803"/>
       <w:r>
         <w:lastRenderedPageBreak/>
         <w:t>customerSignUp.html Testing</w:t>
       </w:r>
-      <w:bookmarkEnd w:id="13"/>
+      <w:bookmarkEnd w:id="15"/>
     </w:p>
     <w:p>
       <w:pPr>
@@ -22342,12 +24885,12 @@
         <w:pStyle w:val="Heading1"/>
         <w:jc w:val="center"/>
       </w:pPr>
-      <w:bookmarkStart w:id="14" w:name="_Toc101796209"/>
+      <w:bookmarkStart w:id="16" w:name="_Toc102122804"/>
       <w:r>
         <w:lastRenderedPageBreak/>
         <w:t>FrackHubMenu.html Testing</w:t>
       </w:r>
-      <w:bookmarkEnd w:id="14"/>
+      <w:bookmarkEnd w:id="16"/>
     </w:p>
     <w:p>
       <w:pPr>
@@ -22892,12 +25435,12 @@
         <w:pStyle w:val="Heading1"/>
         <w:jc w:val="center"/>
       </w:pPr>
-      <w:bookmarkStart w:id="15" w:name="_Toc101796210"/>
+      <w:bookmarkStart w:id="17" w:name="_Toc102122805"/>
       <w:r>
         <w:lastRenderedPageBreak/>
         <w:t>MyItems.html Testing</w:t>
       </w:r>
-      <w:bookmarkEnd w:id="15"/>
+      <w:bookmarkEnd w:id="17"/>
     </w:p>
     <w:p/>
     <w:p>
@@ -23756,12 +26299,12 @@
         <w:pStyle w:val="Heading1"/>
         <w:jc w:val="center"/>
       </w:pPr>
-      <w:bookmarkStart w:id="16" w:name="_Toc101796211"/>
+      <w:bookmarkStart w:id="18" w:name="_Toc102122806"/>
       <w:r>
         <w:lastRenderedPageBreak/>
         <w:t>MyItemsRented.html Testing</w:t>
       </w:r>
-      <w:bookmarkEnd w:id="16"/>
+      <w:bookmarkEnd w:id="18"/>
     </w:p>
     <w:p>
       <w:pPr>
@@ -24633,12 +27176,12 @@
         <w:pStyle w:val="Heading1"/>
         <w:jc w:val="center"/>
       </w:pPr>
-      <w:bookmarkStart w:id="17" w:name="_Toc101796212"/>
+      <w:bookmarkStart w:id="19" w:name="_Toc102122807"/>
       <w:r>
         <w:lastRenderedPageBreak/>
         <w:t>SearchItems.html Testing</w:t>
       </w:r>
-      <w:bookmarkEnd w:id="17"/>
+      <w:bookmarkEnd w:id="19"/>
       <w:r>
         <w:tab/>
       </w:r>
@@ -25573,12 +28116,12 @@
         <w:pStyle w:val="Heading1"/>
         <w:jc w:val="center"/>
       </w:pPr>
-      <w:bookmarkStart w:id="18" w:name="_Toc101796213"/>
+      <w:bookmarkStart w:id="20" w:name="_Toc102122808"/>
       <w:r>
         <w:lastRenderedPageBreak/>
         <w:t>UploadItems.html Testing</w:t>
       </w:r>
-      <w:bookmarkEnd w:id="18"/>
+      <w:bookmarkEnd w:id="20"/>
     </w:p>
     <w:p/>
     <w:p>
@@ -26304,12 +28847,12 @@
         <w:pStyle w:val="Heading1"/>
         <w:jc w:val="center"/>
       </w:pPr>
-      <w:bookmarkStart w:id="19" w:name="_Toc101796214"/>
+      <w:bookmarkStart w:id="21" w:name="_Toc102122809"/>
       <w:r>
         <w:lastRenderedPageBreak/>
         <w:t>OrderConfirmation.html Testing</w:t>
       </w:r>
-      <w:bookmarkEnd w:id="19"/>
+      <w:bookmarkEnd w:id="21"/>
     </w:p>
     <w:p/>
     <w:p>
@@ -27511,11 +30054,967 @@
         <w:pStyle w:val="Heading1"/>
         <w:jc w:val="center"/>
       </w:pPr>
+    </w:p>
+    <w:p>
+      <w:pPr>
+        <w:rPr>
+          <w:rFonts w:asciiTheme="majorHAnsi" w:eastAsiaTheme="majorEastAsia" w:hAnsiTheme="majorHAnsi" w:cstheme="majorBidi"/>
+          <w:color w:val="2E74B5" w:themeColor="accent1" w:themeShade="BF"/>
+          <w:sz w:val="32"/>
+          <w:szCs w:val="32"/>
+        </w:rPr>
+      </w:pPr>
       <w:r>
         <w:br w:type="page"/>
       </w:r>
     </w:p>
-    <w:bookmarkStart w:id="20" w:name="_Toc101796215" w:displacedByCustomXml="next"/>
+    <w:p>
+      <w:pPr>
+        <w:pStyle w:val="Heading1"/>
+        <w:tabs>
+          <w:tab w:val="center" w:pos="4513"/>
+        </w:tabs>
+        <w:jc w:val="center"/>
+      </w:pPr>
+      <w:bookmarkStart w:id="22" w:name="_Toc102122810"/>
+      <w:r>
+        <w:lastRenderedPageBreak/>
+        <w:t>ItemView.html Testing</w:t>
+      </w:r>
+      <w:bookmarkEnd w:id="22"/>
+    </w:p>
+    <w:p>
+      <w:pPr>
+        <w:rPr>
+          <w:b/>
+          <w:u w:val="single"/>
+        </w:rPr>
+      </w:pPr>
+    </w:p>
+    <w:p>
+      <w:pPr>
+        <w:rPr>
+          <w:b/>
+          <w:u w:val="single"/>
+        </w:rPr>
+      </w:pPr>
+      <w:r>
+        <w:rPr>
+          <w:b/>
+          <w:u w:val="single"/>
+        </w:rPr>
+        <w:t>Colour Contrast Test</w:t>
+      </w:r>
+    </w:p>
+    <w:p>
+      <w:r>
+        <w:t>In order to pass, the colour contrast test, it needs to match the Web Content Accessibility Guidelines. I will be testing for the following:</w:t>
+      </w:r>
+    </w:p>
+    <w:p>
+      <w:pPr>
+        <w:pStyle w:val="ListParagraph"/>
+        <w:numPr>
+          <w:ilvl w:val="0"/>
+          <w:numId w:val="1"/>
+        </w:numPr>
+      </w:pPr>
+      <w:r>
+        <w:t>WCAG 2.0 minimum contrast for fonts bellow 18 points</w:t>
+      </w:r>
+    </w:p>
+    <w:p>
+      <w:pPr>
+        <w:pStyle w:val="ListParagraph"/>
+        <w:numPr>
+          <w:ilvl w:val="0"/>
+          <w:numId w:val="1"/>
+        </w:numPr>
+      </w:pPr>
+      <w:r>
+        <w:t>WCAG 2.0 enhanced contrast for fonts bellow 18 points</w:t>
+      </w:r>
+    </w:p>
+    <w:p>
+      <w:pPr>
+        <w:pStyle w:val="ListParagraph"/>
+        <w:numPr>
+          <w:ilvl w:val="0"/>
+          <w:numId w:val="1"/>
+        </w:numPr>
+      </w:pPr>
+      <w:r>
+        <w:t>WCAG 2.0 minimum contrast for fonts over 18 points</w:t>
+      </w:r>
+    </w:p>
+    <w:p>
+      <w:pPr>
+        <w:pStyle w:val="ListParagraph"/>
+        <w:numPr>
+          <w:ilvl w:val="0"/>
+          <w:numId w:val="1"/>
+        </w:numPr>
+      </w:pPr>
+      <w:r>
+        <w:t>WCAG 2.0 enhanced contrast for fonts over 18 points</w:t>
+      </w:r>
+    </w:p>
+    <w:p>
+      <w:pPr>
+        <w:pStyle w:val="ListParagraph"/>
+        <w:numPr>
+          <w:ilvl w:val="0"/>
+          <w:numId w:val="1"/>
+        </w:numPr>
+      </w:pPr>
+      <w:r>
+        <w:t>Test based on brightness and colour difference</w:t>
+      </w:r>
+    </w:p>
+    <w:p>
+      <w:pPr>
+        <w:pStyle w:val="ListParagraph"/>
+        <w:numPr>
+          <w:ilvl w:val="0"/>
+          <w:numId w:val="1"/>
+        </w:numPr>
+      </w:pPr>
+      <w:r>
+        <w:t>If the text is readable for people with colour blindness.</w:t>
+      </w:r>
+    </w:p>
+    <w:p>
+      <w:r>
+        <w:t>A pass indicates none of these tests have failed.</w:t>
+      </w:r>
+    </w:p>
+    <w:tbl>
+      <w:tblPr>
+        <w:tblStyle w:val="TableGrid"/>
+        <w:tblpPr w:leftFromText="180" w:rightFromText="180" w:vertAnchor="text" w:horzAnchor="margin" w:tblpY="289"/>
+        <w:tblW w:w="0" w:type="auto"/>
+        <w:tblLook w:val="04A0" w:firstRow="1" w:lastRow="0" w:firstColumn="1" w:lastColumn="0" w:noHBand="0" w:noVBand="1"/>
+      </w:tblPr>
+      <w:tblGrid>
+        <w:gridCol w:w="2254"/>
+        <w:gridCol w:w="2254"/>
+        <w:gridCol w:w="2254"/>
+        <w:gridCol w:w="2254"/>
+      </w:tblGrid>
+      <w:tr>
+        <w:tc>
+          <w:tcPr>
+            <w:tcW w:w="2254" w:type="dxa"/>
+            <w:shd w:val="clear" w:color="auto" w:fill="BDD6EE" w:themeFill="accent1" w:themeFillTint="66"/>
+          </w:tcPr>
+          <w:p>
+            <w:pPr>
+              <w:tabs>
+                <w:tab w:val="left" w:pos="2588"/>
+              </w:tabs>
+            </w:pPr>
+            <w:r>
+              <w:t>Object</w:t>
+            </w:r>
+          </w:p>
+        </w:tc>
+        <w:tc>
+          <w:tcPr>
+            <w:tcW w:w="2254" w:type="dxa"/>
+            <w:shd w:val="clear" w:color="auto" w:fill="BDD6EE" w:themeFill="accent1" w:themeFillTint="66"/>
+          </w:tcPr>
+          <w:p>
+            <w:pPr>
+              <w:tabs>
+                <w:tab w:val="left" w:pos="2588"/>
+              </w:tabs>
+            </w:pPr>
+            <w:r>
+              <w:t>Background</w:t>
+            </w:r>
+          </w:p>
+        </w:tc>
+        <w:tc>
+          <w:tcPr>
+            <w:tcW w:w="2254" w:type="dxa"/>
+            <w:shd w:val="clear" w:color="auto" w:fill="BDD6EE" w:themeFill="accent1" w:themeFillTint="66"/>
+          </w:tcPr>
+          <w:p>
+            <w:pPr>
+              <w:tabs>
+                <w:tab w:val="left" w:pos="2588"/>
+              </w:tabs>
+            </w:pPr>
+            <w:r>
+              <w:t>Foreground</w:t>
+            </w:r>
+          </w:p>
+        </w:tc>
+        <w:tc>
+          <w:tcPr>
+            <w:tcW w:w="2254" w:type="dxa"/>
+            <w:shd w:val="clear" w:color="auto" w:fill="BDD6EE" w:themeFill="accent1" w:themeFillTint="66"/>
+          </w:tcPr>
+          <w:p>
+            <w:pPr>
+              <w:tabs>
+                <w:tab w:val="left" w:pos="2588"/>
+              </w:tabs>
+            </w:pPr>
+            <w:r>
+              <w:t>Pass/fail</w:t>
+            </w:r>
+          </w:p>
+        </w:tc>
+      </w:tr>
+      <w:tr>
+        <w:tc>
+          <w:tcPr>
+            <w:tcW w:w="2254" w:type="dxa"/>
+            <w:shd w:val="clear" w:color="auto" w:fill="auto"/>
+          </w:tcPr>
+          <w:p>
+            <w:pPr>
+              <w:tabs>
+                <w:tab w:val="left" w:pos="2588"/>
+              </w:tabs>
+            </w:pPr>
+            <w:r>
+              <w:t>Logo</w:t>
+            </w:r>
+          </w:p>
+        </w:tc>
+        <w:tc>
+          <w:tcPr>
+            <w:tcW w:w="2254" w:type="dxa"/>
+            <w:shd w:val="clear" w:color="auto" w:fill="auto"/>
+          </w:tcPr>
+          <w:p>
+            <w:pPr>
+              <w:tabs>
+                <w:tab w:val="left" w:pos="2588"/>
+              </w:tabs>
+            </w:pPr>
+            <w:r>
+              <w:t>#000000 (Black)</w:t>
+            </w:r>
+          </w:p>
+        </w:tc>
+        <w:tc>
+          <w:tcPr>
+            <w:tcW w:w="2254" w:type="dxa"/>
+            <w:shd w:val="clear" w:color="auto" w:fill="auto"/>
+          </w:tcPr>
+          <w:p>
+            <w:pPr>
+              <w:tabs>
+                <w:tab w:val="left" w:pos="2588"/>
+              </w:tabs>
+            </w:pPr>
+            <w:r>
+              <w:t>#FFFFFF (White)</w:t>
+            </w:r>
+          </w:p>
+        </w:tc>
+        <w:tc>
+          <w:tcPr>
+            <w:tcW w:w="2254" w:type="dxa"/>
+            <w:shd w:val="clear" w:color="auto" w:fill="auto"/>
+          </w:tcPr>
+          <w:p>
+            <w:pPr>
+              <w:tabs>
+                <w:tab w:val="left" w:pos="2588"/>
+              </w:tabs>
+            </w:pPr>
+            <w:r>
+              <w:t>Pass</w:t>
+            </w:r>
+          </w:p>
+        </w:tc>
+      </w:tr>
+      <w:tr>
+        <w:tc>
+          <w:tcPr>
+            <w:tcW w:w="2254" w:type="dxa"/>
+            <w:shd w:val="clear" w:color="auto" w:fill="auto"/>
+          </w:tcPr>
+          <w:p>
+            <w:pPr>
+              <w:tabs>
+                <w:tab w:val="left" w:pos="2588"/>
+              </w:tabs>
+            </w:pPr>
+            <w:r>
+              <w:t>Navigation Bar Links</w:t>
+            </w:r>
+          </w:p>
+        </w:tc>
+        <w:tc>
+          <w:tcPr>
+            <w:tcW w:w="2254" w:type="dxa"/>
+            <w:shd w:val="clear" w:color="auto" w:fill="auto"/>
+          </w:tcPr>
+          <w:p>
+            <w:pPr>
+              <w:tabs>
+                <w:tab w:val="left" w:pos="2588"/>
+              </w:tabs>
+            </w:pPr>
+            <w:r>
+              <w:t>#000000 (Black)</w:t>
+            </w:r>
+          </w:p>
+        </w:tc>
+        <w:tc>
+          <w:tcPr>
+            <w:tcW w:w="2254" w:type="dxa"/>
+            <w:shd w:val="clear" w:color="auto" w:fill="auto"/>
+          </w:tcPr>
+          <w:p>
+            <w:pPr>
+              <w:tabs>
+                <w:tab w:val="left" w:pos="2588"/>
+              </w:tabs>
+            </w:pPr>
+            <w:r>
+              <w:t>#FFFFFF (White)</w:t>
+            </w:r>
+          </w:p>
+        </w:tc>
+        <w:tc>
+          <w:tcPr>
+            <w:tcW w:w="2254" w:type="dxa"/>
+            <w:shd w:val="clear" w:color="auto" w:fill="auto"/>
+          </w:tcPr>
+          <w:p>
+            <w:pPr>
+              <w:tabs>
+                <w:tab w:val="left" w:pos="2588"/>
+              </w:tabs>
+            </w:pPr>
+            <w:r>
+              <w:t>Pass</w:t>
+            </w:r>
+          </w:p>
+        </w:tc>
+      </w:tr>
+      <w:tr>
+        <w:tc>
+          <w:tcPr>
+            <w:tcW w:w="2254" w:type="dxa"/>
+            <w:shd w:val="clear" w:color="auto" w:fill="auto"/>
+          </w:tcPr>
+          <w:p>
+            <w:pPr>
+              <w:tabs>
+                <w:tab w:val="left" w:pos="2588"/>
+              </w:tabs>
+            </w:pPr>
+            <w:r>
+              <w:t>Navigation Bar Links When Hovered</w:t>
+            </w:r>
+          </w:p>
+        </w:tc>
+        <w:tc>
+          <w:tcPr>
+            <w:tcW w:w="2254" w:type="dxa"/>
+            <w:shd w:val="clear" w:color="auto" w:fill="auto"/>
+          </w:tcPr>
+          <w:p>
+            <w:pPr>
+              <w:tabs>
+                <w:tab w:val="left" w:pos="2588"/>
+              </w:tabs>
+            </w:pPr>
+            <w:r>
+              <w:t>#000000 (Black)</w:t>
+            </w:r>
+          </w:p>
+        </w:tc>
+        <w:tc>
+          <w:tcPr>
+            <w:tcW w:w="2254" w:type="dxa"/>
+            <w:shd w:val="clear" w:color="auto" w:fill="auto"/>
+          </w:tcPr>
+          <w:p>
+            <w:pPr>
+              <w:tabs>
+                <w:tab w:val="left" w:pos="2588"/>
+              </w:tabs>
+            </w:pPr>
+            <w:r>
+              <w:t>#A8A8A8 (Grey)</w:t>
+            </w:r>
+          </w:p>
+        </w:tc>
+        <w:tc>
+          <w:tcPr>
+            <w:tcW w:w="2254" w:type="dxa"/>
+            <w:shd w:val="clear" w:color="auto" w:fill="auto"/>
+          </w:tcPr>
+          <w:p>
+            <w:pPr>
+              <w:tabs>
+                <w:tab w:val="left" w:pos="2588"/>
+              </w:tabs>
+            </w:pPr>
+            <w:r>
+              <w:t>pass</w:t>
+            </w:r>
+          </w:p>
+        </w:tc>
+      </w:tr>
+      <w:tr>
+        <w:tc>
+          <w:tcPr>
+            <w:tcW w:w="2254" w:type="dxa"/>
+            <w:shd w:val="clear" w:color="auto" w:fill="auto"/>
+          </w:tcPr>
+          <w:p>
+            <w:pPr>
+              <w:tabs>
+                <w:tab w:val="left" w:pos="2588"/>
+              </w:tabs>
+            </w:pPr>
+            <w:r>
+              <w:t>Heading</w:t>
+            </w:r>
+          </w:p>
+        </w:tc>
+        <w:tc>
+          <w:tcPr>
+            <w:tcW w:w="2254" w:type="dxa"/>
+            <w:shd w:val="clear" w:color="auto" w:fill="auto"/>
+          </w:tcPr>
+          <w:p>
+            <w:pPr>
+              <w:tabs>
+                <w:tab w:val="left" w:pos="2588"/>
+              </w:tabs>
+            </w:pPr>
+            <w:r>
+              <w:t>#FFFFFF (White)</w:t>
+            </w:r>
+          </w:p>
+        </w:tc>
+        <w:tc>
+          <w:tcPr>
+            <w:tcW w:w="2254" w:type="dxa"/>
+            <w:shd w:val="clear" w:color="auto" w:fill="auto"/>
+          </w:tcPr>
+          <w:p>
+            <w:pPr>
+              <w:tabs>
+                <w:tab w:val="left" w:pos="2588"/>
+              </w:tabs>
+            </w:pPr>
+            <w:r>
+              <w:t>#25272D (Black)</w:t>
+            </w:r>
+          </w:p>
+        </w:tc>
+        <w:tc>
+          <w:tcPr>
+            <w:tcW w:w="2254" w:type="dxa"/>
+            <w:shd w:val="clear" w:color="auto" w:fill="auto"/>
+          </w:tcPr>
+          <w:p>
+            <w:pPr>
+              <w:tabs>
+                <w:tab w:val="left" w:pos="2588"/>
+              </w:tabs>
+            </w:pPr>
+            <w:r>
+              <w:t>Pass</w:t>
+            </w:r>
+          </w:p>
+        </w:tc>
+      </w:tr>
+      <w:tr>
+        <w:tc>
+          <w:tcPr>
+            <w:tcW w:w="2254" w:type="dxa"/>
+            <w:shd w:val="clear" w:color="auto" w:fill="auto"/>
+          </w:tcPr>
+          <w:p>
+            <w:pPr>
+              <w:tabs>
+                <w:tab w:val="left" w:pos="2588"/>
+              </w:tabs>
+            </w:pPr>
+            <w:r>
+              <w:t>Title</w:t>
+            </w:r>
+          </w:p>
+        </w:tc>
+        <w:tc>
+          <w:tcPr>
+            <w:tcW w:w="2254" w:type="dxa"/>
+            <w:shd w:val="clear" w:color="auto" w:fill="auto"/>
+          </w:tcPr>
+          <w:p>
+            <w:pPr>
+              <w:tabs>
+                <w:tab w:val="left" w:pos="2588"/>
+              </w:tabs>
+            </w:pPr>
+            <w:r>
+              <w:t>#FFFFFF (White)</w:t>
+            </w:r>
+          </w:p>
+        </w:tc>
+        <w:tc>
+          <w:tcPr>
+            <w:tcW w:w="2254" w:type="dxa"/>
+            <w:shd w:val="clear" w:color="auto" w:fill="auto"/>
+          </w:tcPr>
+          <w:p>
+            <w:pPr>
+              <w:tabs>
+                <w:tab w:val="left" w:pos="2588"/>
+              </w:tabs>
+            </w:pPr>
+            <w:r>
+              <w:t>#25272D (Black)</w:t>
+            </w:r>
+          </w:p>
+        </w:tc>
+        <w:tc>
+          <w:tcPr>
+            <w:tcW w:w="2254" w:type="dxa"/>
+            <w:shd w:val="clear" w:color="auto" w:fill="auto"/>
+          </w:tcPr>
+          <w:p>
+            <w:pPr>
+              <w:tabs>
+                <w:tab w:val="left" w:pos="2588"/>
+              </w:tabs>
+            </w:pPr>
+            <w:r>
+              <w:t>Pass</w:t>
+            </w:r>
+          </w:p>
+        </w:tc>
+      </w:tr>
+      <w:tr>
+        <w:tc>
+          <w:tcPr>
+            <w:tcW w:w="2254" w:type="dxa"/>
+            <w:shd w:val="clear" w:color="auto" w:fill="auto"/>
+          </w:tcPr>
+          <w:p>
+            <w:pPr>
+              <w:tabs>
+                <w:tab w:val="left" w:pos="2588"/>
+              </w:tabs>
+            </w:pPr>
+            <w:r>
+              <w:t>Credit Badge</w:t>
+            </w:r>
+          </w:p>
+        </w:tc>
+        <w:tc>
+          <w:tcPr>
+            <w:tcW w:w="2254" w:type="dxa"/>
+            <w:shd w:val="clear" w:color="auto" w:fill="auto"/>
+          </w:tcPr>
+          <w:p>
+            <w:pPr>
+              <w:tabs>
+                <w:tab w:val="left" w:pos="2588"/>
+              </w:tabs>
+            </w:pPr>
+            <w:r>
+              <w:t>#E87C87</w:t>
+            </w:r>
+            <w:r>
+              <w:t xml:space="preserve"> (Red)</w:t>
+            </w:r>
+          </w:p>
+        </w:tc>
+        <w:tc>
+          <w:tcPr>
+            <w:tcW w:w="2254" w:type="dxa"/>
+            <w:shd w:val="clear" w:color="auto" w:fill="auto"/>
+          </w:tcPr>
+          <w:p>
+            <w:pPr>
+              <w:tabs>
+                <w:tab w:val="left" w:pos="2588"/>
+              </w:tabs>
+            </w:pPr>
+            <w:r>
+              <w:t>#FFFFFF (White)</w:t>
+            </w:r>
+          </w:p>
+        </w:tc>
+        <w:tc>
+          <w:tcPr>
+            <w:tcW w:w="2254" w:type="dxa"/>
+            <w:shd w:val="clear" w:color="auto" w:fill="auto"/>
+          </w:tcPr>
+          <w:p>
+            <w:pPr>
+              <w:tabs>
+                <w:tab w:val="left" w:pos="2588"/>
+              </w:tabs>
+            </w:pPr>
+            <w:r>
+              <w:t>Fail</w:t>
+            </w:r>
+          </w:p>
+        </w:tc>
+      </w:tr>
+      <w:tr>
+        <w:tc>
+          <w:tcPr>
+            <w:tcW w:w="2254" w:type="dxa"/>
+            <w:shd w:val="clear" w:color="auto" w:fill="auto"/>
+          </w:tcPr>
+          <w:p>
+            <w:pPr>
+              <w:tabs>
+                <w:tab w:val="left" w:pos="2588"/>
+              </w:tabs>
+            </w:pPr>
+            <w:r>
+              <w:t>Credit Badge</w:t>
+            </w:r>
+          </w:p>
+        </w:tc>
+        <w:tc>
+          <w:tcPr>
+            <w:tcW w:w="2254" w:type="dxa"/>
+            <w:shd w:val="clear" w:color="auto" w:fill="auto"/>
+          </w:tcPr>
+          <w:p>
+            <w:pPr>
+              <w:tabs>
+                <w:tab w:val="left" w:pos="2588"/>
+              </w:tabs>
+            </w:pPr>
+            <w:r>
+              <w:t>#900C19 (Red)</w:t>
+            </w:r>
+          </w:p>
+        </w:tc>
+        <w:tc>
+          <w:tcPr>
+            <w:tcW w:w="2254" w:type="dxa"/>
+            <w:shd w:val="clear" w:color="auto" w:fill="auto"/>
+          </w:tcPr>
+          <w:p>
+            <w:pPr>
+              <w:tabs>
+                <w:tab w:val="left" w:pos="2588"/>
+              </w:tabs>
+            </w:pPr>
+            <w:r>
+              <w:t>#FFFFFF (White)</w:t>
+            </w:r>
+          </w:p>
+        </w:tc>
+        <w:tc>
+          <w:tcPr>
+            <w:tcW w:w="2254" w:type="dxa"/>
+            <w:shd w:val="clear" w:color="auto" w:fill="auto"/>
+          </w:tcPr>
+          <w:p>
+            <w:pPr>
+              <w:tabs>
+                <w:tab w:val="left" w:pos="2588"/>
+              </w:tabs>
+            </w:pPr>
+            <w:r>
+              <w:t>P</w:t>
+            </w:r>
+            <w:r>
+              <w:t>ass</w:t>
+            </w:r>
+          </w:p>
+        </w:tc>
+      </w:tr>
+      <w:tr>
+        <w:tc>
+          <w:tcPr>
+            <w:tcW w:w="2254" w:type="dxa"/>
+            <w:shd w:val="clear" w:color="auto" w:fill="auto"/>
+          </w:tcPr>
+          <w:p>
+            <w:pPr>
+              <w:tabs>
+                <w:tab w:val="left" w:pos="2588"/>
+              </w:tabs>
+            </w:pPr>
+            <w:r>
+              <w:t>Description</w:t>
+            </w:r>
+          </w:p>
+        </w:tc>
+        <w:tc>
+          <w:tcPr>
+            <w:tcW w:w="2254" w:type="dxa"/>
+            <w:shd w:val="clear" w:color="auto" w:fill="auto"/>
+          </w:tcPr>
+          <w:p>
+            <w:pPr>
+              <w:tabs>
+                <w:tab w:val="left" w:pos="2588"/>
+              </w:tabs>
+            </w:pPr>
+            <w:r>
+              <w:t>#F8F9FA (Grey/White)</w:t>
+            </w:r>
+          </w:p>
+        </w:tc>
+        <w:tc>
+          <w:tcPr>
+            <w:tcW w:w="2254" w:type="dxa"/>
+            <w:shd w:val="clear" w:color="auto" w:fill="auto"/>
+          </w:tcPr>
+          <w:p>
+            <w:pPr>
+              <w:tabs>
+                <w:tab w:val="left" w:pos="2588"/>
+              </w:tabs>
+            </w:pPr>
+            <w:r>
+              <w:t>#000000 (Black)</w:t>
+            </w:r>
+          </w:p>
+        </w:tc>
+        <w:tc>
+          <w:tcPr>
+            <w:tcW w:w="2254" w:type="dxa"/>
+            <w:shd w:val="clear" w:color="auto" w:fill="auto"/>
+          </w:tcPr>
+          <w:p>
+            <w:pPr>
+              <w:tabs>
+                <w:tab w:val="left" w:pos="2588"/>
+              </w:tabs>
+            </w:pPr>
+            <w:r>
+              <w:t>Pass</w:t>
+            </w:r>
+          </w:p>
+        </w:tc>
+      </w:tr>
+      <w:tr>
+        <w:tc>
+          <w:tcPr>
+            <w:tcW w:w="2254" w:type="dxa"/>
+            <w:shd w:val="clear" w:color="auto" w:fill="auto"/>
+          </w:tcPr>
+          <w:p>
+            <w:pPr>
+              <w:tabs>
+                <w:tab w:val="left" w:pos="2588"/>
+              </w:tabs>
+            </w:pPr>
+            <w:r>
+              <w:t>Rating</w:t>
+            </w:r>
+          </w:p>
+        </w:tc>
+        <w:tc>
+          <w:tcPr>
+            <w:tcW w:w="2254" w:type="dxa"/>
+            <w:shd w:val="clear" w:color="auto" w:fill="auto"/>
+          </w:tcPr>
+          <w:p>
+            <w:pPr>
+              <w:tabs>
+                <w:tab w:val="left" w:pos="2588"/>
+              </w:tabs>
+            </w:pPr>
+            <w:r>
+              <w:t>#FFFFFF (White)</w:t>
+            </w:r>
+          </w:p>
+        </w:tc>
+        <w:tc>
+          <w:tcPr>
+            <w:tcW w:w="2254" w:type="dxa"/>
+            <w:shd w:val="clear" w:color="auto" w:fill="auto"/>
+          </w:tcPr>
+          <w:p>
+            <w:pPr>
+              <w:tabs>
+                <w:tab w:val="left" w:pos="2588"/>
+              </w:tabs>
+            </w:pPr>
+            <w:r>
+              <w:t>#000000 (Black)</w:t>
+            </w:r>
+          </w:p>
+        </w:tc>
+        <w:tc>
+          <w:tcPr>
+            <w:tcW w:w="2254" w:type="dxa"/>
+            <w:shd w:val="clear" w:color="auto" w:fill="auto"/>
+          </w:tcPr>
+          <w:p>
+            <w:pPr>
+              <w:tabs>
+                <w:tab w:val="left" w:pos="2588"/>
+              </w:tabs>
+            </w:pPr>
+            <w:r>
+              <w:t>Pass</w:t>
+            </w:r>
+          </w:p>
+        </w:tc>
+      </w:tr>
+      <w:tr>
+        <w:tc>
+          <w:tcPr>
+            <w:tcW w:w="2254" w:type="dxa"/>
+            <w:shd w:val="clear" w:color="auto" w:fill="auto"/>
+          </w:tcPr>
+          <w:p>
+            <w:pPr>
+              <w:tabs>
+                <w:tab w:val="left" w:pos="2588"/>
+              </w:tabs>
+            </w:pPr>
+            <w:r>
+              <w:t>Rented</w:t>
+            </w:r>
+          </w:p>
+        </w:tc>
+        <w:tc>
+          <w:tcPr>
+            <w:tcW w:w="2254" w:type="dxa"/>
+            <w:shd w:val="clear" w:color="auto" w:fill="auto"/>
+          </w:tcPr>
+          <w:p>
+            <w:pPr>
+              <w:tabs>
+                <w:tab w:val="left" w:pos="2588"/>
+              </w:tabs>
+            </w:pPr>
+            <w:r>
+              <w:t>#FFFFFF (White)</w:t>
+            </w:r>
+          </w:p>
+        </w:tc>
+        <w:tc>
+          <w:tcPr>
+            <w:tcW w:w="2254" w:type="dxa"/>
+            <w:shd w:val="clear" w:color="auto" w:fill="auto"/>
+          </w:tcPr>
+          <w:p>
+            <w:pPr>
+              <w:tabs>
+                <w:tab w:val="left" w:pos="2588"/>
+              </w:tabs>
+            </w:pPr>
+            <w:r>
+              <w:t>#000000 (Black)</w:t>
+            </w:r>
+          </w:p>
+        </w:tc>
+        <w:tc>
+          <w:tcPr>
+            <w:tcW w:w="2254" w:type="dxa"/>
+            <w:shd w:val="clear" w:color="auto" w:fill="auto"/>
+          </w:tcPr>
+          <w:p>
+            <w:pPr>
+              <w:tabs>
+                <w:tab w:val="left" w:pos="2588"/>
+              </w:tabs>
+            </w:pPr>
+            <w:r>
+              <w:t>Pass</w:t>
+            </w:r>
+          </w:p>
+        </w:tc>
+      </w:tr>
+      <w:tr>
+        <w:tc>
+          <w:tcPr>
+            <w:tcW w:w="2254" w:type="dxa"/>
+            <w:shd w:val="clear" w:color="auto" w:fill="auto"/>
+          </w:tcPr>
+          <w:p>
+            <w:pPr>
+              <w:tabs>
+                <w:tab w:val="left" w:pos="2588"/>
+              </w:tabs>
+            </w:pPr>
+            <w:r>
+              <w:t>Price</w:t>
+            </w:r>
+          </w:p>
+        </w:tc>
+        <w:tc>
+          <w:tcPr>
+            <w:tcW w:w="2254" w:type="dxa"/>
+            <w:shd w:val="clear" w:color="auto" w:fill="auto"/>
+          </w:tcPr>
+          <w:p>
+            <w:pPr>
+              <w:tabs>
+                <w:tab w:val="left" w:pos="2588"/>
+              </w:tabs>
+            </w:pPr>
+            <w:r>
+              <w:t>#FFFFFF (White)</w:t>
+            </w:r>
+          </w:p>
+        </w:tc>
+        <w:tc>
+          <w:tcPr>
+            <w:tcW w:w="2254" w:type="dxa"/>
+            <w:shd w:val="clear" w:color="auto" w:fill="auto"/>
+          </w:tcPr>
+          <w:p>
+            <w:pPr>
+              <w:tabs>
+                <w:tab w:val="left" w:pos="2588"/>
+              </w:tabs>
+            </w:pPr>
+            <w:r>
+              <w:t>#000000 (Black)</w:t>
+            </w:r>
+          </w:p>
+        </w:tc>
+        <w:tc>
+          <w:tcPr>
+            <w:tcW w:w="2254" w:type="dxa"/>
+            <w:shd w:val="clear" w:color="auto" w:fill="auto"/>
+          </w:tcPr>
+          <w:p>
+            <w:pPr>
+              <w:tabs>
+                <w:tab w:val="left" w:pos="2588"/>
+              </w:tabs>
+            </w:pPr>
+            <w:r>
+              <w:t>Pass</w:t>
+            </w:r>
+          </w:p>
+        </w:tc>
+      </w:tr>
+    </w:tbl>
+    <w:p>
+      <w:pPr>
+        <w:pStyle w:val="Heading1"/>
+        <w:tabs>
+          <w:tab w:val="center" w:pos="4513"/>
+        </w:tabs>
+      </w:pPr>
+      <w:r>
+        <w:tab/>
+      </w:r>
+      <w:r>
+        <w:br w:type="page"/>
+      </w:r>
+    </w:p>
+    <w:bookmarkStart w:id="23" w:name="_Toc102122811" w:displacedByCustomXml="next"/>
     <w:sdt>
       <w:sdtPr>
         <w:rPr>
@@ -27538,7 +31037,7 @@
           <w:r>
             <w:t>References</w:t>
           </w:r>
-          <w:bookmarkEnd w:id="20"/>
+          <w:bookmarkEnd w:id="23"/>
         </w:p>
         <w:sdt>
           <w:sdtPr>
@@ -28817,7 +32316,7 @@
 </file>
 
 <file path=customXml/itemProps1.xml><?xml version="1.0" encoding="utf-8"?>
-<ds:datastoreItem xmlns:ds="http://schemas.openxmlformats.org/officeDocument/2006/customXml" ds:itemID="{5977D803-F00D-4F73-86C2-7410D6092BF8}">
+<ds:datastoreItem xmlns:ds="http://schemas.openxmlformats.org/officeDocument/2006/customXml" ds:itemID="{E1BB62F7-296F-4B7F-8556-1EEB6AA78CC9}">
   <ds:schemaRefs>
     <ds:schemaRef ds:uri="http://schemas.openxmlformats.org/officeDocument/2006/bibliography"/>
   </ds:schemaRefs>

</xml_diff>

<commit_message>
added employee.html Storyboard and added employee.html to sitemap
</commit_message>
<xml_diff>
--- a/WebsitePlanningMMP.docx
+++ b/WebsitePlanningMMP.docx
@@ -19,8 +19,6 @@
         </w:rPr>
         <w:t>Website Planning</w:t>
       </w:r>
-      <w:bookmarkStart w:id="0" w:name="_GoBack"/>
-      <w:bookmarkEnd w:id="0"/>
     </w:p>
     <w:p>
       <w:pPr>
@@ -1746,7 +1744,7 @@
           <w:sz w:val="44"/>
         </w:rPr>
       </w:pPr>
-      <w:bookmarkStart w:id="1" w:name="_Toc102122789"/>
+      <w:bookmarkStart w:id="0" w:name="_Toc102122789"/>
       <w:r>
         <w:rPr>
           <w:sz w:val="44"/>
@@ -1760,7 +1758,7 @@
         </w:rPr>
         <w:t>itemap</w:t>
       </w:r>
-      <w:bookmarkEnd w:id="1"/>
+      <w:bookmarkEnd w:id="0"/>
     </w:p>
     <w:p>
       <w:pPr>
@@ -3076,13 +3074,13 @@
               <wp:anchor distT="0" distB="0" distL="114300" distR="114300" simplePos="0" relativeHeight="251744256" behindDoc="0" locked="0" layoutInCell="1" allowOverlap="1" wp14:anchorId="11D35180" wp14:editId="72EA478E">
                 <wp:simplePos x="0" y="0"/>
                 <wp:positionH relativeFrom="page">
-                  <wp:posOffset>5226444</wp:posOffset>
+                  <wp:posOffset>6061075</wp:posOffset>
                 </wp:positionH>
                 <wp:positionV relativeFrom="paragraph">
-                  <wp:posOffset>417813</wp:posOffset>
+                  <wp:posOffset>419100</wp:posOffset>
                 </wp:positionV>
-                <wp:extent cx="877793" cy="4868356"/>
-                <wp:effectExtent l="0" t="76200" r="1370330" b="27940"/>
+                <wp:extent cx="45719" cy="4848225"/>
+                <wp:effectExtent l="38100" t="76200" r="1345565" b="28575"/>
                 <wp:wrapNone/>
                 <wp:docPr id="261" name="Elbow Connector 261"/>
                 <wp:cNvGraphicFramePr/>
@@ -3093,11 +3091,11 @@
                       <wps:spPr>
                         <a:xfrm flipV="1">
                           <a:off x="0" y="0"/>
-                          <a:ext cx="877793" cy="4868356"/>
+                          <a:ext cx="45719" cy="4848225"/>
                         </a:xfrm>
                         <a:prstGeom prst="bentConnector3">
                           <a:avLst>
-                            <a:gd name="adj1" fmla="val 253937"/>
+                            <a:gd name="adj1" fmla="val 3021308"/>
                           </a:avLst>
                         </a:prstGeom>
                         <a:ln>
@@ -3136,7 +3134,7 @@
           </mc:Choice>
           <mc:Fallback>
             <w:pict>
-              <v:shape w14:anchorId="777C39C0" id="Elbow Connector 261" o:spid="_x0000_s1026" type="#_x0000_t34" style="position:absolute;margin-left:411.55pt;margin-top:32.9pt;width:69.1pt;height:383.35pt;flip:y;z-index:251744256;visibility:visible;mso-wrap-style:square;mso-width-percent:0;mso-height-percent:0;mso-wrap-distance-left:9pt;mso-wrap-distance-top:0;mso-wrap-distance-right:9pt;mso-wrap-distance-bottom:0;mso-position-horizontal:absolute;mso-position-horizontal-relative:page;mso-position-vertical:absolute;mso-position-vertical-relative:text;mso-width-percent:0;mso-height-percent:0;mso-width-relative:margin;mso-height-relative:margin" o:gfxdata="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" adj="54850" strokecolor="black [3213]" strokeweight=".5pt">
+              <v:shape w14:anchorId="1796172B" id="Elbow Connector 261" o:spid="_x0000_s1026" type="#_x0000_t34" style="position:absolute;margin-left:477.25pt;margin-top:33pt;width:3.6pt;height:381.75pt;flip:y;z-index:251744256;visibility:visible;mso-wrap-style:square;mso-width-percent:0;mso-height-percent:0;mso-wrap-distance-left:9pt;mso-wrap-distance-top:0;mso-wrap-distance-right:9pt;mso-wrap-distance-bottom:0;mso-position-horizontal:absolute;mso-position-horizontal-relative:page;mso-position-vertical:absolute;mso-position-vertical-relative:text;mso-width-percent:0;mso-height-percent:0;mso-width-relative:margin;mso-height-relative:margin" o:gfxdata="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" adj="652603" strokecolor="black [3213]" strokeweight=".5pt">
                 <v:stroke endarrow="block"/>
                 <w10:wrap anchorx="page"/>
               </v:shape>
@@ -3507,11 +3505,158 @@
         </w:rPr>
       </w:pPr>
     </w:p>
-    <w:bookmarkStart w:id="2" w:name="_Toc102122790"/>
     <w:p>
       <w:pPr>
         <w:pStyle w:val="Heading1"/>
       </w:pPr>
+      <w:bookmarkStart w:id="1" w:name="_Toc102122790"/>
+      <w:r>
+        <w:rPr>
+          <w:noProof/>
+          <w:lang w:eastAsia="en-GB"/>
+        </w:rPr>
+        <mc:AlternateContent>
+          <mc:Choice Requires="wps">
+            <w:drawing>
+              <wp:anchor distT="0" distB="0" distL="114300" distR="114300" simplePos="0" relativeHeight="251770880" behindDoc="0" locked="0" layoutInCell="1" allowOverlap="1">
+                <wp:simplePos x="0" y="0"/>
+                <wp:positionH relativeFrom="column">
+                  <wp:posOffset>2324100</wp:posOffset>
+                </wp:positionH>
+                <wp:positionV relativeFrom="paragraph">
+                  <wp:posOffset>1226820</wp:posOffset>
+                </wp:positionV>
+                <wp:extent cx="0" cy="169545"/>
+                <wp:effectExtent l="0" t="0" r="19050" b="20955"/>
+                <wp:wrapNone/>
+                <wp:docPr id="253" name="Straight Connector 253"/>
+                <wp:cNvGraphicFramePr/>
+                <a:graphic xmlns:a="http://schemas.openxmlformats.org/drawingml/2006/main">
+                  <a:graphicData uri="http://schemas.microsoft.com/office/word/2010/wordprocessingShape">
+                    <wps:wsp>
+                      <wps:cNvCnPr/>
+                      <wps:spPr>
+                        <a:xfrm>
+                          <a:off x="0" y="0"/>
+                          <a:ext cx="0" cy="169545"/>
+                        </a:xfrm>
+                        <a:prstGeom prst="line">
+                          <a:avLst/>
+                        </a:prstGeom>
+                        <a:ln>
+                          <a:solidFill>
+                            <a:schemeClr val="tx1"/>
+                          </a:solidFill>
+                        </a:ln>
+                      </wps:spPr>
+                      <wps:style>
+                        <a:lnRef idx="1">
+                          <a:schemeClr val="accent1"/>
+                        </a:lnRef>
+                        <a:fillRef idx="0">
+                          <a:schemeClr val="accent1"/>
+                        </a:fillRef>
+                        <a:effectRef idx="0">
+                          <a:schemeClr val="accent1"/>
+                        </a:effectRef>
+                        <a:fontRef idx="minor">
+                          <a:schemeClr val="tx1"/>
+                        </a:fontRef>
+                      </wps:style>
+                      <wps:bodyPr/>
+                    </wps:wsp>
+                  </a:graphicData>
+                </a:graphic>
+              </wp:anchor>
+            </w:drawing>
+          </mc:Choice>
+          <mc:Fallback>
+            <w:pict>
+              <v:line w14:anchorId="41B3E0E4" id="Straight Connector 253" o:spid="_x0000_s1026" style="position:absolute;z-index:251770880;visibility:visible;mso-wrap-style:square;mso-wrap-distance-left:9pt;mso-wrap-distance-top:0;mso-wrap-distance-right:9pt;mso-wrap-distance-bottom:0;mso-position-horizontal:absolute;mso-position-horizontal-relative:text;mso-position-vertical:absolute;mso-position-vertical-relative:text" from="183pt,96.6pt" to="183pt,109.95pt" o:gfxdata="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" strokecolor="black [3213]" strokeweight=".5pt">
+                <v:stroke joinstyle="miter"/>
+              </v:line>
+            </w:pict>
+          </mc:Fallback>
+        </mc:AlternateContent>
+      </w:r>
+      <w:r>
+        <w:rPr>
+          <w:noProof/>
+          <w:lang w:eastAsia="en-GB"/>
+        </w:rPr>
+        <mc:AlternateContent>
+          <mc:Choice Requires="wps">
+            <w:drawing>
+              <wp:anchor distT="0" distB="0" distL="114300" distR="114300" simplePos="0" relativeHeight="251769856" behindDoc="0" locked="0" layoutInCell="1" allowOverlap="1">
+                <wp:simplePos x="0" y="0"/>
+                <wp:positionH relativeFrom="column">
+                  <wp:posOffset>-781051</wp:posOffset>
+                </wp:positionH>
+                <wp:positionV relativeFrom="paragraph">
+                  <wp:posOffset>304799</wp:posOffset>
+                </wp:positionV>
+                <wp:extent cx="3105150" cy="1091565"/>
+                <wp:effectExtent l="76200" t="38100" r="19050" b="32385"/>
+                <wp:wrapNone/>
+                <wp:docPr id="251" name="Elbow Connector 251"/>
+                <wp:cNvGraphicFramePr/>
+                <a:graphic xmlns:a="http://schemas.openxmlformats.org/drawingml/2006/main">
+                  <a:graphicData uri="http://schemas.microsoft.com/office/word/2010/wordprocessingShape">
+                    <wps:wsp>
+                      <wps:cNvCnPr/>
+                      <wps:spPr>
+                        <a:xfrm flipH="1" flipV="1">
+                          <a:off x="0" y="0"/>
+                          <a:ext cx="3105150" cy="1091565"/>
+                        </a:xfrm>
+                        <a:prstGeom prst="bentConnector3">
+                          <a:avLst>
+                            <a:gd name="adj1" fmla="val 100154"/>
+                          </a:avLst>
+                        </a:prstGeom>
+                        <a:ln>
+                          <a:solidFill>
+                            <a:schemeClr val="tx1"/>
+                          </a:solidFill>
+                          <a:tailEnd type="triangle"/>
+                        </a:ln>
+                      </wps:spPr>
+                      <wps:style>
+                        <a:lnRef idx="1">
+                          <a:schemeClr val="accent1"/>
+                        </a:lnRef>
+                        <a:fillRef idx="0">
+                          <a:schemeClr val="accent1"/>
+                        </a:fillRef>
+                        <a:effectRef idx="0">
+                          <a:schemeClr val="accent1"/>
+                        </a:effectRef>
+                        <a:fontRef idx="minor">
+                          <a:schemeClr val="tx1"/>
+                        </a:fontRef>
+                      </wps:style>
+                      <wps:bodyPr/>
+                    </wps:wsp>
+                  </a:graphicData>
+                </a:graphic>
+                <wp14:sizeRelH relativeFrom="margin">
+                  <wp14:pctWidth>0</wp14:pctWidth>
+                </wp14:sizeRelH>
+                <wp14:sizeRelV relativeFrom="margin">
+                  <wp14:pctHeight>0</wp14:pctHeight>
+                </wp14:sizeRelV>
+              </wp:anchor>
+            </w:drawing>
+          </mc:Choice>
+          <mc:Fallback>
+            <w:pict>
+              <v:shape w14:anchorId="4C641C62" id="Elbow Connector 251" o:spid="_x0000_s1026" type="#_x0000_t34" style="position:absolute;margin-left:-61.5pt;margin-top:24pt;width:244.5pt;height:85.95pt;flip:x y;z-index:251769856;visibility:visible;mso-wrap-style:square;mso-width-percent:0;mso-height-percent:0;mso-wrap-distance-left:9pt;mso-wrap-distance-top:0;mso-wrap-distance-right:9pt;mso-wrap-distance-bottom:0;mso-position-horizontal:absolute;mso-position-horizontal-relative:text;mso-position-vertical:absolute;mso-position-vertical-relative:text;mso-width-percent:0;mso-height-percent:0;mso-width-relative:margin;mso-height-relative:margin" o:gfxdata="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" adj="21633" strokecolor="black [3213]" strokeweight=".5pt">
+                <v:stroke endarrow="block"/>
+              </v:shape>
+            </w:pict>
+          </mc:Fallback>
+        </mc:AlternateContent>
+      </w:r>
       <w:r>
         <w:rPr>
           <w:noProof/>
@@ -3523,13 +3668,13 @@
               <wp:anchor distT="0" distB="0" distL="114300" distR="114300" simplePos="0" relativeHeight="251737088" behindDoc="0" locked="0" layoutInCell="1" allowOverlap="1" wp14:anchorId="5B3597B8" wp14:editId="320A510D">
                 <wp:simplePos x="0" y="0"/>
                 <wp:positionH relativeFrom="margin">
-                  <wp:posOffset>2248930</wp:posOffset>
+                  <wp:posOffset>2247899</wp:posOffset>
                 </wp:positionH>
                 <wp:positionV relativeFrom="paragraph">
-                  <wp:posOffset>96022</wp:posOffset>
+                  <wp:posOffset>95250</wp:posOffset>
                 </wp:positionV>
-                <wp:extent cx="716692" cy="741406"/>
-                <wp:effectExtent l="38100" t="38100" r="26670" b="20955"/>
+                <wp:extent cx="1642597" cy="323850"/>
+                <wp:effectExtent l="19050" t="57150" r="15240" b="19050"/>
                 <wp:wrapNone/>
                 <wp:docPr id="256" name="Straight Arrow Connector 256"/>
                 <wp:cNvGraphicFramePr/>
@@ -3540,7 +3685,7 @@
                       <wps:spPr>
                         <a:xfrm flipH="1" flipV="1">
                           <a:off x="0" y="0"/>
-                          <a:ext cx="716692" cy="741406"/>
+                          <a:ext cx="1642597" cy="323850"/>
                         </a:xfrm>
                         <a:prstGeom prst="straightConnector1">
                           <a:avLst/>
@@ -3581,7 +3726,7 @@
           </mc:Choice>
           <mc:Fallback>
             <w:pict>
-              <v:shape w14:anchorId="196C9418" id="Straight Arrow Connector 256" o:spid="_x0000_s1026" type="#_x0000_t32" style="position:absolute;margin-left:177.1pt;margin-top:7.55pt;width:56.45pt;height:58.4pt;flip:x y;z-index:251737088;visibility:visible;mso-wrap-style:square;mso-width-percent:0;mso-height-percent:0;mso-wrap-distance-left:9pt;mso-wrap-distance-top:0;mso-wrap-distance-right:9pt;mso-wrap-distance-bottom:0;mso-position-horizontal:absolute;mso-position-horizontal-relative:margin;mso-position-vertical:absolute;mso-position-vertical-relative:text;mso-width-percent:0;mso-height-percent:0;mso-width-relative:margin;mso-height-relative:margin" o:gfxdata="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" strokecolor="black [3213]" strokeweight=".5pt">
+              <v:shape w14:anchorId="70172E8B" id="Straight Arrow Connector 256" o:spid="_x0000_s1026" type="#_x0000_t32" style="position:absolute;margin-left:177pt;margin-top:7.5pt;width:129.35pt;height:25.5pt;flip:x y;z-index:251737088;visibility:visible;mso-wrap-style:square;mso-width-percent:0;mso-height-percent:0;mso-wrap-distance-left:9pt;mso-wrap-distance-top:0;mso-wrap-distance-right:9pt;mso-wrap-distance-bottom:0;mso-position-horizontal:absolute;mso-position-horizontal-relative:margin;mso-position-vertical:absolute;mso-position-vertical-relative:text;mso-width-percent:0;mso-height-percent:0;mso-width-relative:margin;mso-height-relative:margin" o:gfxdata="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" strokecolor="black [3213]" strokeweight=".5pt">
                 <v:stroke endarrow="block" joinstyle="miter"/>
                 <w10:wrap anchorx="margin"/>
               </v:shape>
@@ -3592,6 +3737,205 @@
       <w:r>
         <w:rPr>
           <w:noProof/>
+          <w:sz w:val="40"/>
+          <w:lang w:eastAsia="en-GB"/>
+        </w:rPr>
+        <mc:AlternateContent>
+          <mc:Choice Requires="wps">
+            <w:drawing>
+              <wp:anchor distT="0" distB="0" distL="114300" distR="114300" simplePos="0" relativeHeight="251766784" behindDoc="0" locked="0" layoutInCell="1" allowOverlap="1" wp14:anchorId="3F92BA95" wp14:editId="7B0CBB78">
+                <wp:simplePos x="0" y="0"/>
+                <wp:positionH relativeFrom="column">
+                  <wp:posOffset>1552575</wp:posOffset>
+                </wp:positionH>
+                <wp:positionV relativeFrom="paragraph">
+                  <wp:posOffset>514350</wp:posOffset>
+                </wp:positionV>
+                <wp:extent cx="1971675" cy="712470"/>
+                <wp:effectExtent l="0" t="0" r="28575" b="11430"/>
+                <wp:wrapNone/>
+                <wp:docPr id="249" name="Text Box 249"/>
+                <wp:cNvGraphicFramePr/>
+                <a:graphic xmlns:a="http://schemas.openxmlformats.org/drawingml/2006/main">
+                  <a:graphicData uri="http://schemas.microsoft.com/office/word/2010/wordprocessingShape">
+                    <wps:wsp>
+                      <wps:cNvSpPr txBox="1"/>
+                      <wps:spPr>
+                        <a:xfrm>
+                          <a:off x="0" y="0"/>
+                          <a:ext cx="1971675" cy="712470"/>
+                        </a:xfrm>
+                        <a:prstGeom prst="rect">
+                          <a:avLst/>
+                        </a:prstGeom>
+                        <a:solidFill>
+                          <a:schemeClr val="lt1"/>
+                        </a:solidFill>
+                        <a:ln w="6350">
+                          <a:solidFill>
+                            <a:srgbClr val="FF0000"/>
+                          </a:solidFill>
+                        </a:ln>
+                        <a:effectLst/>
+                      </wps:spPr>
+                      <wps:style>
+                        <a:lnRef idx="0">
+                          <a:schemeClr val="accent1"/>
+                        </a:lnRef>
+                        <a:fillRef idx="0">
+                          <a:schemeClr val="accent1"/>
+                        </a:fillRef>
+                        <a:effectRef idx="0">
+                          <a:schemeClr val="accent1"/>
+                        </a:effectRef>
+                        <a:fontRef idx="minor">
+                          <a:schemeClr val="dk1"/>
+                        </a:fontRef>
+                      </wps:style>
+                      <wps:txbx>
+                        <w:txbxContent>
+                          <w:p>
+                            <w:r>
+                              <w:t>Employee page for moderations (only employees)</w:t>
+                            </w:r>
+                          </w:p>
+                          <w:p>
+                            <w:r>
+                              <w:t>Employee</w:t>
+                            </w:r>
+                            <w:r>
+                              <w:t>.html</w:t>
+                            </w:r>
+                          </w:p>
+                        </w:txbxContent>
+                      </wps:txbx>
+                      <wps:bodyPr rot="0" spcFirstLastPara="0" vertOverflow="overflow" horzOverflow="overflow" vert="horz" wrap="square" lIns="91440" tIns="45720" rIns="91440" bIns="45720" numCol="1" spcCol="0" rtlCol="0" fromWordArt="0" anchor="t" anchorCtr="0" forceAA="0" compatLnSpc="1">
+                        <a:prstTxWarp prst="textNoShape">
+                          <a:avLst/>
+                        </a:prstTxWarp>
+                        <a:noAutofit/>
+                      </wps:bodyPr>
+                    </wps:wsp>
+                  </a:graphicData>
+                </a:graphic>
+                <wp14:sizeRelH relativeFrom="margin">
+                  <wp14:pctWidth>0</wp14:pctWidth>
+                </wp14:sizeRelH>
+                <wp14:sizeRelV relativeFrom="margin">
+                  <wp14:pctHeight>0</wp14:pctHeight>
+                </wp14:sizeRelV>
+              </wp:anchor>
+            </w:drawing>
+          </mc:Choice>
+          <mc:Fallback>
+            <w:pict>
+              <v:shapetype w14:anchorId="3F92BA95" id="_x0000_t202" coordsize="21600,21600" o:spt="202" path="m,l,21600r21600,l21600,xe">
+                <v:stroke joinstyle="miter"/>
+                <v:path gradientshapeok="t" o:connecttype="rect"/>
+              </v:shapetype>
+              <v:shape id="Text Box 249" o:spid="_x0000_s1052" type="#_x0000_t202" style="position:absolute;margin-left:122.25pt;margin-top:40.5pt;width:155.25pt;height:56.1pt;z-index:251766784;visibility:visible;mso-wrap-style:square;mso-width-percent:0;mso-height-percent:0;mso-wrap-distance-left:9pt;mso-wrap-distance-top:0;mso-wrap-distance-right:9pt;mso-wrap-distance-bottom:0;mso-position-horizontal:absolute;mso-position-horizontal-relative:text;mso-position-vertical:absolute;mso-position-vertical-relative:text;mso-width-percent:0;mso-height-percent:0;mso-width-relative:margin;mso-height-relative:margin;v-text-anchor:top" o:gfxdata="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" fillcolor="white [3201]" strokecolor="red" strokeweight=".5pt">
+                <v:textbox>
+                  <w:txbxContent>
+                    <w:p>
+                      <w:r>
+                        <w:t>Employee page for moderations (only employees)</w:t>
+                      </w:r>
+                    </w:p>
+                    <w:p>
+                      <w:r>
+                        <w:t>Employee</w:t>
+                      </w:r>
+                      <w:r>
+                        <w:t>.html</w:t>
+                      </w:r>
+                    </w:p>
+                  </w:txbxContent>
+                </v:textbox>
+              </v:shape>
+            </w:pict>
+          </mc:Fallback>
+        </mc:AlternateContent>
+      </w:r>
+      <w:r>
+        <w:rPr>
+          <w:noProof/>
+          <w:lang w:eastAsia="en-GB"/>
+        </w:rPr>
+        <mc:AlternateContent>
+          <mc:Choice Requires="wps">
+            <w:drawing>
+              <wp:anchor distT="0" distB="0" distL="114300" distR="114300" simplePos="0" relativeHeight="251768832" behindDoc="0" locked="0" layoutInCell="1" allowOverlap="1" wp14:anchorId="7596BE17" wp14:editId="33075EC9">
+                <wp:simplePos x="0" y="0"/>
+                <wp:positionH relativeFrom="margin">
+                  <wp:posOffset>2057399</wp:posOffset>
+                </wp:positionH>
+                <wp:positionV relativeFrom="paragraph">
+                  <wp:posOffset>95249</wp:posOffset>
+                </wp:positionV>
+                <wp:extent cx="171450" cy="428625"/>
+                <wp:effectExtent l="38100" t="38100" r="19050" b="28575"/>
+                <wp:wrapNone/>
+                <wp:docPr id="250" name="Straight Arrow Connector 250"/>
+                <wp:cNvGraphicFramePr/>
+                <a:graphic xmlns:a="http://schemas.openxmlformats.org/drawingml/2006/main">
+                  <a:graphicData uri="http://schemas.microsoft.com/office/word/2010/wordprocessingShape">
+                    <wps:wsp>
+                      <wps:cNvCnPr/>
+                      <wps:spPr>
+                        <a:xfrm flipH="1" flipV="1">
+                          <a:off x="0" y="0"/>
+                          <a:ext cx="171450" cy="428625"/>
+                        </a:xfrm>
+                        <a:prstGeom prst="straightConnector1">
+                          <a:avLst/>
+                        </a:prstGeom>
+                        <a:ln>
+                          <a:solidFill>
+                            <a:schemeClr val="tx1"/>
+                          </a:solidFill>
+                          <a:tailEnd type="triangle"/>
+                        </a:ln>
+                      </wps:spPr>
+                      <wps:style>
+                        <a:lnRef idx="1">
+                          <a:schemeClr val="accent1"/>
+                        </a:lnRef>
+                        <a:fillRef idx="0">
+                          <a:schemeClr val="accent1"/>
+                        </a:fillRef>
+                        <a:effectRef idx="0">
+                          <a:schemeClr val="accent1"/>
+                        </a:effectRef>
+                        <a:fontRef idx="minor">
+                          <a:schemeClr val="tx1"/>
+                        </a:fontRef>
+                      </wps:style>
+                      <wps:bodyPr/>
+                    </wps:wsp>
+                  </a:graphicData>
+                </a:graphic>
+                <wp14:sizeRelH relativeFrom="margin">
+                  <wp14:pctWidth>0</wp14:pctWidth>
+                </wp14:sizeRelH>
+                <wp14:sizeRelV relativeFrom="margin">
+                  <wp14:pctHeight>0</wp14:pctHeight>
+                </wp14:sizeRelV>
+              </wp:anchor>
+            </w:drawing>
+          </mc:Choice>
+          <mc:Fallback>
+            <w:pict>
+              <v:shape w14:anchorId="407D3E34" id="Straight Arrow Connector 250" o:spid="_x0000_s1026" type="#_x0000_t32" style="position:absolute;margin-left:162pt;margin-top:7.5pt;width:13.5pt;height:33.75pt;flip:x y;z-index:251768832;visibility:visible;mso-wrap-style:square;mso-width-percent:0;mso-height-percent:0;mso-wrap-distance-left:9pt;mso-wrap-distance-top:0;mso-wrap-distance-right:9pt;mso-wrap-distance-bottom:0;mso-position-horizontal:absolute;mso-position-horizontal-relative:margin;mso-position-vertical:absolute;mso-position-vertical-relative:text;mso-width-percent:0;mso-height-percent:0;mso-width-relative:margin;mso-height-relative:margin" o:gfxdata="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" strokecolor="black [3213]" strokeweight=".5pt">
+                <v:stroke endarrow="block" joinstyle="miter"/>
+                <w10:wrap anchorx="margin"/>
+              </v:shape>
+            </w:pict>
+          </mc:Fallback>
+        </mc:AlternateContent>
+      </w:r>
+      <w:r>
+        <w:rPr>
+          <w:noProof/>
           <w:lang w:eastAsia="en-GB"/>
         </w:rPr>
         <mc:AlternateContent>
@@ -3600,13 +3944,13 @@
               <wp:anchor distT="0" distB="0" distL="114300" distR="114300" simplePos="0" relativeHeight="251742208" behindDoc="0" locked="0" layoutInCell="1" allowOverlap="1">
                 <wp:simplePos x="0" y="0"/>
                 <wp:positionH relativeFrom="column">
-                  <wp:posOffset>-543697</wp:posOffset>
+                  <wp:posOffset>-542925</wp:posOffset>
                 </wp:positionH>
                 <wp:positionV relativeFrom="paragraph">
-                  <wp:posOffset>602649</wp:posOffset>
+                  <wp:posOffset>600074</wp:posOffset>
                 </wp:positionV>
-                <wp:extent cx="383059" cy="0"/>
-                <wp:effectExtent l="0" t="0" r="36195" b="19050"/>
+                <wp:extent cx="276225" cy="9525"/>
+                <wp:effectExtent l="0" t="0" r="28575" b="28575"/>
                 <wp:wrapNone/>
                 <wp:docPr id="260" name="Straight Connector 260"/>
                 <wp:cNvGraphicFramePr/>
@@ -3617,7 +3961,7 @@
                       <wps:spPr>
                         <a:xfrm>
                           <a:off x="0" y="0"/>
-                          <a:ext cx="383059" cy="0"/>
+                          <a:ext cx="276225" cy="9525"/>
                         </a:xfrm>
                         <a:prstGeom prst="line">
                           <a:avLst/>
@@ -3642,14 +3986,136 @@
                     </wps:wsp>
                   </a:graphicData>
                 </a:graphic>
+                <wp14:sizeRelH relativeFrom="margin">
+                  <wp14:pctWidth>0</wp14:pctWidth>
+                </wp14:sizeRelH>
+                <wp14:sizeRelV relativeFrom="margin">
+                  <wp14:pctHeight>0</wp14:pctHeight>
+                </wp14:sizeRelV>
               </wp:anchor>
             </w:drawing>
           </mc:Choice>
           <mc:Fallback>
             <w:pict>
-              <v:line w14:anchorId="47A163DE" id="Straight Connector 260" o:spid="_x0000_s1026" style="position:absolute;z-index:251742208;visibility:visible;mso-wrap-style:square;mso-wrap-distance-left:9pt;mso-wrap-distance-top:0;mso-wrap-distance-right:9pt;mso-wrap-distance-bottom:0;mso-position-horizontal:absolute;mso-position-horizontal-relative:text;mso-position-vertical:absolute;mso-position-vertical-relative:text" from="-42.8pt,47.45pt" to="-12.65pt,47.45pt" o:gfxdata="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" strokecolor="black [3200]" strokeweight="1pt">
+              <v:line w14:anchorId="136A8110" id="Straight Connector 260" o:spid="_x0000_s1026" style="position:absolute;z-index:251742208;visibility:visible;mso-wrap-style:square;mso-width-percent:0;mso-height-percent:0;mso-wrap-distance-left:9pt;mso-wrap-distance-top:0;mso-wrap-distance-right:9pt;mso-wrap-distance-bottom:0;mso-position-horizontal:absolute;mso-position-horizontal-relative:text;mso-position-vertical:absolute;mso-position-vertical-relative:text;mso-width-percent:0;mso-height-percent:0;mso-width-relative:margin;mso-height-relative:margin" from="-42.75pt,47.25pt" to="-21pt,48pt" o:gfxdata="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" strokecolor="black [3200]" strokeweight="1pt">
                 <v:stroke joinstyle="miter"/>
               </v:line>
+            </w:pict>
+          </mc:Fallback>
+        </mc:AlternateContent>
+      </w:r>
+      <w:r>
+        <w:rPr>
+          <w:noProof/>
+          <w:sz w:val="40"/>
+          <w:lang w:eastAsia="en-GB"/>
+        </w:rPr>
+        <mc:AlternateContent>
+          <mc:Choice Requires="wps">
+            <w:drawing>
+              <wp:anchor distT="0" distB="0" distL="114300" distR="114300" simplePos="0" relativeHeight="251728896" behindDoc="0" locked="0" layoutInCell="1" allowOverlap="1" wp14:anchorId="22410929" wp14:editId="340940E3">
+                <wp:simplePos x="0" y="0"/>
+                <wp:positionH relativeFrom="column">
+                  <wp:posOffset>3854658</wp:posOffset>
+                </wp:positionH>
+                <wp:positionV relativeFrom="paragraph">
+                  <wp:posOffset>354330</wp:posOffset>
+                </wp:positionV>
+                <wp:extent cx="1351280" cy="827261"/>
+                <wp:effectExtent l="0" t="0" r="20320" b="11430"/>
+                <wp:wrapNone/>
+                <wp:docPr id="252" name="Text Box 252"/>
+                <wp:cNvGraphicFramePr/>
+                <a:graphic xmlns:a="http://schemas.openxmlformats.org/drawingml/2006/main">
+                  <a:graphicData uri="http://schemas.microsoft.com/office/word/2010/wordprocessingShape">
+                    <wps:wsp>
+                      <wps:cNvSpPr txBox="1"/>
+                      <wps:spPr>
+                        <a:xfrm>
+                          <a:off x="0" y="0"/>
+                          <a:ext cx="1351280" cy="827261"/>
+                        </a:xfrm>
+                        <a:prstGeom prst="rect">
+                          <a:avLst/>
+                        </a:prstGeom>
+                        <a:solidFill>
+                          <a:schemeClr val="lt1"/>
+                        </a:solidFill>
+                        <a:ln w="6350">
+                          <a:solidFill>
+                            <a:prstClr val="black"/>
+                          </a:solidFill>
+                        </a:ln>
+                        <a:effectLst/>
+                      </wps:spPr>
+                      <wps:style>
+                        <a:lnRef idx="0">
+                          <a:schemeClr val="accent1"/>
+                        </a:lnRef>
+                        <a:fillRef idx="0">
+                          <a:schemeClr val="accent1"/>
+                        </a:fillRef>
+                        <a:effectRef idx="0">
+                          <a:schemeClr val="accent1"/>
+                        </a:effectRef>
+                        <a:fontRef idx="minor">
+                          <a:schemeClr val="dk1"/>
+                        </a:fontRef>
+                      </wps:style>
+                      <wps:txbx>
+                        <w:txbxContent>
+                          <w:p>
+                            <w:r>
+                              <w:t>Page to view an item in more detail</w:t>
+                            </w:r>
+                          </w:p>
+                          <w:p>
+                            <w:r>
+                              <w:t>ViewItem.html</w:t>
+                            </w:r>
+                          </w:p>
+                          <w:p/>
+                          <w:p/>
+                        </w:txbxContent>
+                      </wps:txbx>
+                      <wps:bodyPr rot="0" spcFirstLastPara="0" vertOverflow="overflow" horzOverflow="overflow" vert="horz" wrap="square" lIns="91440" tIns="45720" rIns="91440" bIns="45720" numCol="1" spcCol="0" rtlCol="0" fromWordArt="0" anchor="t" anchorCtr="0" forceAA="0" compatLnSpc="1">
+                        <a:prstTxWarp prst="textNoShape">
+                          <a:avLst/>
+                        </a:prstTxWarp>
+                        <a:noAutofit/>
+                      </wps:bodyPr>
+                    </wps:wsp>
+                  </a:graphicData>
+                </a:graphic>
+                <wp14:sizeRelH relativeFrom="margin">
+                  <wp14:pctWidth>0</wp14:pctWidth>
+                </wp14:sizeRelH>
+                <wp14:sizeRelV relativeFrom="margin">
+                  <wp14:pctHeight>0</wp14:pctHeight>
+                </wp14:sizeRelV>
+              </wp:anchor>
+            </w:drawing>
+          </mc:Choice>
+          <mc:Fallback>
+            <w:pict>
+              <v:shape w14:anchorId="22410929" id="Text Box 252" o:spid="_x0000_s1053" type="#_x0000_t202" style="position:absolute;margin-left:303.5pt;margin-top:27.9pt;width:106.4pt;height:65.15pt;z-index:251728896;visibility:visible;mso-wrap-style:square;mso-width-percent:0;mso-height-percent:0;mso-wrap-distance-left:9pt;mso-wrap-distance-top:0;mso-wrap-distance-right:9pt;mso-wrap-distance-bottom:0;mso-position-horizontal:absolute;mso-position-horizontal-relative:text;mso-position-vertical:absolute;mso-position-vertical-relative:text;mso-width-percent:0;mso-height-percent:0;mso-width-relative:margin;mso-height-relative:margin;v-text-anchor:top" o:gfxdata="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" fillcolor="white [3201]" strokeweight=".5pt">
+                <v:textbox>
+                  <w:txbxContent>
+                    <w:p>
+                      <w:r>
+                        <w:t>Page to view an item in more detail</w:t>
+                      </w:r>
+                    </w:p>
+                    <w:p>
+                      <w:r>
+                        <w:t>ViewItem.html</w:t>
+                      </w:r>
+                    </w:p>
+                    <w:p/>
+                    <w:p/>
+                  </w:txbxContent>
+                </v:textbox>
+              </v:shape>
             </w:pict>
           </mc:Fallback>
         </mc:AlternateContent>
@@ -3819,11 +4285,7 @@
           </mc:Choice>
           <mc:Fallback>
             <w:pict>
-              <v:shapetype id="_x0000_t202" coordsize="21600,21600" o:spt="202" path="m,l,21600r21600,l21600,xe">
-                <v:stroke joinstyle="miter"/>
-                <v:path gradientshapeok="t" o:connecttype="rect"/>
-              </v:shapetype>
-              <v:shape id="Text Box 50" o:spid="_x0000_s1052" type="#_x0000_t202" style="position:absolute;margin-left:-19.95pt;margin-top:29.15pt;width:128.15pt;height:64pt;z-index:251724800;visibility:visible;mso-wrap-style:square;mso-width-percent:0;mso-wrap-distance-left:9pt;mso-wrap-distance-top:0;mso-wrap-distance-right:9pt;mso-wrap-distance-bottom:0;mso-position-horizontal:absolute;mso-position-horizontal-relative:text;mso-position-vertical:absolute;mso-position-vertical-relative:text;mso-width-percent:0;mso-width-relative:margin;v-text-anchor:top" o:gfxdata="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" fillcolor="white [3201]" strokeweight=".5pt">
+              <v:shape id="Text Box 50" o:spid="_x0000_s1054" type="#_x0000_t202" style="position:absolute;margin-left:-19.95pt;margin-top:29.15pt;width:128.15pt;height:64pt;z-index:251724800;visibility:visible;mso-wrap-style:square;mso-width-percent:0;mso-wrap-distance-left:9pt;mso-wrap-distance-top:0;mso-wrap-distance-right:9pt;mso-wrap-distance-bottom:0;mso-position-horizontal:absolute;mso-position-horizontal-relative:text;mso-position-vertical:absolute;mso-position-vertical-relative:text;mso-width-percent:0;mso-width-relative:margin;v-text-anchor:top" o:gfxdata="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" fillcolor="white [3201]" strokeweight=".5pt">
                 <v:textbox>
                   <w:txbxContent>
                     <w:p>
@@ -3843,123 +4305,7 @@
           </mc:Fallback>
         </mc:AlternateContent>
       </w:r>
-      <w:r>
-        <w:rPr>
-          <w:noProof/>
-          <w:sz w:val="40"/>
-          <w:lang w:eastAsia="en-GB"/>
-        </w:rPr>
-        <mc:AlternateContent>
-          <mc:Choice Requires="wps">
-            <w:drawing>
-              <wp:anchor distT="0" distB="0" distL="114300" distR="114300" simplePos="0" relativeHeight="251728896" behindDoc="0" locked="0" layoutInCell="1" allowOverlap="1" wp14:anchorId="22410929" wp14:editId="340940E3">
-                <wp:simplePos x="0" y="0"/>
-                <wp:positionH relativeFrom="column">
-                  <wp:posOffset>2989158</wp:posOffset>
-                </wp:positionH>
-                <wp:positionV relativeFrom="paragraph">
-                  <wp:posOffset>354948</wp:posOffset>
-                </wp:positionV>
-                <wp:extent cx="1351280" cy="827261"/>
-                <wp:effectExtent l="0" t="0" r="20320" b="11430"/>
-                <wp:wrapNone/>
-                <wp:docPr id="252" name="Text Box 252"/>
-                <wp:cNvGraphicFramePr/>
-                <a:graphic xmlns:a="http://schemas.openxmlformats.org/drawingml/2006/main">
-                  <a:graphicData uri="http://schemas.microsoft.com/office/word/2010/wordprocessingShape">
-                    <wps:wsp>
-                      <wps:cNvSpPr txBox="1"/>
-                      <wps:spPr>
-                        <a:xfrm>
-                          <a:off x="0" y="0"/>
-                          <a:ext cx="1351280" cy="827261"/>
-                        </a:xfrm>
-                        <a:prstGeom prst="rect">
-                          <a:avLst/>
-                        </a:prstGeom>
-                        <a:solidFill>
-                          <a:schemeClr val="lt1"/>
-                        </a:solidFill>
-                        <a:ln w="6350">
-                          <a:solidFill>
-                            <a:prstClr val="black"/>
-                          </a:solidFill>
-                        </a:ln>
-                        <a:effectLst/>
-                      </wps:spPr>
-                      <wps:style>
-                        <a:lnRef idx="0">
-                          <a:schemeClr val="accent1"/>
-                        </a:lnRef>
-                        <a:fillRef idx="0">
-                          <a:schemeClr val="accent1"/>
-                        </a:fillRef>
-                        <a:effectRef idx="0">
-                          <a:schemeClr val="accent1"/>
-                        </a:effectRef>
-                        <a:fontRef idx="minor">
-                          <a:schemeClr val="dk1"/>
-                        </a:fontRef>
-                      </wps:style>
-                      <wps:txbx>
-                        <w:txbxContent>
-                          <w:p>
-                            <w:r>
-                              <w:t>Page to view an item in more detail</w:t>
-                            </w:r>
-                          </w:p>
-                          <w:p>
-                            <w:r>
-                              <w:t>ViewItem.html</w:t>
-                            </w:r>
-                          </w:p>
-                          <w:p/>
-                          <w:p/>
-                        </w:txbxContent>
-                      </wps:txbx>
-                      <wps:bodyPr rot="0" spcFirstLastPara="0" vertOverflow="overflow" horzOverflow="overflow" vert="horz" wrap="square" lIns="91440" tIns="45720" rIns="91440" bIns="45720" numCol="1" spcCol="0" rtlCol="0" fromWordArt="0" anchor="t" anchorCtr="0" forceAA="0" compatLnSpc="1">
-                        <a:prstTxWarp prst="textNoShape">
-                          <a:avLst/>
-                        </a:prstTxWarp>
-                        <a:noAutofit/>
-                      </wps:bodyPr>
-                    </wps:wsp>
-                  </a:graphicData>
-                </a:graphic>
-                <wp14:sizeRelH relativeFrom="margin">
-                  <wp14:pctWidth>0</wp14:pctWidth>
-                </wp14:sizeRelH>
-                <wp14:sizeRelV relativeFrom="margin">
-                  <wp14:pctHeight>0</wp14:pctHeight>
-                </wp14:sizeRelV>
-              </wp:anchor>
-            </w:drawing>
-          </mc:Choice>
-          <mc:Fallback>
-            <w:pict>
-              <v:shape w14:anchorId="22410929" id="Text Box 252" o:spid="_x0000_s1053" type="#_x0000_t202" style="position:absolute;margin-left:235.35pt;margin-top:27.95pt;width:106.4pt;height:65.15pt;z-index:251728896;visibility:visible;mso-wrap-style:square;mso-width-percent:0;mso-height-percent:0;mso-wrap-distance-left:9pt;mso-wrap-distance-top:0;mso-wrap-distance-right:9pt;mso-wrap-distance-bottom:0;mso-position-horizontal:absolute;mso-position-horizontal-relative:text;mso-position-vertical:absolute;mso-position-vertical-relative:text;mso-width-percent:0;mso-height-percent:0;mso-width-relative:margin;mso-height-relative:margin;v-text-anchor:top" o:gfxdata="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" fillcolor="white [3201]" strokeweight=".5pt">
-                <v:textbox>
-                  <w:txbxContent>
-                    <w:p>
-                      <w:r>
-                        <w:t>Page to view an item in more detail</w:t>
-                      </w:r>
-                    </w:p>
-                    <w:p>
-                      <w:r>
-                        <w:t>ViewItem.html</w:t>
-                      </w:r>
-                    </w:p>
-                    <w:p/>
-                    <w:p/>
-                  </w:txbxContent>
-                </v:textbox>
-              </v:shape>
-            </w:pict>
-          </mc:Fallback>
-        </mc:AlternateContent>
-      </w:r>
-      <w:bookmarkEnd w:id="2"/>
+      <w:bookmarkEnd w:id="1"/>
       <w:r>
         <w:br w:type="page"/>
       </w:r>
@@ -3969,12 +4315,12 @@
         <w:pStyle w:val="Heading1"/>
         <w:jc w:val="center"/>
       </w:pPr>
-      <w:bookmarkStart w:id="3" w:name="_Toc102122791"/>
+      <w:bookmarkStart w:id="2" w:name="_Toc102122791"/>
       <w:r>
         <w:lastRenderedPageBreak/>
         <w:t>Usability features</w:t>
       </w:r>
-      <w:bookmarkEnd w:id="3"/>
+      <w:bookmarkEnd w:id="2"/>
     </w:p>
     <w:p/>
     <w:p>
@@ -4206,7 +4552,7 @@
         <w:pStyle w:val="Heading1"/>
         <w:jc w:val="center"/>
       </w:pPr>
-      <w:bookmarkStart w:id="4" w:name="_Toc102122792"/>
+      <w:bookmarkStart w:id="3" w:name="_Toc102122792"/>
       <w:r>
         <w:rPr>
           <w:noProof/>
@@ -4293,7 +4639,7 @@
           </mc:Choice>
           <mc:Fallback>
             <w:pict>
-              <v:rect w14:anchorId="43EBB6D3" id="Rectangle 30" o:spid="_x0000_s1054" style="position:absolute;left:0;text-align:left;margin-left:150.4pt;margin-top:339.05pt;width:113pt;height:36.45pt;z-index:251646976;visibility:visible;mso-wrap-style:square;mso-width-percent:0;mso-height-percent:0;mso-wrap-distance-left:9pt;mso-wrap-distance-top:0;mso-wrap-distance-right:9pt;mso-wrap-distance-bottom:0;mso-position-horizontal:absolute;mso-position-horizontal-relative:text;mso-position-vertical:absolute;mso-position-vertical-relative:text;mso-width-percent:0;mso-height-percent:0;mso-width-relative:margin;mso-height-relative:margin;v-text-anchor:middle" o:gfxdata="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" fillcolor="white [3201]" strokecolor="black [3200]" strokeweight="1pt">
+              <v:rect w14:anchorId="43EBB6D3" id="Rectangle 30" o:spid="_x0000_s1055" style="position:absolute;left:0;text-align:left;margin-left:150.4pt;margin-top:339.05pt;width:113pt;height:36.45pt;z-index:251646976;visibility:visible;mso-wrap-style:square;mso-width-percent:0;mso-height-percent:0;mso-wrap-distance-left:9pt;mso-wrap-distance-top:0;mso-wrap-distance-right:9pt;mso-wrap-distance-bottom:0;mso-position-horizontal:absolute;mso-position-horizontal-relative:text;mso-position-vertical:absolute;mso-position-vertical-relative:text;mso-width-percent:0;mso-height-percent:0;mso-width-relative:margin;mso-height-relative:margin;v-text-anchor:middle" o:gfxdata="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" fillcolor="white [3201]" strokecolor="black [3200]" strokeweight="1pt">
                 <v:textbox>
                   <w:txbxContent>
                     <w:p>
@@ -4403,7 +4749,7 @@
           </mc:Choice>
           <mc:Fallback>
             <w:pict>
-              <v:rect w14:anchorId="6809EE5B" id="Rectangle 24" o:spid="_x0000_s1055" style="position:absolute;left:0;text-align:left;margin-left:150.35pt;margin-top:287.05pt;width:83.85pt;height:36.45pt;z-index:251645952;visibility:visible;mso-wrap-style:square;mso-width-percent:0;mso-height-percent:0;mso-wrap-distance-left:9pt;mso-wrap-distance-top:0;mso-wrap-distance-right:9pt;mso-wrap-distance-bottom:0;mso-position-horizontal:absolute;mso-position-horizontal-relative:text;mso-position-vertical:absolute;mso-position-vertical-relative:text;mso-width-percent:0;mso-height-percent:0;mso-width-relative:margin;mso-height-relative:margin;v-text-anchor:middle" o:gfxdata="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" fillcolor="white [3201]" strokecolor="black [3200]" strokeweight="1pt">
+              <v:rect w14:anchorId="6809EE5B" id="Rectangle 24" o:spid="_x0000_s1056" style="position:absolute;left:0;text-align:left;margin-left:150.35pt;margin-top:287.05pt;width:83.85pt;height:36.45pt;z-index:251645952;visibility:visible;mso-wrap-style:square;mso-width-percent:0;mso-height-percent:0;mso-wrap-distance-left:9pt;mso-wrap-distance-top:0;mso-wrap-distance-right:9pt;mso-wrap-distance-bottom:0;mso-position-horizontal:absolute;mso-position-horizontal-relative:text;mso-position-vertical:absolute;mso-position-vertical-relative:text;mso-width-percent:0;mso-height-percent:0;mso-width-relative:margin;mso-height-relative:margin;v-text-anchor:middle" o:gfxdata="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" fillcolor="white [3201]" strokecolor="black [3200]" strokeweight="1pt">
                 <v:textbox>
                   <w:txbxContent>
                     <w:p>
@@ -4513,7 +4859,7 @@
           </mc:Choice>
           <mc:Fallback>
             <w:pict>
-              <v:rect w14:anchorId="27C93131" id="Rectangle 19" o:spid="_x0000_s1056" style="position:absolute;left:0;text-align:left;margin-left:150.4pt;margin-top:242.45pt;width:254.25pt;height:27.35pt;z-index:251644928;visibility:visible;mso-wrap-style:square;mso-width-percent:0;mso-height-percent:0;mso-wrap-distance-left:9pt;mso-wrap-distance-top:0;mso-wrap-distance-right:9pt;mso-wrap-distance-bottom:0;mso-position-horizontal:absolute;mso-position-horizontal-relative:text;mso-position-vertical:absolute;mso-position-vertical-relative:text;mso-width-percent:0;mso-height-percent:0;mso-width-relative:margin;mso-height-relative:margin;v-text-anchor:middle" o:gfxdata="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" fillcolor="white [3201]" strokecolor="black [3200]" strokeweight="1pt">
+              <v:rect w14:anchorId="27C93131" id="Rectangle 19" o:spid="_x0000_s1057" style="position:absolute;left:0;text-align:left;margin-left:150.4pt;margin-top:242.45pt;width:254.25pt;height:27.35pt;z-index:251644928;visibility:visible;mso-wrap-style:square;mso-width-percent:0;mso-height-percent:0;mso-wrap-distance-left:9pt;mso-wrap-distance-top:0;mso-wrap-distance-right:9pt;mso-wrap-distance-bottom:0;mso-position-horizontal:absolute;mso-position-horizontal-relative:text;mso-position-vertical:absolute;mso-position-vertical-relative:text;mso-width-percent:0;mso-height-percent:0;mso-width-relative:margin;mso-height-relative:margin;v-text-anchor:middle" o:gfxdata="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" fillcolor="white [3201]" strokecolor="black [3200]" strokeweight="1pt">
                 <v:textbox>
                   <w:txbxContent>
                     <w:p>
@@ -4623,7 +4969,7 @@
           </mc:Choice>
           <mc:Fallback>
             <w:pict>
-              <v:rect w14:anchorId="27C93131" id="Rectangle 18" o:spid="_x0000_s1057" style="position:absolute;left:0;text-align:left;margin-left:150.4pt;margin-top:195.95pt;width:254.3pt;height:30.1pt;z-index:251643904;visibility:visible;mso-wrap-style:square;mso-width-percent:0;mso-height-percent:0;mso-wrap-distance-left:9pt;mso-wrap-distance-top:0;mso-wrap-distance-right:9pt;mso-wrap-distance-bottom:0;mso-position-horizontal:absolute;mso-position-horizontal-relative:text;mso-position-vertical:absolute;mso-position-vertical-relative:text;mso-width-percent:0;mso-height-percent:0;mso-width-relative:margin;mso-height-relative:margin;v-text-anchor:middle" o:gfxdata="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" fillcolor="white [3201]" strokecolor="black [3200]" strokeweight="1pt">
+              <v:rect w14:anchorId="27C93131" id="Rectangle 18" o:spid="_x0000_s1058" style="position:absolute;left:0;text-align:left;margin-left:150.4pt;margin-top:195.95pt;width:254.3pt;height:30.1pt;z-index:251643904;visibility:visible;mso-wrap-style:square;mso-width-percent:0;mso-height-percent:0;mso-wrap-distance-left:9pt;mso-wrap-distance-top:0;mso-wrap-distance-right:9pt;mso-wrap-distance-bottom:0;mso-position-horizontal:absolute;mso-position-horizontal-relative:text;mso-position-vertical:absolute;mso-position-vertical-relative:text;mso-width-percent:0;mso-height-percent:0;mso-width-relative:margin;mso-height-relative:margin;v-text-anchor:middle" o:gfxdata="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" fillcolor="white [3201]" strokecolor="black [3200]" strokeweight="1pt">
                 <v:textbox>
                   <w:txbxContent>
                     <w:p>
@@ -4727,7 +5073,7 @@
           </mc:Choice>
           <mc:Fallback>
             <w:pict>
-              <v:rect id="Rectangle 17" o:spid="_x0000_s1058" style="position:absolute;left:0;text-align:left;margin-left:152.2pt;margin-top:135.8pt;width:179.55pt;height:41.9pt;z-index:251642880;visibility:visible;mso-wrap-style:square;mso-wrap-distance-left:9pt;mso-wrap-distance-top:0;mso-wrap-distance-right:9pt;mso-wrap-distance-bottom:0;mso-position-horizontal:absolute;mso-position-horizontal-relative:text;mso-position-vertical:absolute;mso-position-vertical-relative:text;v-text-anchor:middle" o:gfxdata="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" fillcolor="white [3201]" strokecolor="black [3200]" strokeweight="1pt">
+              <v:rect id="Rectangle 17" o:spid="_x0000_s1059" style="position:absolute;left:0;text-align:left;margin-left:152.2pt;margin-top:135.8pt;width:179.55pt;height:41.9pt;z-index:251642880;visibility:visible;mso-wrap-style:square;mso-wrap-distance-left:9pt;mso-wrap-distance-top:0;mso-wrap-distance-right:9pt;mso-wrap-distance-bottom:0;mso-position-horizontal:absolute;mso-position-horizontal-relative:text;mso-position-vertical:absolute;mso-position-vertical-relative:text;v-text-anchor:middle" o:gfxdata="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" fillcolor="white [3201]" strokecolor="black [3200]" strokeweight="1pt">
                 <v:textbox>
                   <w:txbxContent>
                     <w:p>
@@ -4830,7 +5176,7 @@
       <w:r>
         <w:t>.html Storyboard</w:t>
       </w:r>
-      <w:bookmarkEnd w:id="4"/>
+      <w:bookmarkEnd w:id="3"/>
     </w:p>
     <w:p/>
     <w:p>
@@ -5005,7 +5351,7 @@
           </mc:Choice>
           <mc:Fallback>
             <w:pict>
-              <v:shape id="Text Box 131" o:spid="_x0000_s1059" type="#_x0000_t202" style="position:absolute;margin-left:-16.5pt;margin-top:21.7pt;width:70.5pt;height:38.25pt;z-index:251663360;visibility:visible;mso-wrap-style:square;mso-wrap-distance-left:9pt;mso-wrap-distance-top:0;mso-wrap-distance-right:9pt;mso-wrap-distance-bottom:0;mso-position-horizontal:absolute;mso-position-horizontal-relative:text;mso-position-vertical:absolute;mso-position-vertical-relative:text;v-text-anchor:top" o:gfxdata="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" fillcolor="white [3201]" strokeweight=".5pt">
+              <v:shape id="Text Box 131" o:spid="_x0000_s1060" type="#_x0000_t202" style="position:absolute;margin-left:-16.5pt;margin-top:21.7pt;width:70.5pt;height:38.25pt;z-index:251663360;visibility:visible;mso-wrap-style:square;mso-wrap-distance-left:9pt;mso-wrap-distance-top:0;mso-wrap-distance-right:9pt;mso-wrap-distance-bottom:0;mso-position-horizontal:absolute;mso-position-horizontal-relative:text;mso-position-vertical:absolute;mso-position-vertical-relative:text;v-text-anchor:top" o:gfxdata="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" fillcolor="white [3201]" strokeweight=".5pt">
                 <v:textbox>
                   <w:txbxContent>
                     <w:p>
@@ -5225,11 +5571,11 @@
           </mc:Choice>
           <mc:Fallback>
             <w:pict>
-              <v:group id="Group 128" o:spid="_x0000_s1060" style="position:absolute;margin-left:-38.25pt;margin-top:21.75pt;width:150.75pt;height:38.25pt;z-index:251662336" coordsize="19145,4857" o:gfxdata="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">
-                <v:shape id="Straight Arrow Connector 122" o:spid="_x0000_s1061" type="#_x0000_t32" style="position:absolute;left:7143;top:2667;width:12002;height:476;visibility:visible;mso-wrap-style:square" o:connectortype="straight" o:gfxdata="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" strokecolor="black [3213]" strokeweight=".5pt">
+              <v:group id="Group 128" o:spid="_x0000_s1061" style="position:absolute;margin-left:-38.25pt;margin-top:21.75pt;width:150.75pt;height:38.25pt;z-index:251662336" coordsize="19145,4857" o:gfxdata="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">
+                <v:shape id="Straight Arrow Connector 122" o:spid="_x0000_s1062" type="#_x0000_t32" style="position:absolute;left:7143;top:2667;width:12002;height:476;visibility:visible;mso-wrap-style:square" o:connectortype="straight" o:gfxdata="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" strokecolor="black [3213]" strokeweight=".5pt">
                   <v:stroke endarrow="block" joinstyle="miter"/>
                 </v:shape>
-                <v:shape id="Text Box 123" o:spid="_x0000_s1062" type="#_x0000_t202" style="position:absolute;width:8953;height:4857;visibility:visible;mso-wrap-style:square;v-text-anchor:top" o:gfxdata="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" fillcolor="white [3201]" strokeweight=".5pt">
+                <v:shape id="Text Box 123" o:spid="_x0000_s1063" type="#_x0000_t202" style="position:absolute;width:8953;height:4857;visibility:visible;mso-wrap-style:square;v-text-anchor:top" o:gfxdata="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" fillcolor="white [3201]" strokeweight=".5pt">
                   <v:textbox>
                     <w:txbxContent>
                       <w:p>
@@ -5435,11 +5781,11 @@
         <w:pStyle w:val="Heading1"/>
         <w:jc w:val="center"/>
       </w:pPr>
-      <w:bookmarkStart w:id="5" w:name="_Toc102122793"/>
+      <w:bookmarkStart w:id="4" w:name="_Toc102122793"/>
       <w:r>
         <w:t>customerSignUp.html Storyboard</w:t>
       </w:r>
-      <w:bookmarkEnd w:id="5"/>
+      <w:bookmarkEnd w:id="4"/>
     </w:p>
     <w:p/>
     <w:p/>
@@ -6103,8 +6449,8 @@
           </mc:Choice>
           <mc:Fallback>
             <w:pict>
-              <v:group id="Group 135" o:spid="_x0000_s1063" style="position:absolute;margin-left:141pt;margin-top:.65pt;width:251.25pt;height:360.75pt;z-index:251661312;mso-width-relative:margin;mso-height-relative:margin" coordsize="34662,51605" o:gfxdata="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">
-                <v:rect id="Rectangle 36" o:spid="_x0000_s1064" style="position:absolute;left:285;width:22802;height:5324;visibility:visible;mso-wrap-style:square;v-text-anchor:middle" o:gfxdata="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" fillcolor="white [3201]" strokecolor="black [3200]" strokeweight="1pt">
+              <v:group id="Group 135" o:spid="_x0000_s1064" style="position:absolute;margin-left:141pt;margin-top:.65pt;width:251.25pt;height:360.75pt;z-index:251661312;mso-width-relative:margin;mso-height-relative:margin" coordsize="34662,51605" o:gfxdata="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">
+                <v:rect id="Rectangle 36" o:spid="_x0000_s1065" style="position:absolute;left:285;width:22802;height:5324;visibility:visible;mso-wrap-style:square;v-text-anchor:middle" o:gfxdata="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" fillcolor="white [3201]" strokecolor="black [3200]" strokeweight="1pt">
                   <v:textbox>
                     <w:txbxContent>
                       <w:p>
@@ -6124,7 +6470,7 @@
                     </w:txbxContent>
                   </v:textbox>
                 </v:rect>
-                <v:rect id="Rectangle 41" o:spid="_x0000_s1065" style="position:absolute;left:285;top:6858;width:34377;height:3870;visibility:visible;mso-wrap-style:square;v-text-anchor:middle" o:gfxdata="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" fillcolor="white [3201]" strokecolor="black [3200]" strokeweight="1pt">
+                <v:rect id="Rectangle 41" o:spid="_x0000_s1066" style="position:absolute;left:285;top:6858;width:34377;height:3870;visibility:visible;mso-wrap-style:square;v-text-anchor:middle" o:gfxdata="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" fillcolor="white [3201]" strokecolor="black [3200]" strokeweight="1pt">
                   <v:textbox>
                     <w:txbxContent>
                       <w:p>
@@ -6144,7 +6490,7 @@
                     </w:txbxContent>
                   </v:textbox>
                 </v:rect>
-                <v:rect id="Rectangle 42" o:spid="_x0000_s1066" style="position:absolute;left:285;top:12016;width:34373;height:3934;visibility:visible;mso-wrap-style:square;v-text-anchor:middle" o:gfxdata="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" fillcolor="white [3201]" strokecolor="black [3200]" strokeweight="1pt">
+                <v:rect id="Rectangle 42" o:spid="_x0000_s1067" style="position:absolute;left:285;top:12016;width:34373;height:3934;visibility:visible;mso-wrap-style:square;v-text-anchor:middle" o:gfxdata="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" fillcolor="white [3201]" strokecolor="black [3200]" strokeweight="1pt">
                   <v:textbox>
                     <w:txbxContent>
                       <w:p>
@@ -6164,7 +6510,7 @@
                     </w:txbxContent>
                   </v:textbox>
                 </v:rect>
-                <v:rect id="Rectangle 118" o:spid="_x0000_s1067" style="position:absolute;left:285;top:22860;width:34373;height:3816;visibility:visible;mso-wrap-style:square;v-text-anchor:middle" o:gfxdata="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" fillcolor="white [3201]" strokecolor="black [3200]" strokeweight="1pt">
+                <v:rect id="Rectangle 118" o:spid="_x0000_s1068" style="position:absolute;left:285;top:22860;width:34373;height:3816;visibility:visible;mso-wrap-style:square;v-text-anchor:middle" o:gfxdata="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" fillcolor="white [3201]" strokecolor="black [3200]" strokeweight="1pt">
                   <v:textbox>
                     <w:txbxContent>
                       <w:p>
@@ -6184,7 +6530,7 @@
                     </w:txbxContent>
                   </v:textbox>
                 </v:rect>
-                <v:rect id="Rectangle 119" o:spid="_x0000_s1068" style="position:absolute;left:95;top:28003;width:34372;height:3816;visibility:visible;mso-wrap-style:square;v-text-anchor:middle" o:gfxdata="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" fillcolor="white [3201]" strokecolor="black [3200]" strokeweight="1pt">
+                <v:rect id="Rectangle 119" o:spid="_x0000_s1069" style="position:absolute;left:95;top:28003;width:34372;height:3816;visibility:visible;mso-wrap-style:square;v-text-anchor:middle" o:gfxdata="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" fillcolor="white [3201]" strokecolor="black [3200]" strokeweight="1pt">
                   <v:textbox>
                     <w:txbxContent>
                       <w:p>
@@ -6204,7 +6550,7 @@
                     </w:txbxContent>
                   </v:textbox>
                 </v:rect>
-                <v:rect id="Rectangle 38" o:spid="_x0000_s1069" style="position:absolute;top:37147;width:34372;height:3816;visibility:visible;mso-wrap-style:square;v-text-anchor:middle" o:gfxdata="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" fillcolor="white [3201]" strokecolor="black [3200]" strokeweight="1pt">
+                <v:rect id="Rectangle 38" o:spid="_x0000_s1070" style="position:absolute;top:37147;width:34372;height:3816;visibility:visible;mso-wrap-style:square;v-text-anchor:middle" o:gfxdata="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" fillcolor="white [3201]" strokecolor="black [3200]" strokeweight="1pt">
                   <v:textbox>
                     <w:txbxContent>
                       <w:p>
@@ -6224,7 +6570,7 @@
                     </w:txbxContent>
                   </v:textbox>
                 </v:rect>
-                <v:rect id="Rectangle 39" o:spid="_x0000_s1070" style="position:absolute;top:42481;width:34372;height:3975;visibility:visible;mso-wrap-style:square;v-text-anchor:middle" o:gfxdata="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" fillcolor="white [3201]" strokecolor="black [3200]" strokeweight="1pt">
+                <v:rect id="Rectangle 39" o:spid="_x0000_s1071" style="position:absolute;top:42481;width:34372;height:3975;visibility:visible;mso-wrap-style:square;v-text-anchor:middle" o:gfxdata="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" fillcolor="white [3201]" strokecolor="black [3200]" strokeweight="1pt">
                   <v:textbox>
                     <w:txbxContent>
                       <w:p>
@@ -6244,7 +6590,7 @@
                     </w:txbxContent>
                   </v:textbox>
                 </v:rect>
-                <v:rect id="Rectangle 43" o:spid="_x0000_s1071" style="position:absolute;top:48006;width:12106;height:3599;visibility:visible;mso-wrap-style:square;v-text-anchor:middle" o:gfxdata="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" fillcolor="white [3201]" strokecolor="black [3200]" strokeweight="1pt">
+                <v:rect id="Rectangle 43" o:spid="_x0000_s1072" style="position:absolute;top:48006;width:12106;height:3599;visibility:visible;mso-wrap-style:square;v-text-anchor:middle" o:gfxdata="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" fillcolor="white [3201]" strokecolor="black [3200]" strokeweight="1pt">
                   <v:textbox>
                     <w:txbxContent>
                       <w:p>
@@ -6264,7 +6610,7 @@
                     </w:txbxContent>
                   </v:textbox>
                 </v:rect>
-                <v:rect id="Rectangle 120" o:spid="_x0000_s1072" style="position:absolute;top:32575;width:34372;height:3816;visibility:visible;mso-wrap-style:square;v-text-anchor:middle" o:gfxdata="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" fillcolor="white [3201]" strokecolor="black [3200]" strokeweight="1pt">
+                <v:rect id="Rectangle 120" o:spid="_x0000_s1073" style="position:absolute;top:32575;width:34372;height:3816;visibility:visible;mso-wrap-style:square;v-text-anchor:middle" o:gfxdata="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" fillcolor="white [3201]" strokecolor="black [3200]" strokeweight="1pt">
                   <v:textbox>
                     <w:txbxContent>
                       <w:p>
@@ -6378,7 +6724,7 @@
           </mc:Choice>
           <mc:Fallback>
             <w:pict>
-              <v:rect id="Rectangle 117" o:spid="_x0000_s1073" style="position:absolute;margin-left:141pt;margin-top:8.95pt;width:249.85pt;height:30.05pt;z-index:251660288;visibility:visible;mso-wrap-style:square;mso-width-percent:0;mso-wrap-distance-left:9pt;mso-wrap-distance-top:0;mso-wrap-distance-right:9pt;mso-wrap-distance-bottom:0;mso-position-horizontal:absolute;mso-position-horizontal-relative:text;mso-position-vertical:absolute;mso-position-vertical-relative:text;mso-width-percent:0;mso-width-relative:margin;v-text-anchor:middle" o:gfxdata="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" fillcolor="white [3201]" strokecolor="black [3200]" strokeweight="1pt">
+              <v:rect id="Rectangle 117" o:spid="_x0000_s1074" style="position:absolute;margin-left:141pt;margin-top:8.95pt;width:249.85pt;height:30.05pt;z-index:251660288;visibility:visible;mso-wrap-style:square;mso-width-percent:0;mso-wrap-distance-left:9pt;mso-wrap-distance-top:0;mso-wrap-distance-right:9pt;mso-wrap-distance-bottom:0;mso-position-horizontal:absolute;mso-position-horizontal-relative:text;mso-position-vertical:absolute;mso-position-vertical-relative:text;mso-width-percent:0;mso-width-relative:margin;v-text-anchor:middle" o:gfxdata="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" fillcolor="white [3201]" strokecolor="black [3200]" strokeweight="1pt">
                 <v:textbox>
                   <w:txbxContent>
                     <w:p>
@@ -6487,7 +6833,7 @@
           </mc:Choice>
           <mc:Fallback>
             <w:pict>
-              <v:shape w14:anchorId="3394655A" id="Text Box 140" o:spid="_x0000_s1074" type="#_x0000_t202" style="position:absolute;margin-left:-28.5pt;margin-top:8.2pt;width:70.5pt;height:38.25pt;z-index:251668480;visibility:visible;mso-wrap-style:square;mso-wrap-distance-left:9pt;mso-wrap-distance-top:0;mso-wrap-distance-right:9pt;mso-wrap-distance-bottom:0;mso-position-horizontal:absolute;mso-position-horizontal-relative:text;mso-position-vertical:absolute;mso-position-vertical-relative:text;v-text-anchor:top" o:gfxdata="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" fillcolor="white [3201]" strokeweight=".5pt">
+              <v:shape w14:anchorId="3394655A" id="Text Box 140" o:spid="_x0000_s1075" type="#_x0000_t202" style="position:absolute;margin-left:-28.5pt;margin-top:8.2pt;width:70.5pt;height:38.25pt;z-index:251668480;visibility:visible;mso-wrap-style:square;mso-wrap-distance-left:9pt;mso-wrap-distance-top:0;mso-wrap-distance-right:9pt;mso-wrap-distance-bottom:0;mso-position-horizontal:absolute;mso-position-horizontal-relative:text;mso-position-vertical:absolute;mso-position-vertical-relative:text;v-text-anchor:top" o:gfxdata="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" fillcolor="white [3201]" strokeweight=".5pt">
                 <v:textbox>
                   <w:txbxContent>
                     <w:p>
@@ -6657,7 +7003,7 @@
           </mc:Choice>
           <mc:Fallback>
             <w:pict>
-              <v:shape w14:anchorId="5EEA522C" id="Text Box 138" o:spid="_x0000_s1075" type="#_x0000_t202" style="position:absolute;margin-left:-43.5pt;margin-top:25.4pt;width:70.5pt;height:38.25pt;z-index:251666432;visibility:visible;mso-wrap-style:square;mso-wrap-distance-left:9pt;mso-wrap-distance-top:0;mso-wrap-distance-right:9pt;mso-wrap-distance-bottom:0;mso-position-horizontal:absolute;mso-position-horizontal-relative:text;mso-position-vertical:absolute;mso-position-vertical-relative:text;v-text-anchor:top" o:gfxdata="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" fillcolor="white [3201]" strokeweight=".5pt">
+              <v:shape w14:anchorId="5EEA522C" id="Text Box 138" o:spid="_x0000_s1076" type="#_x0000_t202" style="position:absolute;margin-left:-43.5pt;margin-top:25.4pt;width:70.5pt;height:38.25pt;z-index:251666432;visibility:visible;mso-wrap-style:square;mso-wrap-distance-left:9pt;mso-wrap-distance-top:0;mso-wrap-distance-right:9pt;mso-wrap-distance-bottom:0;mso-position-horizontal:absolute;mso-position-horizontal-relative:text;mso-position-vertical:absolute;mso-position-vertical-relative:text;v-text-anchor:top" o:gfxdata="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" fillcolor="white [3201]" strokeweight=".5pt">
                 <v:textbox>
                   <w:txbxContent>
                     <w:p>
@@ -6986,7 +7332,7 @@
         <w:pStyle w:val="Heading1"/>
         <w:jc w:val="center"/>
       </w:pPr>
-      <w:bookmarkStart w:id="6" w:name="_Toc102122794"/>
+      <w:bookmarkStart w:id="5" w:name="_Toc102122794"/>
       <w:r>
         <w:rPr>
           <w:noProof/>
@@ -7071,7 +7417,7 @@
           </mc:Choice>
           <mc:Fallback>
             <w:pict>
-              <v:rect w14:anchorId="0697092B" id="Rectangle 48" o:spid="_x0000_s1076" style="position:absolute;left:0;text-align:left;margin-left:143.95pt;margin-top:131.2pt;width:219.65pt;height:41.9pt;z-index:251648000;visibility:visible;mso-wrap-style:square;mso-width-percent:0;mso-wrap-distance-left:9pt;mso-wrap-distance-top:0;mso-wrap-distance-right:9pt;mso-wrap-distance-bottom:0;mso-position-horizontal:absolute;mso-position-horizontal-relative:margin;mso-position-vertical:absolute;mso-position-vertical-relative:text;mso-width-percent:0;mso-width-relative:margin;v-text-anchor:middle" o:gfxdata="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" fillcolor="white [3201]" strokecolor="black [3200]" strokeweight="1pt">
+              <v:rect w14:anchorId="0697092B" id="Rectangle 48" o:spid="_x0000_s1077" style="position:absolute;left:0;text-align:left;margin-left:143.95pt;margin-top:131.2pt;width:219.65pt;height:41.9pt;z-index:251648000;visibility:visible;mso-wrap-style:square;mso-width-percent:0;mso-wrap-distance-left:9pt;mso-wrap-distance-top:0;mso-wrap-distance-right:9pt;mso-wrap-distance-bottom:0;mso-position-horizontal:absolute;mso-position-horizontal-relative:margin;mso-position-vertical:absolute;mso-position-vertical-relative:text;mso-width-percent:0;mso-width-relative:margin;v-text-anchor:middle" o:gfxdata="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" fillcolor="white [3201]" strokecolor="black [3200]" strokeweight="1pt">
                 <v:textbox>
                   <w:txbxContent>
                     <w:p>
@@ -7099,7 +7445,7 @@
       <w:r>
         <w:t>FrackHubMenu.html</w:t>
       </w:r>
-      <w:bookmarkEnd w:id="6"/>
+      <w:bookmarkEnd w:id="5"/>
     </w:p>
     <w:p/>
     <w:p>
@@ -7483,9 +7829,9 @@
           </mc:Choice>
           <mc:Fallback>
             <w:pict>
-              <v:group id="Group 52" o:spid="_x0000_s1077" style="position:absolute;margin-left:53.75pt;margin-top:16.6pt;width:417.4pt;height:524.95pt;z-index:251634688" coordsize="53010,66670" o:gfxdata="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">
-                <v:rect id="Rectangle 20" o:spid="_x0000_s1078" style="position:absolute;top:115;width:53010;height:66555;visibility:visible;mso-wrap-style:square;v-text-anchor:middle" o:gfxdata="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" fillcolor="white [3201]" strokecolor="black [3200]" strokeweight="1pt"/>
-                <v:rect id="Rectangle 37" o:spid="_x0000_s1079" style="position:absolute;top:115;width:53010;height:5322;visibility:visible;mso-wrap-style:square;v-text-anchor:middle" o:gfxdata="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" fillcolor="white [3201]" strokecolor="black [3200]" strokeweight="1pt">
+              <v:group id="Group 52" o:spid="_x0000_s1078" style="position:absolute;margin-left:53.75pt;margin-top:16.6pt;width:417.4pt;height:524.95pt;z-index:251634688" coordsize="53010,66670" o:gfxdata="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">
+                <v:rect id="Rectangle 20" o:spid="_x0000_s1079" style="position:absolute;top:115;width:53010;height:66555;visibility:visible;mso-wrap-style:square;v-text-anchor:middle" o:gfxdata="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" fillcolor="white [3201]" strokecolor="black [3200]" strokeweight="1pt"/>
+                <v:rect id="Rectangle 37" o:spid="_x0000_s1080" style="position:absolute;top:115;width:53010;height:5322;visibility:visible;mso-wrap-style:square;v-text-anchor:middle" o:gfxdata="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" fillcolor="white [3201]" strokecolor="black [3200]" strokeweight="1pt">
                   <v:textbox>
                     <w:txbxContent>
                       <w:p>
@@ -7505,7 +7851,7 @@
                     </w:txbxContent>
                   </v:textbox>
                 </v:rect>
-                <v:rect id="Rectangle 40" o:spid="_x0000_s1080" style="position:absolute;left:115;width:6598;height:5321;visibility:visible;mso-wrap-style:square;v-text-anchor:middle" o:gfxdata="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" fillcolor="white [3201]" strokecolor="black [3200]" strokeweight="1pt">
+                <v:rect id="Rectangle 40" o:spid="_x0000_s1081" style="position:absolute;left:115;width:6598;height:5321;visibility:visible;mso-wrap-style:square;v-text-anchor:middle" o:gfxdata="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" fillcolor="white [3201]" strokecolor="black [3200]" strokeweight="1pt">
                   <v:textbox>
                     <w:txbxContent>
                       <w:p>
@@ -7525,7 +7871,7 @@
                     </w:txbxContent>
                   </v:textbox>
                 </v:rect>
-                <v:rect id="Rectangle 44" o:spid="_x0000_s1081" style="position:absolute;left:6829;top:115;width:6944;height:5322;visibility:visible;mso-wrap-style:square;v-text-anchor:middle" o:gfxdata="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" fillcolor="white [3201]" strokecolor="black [3200]" strokeweight="1pt">
+                <v:rect id="Rectangle 44" o:spid="_x0000_s1082" style="position:absolute;left:6829;top:115;width:6944;height:5322;visibility:visible;mso-wrap-style:square;v-text-anchor:middle" o:gfxdata="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" fillcolor="white [3201]" strokecolor="black [3200]" strokeweight="1pt">
                   <v:textbox>
                     <w:txbxContent>
                       <w:p>
@@ -7545,7 +7891,7 @@
                     </w:txbxContent>
                   </v:textbox>
                 </v:rect>
-                <v:rect id="Rectangle 45" o:spid="_x0000_s1082" style="position:absolute;left:13889;width:6945;height:5324;visibility:visible;mso-wrap-style:square;v-text-anchor:middle" o:gfxdata="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" fillcolor="white [3201]" strokecolor="black [3200]" strokeweight="1pt">
+                <v:rect id="Rectangle 45" o:spid="_x0000_s1083" style="position:absolute;left:13889;width:6945;height:5324;visibility:visible;mso-wrap-style:square;v-text-anchor:middle" o:gfxdata="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" fillcolor="white [3201]" strokecolor="black [3200]" strokeweight="1pt">
                   <v:textbox>
                     <w:txbxContent>
                       <w:p>
@@ -7565,7 +7911,7 @@
                     </w:txbxContent>
                   </v:textbox>
                 </v:rect>
-                <v:rect id="Rectangle 46" o:spid="_x0000_s1083" style="position:absolute;left:20950;width:6944;height:5324;visibility:visible;mso-wrap-style:square;v-text-anchor:middle" o:gfxdata="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" fillcolor="white [3201]" strokecolor="black [3200]" strokeweight="1pt">
+                <v:rect id="Rectangle 46" o:spid="_x0000_s1084" style="position:absolute;left:20950;width:6944;height:5324;visibility:visible;mso-wrap-style:square;v-text-anchor:middle" o:gfxdata="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" fillcolor="white [3201]" strokecolor="black [3200]" strokeweight="1pt">
                   <v:textbox>
                     <w:txbxContent>
                       <w:p>
@@ -7585,7 +7931,7 @@
                     </w:txbxContent>
                   </v:textbox>
                 </v:rect>
-                <v:rect id="Rectangle 47" o:spid="_x0000_s1084" style="position:absolute;left:27663;width:6945;height:5324;visibility:visible;mso-wrap-style:square;v-text-anchor:middle" o:gfxdata="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" fillcolor="white [3201]" strokecolor="black [3200]" strokeweight="1pt">
+                <v:rect id="Rectangle 47" o:spid="_x0000_s1085" style="position:absolute;left:27663;width:6945;height:5324;visibility:visible;mso-wrap-style:square;v-text-anchor:middle" o:gfxdata="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" fillcolor="white [3201]" strokecolor="black [3200]" strokeweight="1pt">
                   <v:textbox>
                     <w:txbxContent>
                       <w:p>
@@ -7694,7 +8040,7 @@
           </mc:Choice>
           <mc:Fallback>
             <w:pict>
-              <v:rect w14:anchorId="58171419" id="Rectangle 134" o:spid="_x0000_s1085" style="position:absolute;margin-left:101.8pt;margin-top:.65pt;width:319pt;height:83.15pt;z-index:251635712;visibility:visible;mso-wrap-style:square;mso-width-percent:0;mso-height-percent:0;mso-wrap-distance-left:9pt;mso-wrap-distance-top:0;mso-wrap-distance-right:9pt;mso-wrap-distance-bottom:0;mso-position-horizontal:absolute;mso-position-horizontal-relative:margin;mso-position-vertical:absolute;mso-position-vertical-relative:text;mso-width-percent:0;mso-height-percent:0;mso-width-relative:margin;mso-height-relative:margin;v-text-anchor:middle" o:gfxdata="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" fillcolor="white [3201]" strokecolor="black [3200]" strokeweight="1pt">
+              <v:rect w14:anchorId="58171419" id="Rectangle 134" o:spid="_x0000_s1086" style="position:absolute;margin-left:101.8pt;margin-top:.65pt;width:319pt;height:83.15pt;z-index:251635712;visibility:visible;mso-wrap-style:square;mso-width-percent:0;mso-height-percent:0;mso-wrap-distance-left:9pt;mso-wrap-distance-top:0;mso-wrap-distance-right:9pt;mso-wrap-distance-bottom:0;mso-position-horizontal:absolute;mso-position-horizontal-relative:margin;mso-position-vertical:absolute;mso-position-vertical-relative:text;mso-width-percent:0;mso-height-percent:0;mso-width-relative:margin;mso-height-relative:margin;v-text-anchor:middle" o:gfxdata="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" fillcolor="white [3201]" strokecolor="black [3200]" strokeweight="1pt">
                 <v:textbox>
                   <w:txbxContent>
                     <w:p>
@@ -7793,7 +8139,7 @@
           </mc:Choice>
           <mc:Fallback>
             <w:pict>
-              <v:shape w14:anchorId="1BE7C50C" id="Text Box 133" o:spid="_x0000_s1086" type="#_x0000_t202" style="position:absolute;margin-left:-33.5pt;margin-top:24.5pt;width:70.5pt;height:38.25pt;z-index:251672576;visibility:visible;mso-wrap-style:square;mso-wrap-distance-left:9pt;mso-wrap-distance-top:0;mso-wrap-distance-right:9pt;mso-wrap-distance-bottom:0;mso-position-horizontal:absolute;mso-position-horizontal-relative:text;mso-position-vertical:absolute;mso-position-vertical-relative:text;v-text-anchor:top" o:gfxdata="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" fillcolor="white [3201]" strokeweight=".5pt">
+              <v:shape w14:anchorId="1BE7C50C" id="Text Box 133" o:spid="_x0000_s1087" type="#_x0000_t202" style="position:absolute;margin-left:-33.5pt;margin-top:24.5pt;width:70.5pt;height:38.25pt;z-index:251672576;visibility:visible;mso-wrap-style:square;mso-wrap-distance-left:9pt;mso-wrap-distance-top:0;mso-wrap-distance-right:9pt;mso-wrap-distance-bottom:0;mso-position-horizontal:absolute;mso-position-horizontal-relative:text;mso-position-vertical:absolute;mso-position-vertical-relative:text;v-text-anchor:top" o:gfxdata="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" fillcolor="white [3201]" strokeweight=".5pt">
                 <v:textbox>
                   <w:txbxContent>
                     <w:p>
@@ -7970,7 +8316,7 @@
           </mc:Choice>
           <mc:Fallback>
             <w:pict>
-              <v:rect w14:anchorId="0697092B" id="Rectangle 49" o:spid="_x0000_s1087" style="position:absolute;margin-left:98.05pt;margin-top:12.5pt;width:328.1pt;height:335.15pt;z-index:251649024;visibility:visible;mso-wrap-style:square;mso-width-percent:0;mso-height-percent:0;mso-wrap-distance-left:9pt;mso-wrap-distance-top:0;mso-wrap-distance-right:9pt;mso-wrap-distance-bottom:0;mso-position-horizontal:absolute;mso-position-horizontal-relative:margin;mso-position-vertical:absolute;mso-position-vertical-relative:text;mso-width-percent:0;mso-height-percent:0;mso-width-relative:margin;mso-height-relative:margin;v-text-anchor:middle" o:gfxdata="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" fillcolor="white [3201]" strokecolor="black [3200]" strokeweight="1pt">
+              <v:rect w14:anchorId="0697092B" id="Rectangle 49" o:spid="_x0000_s1088" style="position:absolute;margin-left:98.05pt;margin-top:12.5pt;width:328.1pt;height:335.15pt;z-index:251649024;visibility:visible;mso-wrap-style:square;mso-width-percent:0;mso-height-percent:0;mso-wrap-distance-left:9pt;mso-wrap-distance-top:0;mso-wrap-distance-right:9pt;mso-wrap-distance-bottom:0;mso-position-horizontal:absolute;mso-position-horizontal-relative:margin;mso-position-vertical:absolute;mso-position-vertical-relative:text;mso-width-percent:0;mso-height-percent:0;mso-width-relative:margin;mso-height-relative:margin;v-text-anchor:middle" o:gfxdata="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" fillcolor="white [3201]" strokecolor="black [3200]" strokeweight="1pt">
                 <v:textbox>
                   <w:txbxContent>
                     <w:p>
@@ -8077,7 +8423,7 @@
           </mc:Choice>
           <mc:Fallback>
             <w:pict>
-              <v:shape w14:anchorId="12228B57" id="Text Box 142" o:spid="_x0000_s1088" type="#_x0000_t202" style="position:absolute;margin-left:-63.3pt;margin-top:22.45pt;width:70.5pt;height:38.25pt;z-index:251674624;visibility:visible;mso-wrap-style:square;mso-wrap-distance-left:9pt;mso-wrap-distance-top:0;mso-wrap-distance-right:9pt;mso-wrap-distance-bottom:0;mso-position-horizontal:absolute;mso-position-horizontal-relative:text;mso-position-vertical:absolute;mso-position-vertical-relative:text;v-text-anchor:top" o:gfxdata="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" fillcolor="white [3201]" strokeweight=".5pt">
+              <v:shape w14:anchorId="12228B57" id="Text Box 142" o:spid="_x0000_s1089" type="#_x0000_t202" style="position:absolute;margin-left:-63.3pt;margin-top:22.45pt;width:70.5pt;height:38.25pt;z-index:251674624;visibility:visible;mso-wrap-style:square;mso-wrap-distance-left:9pt;mso-wrap-distance-top:0;mso-wrap-distance-right:9pt;mso-wrap-distance-bottom:0;mso-position-horizontal:absolute;mso-position-horizontal-relative:text;mso-position-vertical:absolute;mso-position-vertical-relative:text;v-text-anchor:top" o:gfxdata="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" fillcolor="white [3201]" strokeweight=".5pt">
                 <v:textbox>
                   <w:txbxContent>
                     <w:p>
@@ -8319,7 +8665,7 @@
           </mc:Choice>
           <mc:Fallback>
             <w:pict>
-              <v:shape w14:anchorId="1BE7C50C" id="Text Box 129" o:spid="_x0000_s1089" type="#_x0000_t202" style="position:absolute;margin-left:0;margin-top:-.05pt;width:70.5pt;height:38.25pt;z-index:251670528;visibility:visible;mso-wrap-style:square;mso-wrap-distance-left:9pt;mso-wrap-distance-top:0;mso-wrap-distance-right:9pt;mso-wrap-distance-bottom:0;mso-position-horizontal:absolute;mso-position-horizontal-relative:text;mso-position-vertical:absolute;mso-position-vertical-relative:text;v-text-anchor:top" o:gfxdata="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" fillcolor="white [3201]" strokeweight=".5pt">
+              <v:shape w14:anchorId="1BE7C50C" id="Text Box 129" o:spid="_x0000_s1090" type="#_x0000_t202" style="position:absolute;margin-left:0;margin-top:-.05pt;width:70.5pt;height:38.25pt;z-index:251670528;visibility:visible;mso-wrap-style:square;mso-wrap-distance-left:9pt;mso-wrap-distance-top:0;mso-wrap-distance-right:9pt;mso-wrap-distance-bottom:0;mso-position-horizontal:absolute;mso-position-horizontal-relative:text;mso-position-vertical:absolute;mso-position-vertical-relative:text;v-text-anchor:top" o:gfxdata="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" fillcolor="white [3201]" strokeweight=".5pt">
                 <v:textbox>
                   <w:txbxContent>
                     <w:p>
@@ -8615,12 +8961,12 @@
         <w:pStyle w:val="Heading1"/>
         <w:jc w:val="center"/>
       </w:pPr>
-      <w:bookmarkStart w:id="7" w:name="_Toc102122795"/>
+      <w:bookmarkStart w:id="6" w:name="_Toc102122795"/>
       <w:r>
         <w:lastRenderedPageBreak/>
         <w:t>MyItems.html Storyboard</w:t>
       </w:r>
-      <w:bookmarkEnd w:id="7"/>
+      <w:bookmarkEnd w:id="6"/>
     </w:p>
     <w:p/>
     <w:p/>
@@ -8772,7 +9118,7 @@
           </mc:Choice>
           <mc:Fallback>
             <w:pict>
-              <v:rect id="Rectangle 55" o:spid="_x0000_s1090" style="position:absolute;margin-left:32.3pt;margin-top:1.9pt;width:417.4pt;height:41.9pt;z-index:251626496;visibility:visible;mso-wrap-style:square;mso-wrap-distance-left:9pt;mso-wrap-distance-top:0;mso-wrap-distance-right:9pt;mso-wrap-distance-bottom:0;mso-position-horizontal:absolute;mso-position-horizontal-relative:text;mso-position-vertical:absolute;mso-position-vertical-relative:text;v-text-anchor:middle" o:gfxdata="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" fillcolor="white [3201]" strokecolor="black [3200]" strokeweight="1pt">
+              <v:rect id="Rectangle 55" o:spid="_x0000_s1091" style="position:absolute;margin-left:32.3pt;margin-top:1.9pt;width:417.4pt;height:41.9pt;z-index:251626496;visibility:visible;mso-wrap-style:square;mso-wrap-distance-left:9pt;mso-wrap-distance-top:0;mso-wrap-distance-right:9pt;mso-wrap-distance-bottom:0;mso-position-horizontal:absolute;mso-position-horizontal-relative:text;mso-position-vertical:absolute;mso-position-vertical-relative:text;v-text-anchor:middle" o:gfxdata="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" fillcolor="white [3201]" strokecolor="black [3200]" strokeweight="1pt">
                 <v:textbox>
                   <w:txbxContent>
                     <w:p>
@@ -8876,7 +9222,7 @@
           </mc:Choice>
           <mc:Fallback>
             <w:pict>
-              <v:rect id="Rectangle 56" o:spid="_x0000_s1091" style="position:absolute;margin-left:33.2pt;margin-top:1pt;width:51.95pt;height:41.9pt;z-index:251627520;visibility:visible;mso-wrap-style:square;mso-wrap-distance-left:9pt;mso-wrap-distance-top:0;mso-wrap-distance-right:9pt;mso-wrap-distance-bottom:0;mso-position-horizontal:absolute;mso-position-horizontal-relative:text;mso-position-vertical:absolute;mso-position-vertical-relative:text;v-text-anchor:middle" o:gfxdata="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" fillcolor="white [3201]" strokecolor="black [3200]" strokeweight="1pt">
+              <v:rect id="Rectangle 56" o:spid="_x0000_s1092" style="position:absolute;margin-left:33.2pt;margin-top:1pt;width:51.95pt;height:41.9pt;z-index:251627520;visibility:visible;mso-wrap-style:square;mso-wrap-distance-left:9pt;mso-wrap-distance-top:0;mso-wrap-distance-right:9pt;mso-wrap-distance-bottom:0;mso-position-horizontal:absolute;mso-position-horizontal-relative:text;mso-position-vertical:absolute;mso-position-vertical-relative:text;v-text-anchor:middle" o:gfxdata="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" fillcolor="white [3201]" strokecolor="black [3200]" strokeweight="1pt">
                 <v:textbox>
                   <w:txbxContent>
                     <w:p>
@@ -8980,7 +9326,7 @@
           </mc:Choice>
           <mc:Fallback>
             <w:pict>
-              <v:rect id="Rectangle 57" o:spid="_x0000_s1092" style="position:absolute;margin-left:86.05pt;margin-top:1.9pt;width:54.7pt;height:41.9pt;z-index:251628544;visibility:visible;mso-wrap-style:square;mso-wrap-distance-left:9pt;mso-wrap-distance-top:0;mso-wrap-distance-right:9pt;mso-wrap-distance-bottom:0;mso-position-horizontal:absolute;mso-position-horizontal-relative:text;mso-position-vertical:absolute;mso-position-vertical-relative:text;v-text-anchor:middle" o:gfxdata="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" fillcolor="white [3201]" strokecolor="black [3200]" strokeweight="1pt">
+              <v:rect id="Rectangle 57" o:spid="_x0000_s1093" style="position:absolute;margin-left:86.05pt;margin-top:1.9pt;width:54.7pt;height:41.9pt;z-index:251628544;visibility:visible;mso-wrap-style:square;mso-wrap-distance-left:9pt;mso-wrap-distance-top:0;mso-wrap-distance-right:9pt;mso-wrap-distance-bottom:0;mso-position-horizontal:absolute;mso-position-horizontal-relative:text;mso-position-vertical:absolute;mso-position-vertical-relative:text;v-text-anchor:middle" o:gfxdata="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" fillcolor="white [3201]" strokecolor="black [3200]" strokeweight="1pt">
                 <v:textbox>
                   <w:txbxContent>
                     <w:p>
@@ -9084,7 +9430,7 @@
           </mc:Choice>
           <mc:Fallback>
             <w:pict>
-              <v:rect id="Rectangle 58" o:spid="_x0000_s1093" style="position:absolute;margin-left:141.65pt;margin-top:1pt;width:54.7pt;height:41.9pt;z-index:251629568;visibility:visible;mso-wrap-style:square;mso-wrap-distance-left:9pt;mso-wrap-distance-top:0;mso-wrap-distance-right:9pt;mso-wrap-distance-bottom:0;mso-position-horizontal:absolute;mso-position-horizontal-relative:text;mso-position-vertical:absolute;mso-position-vertical-relative:text;v-text-anchor:middle" o:gfxdata="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" fillcolor="white [3201]" strokecolor="black [3200]" strokeweight="1pt">
+              <v:rect id="Rectangle 58" o:spid="_x0000_s1094" style="position:absolute;margin-left:141.65pt;margin-top:1pt;width:54.7pt;height:41.9pt;z-index:251629568;visibility:visible;mso-wrap-style:square;mso-wrap-distance-left:9pt;mso-wrap-distance-top:0;mso-wrap-distance-right:9pt;mso-wrap-distance-bottom:0;mso-position-horizontal:absolute;mso-position-horizontal-relative:text;mso-position-vertical:absolute;mso-position-vertical-relative:text;v-text-anchor:middle" o:gfxdata="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" fillcolor="white [3201]" strokecolor="black [3200]" strokeweight="1pt">
                 <v:textbox>
                   <w:txbxContent>
                     <w:p>
@@ -9188,7 +9534,7 @@
           </mc:Choice>
           <mc:Fallback>
             <w:pict>
-              <v:rect id="Rectangle 59" o:spid="_x0000_s1094" style="position:absolute;margin-left:197.25pt;margin-top:1pt;width:54.7pt;height:41.9pt;z-index:251630592;visibility:visible;mso-wrap-style:square;mso-wrap-distance-left:9pt;mso-wrap-distance-top:0;mso-wrap-distance-right:9pt;mso-wrap-distance-bottom:0;mso-position-horizontal:absolute;mso-position-horizontal-relative:text;mso-position-vertical:absolute;mso-position-vertical-relative:text;v-text-anchor:middle" o:gfxdata="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" fillcolor="white [3201]" strokecolor="black [3200]" strokeweight="1pt">
+              <v:rect id="Rectangle 59" o:spid="_x0000_s1095" style="position:absolute;margin-left:197.25pt;margin-top:1pt;width:54.7pt;height:41.9pt;z-index:251630592;visibility:visible;mso-wrap-style:square;mso-wrap-distance-left:9pt;mso-wrap-distance-top:0;mso-wrap-distance-right:9pt;mso-wrap-distance-bottom:0;mso-position-horizontal:absolute;mso-position-horizontal-relative:text;mso-position-vertical:absolute;mso-position-vertical-relative:text;v-text-anchor:middle" o:gfxdata="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" fillcolor="white [3201]" strokecolor="black [3200]" strokeweight="1pt">
                 <v:textbox>
                   <w:txbxContent>
                     <w:p>
@@ -9292,7 +9638,7 @@
           </mc:Choice>
           <mc:Fallback>
             <w:pict>
-              <v:rect id="Rectangle 60" o:spid="_x0000_s1095" style="position:absolute;margin-left:250.1pt;margin-top:1pt;width:54.7pt;height:41.9pt;z-index:251631616;visibility:visible;mso-wrap-style:square;mso-wrap-distance-left:9pt;mso-wrap-distance-top:0;mso-wrap-distance-right:9pt;mso-wrap-distance-bottom:0;mso-position-horizontal:absolute;mso-position-horizontal-relative:text;mso-position-vertical:absolute;mso-position-vertical-relative:text;v-text-anchor:middle" o:gfxdata="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" fillcolor="white [3201]" strokecolor="black [3200]" strokeweight="1pt">
+              <v:rect id="Rectangle 60" o:spid="_x0000_s1096" style="position:absolute;margin-left:250.1pt;margin-top:1pt;width:54.7pt;height:41.9pt;z-index:251631616;visibility:visible;mso-wrap-style:square;mso-wrap-distance-left:9pt;mso-wrap-distance-top:0;mso-wrap-distance-right:9pt;mso-wrap-distance-bottom:0;mso-position-horizontal:absolute;mso-position-horizontal-relative:text;mso-position-vertical:absolute;mso-position-vertical-relative:text;v-text-anchor:middle" o:gfxdata="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" fillcolor="white [3201]" strokecolor="black [3200]" strokeweight="1pt">
                 <v:textbox>
                   <w:txbxContent>
                     <w:p>
@@ -9478,7 +9824,7 @@
           </mc:Choice>
           <mc:Fallback>
             <w:pict>
-              <v:shape w14:anchorId="63F8D49F" id="Text Box 150" o:spid="_x0000_s1096" type="#_x0000_t202" style="position:absolute;margin-left:-56pt;margin-top:20.75pt;width:70.5pt;height:38.25pt;z-index:251678720;visibility:visible;mso-wrap-style:square;mso-wrap-distance-left:9pt;mso-wrap-distance-top:0;mso-wrap-distance-right:9pt;mso-wrap-distance-bottom:0;mso-position-horizontal:absolute;mso-position-horizontal-relative:text;mso-position-vertical:absolute;mso-position-vertical-relative:text;v-text-anchor:top" o:gfxdata="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" fillcolor="white [3201]" strokeweight=".5pt">
+              <v:shape w14:anchorId="63F8D49F" id="Text Box 150" o:spid="_x0000_s1097" type="#_x0000_t202" style="position:absolute;margin-left:-56pt;margin-top:20.75pt;width:70.5pt;height:38.25pt;z-index:251678720;visibility:visible;mso-wrap-style:square;mso-wrap-distance-left:9pt;mso-wrap-distance-top:0;mso-wrap-distance-right:9pt;mso-wrap-distance-bottom:0;mso-position-horizontal:absolute;mso-position-horizontal-relative:text;mso-position-vertical:absolute;mso-position-vertical-relative:text;v-text-anchor:top" o:gfxdata="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" fillcolor="white [3201]" strokeweight=".5pt">
                 <v:textbox>
                   <w:txbxContent>
                     <w:p>
@@ -9579,7 +9925,7 @@
           </mc:Choice>
           <mc:Fallback>
             <w:pict>
-              <v:rect w14:anchorId="67E42433" id="Rectangle 143" o:spid="_x0000_s1097" style="position:absolute;margin-left:345.25pt;margin-top:21.55pt;width:66.2pt;height:31.05pt;z-index:251675648;visibility:visible;mso-wrap-style:square;mso-width-percent:0;mso-height-percent:0;mso-wrap-distance-left:9pt;mso-wrap-distance-top:0;mso-wrap-distance-right:9pt;mso-wrap-distance-bottom:0;mso-position-horizontal:absolute;mso-position-horizontal-relative:margin;mso-position-vertical:absolute;mso-position-vertical-relative:text;mso-width-percent:0;mso-height-percent:0;mso-width-relative:margin;mso-height-relative:margin;v-text-anchor:middle" o:gfxdata="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" fillcolor="white [3201]" strokecolor="black [3200]" strokeweight="1pt">
+              <v:rect w14:anchorId="67E42433" id="Rectangle 143" o:spid="_x0000_s1098" style="position:absolute;margin-left:345.25pt;margin-top:21.55pt;width:66.2pt;height:31.05pt;z-index:251675648;visibility:visible;mso-wrap-style:square;mso-width-percent:0;mso-height-percent:0;mso-wrap-distance-left:9pt;mso-wrap-distance-top:0;mso-wrap-distance-right:9pt;mso-wrap-distance-bottom:0;mso-position-horizontal:absolute;mso-position-horizontal-relative:margin;mso-position-vertical:absolute;mso-position-vertical-relative:text;mso-width-percent:0;mso-height-percent:0;mso-width-relative:margin;mso-height-relative:margin;v-text-anchor:middle" o:gfxdata="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" fillcolor="white [3201]" strokecolor="black [3200]" strokeweight="1pt">
                 <v:textbox>
                   <w:txbxContent>
                     <w:p>
@@ -9684,7 +10030,7 @@
           </mc:Choice>
           <mc:Fallback>
             <w:pict>
-              <v:rect id="Rectangle 61" o:spid="_x0000_s1098" style="position:absolute;margin-left:0;margin-top:16.4pt;width:219.65pt;height:41.9pt;z-index:251650048;visibility:visible;mso-wrap-style:square;mso-wrap-distance-left:9pt;mso-wrap-distance-top:0;mso-wrap-distance-right:9pt;mso-wrap-distance-bottom:0;mso-position-horizontal:center;mso-position-horizontal-relative:margin;mso-position-vertical:absolute;mso-position-vertical-relative:text;v-text-anchor:middle" o:gfxdata="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" fillcolor="white [3201]" strokecolor="black [3200]" strokeweight="1pt">
+              <v:rect id="Rectangle 61" o:spid="_x0000_s1099" style="position:absolute;margin-left:0;margin-top:16.4pt;width:219.65pt;height:41.9pt;z-index:251650048;visibility:visible;mso-wrap-style:square;mso-wrap-distance-left:9pt;mso-wrap-distance-top:0;mso-wrap-distance-right:9pt;mso-wrap-distance-bottom:0;mso-position-horizontal:center;mso-position-horizontal-relative:margin;mso-position-vertical:absolute;mso-position-vertical-relative:text;v-text-anchor:middle" o:gfxdata="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" fillcolor="white [3201]" strokecolor="black [3200]" strokeweight="1pt">
                 <v:textbox>
                   <w:txbxContent>
                     <w:p>
@@ -9865,7 +10211,7 @@
           </mc:Choice>
           <mc:Fallback>
             <w:pict>
-              <v:shape w14:anchorId="63F8D49F" id="Text Box 152" o:spid="_x0000_s1099" type="#_x0000_t202" style="position:absolute;margin-left:-47.15pt;margin-top:15.95pt;width:70.5pt;height:38.25pt;z-index:251680768;visibility:visible;mso-wrap-style:square;mso-wrap-distance-left:9pt;mso-wrap-distance-top:0;mso-wrap-distance-right:9pt;mso-wrap-distance-bottom:0;mso-position-horizontal:absolute;mso-position-horizontal-relative:text;mso-position-vertical:absolute;mso-position-vertical-relative:text;v-text-anchor:top" o:gfxdata="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" fillcolor="white [3201]" strokeweight=".5pt">
+              <v:shape w14:anchorId="63F8D49F" id="Text Box 152" o:spid="_x0000_s1100" type="#_x0000_t202" style="position:absolute;margin-left:-47.15pt;margin-top:15.95pt;width:70.5pt;height:38.25pt;z-index:251680768;visibility:visible;mso-wrap-style:square;mso-wrap-distance-left:9pt;mso-wrap-distance-top:0;mso-wrap-distance-right:9pt;mso-wrap-distance-bottom:0;mso-position-horizontal:absolute;mso-position-horizontal-relative:text;mso-position-vertical:absolute;mso-position-vertical-relative:text;v-text-anchor:top" o:gfxdata="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" fillcolor="white [3201]" strokeweight=".5pt">
                 <v:textbox>
                   <w:txbxContent>
                     <w:p>
@@ -10043,7 +10389,7 @@
           </mc:Choice>
           <mc:Fallback>
             <w:pict>
-              <v:rect w14:anchorId="7F65765B" id="Rectangle 146" o:spid="_x0000_s1100" style="position:absolute;margin-left:0;margin-top:16.05pt;width:148.95pt;height:41.9pt;z-index:251676672;visibility:visible;mso-wrap-style:square;mso-width-percent:0;mso-wrap-distance-left:9pt;mso-wrap-distance-top:0;mso-wrap-distance-right:9pt;mso-wrap-distance-bottom:0;mso-position-horizontal:center;mso-position-horizontal-relative:margin;mso-position-vertical:absolute;mso-position-vertical-relative:text;mso-width-percent:0;mso-width-relative:margin;v-text-anchor:middle" o:gfxdata="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" fillcolor="white [3201]" strokecolor="black [3200]" strokeweight="1pt">
+              <v:rect w14:anchorId="7F65765B" id="Rectangle 146" o:spid="_x0000_s1101" style="position:absolute;margin-left:0;margin-top:16.05pt;width:148.95pt;height:41.9pt;z-index:251676672;visibility:visible;mso-wrap-style:square;mso-width-percent:0;mso-wrap-distance-left:9pt;mso-wrap-distance-top:0;mso-wrap-distance-right:9pt;mso-wrap-distance-bottom:0;mso-position-horizontal:center;mso-position-horizontal-relative:margin;mso-position-vertical:absolute;mso-position-vertical-relative:text;mso-width-percent:0;mso-width-relative:margin;v-text-anchor:middle" o:gfxdata="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" fillcolor="white [3201]" strokecolor="black [3200]" strokeweight="1pt">
                 <v:textbox>
                   <w:txbxContent>
                     <w:p>
@@ -10496,8 +10842,8 @@
           </mc:Choice>
           <mc:Fallback>
             <w:pict>
-              <v:group id="Group 145" o:spid="_x0000_s1101" style="position:absolute;margin-left:95.6pt;margin-top:3.25pt;width:256.1pt;height:211.8pt;z-index:251652096;mso-width-relative:margin;mso-height-relative:margin" coordsize="32524,26898" o:gfxdata="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">
-                <v:rect id="Rectangle 62" o:spid="_x0000_s1102" style="position:absolute;width:14236;height:11921;visibility:visible;mso-wrap-style:square;v-text-anchor:middle" o:gfxdata="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" fillcolor="white [3201]" strokecolor="black [3200]" strokeweight="1pt">
+              <v:group id="Group 145" o:spid="_x0000_s1102" style="position:absolute;margin-left:95.6pt;margin-top:3.25pt;width:256.1pt;height:211.8pt;z-index:251652096;mso-width-relative:margin;mso-height-relative:margin" coordsize="32524,26898" o:gfxdata="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">
+                <v:rect id="Rectangle 62" o:spid="_x0000_s1103" style="position:absolute;width:14236;height:11921;visibility:visible;mso-wrap-style:square;v-text-anchor:middle" o:gfxdata="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" fillcolor="white [3201]" strokecolor="black [3200]" strokeweight="1pt">
                   <v:textbox>
                     <w:txbxContent>
                       <w:p>
@@ -10517,7 +10863,7 @@
                     </w:txbxContent>
                   </v:textbox>
                 </v:rect>
-                <v:rect id="Rectangle 63" o:spid="_x0000_s1103" style="position:absolute;left:18288;width:14236;height:11921;visibility:visible;mso-wrap-style:square;v-text-anchor:middle" o:gfxdata="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" fillcolor="white [3201]" strokecolor="black [3200]" strokeweight="1pt">
+                <v:rect id="Rectangle 63" o:spid="_x0000_s1104" style="position:absolute;left:18288;width:14236;height:11921;visibility:visible;mso-wrap-style:square;v-text-anchor:middle" o:gfxdata="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" fillcolor="white [3201]" strokecolor="black [3200]" strokeweight="1pt">
                   <v:textbox>
                     <w:txbxContent>
                       <w:p>
@@ -10537,7 +10883,7 @@
                     </w:txbxContent>
                   </v:textbox>
                 </v:rect>
-                <v:rect id="Rectangle 64" o:spid="_x0000_s1104" style="position:absolute;top:14977;width:14236;height:11921;visibility:visible;mso-wrap-style:square;v-text-anchor:middle" o:gfxdata="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" fillcolor="white [3201]" strokecolor="black [3200]" strokeweight="1pt">
+                <v:rect id="Rectangle 64" o:spid="_x0000_s1105" style="position:absolute;top:14977;width:14236;height:11921;visibility:visible;mso-wrap-style:square;v-text-anchor:middle" o:gfxdata="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" fillcolor="white [3201]" strokecolor="black [3200]" strokeweight="1pt">
                   <v:textbox>
                     <w:txbxContent>
                       <w:p>
@@ -10557,7 +10903,7 @@
                     </w:txbxContent>
                   </v:textbox>
                 </v:rect>
-                <v:rect id="Rectangle 66" o:spid="_x0000_s1105" style="position:absolute;top:8355;width:12500;height:3588;visibility:visible;mso-wrap-style:square;v-text-anchor:middle" o:gfxdata="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" fillcolor="white [3201]" strokecolor="black [3200]" strokeweight="1pt">
+                <v:rect id="Rectangle 66" o:spid="_x0000_s1106" style="position:absolute;top:8355;width:12500;height:3588;visibility:visible;mso-wrap-style:square;v-text-anchor:middle" o:gfxdata="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" fillcolor="white [3201]" strokecolor="black [3200]" strokeweight="1pt">
                   <v:textbox>
                     <w:txbxContent>
                       <w:p>
@@ -10577,7 +10923,7 @@
                     </w:txbxContent>
                   </v:textbox>
                 </v:rect>
-                <v:rect id="Rectangle 67" o:spid="_x0000_s1106" style="position:absolute;left:18288;top:8333;width:12500;height:3588;visibility:visible;mso-wrap-style:square;v-text-anchor:middle" o:gfxdata="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" fillcolor="white [3201]" strokecolor="black [3200]" strokeweight="1pt">
+                <v:rect id="Rectangle 67" o:spid="_x0000_s1107" style="position:absolute;left:18288;top:8333;width:12500;height:3588;visibility:visible;mso-wrap-style:square;v-text-anchor:middle" o:gfxdata="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" fillcolor="white [3201]" strokecolor="black [3200]" strokeweight="1pt">
                   <v:textbox>
                     <w:txbxContent>
                       <w:p>
@@ -10597,7 +10943,7 @@
                     </w:txbxContent>
                   </v:textbox>
                 </v:rect>
-                <v:rect id="Rectangle 69" o:spid="_x0000_s1107" style="position:absolute;left:18762;top:23310;width:12500;height:3588;visibility:visible;mso-wrap-style:square;v-text-anchor:middle" o:gfxdata="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" fillcolor="white [3201]" strokecolor="black [3200]" strokeweight="1pt">
+                <v:rect id="Rectangle 69" o:spid="_x0000_s1108" style="position:absolute;left:18762;top:23310;width:12500;height:3588;visibility:visible;mso-wrap-style:square;v-text-anchor:middle" o:gfxdata="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" fillcolor="white [3201]" strokecolor="black [3200]" strokeweight="1pt">
                   <v:textbox>
                     <w:txbxContent>
                       <w:p>
@@ -10706,7 +11052,7 @@
           </mc:Choice>
           <mc:Fallback>
             <w:pict>
-              <v:shape w14:anchorId="63F8D49F" id="Text Box 154" o:spid="_x0000_s1108" type="#_x0000_t202" style="position:absolute;margin-left:-63.3pt;margin-top:28.85pt;width:70.5pt;height:38.25pt;z-index:251682816;visibility:visible;mso-wrap-style:square;mso-wrap-distance-left:9pt;mso-wrap-distance-top:0;mso-wrap-distance-right:9pt;mso-wrap-distance-bottom:0;mso-position-horizontal:absolute;mso-position-horizontal-relative:text;mso-position-vertical:absolute;mso-position-vertical-relative:text;v-text-anchor:top" o:gfxdata="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" fillcolor="white [3201]" strokeweight=".5pt">
+              <v:shape w14:anchorId="63F8D49F" id="Text Box 154" o:spid="_x0000_s1109" type="#_x0000_t202" style="position:absolute;margin-left:-63.3pt;margin-top:28.85pt;width:70.5pt;height:38.25pt;z-index:251682816;visibility:visible;mso-wrap-style:square;mso-wrap-distance-left:9pt;mso-wrap-distance-top:0;mso-wrap-distance-right:9pt;mso-wrap-distance-bottom:0;mso-position-horizontal:absolute;mso-position-horizontal-relative:text;mso-position-vertical:absolute;mso-position-vertical-relative:text;v-text-anchor:top" o:gfxdata="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" fillcolor="white [3201]" strokeweight=".5pt">
                 <v:textbox>
                   <w:txbxContent>
                     <w:p>
@@ -10889,7 +11235,7 @@
           </mc:Choice>
           <mc:Fallback>
             <w:pict>
-              <v:rect id="Rectangle 65" o:spid="_x0000_s1109" style="position:absolute;margin-left:243.25pt;margin-top:10.1pt;width:112.1pt;height:93.85pt;z-index:-251665408;visibility:visible;mso-wrap-style:square;mso-wrap-distance-left:9pt;mso-wrap-distance-top:0;mso-wrap-distance-right:9pt;mso-wrap-distance-bottom:0;mso-position-horizontal:absolute;mso-position-horizontal-relative:text;mso-position-vertical:absolute;mso-position-vertical-relative:text;v-text-anchor:middle" o:gfxdata="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" fillcolor="white [3201]" strokecolor="black [3200]" strokeweight="1pt">
+              <v:rect id="Rectangle 65" o:spid="_x0000_s1110" style="position:absolute;margin-left:243.25pt;margin-top:10.1pt;width:112.1pt;height:93.85pt;z-index:-251665408;visibility:visible;mso-wrap-style:square;mso-wrap-distance-left:9pt;mso-wrap-distance-top:0;mso-wrap-distance-right:9pt;mso-wrap-distance-bottom:0;mso-position-horizontal:absolute;mso-position-horizontal-relative:text;mso-position-vertical:absolute;mso-position-vertical-relative:text;v-text-anchor:middle" o:gfxdata="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" fillcolor="white [3201]" strokecolor="black [3200]" strokeweight="1pt">
                 <v:textbox>
                   <w:txbxContent>
                     <w:p>
@@ -10998,7 +11344,7 @@
           </mc:Choice>
           <mc:Fallback>
             <w:pict>
-              <v:rect id="Rectangle 68" o:spid="_x0000_s1110" style="position:absolute;margin-left:95.6pt;margin-top:8.1pt;width:98.4pt;height:28.25pt;z-index:251653120;visibility:visible;mso-wrap-style:square;mso-wrap-distance-left:9pt;mso-wrap-distance-top:0;mso-wrap-distance-right:9pt;mso-wrap-distance-bottom:0;mso-position-horizontal:absolute;mso-position-horizontal-relative:text;mso-position-vertical:absolute;mso-position-vertical-relative:text;v-text-anchor:middle" o:gfxdata="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" fillcolor="white [3201]" strokecolor="black [3200]" strokeweight="1pt">
+              <v:rect id="Rectangle 68" o:spid="_x0000_s1111" style="position:absolute;margin-left:95.6pt;margin-top:8.1pt;width:98.4pt;height:28.25pt;z-index:251653120;visibility:visible;mso-wrap-style:square;mso-wrap-distance-left:9pt;mso-wrap-distance-top:0;mso-wrap-distance-right:9pt;mso-wrap-distance-bottom:0;mso-position-horizontal:absolute;mso-position-horizontal-relative:text;mso-position-vertical:absolute;mso-position-vertical-relative:text;v-text-anchor:middle" o:gfxdata="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" fillcolor="white [3201]" strokecolor="black [3200]" strokeweight="1pt">
                 <v:textbox>
                   <w:txbxContent>
                     <w:p>
@@ -11313,12 +11659,12 @@
         <w:pStyle w:val="Heading1"/>
         <w:jc w:val="center"/>
       </w:pPr>
-      <w:bookmarkStart w:id="8" w:name="_Toc102122796"/>
+      <w:bookmarkStart w:id="7" w:name="_Toc102122796"/>
       <w:r>
         <w:lastRenderedPageBreak/>
         <w:t>MyItemsRented.html Storyboard</w:t>
       </w:r>
-      <w:bookmarkEnd w:id="8"/>
+      <w:bookmarkEnd w:id="7"/>
     </w:p>
     <w:p/>
     <w:p/>
@@ -11470,7 +11816,7 @@
           </mc:Choice>
           <mc:Fallback>
             <w:pict>
-              <v:rect id="Rectangle 75" o:spid="_x0000_s1111" style="position:absolute;margin-left:83.15pt;margin-top:20.5pt;width:417.4pt;height:41.9pt;z-index:251608064;visibility:visible;mso-wrap-style:square;mso-wrap-distance-left:9pt;mso-wrap-distance-top:0;mso-wrap-distance-right:9pt;mso-wrap-distance-bottom:0;mso-position-horizontal:absolute;mso-position-horizontal-relative:text;mso-position-vertical:absolute;mso-position-vertical-relative:text;v-text-anchor:middle" o:gfxdata="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" fillcolor="white [3201]" strokecolor="black [3200]" strokeweight="1pt">
+              <v:rect id="Rectangle 75" o:spid="_x0000_s1112" style="position:absolute;margin-left:83.15pt;margin-top:20.5pt;width:417.4pt;height:41.9pt;z-index:251608064;visibility:visible;mso-wrap-style:square;mso-wrap-distance-left:9pt;mso-wrap-distance-top:0;mso-wrap-distance-right:9pt;mso-wrap-distance-bottom:0;mso-position-horizontal:absolute;mso-position-horizontal-relative:text;mso-position-vertical:absolute;mso-position-vertical-relative:text;v-text-anchor:middle" o:gfxdata="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" fillcolor="white [3201]" strokecolor="black [3200]" strokeweight="1pt">
                 <v:textbox>
                   <w:txbxContent>
                     <w:p>
@@ -11574,7 +11920,7 @@
           </mc:Choice>
           <mc:Fallback>
             <w:pict>
-              <v:rect id="Rectangle 76" o:spid="_x0000_s1112" style="position:absolute;margin-left:84.1pt;margin-top:19.6pt;width:51.95pt;height:41.9pt;z-index:251609088;visibility:visible;mso-wrap-style:square;mso-wrap-distance-left:9pt;mso-wrap-distance-top:0;mso-wrap-distance-right:9pt;mso-wrap-distance-bottom:0;mso-position-horizontal:absolute;mso-position-horizontal-relative:text;mso-position-vertical:absolute;mso-position-vertical-relative:text;v-text-anchor:middle" o:gfxdata="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" fillcolor="white [3201]" strokecolor="black [3200]" strokeweight="1pt">
+              <v:rect id="Rectangle 76" o:spid="_x0000_s1113" style="position:absolute;margin-left:84.1pt;margin-top:19.6pt;width:51.95pt;height:41.9pt;z-index:251609088;visibility:visible;mso-wrap-style:square;mso-wrap-distance-left:9pt;mso-wrap-distance-top:0;mso-wrap-distance-right:9pt;mso-wrap-distance-bottom:0;mso-position-horizontal:absolute;mso-position-horizontal-relative:text;mso-position-vertical:absolute;mso-position-vertical-relative:text;v-text-anchor:middle" o:gfxdata="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" fillcolor="white [3201]" strokecolor="black [3200]" strokeweight="1pt">
                 <v:textbox>
                   <w:txbxContent>
                     <w:p>
@@ -11678,7 +12024,7 @@
           </mc:Choice>
           <mc:Fallback>
             <w:pict>
-              <v:rect id="Rectangle 77" o:spid="_x0000_s1113" style="position:absolute;margin-left:136.95pt;margin-top:20.5pt;width:54.7pt;height:41.9pt;z-index:251610112;visibility:visible;mso-wrap-style:square;mso-wrap-distance-left:9pt;mso-wrap-distance-top:0;mso-wrap-distance-right:9pt;mso-wrap-distance-bottom:0;mso-position-horizontal:absolute;mso-position-horizontal-relative:text;mso-position-vertical:absolute;mso-position-vertical-relative:text;v-text-anchor:middle" o:gfxdata="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" fillcolor="white [3201]" strokecolor="black [3200]" strokeweight="1pt">
+              <v:rect id="Rectangle 77" o:spid="_x0000_s1114" style="position:absolute;margin-left:136.95pt;margin-top:20.5pt;width:54.7pt;height:41.9pt;z-index:251610112;visibility:visible;mso-wrap-style:square;mso-wrap-distance-left:9pt;mso-wrap-distance-top:0;mso-wrap-distance-right:9pt;mso-wrap-distance-bottom:0;mso-position-horizontal:absolute;mso-position-horizontal-relative:text;mso-position-vertical:absolute;mso-position-vertical-relative:text;v-text-anchor:middle" o:gfxdata="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" fillcolor="white [3201]" strokecolor="black [3200]" strokeweight="1pt">
                 <v:textbox>
                   <w:txbxContent>
                     <w:p>
@@ -11782,7 +12128,7 @@
           </mc:Choice>
           <mc:Fallback>
             <w:pict>
-              <v:rect id="Rectangle 78" o:spid="_x0000_s1114" style="position:absolute;margin-left:192.55pt;margin-top:19.6pt;width:54.7pt;height:41.9pt;z-index:251611136;visibility:visible;mso-wrap-style:square;mso-wrap-distance-left:9pt;mso-wrap-distance-top:0;mso-wrap-distance-right:9pt;mso-wrap-distance-bottom:0;mso-position-horizontal:absolute;mso-position-horizontal-relative:text;mso-position-vertical:absolute;mso-position-vertical-relative:text;v-text-anchor:middle" o:gfxdata="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" fillcolor="white [3201]" strokecolor="black [3200]" strokeweight="1pt">
+              <v:rect id="Rectangle 78" o:spid="_x0000_s1115" style="position:absolute;margin-left:192.55pt;margin-top:19.6pt;width:54.7pt;height:41.9pt;z-index:251611136;visibility:visible;mso-wrap-style:square;mso-wrap-distance-left:9pt;mso-wrap-distance-top:0;mso-wrap-distance-right:9pt;mso-wrap-distance-bottom:0;mso-position-horizontal:absolute;mso-position-horizontal-relative:text;mso-position-vertical:absolute;mso-position-vertical-relative:text;v-text-anchor:middle" o:gfxdata="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" fillcolor="white [3201]" strokecolor="black [3200]" strokeweight="1pt">
                 <v:textbox>
                   <w:txbxContent>
                     <w:p>
@@ -11886,7 +12232,7 @@
           </mc:Choice>
           <mc:Fallback>
             <w:pict>
-              <v:rect id="Rectangle 79" o:spid="_x0000_s1115" style="position:absolute;margin-left:248.15pt;margin-top:19.6pt;width:54.7pt;height:41.9pt;z-index:251612160;visibility:visible;mso-wrap-style:square;mso-wrap-distance-left:9pt;mso-wrap-distance-top:0;mso-wrap-distance-right:9pt;mso-wrap-distance-bottom:0;mso-position-horizontal:absolute;mso-position-horizontal-relative:text;mso-position-vertical:absolute;mso-position-vertical-relative:text;v-text-anchor:middle" o:gfxdata="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" fillcolor="white [3201]" strokecolor="black [3200]" strokeweight="1pt">
+              <v:rect id="Rectangle 79" o:spid="_x0000_s1116" style="position:absolute;margin-left:248.15pt;margin-top:19.6pt;width:54.7pt;height:41.9pt;z-index:251612160;visibility:visible;mso-wrap-style:square;mso-wrap-distance-left:9pt;mso-wrap-distance-top:0;mso-wrap-distance-right:9pt;mso-wrap-distance-bottom:0;mso-position-horizontal:absolute;mso-position-horizontal-relative:text;mso-position-vertical:absolute;mso-position-vertical-relative:text;v-text-anchor:middle" o:gfxdata="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" fillcolor="white [3201]" strokecolor="black [3200]" strokeweight="1pt">
                 <v:textbox>
                   <w:txbxContent>
                     <w:p>
@@ -11990,7 +12336,7 @@
           </mc:Choice>
           <mc:Fallback>
             <w:pict>
-              <v:rect id="Rectangle 80" o:spid="_x0000_s1116" style="position:absolute;margin-left:301pt;margin-top:19.6pt;width:54.7pt;height:41.9pt;z-index:251613184;visibility:visible;mso-wrap-style:square;mso-wrap-distance-left:9pt;mso-wrap-distance-top:0;mso-wrap-distance-right:9pt;mso-wrap-distance-bottom:0;mso-position-horizontal:absolute;mso-position-horizontal-relative:text;mso-position-vertical:absolute;mso-position-vertical-relative:text;v-text-anchor:middle" o:gfxdata="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" fillcolor="white [3201]" strokecolor="black [3200]" strokeweight="1pt">
+              <v:rect id="Rectangle 80" o:spid="_x0000_s1117" style="position:absolute;margin-left:301pt;margin-top:19.6pt;width:54.7pt;height:41.9pt;z-index:251613184;visibility:visible;mso-wrap-style:square;mso-wrap-distance-left:9pt;mso-wrap-distance-top:0;mso-wrap-distance-right:9pt;mso-wrap-distance-bottom:0;mso-position-horizontal:absolute;mso-position-horizontal-relative:text;mso-position-vertical:absolute;mso-position-vertical-relative:text;v-text-anchor:middle" o:gfxdata="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" fillcolor="white [3201]" strokecolor="black [3200]" strokeweight="1pt">
                 <v:textbox>
                   <w:txbxContent>
                     <w:p>
@@ -12168,7 +12514,7 @@
           </mc:Choice>
           <mc:Fallback>
             <w:pict>
-              <v:shape w14:anchorId="2302A2EF" id="Text Box 161" o:spid="_x0000_s1117" type="#_x0000_t202" style="position:absolute;margin-left:0;margin-top:22.85pt;width:70.5pt;height:38.25pt;z-index:251686912;visibility:visible;mso-wrap-style:square;mso-wrap-distance-left:9pt;mso-wrap-distance-top:0;mso-wrap-distance-right:9pt;mso-wrap-distance-bottom:0;mso-position-horizontal:absolute;mso-position-horizontal-relative:text;mso-position-vertical:absolute;mso-position-vertical-relative:text;v-text-anchor:top" o:gfxdata="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" fillcolor="white [3201]" strokeweight=".5pt">
+              <v:shape w14:anchorId="2302A2EF" id="Text Box 161" o:spid="_x0000_s1118" type="#_x0000_t202" style="position:absolute;margin-left:0;margin-top:22.85pt;width:70.5pt;height:38.25pt;z-index:251686912;visibility:visible;mso-wrap-style:square;mso-wrap-distance-left:9pt;mso-wrap-distance-top:0;mso-wrap-distance-right:9pt;mso-wrap-distance-bottom:0;mso-position-horizontal:absolute;mso-position-horizontal-relative:text;mso-position-vertical:absolute;mso-position-vertical-relative:text;v-text-anchor:top" o:gfxdata="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" fillcolor="white [3201]" strokeweight=".5pt">
                 <v:textbox>
                   <w:txbxContent>
                     <w:p>
@@ -12348,7 +12694,7 @@
           </mc:Choice>
           <mc:Fallback>
             <w:pict>
-              <v:rect w14:anchorId="6650A957" id="Rectangle 156" o:spid="_x0000_s1118" style="position:absolute;margin-left:408.4pt;margin-top:17.8pt;width:66.15pt;height:31pt;z-index:251683840;visibility:visible;mso-wrap-style:square;mso-width-percent:0;mso-height-percent:0;mso-wrap-distance-left:9pt;mso-wrap-distance-top:0;mso-wrap-distance-right:9pt;mso-wrap-distance-bottom:0;mso-position-horizontal:absolute;mso-position-horizontal-relative:margin;mso-position-vertical:absolute;mso-position-vertical-relative:text;mso-width-percent:0;mso-height-percent:0;mso-width-relative:margin;mso-height-relative:margin;v-text-anchor:middle" o:gfxdata="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" fillcolor="white [3201]" strokecolor="black [3200]" strokeweight="1pt">
+              <v:rect w14:anchorId="6650A957" id="Rectangle 156" o:spid="_x0000_s1119" style="position:absolute;margin-left:408.4pt;margin-top:17.8pt;width:66.15pt;height:31pt;z-index:251683840;visibility:visible;mso-wrap-style:square;mso-width-percent:0;mso-height-percent:0;mso-wrap-distance-left:9pt;mso-wrap-distance-top:0;mso-wrap-distance-right:9pt;mso-wrap-distance-bottom:0;mso-position-horizontal:absolute;mso-position-horizontal-relative:margin;mso-position-vertical:absolute;mso-position-vertical-relative:text;mso-width-percent:0;mso-height-percent:0;mso-width-relative:margin;mso-height-relative:margin;v-text-anchor:middle" o:gfxdata="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" fillcolor="white [3201]" strokecolor="black [3200]" strokeweight="1pt">
                 <v:textbox>
                   <w:txbxContent>
                     <w:p>
@@ -12453,7 +12799,7 @@
           </mc:Choice>
           <mc:Fallback>
             <w:pict>
-              <v:rect id="Rectangle 81" o:spid="_x0000_s1119" style="position:absolute;margin-left:179.8pt;margin-top:12.6pt;width:219.65pt;height:41.9pt;z-index:251616256;visibility:visible;mso-wrap-style:square;mso-wrap-distance-left:9pt;mso-wrap-distance-top:0;mso-wrap-distance-right:9pt;mso-wrap-distance-bottom:0;mso-position-horizontal:absolute;mso-position-horizontal-relative:text;mso-position-vertical:absolute;mso-position-vertical-relative:text;v-text-anchor:middle" o:gfxdata="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" fillcolor="white [3201]" strokecolor="black [3200]" strokeweight="1pt">
+              <v:rect id="Rectangle 81" o:spid="_x0000_s1120" style="position:absolute;margin-left:179.8pt;margin-top:12.6pt;width:219.65pt;height:41.9pt;z-index:251616256;visibility:visible;mso-wrap-style:square;mso-wrap-distance-left:9pt;mso-wrap-distance-top:0;mso-wrap-distance-right:9pt;mso-wrap-distance-bottom:0;mso-position-horizontal:absolute;mso-position-horizontal-relative:text;mso-position-vertical:absolute;mso-position-vertical-relative:text;v-text-anchor:middle" o:gfxdata="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" fillcolor="white [3201]" strokecolor="black [3200]" strokeweight="1pt">
                 <v:textbox>
                   <w:txbxContent>
                     <w:p>
@@ -12643,7 +12989,7 @@
           </mc:Choice>
           <mc:Fallback>
             <w:pict>
-              <v:shape w14:anchorId="2302A2EF" id="Text Box 163" o:spid="_x0000_s1120" type="#_x0000_t202" style="position:absolute;margin-left:0;margin-top:17.5pt;width:70.5pt;height:38.25pt;z-index:251688960;visibility:visible;mso-wrap-style:square;mso-wrap-distance-left:9pt;mso-wrap-distance-top:0;mso-wrap-distance-right:9pt;mso-wrap-distance-bottom:0;mso-position-horizontal:absolute;mso-position-horizontal-relative:text;mso-position-vertical:absolute;mso-position-vertical-relative:text;v-text-anchor:top" o:gfxdata="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" fillcolor="white [3201]" strokeweight=".5pt">
+              <v:shape w14:anchorId="2302A2EF" id="Text Box 163" o:spid="_x0000_s1121" type="#_x0000_t202" style="position:absolute;margin-left:0;margin-top:17.5pt;width:70.5pt;height:38.25pt;z-index:251688960;visibility:visible;mso-wrap-style:square;mso-wrap-distance-left:9pt;mso-wrap-distance-top:0;mso-wrap-distance-right:9pt;mso-wrap-distance-bottom:0;mso-position-horizontal:absolute;mso-position-horizontal-relative:text;mso-position-vertical:absolute;mso-position-vertical-relative:text;v-text-anchor:top" o:gfxdata="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" fillcolor="white [3201]" strokeweight=".5pt">
                 <v:textbox>
                   <w:txbxContent>
                     <w:p>
@@ -12741,7 +13087,7 @@
           </mc:Choice>
           <mc:Fallback>
             <w:pict>
-              <v:rect w14:anchorId="1B6A8AB2" id="Rectangle 157" o:spid="_x0000_s1121" style="position:absolute;margin-left:201.1pt;margin-top:17.15pt;width:148.95pt;height:41.9pt;z-index:251684864;visibility:visible;mso-wrap-style:square;mso-width-percent:0;mso-wrap-distance-left:9pt;mso-wrap-distance-top:0;mso-wrap-distance-right:9pt;mso-wrap-distance-bottom:0;mso-position-horizontal:absolute;mso-position-horizontal-relative:margin;mso-position-vertical:absolute;mso-position-vertical-relative:text;mso-width-percent:0;mso-width-relative:margin;v-text-anchor:middle" o:gfxdata="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" fillcolor="white [3201]" strokecolor="black [3200]" strokeweight="1pt">
+              <v:rect w14:anchorId="1B6A8AB2" id="Rectangle 157" o:spid="_x0000_s1122" style="position:absolute;margin-left:201.1pt;margin-top:17.15pt;width:148.95pt;height:41.9pt;z-index:251684864;visibility:visible;mso-wrap-style:square;mso-width-percent:0;mso-wrap-distance-left:9pt;mso-wrap-distance-top:0;mso-wrap-distance-right:9pt;mso-wrap-distance-bottom:0;mso-position-horizontal:absolute;mso-position-horizontal-relative:margin;mso-position-vertical:absolute;mso-position-vertical-relative:text;mso-width-percent:0;mso-width-relative:margin;v-text-anchor:middle" o:gfxdata="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" fillcolor="white [3201]" strokecolor="black [3200]" strokeweight="1pt">
                 <v:textbox>
                   <w:txbxContent>
                     <w:p>
@@ -12921,7 +13267,7 @@
           </mc:Choice>
           <mc:Fallback>
             <w:pict>
-              <v:rect id="Rectangle 82" o:spid="_x0000_s1122" style="position:absolute;margin-left:142.75pt;margin-top:1.9pt;width:112.1pt;height:93.85pt;z-index:251617280;visibility:visible;mso-wrap-style:square;mso-wrap-distance-left:9pt;mso-wrap-distance-top:0;mso-wrap-distance-right:9pt;mso-wrap-distance-bottom:0;mso-position-horizontal:absolute;mso-position-horizontal-relative:text;mso-position-vertical:absolute;mso-position-vertical-relative:text;v-text-anchor:middle" o:gfxdata="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" fillcolor="white [3201]" strokecolor="black [3200]" strokeweight="1pt">
+              <v:rect id="Rectangle 82" o:spid="_x0000_s1123" style="position:absolute;margin-left:142.75pt;margin-top:1.9pt;width:112.1pt;height:93.85pt;z-index:251617280;visibility:visible;mso-wrap-style:square;mso-wrap-distance-left:9pt;mso-wrap-distance-top:0;mso-wrap-distance-right:9pt;mso-wrap-distance-bottom:0;mso-position-horizontal:absolute;mso-position-horizontal-relative:text;mso-position-vertical:absolute;mso-position-vertical-relative:text;v-text-anchor:middle" o:gfxdata="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" fillcolor="white [3201]" strokecolor="black [3200]" strokeweight="1pt">
                 <v:textbox>
                   <w:txbxContent>
                     <w:p>
@@ -13033,7 +13379,7 @@
           </mc:Choice>
           <mc:Fallback>
             <w:pict>
-              <v:rect id="Rectangle 83" o:spid="_x0000_s1123" style="position:absolute;margin-left:302.9pt;margin-top:4.4pt;width:112.1pt;height:93.85pt;z-index:-251698176;visibility:visible;mso-wrap-style:square;mso-wrap-distance-left:9pt;mso-wrap-distance-top:0;mso-wrap-distance-right:9pt;mso-wrap-distance-bottom:0;mso-position-horizontal:absolute;mso-position-horizontal-relative:text;mso-position-vertical:absolute;mso-position-vertical-relative:text;v-text-anchor:middle" o:gfxdata="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" fillcolor="white [3201]" strokecolor="black [3200]" strokeweight="1pt">
+              <v:rect id="Rectangle 83" o:spid="_x0000_s1124" style="position:absolute;margin-left:302.9pt;margin-top:4.4pt;width:112.1pt;height:93.85pt;z-index:-251698176;visibility:visible;mso-wrap-style:square;mso-wrap-distance-left:9pt;mso-wrap-distance-top:0;mso-wrap-distance-right:9pt;mso-wrap-distance-bottom:0;mso-position-horizontal:absolute;mso-position-horizontal-relative:text;mso-position-vertical:absolute;mso-position-vertical-relative:text;v-text-anchor:middle" o:gfxdata="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" fillcolor="white [3201]" strokecolor="black [3200]" strokeweight="1pt">
                 <v:textbox>
                   <w:txbxContent>
                     <w:p>
@@ -13141,7 +13487,7 @@
           </mc:Choice>
           <mc:Fallback>
             <w:pict>
-              <v:shape w14:anchorId="2302A2EF" id="Text Box 165" o:spid="_x0000_s1124" type="#_x0000_t202" style="position:absolute;margin-left:-33.5pt;margin-top:15.2pt;width:70.5pt;height:38.25pt;z-index:251691008;visibility:visible;mso-wrap-style:square;mso-wrap-distance-left:9pt;mso-wrap-distance-top:0;mso-wrap-distance-right:9pt;mso-wrap-distance-bottom:0;mso-position-horizontal:absolute;mso-position-horizontal-relative:text;mso-position-vertical:absolute;mso-position-vertical-relative:text;v-text-anchor:top" o:gfxdata="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" fillcolor="white [3201]" strokeweight=".5pt">
+              <v:shape w14:anchorId="2302A2EF" id="Text Box 165" o:spid="_x0000_s1125" type="#_x0000_t202" style="position:absolute;margin-left:-33.5pt;margin-top:15.2pt;width:70.5pt;height:38.25pt;z-index:251691008;visibility:visible;mso-wrap-style:square;mso-wrap-distance-left:9pt;mso-wrap-distance-top:0;mso-wrap-distance-right:9pt;mso-wrap-distance-bottom:0;mso-position-horizontal:absolute;mso-position-horizontal-relative:text;mso-position-vertical:absolute;mso-position-vertical-relative:text;v-text-anchor:top" o:gfxdata="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" fillcolor="white [3201]" strokeweight=".5pt">
                 <v:textbox>
                   <w:txbxContent>
                     <w:p>
@@ -13238,7 +13584,7 @@
           </mc:Choice>
           <mc:Fallback>
             <w:pict>
-              <v:rect id="Rectangle 87" o:spid="_x0000_s1125" style="position:absolute;margin-left:301.45pt;margin-top:2.7pt;width:98.4pt;height:28.25pt;z-index:251621376;visibility:visible;mso-wrap-style:square;mso-wrap-distance-left:9pt;mso-wrap-distance-top:0;mso-wrap-distance-right:9pt;mso-wrap-distance-bottom:0;mso-position-horizontal:absolute;mso-position-horizontal-relative:text;mso-position-vertical:absolute;mso-position-vertical-relative:text;v-text-anchor:middle" o:gfxdata="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" fillcolor="white [3201]" strokecolor="black [3200]" strokeweight="1pt">
+              <v:rect id="Rectangle 87" o:spid="_x0000_s1126" style="position:absolute;margin-left:301.45pt;margin-top:2.7pt;width:98.4pt;height:28.25pt;z-index:251621376;visibility:visible;mso-wrap-style:square;mso-wrap-distance-left:9pt;mso-wrap-distance-top:0;mso-wrap-distance-right:9pt;mso-wrap-distance-bottom:0;mso-position-horizontal:absolute;mso-position-horizontal-relative:text;mso-position-vertical:absolute;mso-position-vertical-relative:text;v-text-anchor:middle" o:gfxdata="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" fillcolor="white [3201]" strokecolor="black [3200]" strokeweight="1pt">
                 <v:textbox>
                   <w:txbxContent>
                     <w:p>
@@ -13415,7 +13761,7 @@
           </mc:Choice>
           <mc:Fallback>
             <w:pict>
-              <v:rect id="Rectangle 86" o:spid="_x0000_s1126" style="position:absolute;margin-left:142.75pt;margin-top:2pt;width:98.4pt;height:28.25pt;z-index:251620352;visibility:visible;mso-wrap-style:square;mso-wrap-distance-left:9pt;mso-wrap-distance-top:0;mso-wrap-distance-right:9pt;mso-wrap-distance-bottom:0;mso-position-horizontal:absolute;mso-position-horizontal-relative:text;mso-position-vertical:absolute;mso-position-vertical-relative:text;v-text-anchor:middle" o:gfxdata="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" fillcolor="white [3201]" strokecolor="black [3200]" strokeweight="1pt">
+              <v:rect id="Rectangle 86" o:spid="_x0000_s1127" style="position:absolute;margin-left:142.75pt;margin-top:2pt;width:98.4pt;height:28.25pt;z-index:251620352;visibility:visible;mso-wrap-style:square;mso-wrap-distance-left:9pt;mso-wrap-distance-top:0;mso-wrap-distance-right:9pt;mso-wrap-distance-bottom:0;mso-position-horizontal:absolute;mso-position-horizontal-relative:text;mso-position-vertical:absolute;mso-position-vertical-relative:text;v-text-anchor:middle" o:gfxdata="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" fillcolor="white [3201]" strokecolor="black [3200]" strokeweight="1pt">
                 <v:textbox>
                   <w:txbxContent>
                     <w:p>
@@ -13522,7 +13868,7 @@
           </mc:Choice>
           <mc:Fallback>
             <w:pict>
-              <v:rect id="Rectangle 85" o:spid="_x0000_s1127" style="position:absolute;margin-left:303.3pt;margin-top:7.25pt;width:112.1pt;height:93.85pt;z-index:251622400;visibility:visible;mso-wrap-style:square;mso-wrap-distance-left:9pt;mso-wrap-distance-top:0;mso-wrap-distance-right:9pt;mso-wrap-distance-bottom:0;mso-position-horizontal:absolute;mso-position-horizontal-relative:text;mso-position-vertical:absolute;mso-position-vertical-relative:text;v-text-anchor:middle" o:gfxdata="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" fillcolor="white [3201]" strokecolor="black [3200]" strokeweight="1pt">
+              <v:rect id="Rectangle 85" o:spid="_x0000_s1128" style="position:absolute;margin-left:303.3pt;margin-top:7.25pt;width:112.1pt;height:93.85pt;z-index:251622400;visibility:visible;mso-wrap-style:square;mso-wrap-distance-left:9pt;mso-wrap-distance-top:0;mso-wrap-distance-right:9pt;mso-wrap-distance-bottom:0;mso-position-horizontal:absolute;mso-position-horizontal-relative:text;mso-position-vertical:absolute;mso-position-vertical-relative:text;v-text-anchor:middle" o:gfxdata="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" fillcolor="white [3201]" strokecolor="black [3200]" strokeweight="1pt">
                 <v:textbox>
                   <w:txbxContent>
                     <w:p>
@@ -13626,7 +13972,7 @@
           </mc:Choice>
           <mc:Fallback>
             <w:pict>
-              <v:rect id="Rectangle 84" o:spid="_x0000_s1128" style="position:absolute;margin-left:142.3pt;margin-top:7.6pt;width:112.1pt;height:93.85pt;z-index:251619328;visibility:visible;mso-wrap-style:square;mso-wrap-distance-left:9pt;mso-wrap-distance-top:0;mso-wrap-distance-right:9pt;mso-wrap-distance-bottom:0;mso-position-horizontal:absolute;mso-position-horizontal-relative:text;mso-position-vertical:absolute;mso-position-vertical-relative:text;v-text-anchor:middle" o:gfxdata="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" fillcolor="white [3201]" strokecolor="black [3200]" strokeweight="1pt">
+              <v:rect id="Rectangle 84" o:spid="_x0000_s1129" style="position:absolute;margin-left:142.3pt;margin-top:7.6pt;width:112.1pt;height:93.85pt;z-index:251619328;visibility:visible;mso-wrap-style:square;mso-wrap-distance-left:9pt;mso-wrap-distance-top:0;mso-wrap-distance-right:9pt;mso-wrap-distance-bottom:0;mso-position-horizontal:absolute;mso-position-horizontal-relative:text;mso-position-vertical:absolute;mso-position-vertical-relative:text;v-text-anchor:middle" o:gfxdata="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" fillcolor="white [3201]" strokecolor="black [3200]" strokeweight="1pt">
                 <v:textbox>
                   <w:txbxContent>
                     <w:p>
@@ -13734,7 +14080,7 @@
           </mc:Choice>
           <mc:Fallback>
             <w:pict>
-              <v:rect id="Rectangle 89" o:spid="_x0000_s1129" style="position:absolute;margin-left:302.9pt;margin-top:5.45pt;width:98.4pt;height:28.25pt;z-index:251623424;visibility:visible;mso-wrap-style:square;mso-wrap-distance-left:9pt;mso-wrap-distance-top:0;mso-wrap-distance-right:9pt;mso-wrap-distance-bottom:0;mso-position-horizontal:absolute;mso-position-horizontal-relative:text;mso-position-vertical:absolute;mso-position-vertical-relative:text;v-text-anchor:middle" o:gfxdata="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" fillcolor="white [3201]" strokecolor="black [3200]" strokeweight="1pt">
+              <v:rect id="Rectangle 89" o:spid="_x0000_s1130" style="position:absolute;margin-left:302.9pt;margin-top:5.45pt;width:98.4pt;height:28.25pt;z-index:251623424;visibility:visible;mso-wrap-style:square;mso-wrap-distance-left:9pt;mso-wrap-distance-top:0;mso-wrap-distance-right:9pt;mso-wrap-distance-bottom:0;mso-position-horizontal:absolute;mso-position-horizontal-relative:text;mso-position-vertical:absolute;mso-position-vertical-relative:text;v-text-anchor:middle" o:gfxdata="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" fillcolor="white [3201]" strokecolor="black [3200]" strokeweight="1pt">
                 <v:textbox>
                   <w:txbxContent>
                     <w:p>
@@ -13838,7 +14184,7 @@
           </mc:Choice>
           <mc:Fallback>
             <w:pict>
-              <v:rect id="Rectangle 88" o:spid="_x0000_s1130" style="position:absolute;margin-left:142.25pt;margin-top:5.3pt;width:98.45pt;height:28.25pt;z-index:251624448;visibility:visible;mso-wrap-style:square;mso-wrap-distance-left:9pt;mso-wrap-distance-top:0;mso-wrap-distance-right:9pt;mso-wrap-distance-bottom:0;mso-position-horizontal:absolute;mso-position-horizontal-relative:text;mso-position-vertical:absolute;mso-position-vertical-relative:text;v-text-anchor:middle" o:gfxdata="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" fillcolor="white [3201]" strokecolor="black [3200]" strokeweight="1pt">
+              <v:rect id="Rectangle 88" o:spid="_x0000_s1131" style="position:absolute;margin-left:142.25pt;margin-top:5.3pt;width:98.45pt;height:28.25pt;z-index:251624448;visibility:visible;mso-wrap-style:square;mso-wrap-distance-left:9pt;mso-wrap-distance-top:0;mso-wrap-distance-right:9pt;mso-wrap-distance-bottom:0;mso-position-horizontal:absolute;mso-position-horizontal-relative:text;mso-position-vertical:absolute;mso-position-vertical-relative:text;v-text-anchor:middle" o:gfxdata="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" fillcolor="white [3201]" strokecolor="black [3200]" strokeweight="1pt">
                 <v:textbox>
                   <w:txbxContent>
                     <w:p>
@@ -14137,7 +14483,7 @@
         <w:pStyle w:val="Heading1"/>
         <w:jc w:val="center"/>
       </w:pPr>
-      <w:bookmarkStart w:id="9" w:name="_Toc102122797"/>
+      <w:bookmarkStart w:id="8" w:name="_Toc102122797"/>
       <w:r>
         <w:lastRenderedPageBreak/>
         <w:t>Search</w:t>
@@ -14145,7 +14491,7 @@
       <w:r>
         <w:t>Items.html Storyboard</w:t>
       </w:r>
-      <w:bookmarkEnd w:id="9"/>
+      <w:bookmarkEnd w:id="8"/>
     </w:p>
     <w:p/>
     <w:p>
@@ -14529,9 +14875,9 @@
           </mc:Choice>
           <mc:Fallback>
             <w:pict>
-              <v:group id="Group 91" o:spid="_x0000_s1131" style="position:absolute;margin-left:55.85pt;margin-top:18.75pt;width:417.4pt;height:524.95pt;z-index:251594752" coordsize="53010,66670" o:gfxdata="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">
-                <v:rect id="Rectangle 92" o:spid="_x0000_s1132" style="position:absolute;top:115;width:53010;height:66555;visibility:visible;mso-wrap-style:square;v-text-anchor:middle" o:gfxdata="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" fillcolor="white [3201]" strokecolor="black [3200]" strokeweight="1pt"/>
-                <v:rect id="Rectangle 93" o:spid="_x0000_s1133" style="position:absolute;top:115;width:53010;height:5322;visibility:visible;mso-wrap-style:square;v-text-anchor:middle" o:gfxdata="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" fillcolor="white [3201]" strokecolor="black [3200]" strokeweight="1pt">
+              <v:group id="Group 91" o:spid="_x0000_s1132" style="position:absolute;margin-left:55.85pt;margin-top:18.75pt;width:417.4pt;height:524.95pt;z-index:251594752" coordsize="53010,66670" o:gfxdata="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">
+                <v:rect id="Rectangle 92" o:spid="_x0000_s1133" style="position:absolute;top:115;width:53010;height:66555;visibility:visible;mso-wrap-style:square;v-text-anchor:middle" o:gfxdata="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" fillcolor="white [3201]" strokecolor="black [3200]" strokeweight="1pt"/>
+                <v:rect id="Rectangle 93" o:spid="_x0000_s1134" style="position:absolute;top:115;width:53010;height:5322;visibility:visible;mso-wrap-style:square;v-text-anchor:middle" o:gfxdata="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" fillcolor="white [3201]" strokecolor="black [3200]" strokeweight="1pt">
                   <v:textbox>
                     <w:txbxContent>
                       <w:p>
@@ -14551,7 +14897,7 @@
                     </w:txbxContent>
                   </v:textbox>
                 </v:rect>
-                <v:rect id="Rectangle 94" o:spid="_x0000_s1134" style="position:absolute;left:115;width:6598;height:5321;visibility:visible;mso-wrap-style:square;v-text-anchor:middle" o:gfxdata="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" fillcolor="white [3201]" strokecolor="black [3200]" strokeweight="1pt">
+                <v:rect id="Rectangle 94" o:spid="_x0000_s1135" style="position:absolute;left:115;width:6598;height:5321;visibility:visible;mso-wrap-style:square;v-text-anchor:middle" o:gfxdata="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" fillcolor="white [3201]" strokecolor="black [3200]" strokeweight="1pt">
                   <v:textbox>
                     <w:txbxContent>
                       <w:p>
@@ -14571,7 +14917,7 @@
                     </w:txbxContent>
                   </v:textbox>
                 </v:rect>
-                <v:rect id="Rectangle 95" o:spid="_x0000_s1135" style="position:absolute;left:6829;top:115;width:6944;height:5322;visibility:visible;mso-wrap-style:square;v-text-anchor:middle" o:gfxdata="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" fillcolor="white [3201]" strokecolor="black [3200]" strokeweight="1pt">
+                <v:rect id="Rectangle 95" o:spid="_x0000_s1136" style="position:absolute;left:6829;top:115;width:6944;height:5322;visibility:visible;mso-wrap-style:square;v-text-anchor:middle" o:gfxdata="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" fillcolor="white [3201]" strokecolor="black [3200]" strokeweight="1pt">
                   <v:textbox>
                     <w:txbxContent>
                       <w:p>
@@ -14591,7 +14937,7 @@
                     </w:txbxContent>
                   </v:textbox>
                 </v:rect>
-                <v:rect id="Rectangle 96" o:spid="_x0000_s1136" style="position:absolute;left:13889;width:6945;height:5324;visibility:visible;mso-wrap-style:square;v-text-anchor:middle" o:gfxdata="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" fillcolor="white [3201]" strokecolor="black [3200]" strokeweight="1pt">
+                <v:rect id="Rectangle 96" o:spid="_x0000_s1137" style="position:absolute;left:13889;width:6945;height:5324;visibility:visible;mso-wrap-style:square;v-text-anchor:middle" o:gfxdata="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" fillcolor="white [3201]" strokecolor="black [3200]" strokeweight="1pt">
                   <v:textbox>
                     <w:txbxContent>
                       <w:p>
@@ -14611,7 +14957,7 @@
                     </w:txbxContent>
                   </v:textbox>
                 </v:rect>
-                <v:rect id="Rectangle 97" o:spid="_x0000_s1137" style="position:absolute;left:20950;width:6944;height:5324;visibility:visible;mso-wrap-style:square;v-text-anchor:middle" o:gfxdata="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" fillcolor="white [3201]" strokecolor="black [3200]" strokeweight="1pt">
+                <v:rect id="Rectangle 97" o:spid="_x0000_s1138" style="position:absolute;left:20950;width:6944;height:5324;visibility:visible;mso-wrap-style:square;v-text-anchor:middle" o:gfxdata="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" fillcolor="white [3201]" strokecolor="black [3200]" strokeweight="1pt">
                   <v:textbox>
                     <w:txbxContent>
                       <w:p>
@@ -14631,7 +14977,7 @@
                     </w:txbxContent>
                   </v:textbox>
                 </v:rect>
-                <v:rect id="Rectangle 98" o:spid="_x0000_s1138" style="position:absolute;left:27663;width:6945;height:5324;visibility:visible;mso-wrap-style:square;v-text-anchor:middle" o:gfxdata="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" fillcolor="white [3201]" strokecolor="black [3200]" strokeweight="1pt">
+                <v:rect id="Rectangle 98" o:spid="_x0000_s1139" style="position:absolute;left:27663;width:6945;height:5324;visibility:visible;mso-wrap-style:square;v-text-anchor:middle" o:gfxdata="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" fillcolor="white [3201]" strokecolor="black [3200]" strokeweight="1pt">
                   <v:textbox>
                     <w:txbxContent>
                       <w:p>
@@ -14740,7 +15086,7 @@
           </mc:Choice>
           <mc:Fallback>
             <w:pict>
-              <v:shape w14:anchorId="74394ACA" id="Text Box 174" o:spid="_x0000_s1139" type="#_x0000_t202" style="position:absolute;margin-left:-26.05pt;margin-top:25.4pt;width:70.5pt;height:38.25pt;z-index:251695104;visibility:visible;mso-wrap-style:square;mso-wrap-distance-left:9pt;mso-wrap-distance-top:0;mso-wrap-distance-right:9pt;mso-wrap-distance-bottom:0;mso-position-horizontal:absolute;mso-position-horizontal-relative:text;mso-position-vertical:absolute;mso-position-vertical-relative:text;v-text-anchor:top" o:gfxdata="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" fillcolor="white [3201]" strokeweight=".5pt">
+              <v:shape w14:anchorId="74394ACA" id="Text Box 174" o:spid="_x0000_s1140" type="#_x0000_t202" style="position:absolute;margin-left:-26.05pt;margin-top:25.4pt;width:70.5pt;height:38.25pt;z-index:251695104;visibility:visible;mso-wrap-style:square;mso-wrap-distance-left:9pt;mso-wrap-distance-top:0;mso-wrap-distance-right:9pt;mso-wrap-distance-bottom:0;mso-position-horizontal:absolute;mso-position-horizontal-relative:text;mso-position-vertical:absolute;mso-position-vertical-relative:text;v-text-anchor:top" o:gfxdata="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" fillcolor="white [3201]" strokeweight=".5pt">
                 <v:textbox>
                   <w:txbxContent>
                     <w:p>
@@ -14984,7 +15330,7 @@
           </mc:Choice>
           <mc:Fallback>
             <w:pict>
-              <v:rect id="Rectangle 99" o:spid="_x0000_s1140" style="position:absolute;margin-left:152.45pt;margin-top:11.7pt;width:219.65pt;height:41.9pt;z-index:251597824;visibility:visible;mso-wrap-style:square;mso-wrap-distance-left:9pt;mso-wrap-distance-top:0;mso-wrap-distance-right:9pt;mso-wrap-distance-bottom:0;mso-position-horizontal:absolute;mso-position-horizontal-relative:text;mso-position-vertical:absolute;mso-position-vertical-relative:text;v-text-anchor:middle" o:gfxdata="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" fillcolor="white [3201]" strokecolor="black [3200]" strokeweight="1pt">
+              <v:rect id="Rectangle 99" o:spid="_x0000_s1141" style="position:absolute;margin-left:152.45pt;margin-top:11.7pt;width:219.65pt;height:41.9pt;z-index:251597824;visibility:visible;mso-wrap-style:square;mso-wrap-distance-left:9pt;mso-wrap-distance-top:0;mso-wrap-distance-right:9pt;mso-wrap-distance-bottom:0;mso-position-horizontal:absolute;mso-position-horizontal-relative:text;mso-position-vertical:absolute;mso-position-vertical-relative:text;v-text-anchor:middle" o:gfxdata="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" fillcolor="white [3201]" strokecolor="black [3200]" strokeweight="1pt">
                 <v:textbox>
                   <w:txbxContent>
                     <w:p>
@@ -15094,7 +15440,7 @@
           </mc:Choice>
           <mc:Fallback>
             <w:pict>
-              <v:rect w14:anchorId="6B355E10" id="Rectangle 169" o:spid="_x0000_s1141" style="position:absolute;margin-left:14.95pt;margin-top:19.05pt;width:66.15pt;height:31pt;z-index:251693056;visibility:visible;mso-wrap-style:square;mso-width-percent:0;mso-height-percent:0;mso-wrap-distance-left:9pt;mso-wrap-distance-top:0;mso-wrap-distance-right:9pt;mso-wrap-distance-bottom:0;mso-position-horizontal:right;mso-position-horizontal-relative:margin;mso-position-vertical:absolute;mso-position-vertical-relative:text;mso-width-percent:0;mso-height-percent:0;mso-width-relative:margin;mso-height-relative:margin;v-text-anchor:middle" o:gfxdata="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" fillcolor="white [3201]" strokecolor="black [3200]" strokeweight="1pt">
+              <v:rect w14:anchorId="6B355E10" id="Rectangle 169" o:spid="_x0000_s1142" style="position:absolute;margin-left:14.95pt;margin-top:19.05pt;width:66.15pt;height:31pt;z-index:251693056;visibility:visible;mso-wrap-style:square;mso-width-percent:0;mso-height-percent:0;mso-wrap-distance-left:9pt;mso-wrap-distance-top:0;mso-wrap-distance-right:9pt;mso-wrap-distance-bottom:0;mso-position-horizontal:right;mso-position-horizontal-relative:margin;mso-position-vertical:absolute;mso-position-vertical-relative:text;mso-width-percent:0;mso-height-percent:0;mso-width-relative:margin;mso-height-relative:margin;v-text-anchor:middle" o:gfxdata="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" fillcolor="white [3201]" strokecolor="black [3200]" strokeweight="1pt">
                 <v:textbox>
                   <w:txbxContent>
                     <w:p>
@@ -15213,7 +15559,7 @@
           </mc:Choice>
           <mc:Fallback>
             <w:pict>
-              <v:shape w14:anchorId="74394ACA" id="Text Box 176" o:spid="_x0000_s1142" type="#_x0000_t202" style="position:absolute;margin-left:-31.05pt;margin-top:22.45pt;width:70.5pt;height:38.25pt;z-index:251697152;visibility:visible;mso-wrap-style:square;mso-wrap-distance-left:9pt;mso-wrap-distance-top:0;mso-wrap-distance-right:9pt;mso-wrap-distance-bottom:0;mso-position-horizontal:absolute;mso-position-horizontal-relative:text;mso-position-vertical:absolute;mso-position-vertical-relative:text;v-text-anchor:top" o:gfxdata="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" fillcolor="white [3201]" strokeweight=".5pt">
+              <v:shape w14:anchorId="74394ACA" id="Text Box 176" o:spid="_x0000_s1143" type="#_x0000_t202" style="position:absolute;margin-left:-31.05pt;margin-top:22.45pt;width:70.5pt;height:38.25pt;z-index:251697152;visibility:visible;mso-wrap-style:square;mso-wrap-distance-left:9pt;mso-wrap-distance-top:0;mso-wrap-distance-right:9pt;mso-wrap-distance-bottom:0;mso-position-horizontal:absolute;mso-position-horizontal-relative:text;mso-position-vertical:absolute;mso-position-vertical-relative:text;v-text-anchor:top" o:gfxdata="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" fillcolor="white [3201]" strokeweight=".5pt">
                 <v:textbox>
                   <w:txbxContent>
                     <w:p>
@@ -15463,7 +15809,7 @@
           </mc:Choice>
           <mc:Fallback>
             <w:pict>
-              <v:rect w14:anchorId="6F4BBBE2" id="Rectangle 168" o:spid="_x0000_s1143" style="position:absolute;margin-left:175.05pt;margin-top:2.15pt;width:148.95pt;height:41.9pt;z-index:251692032;visibility:visible;mso-wrap-style:square;mso-width-percent:0;mso-wrap-distance-left:9pt;mso-wrap-distance-top:0;mso-wrap-distance-right:9pt;mso-wrap-distance-bottom:0;mso-position-horizontal:absolute;mso-position-horizontal-relative:margin;mso-position-vertical:absolute;mso-position-vertical-relative:text;mso-width-percent:0;mso-width-relative:margin;v-text-anchor:middle" o:gfxdata="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" fillcolor="white [3201]" strokecolor="black [3200]" strokeweight="1pt">
+              <v:rect w14:anchorId="6F4BBBE2" id="Rectangle 168" o:spid="_x0000_s1144" style="position:absolute;margin-left:175.05pt;margin-top:2.15pt;width:148.95pt;height:41.9pt;z-index:251692032;visibility:visible;mso-wrap-style:square;mso-width-percent:0;mso-wrap-distance-left:9pt;mso-wrap-distance-top:0;mso-wrap-distance-right:9pt;mso-wrap-distance-bottom:0;mso-position-horizontal:absolute;mso-position-horizontal-relative:margin;mso-position-vertical:absolute;mso-position-vertical-relative:text;mso-width-percent:0;mso-width-relative:margin;v-text-anchor:middle" o:gfxdata="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" fillcolor="white [3201]" strokecolor="black [3200]" strokeweight="1pt">
                 <v:textbox>
                   <w:txbxContent>
                     <w:p>
@@ -15571,7 +15917,7 @@
           </mc:Choice>
           <mc:Fallback>
             <w:pict>
-              <v:rect id="Rectangle 100" o:spid="_x0000_s1144" style="position:absolute;margin-left:116.2pt;margin-top:15.65pt;width:112.1pt;height:93.85pt;z-index:251598848;visibility:visible;mso-wrap-style:square;mso-wrap-distance-left:9pt;mso-wrap-distance-top:0;mso-wrap-distance-right:9pt;mso-wrap-distance-bottom:0;mso-position-horizontal:absolute;mso-position-horizontal-relative:text;mso-position-vertical:absolute;mso-position-vertical-relative:text;v-text-anchor:middle" o:gfxdata="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" fillcolor="white [3201]" strokecolor="black [3200]" strokeweight="1pt">
+              <v:rect id="Rectangle 100" o:spid="_x0000_s1145" style="position:absolute;margin-left:116.2pt;margin-top:15.65pt;width:112.1pt;height:93.85pt;z-index:251598848;visibility:visible;mso-wrap-style:square;mso-wrap-distance-left:9pt;mso-wrap-distance-top:0;mso-wrap-distance-right:9pt;mso-wrap-distance-bottom:0;mso-position-horizontal:absolute;mso-position-horizontal-relative:text;mso-position-vertical:absolute;mso-position-vertical-relative:text;v-text-anchor:middle" o:gfxdata="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" fillcolor="white [3201]" strokecolor="black [3200]" strokeweight="1pt">
                 <v:textbox>
                   <w:txbxContent>
                     <w:p>
@@ -15675,7 +16021,7 @@
           </mc:Choice>
           <mc:Fallback>
             <w:pict>
-              <v:rect id="Rectangle 101" o:spid="_x0000_s1145" style="position:absolute;margin-left:281.1pt;margin-top:15.65pt;width:112.1pt;height:93.85pt;z-index:251599872;visibility:visible;mso-wrap-style:square;mso-wrap-distance-left:9pt;mso-wrap-distance-top:0;mso-wrap-distance-right:9pt;mso-wrap-distance-bottom:0;mso-position-horizontal:absolute;mso-position-horizontal-relative:text;mso-position-vertical:absolute;mso-position-vertical-relative:text;v-text-anchor:middle" o:gfxdata="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" fillcolor="white [3201]" strokecolor="black [3200]" strokeweight="1pt">
+              <v:rect id="Rectangle 101" o:spid="_x0000_s1146" style="position:absolute;margin-left:281.1pt;margin-top:15.65pt;width:112.1pt;height:93.85pt;z-index:251599872;visibility:visible;mso-wrap-style:square;mso-wrap-distance-left:9pt;mso-wrap-distance-top:0;mso-wrap-distance-right:9pt;mso-wrap-distance-bottom:0;mso-position-horizontal:absolute;mso-position-horizontal-relative:text;mso-position-vertical:absolute;mso-position-vertical-relative:text;v-text-anchor:middle" o:gfxdata="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" fillcolor="white [3201]" strokecolor="black [3200]" strokeweight="1pt">
                 <v:textbox>
                   <w:txbxContent>
                     <w:p>
@@ -15781,7 +16127,7 @@
           </mc:Choice>
           <mc:Fallback>
             <w:pict>
-              <v:shape w14:anchorId="74394ACA" id="Text Box 178" o:spid="_x0000_s1146" type="#_x0000_t202" style="position:absolute;margin-left:-52.15pt;margin-top:22.95pt;width:70.5pt;height:38.25pt;z-index:251699200;visibility:visible;mso-wrap-style:square;mso-wrap-distance-left:9pt;mso-wrap-distance-top:0;mso-wrap-distance-right:9pt;mso-wrap-distance-bottom:0;mso-position-horizontal:absolute;mso-position-horizontal-relative:text;mso-position-vertical:absolute;mso-position-vertical-relative:text;v-text-anchor:top" o:gfxdata="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" fillcolor="white [3201]" strokeweight=".5pt">
+              <v:shape w14:anchorId="74394ACA" id="Text Box 178" o:spid="_x0000_s1147" type="#_x0000_t202" style="position:absolute;margin-left:-52.15pt;margin-top:22.95pt;width:70.5pt;height:38.25pt;z-index:251699200;visibility:visible;mso-wrap-style:square;mso-wrap-distance-left:9pt;mso-wrap-distance-top:0;mso-wrap-distance-right:9pt;mso-wrap-distance-bottom:0;mso-position-horizontal:absolute;mso-position-horizontal-relative:text;mso-position-vertical:absolute;mso-position-vertical-relative:text;v-text-anchor:top" o:gfxdata="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" fillcolor="white [3201]" strokeweight=".5pt">
                 <v:textbox>
                   <w:txbxContent>
                     <w:p>
@@ -15953,7 +16299,7 @@
           </mc:Choice>
           <mc:Fallback>
             <w:pict>
-              <v:rect id="Rectangle 104" o:spid="_x0000_s1147" style="position:absolute;margin-left:116.25pt;margin-top:13.8pt;width:98.45pt;height:28.25pt;z-index:251601920;visibility:visible;mso-wrap-style:square;mso-wrap-distance-left:9pt;mso-wrap-distance-top:0;mso-wrap-distance-right:9pt;mso-wrap-distance-bottom:0;mso-position-horizontal:absolute;mso-position-horizontal-relative:text;mso-position-vertical:absolute;mso-position-vertical-relative:text;v-text-anchor:middle" o:gfxdata="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" fillcolor="white [3201]" strokecolor="black [3200]" strokeweight="1pt">
+              <v:rect id="Rectangle 104" o:spid="_x0000_s1148" style="position:absolute;margin-left:116.25pt;margin-top:13.8pt;width:98.45pt;height:28.25pt;z-index:251601920;visibility:visible;mso-wrap-style:square;mso-wrap-distance-left:9pt;mso-wrap-distance-top:0;mso-wrap-distance-right:9pt;mso-wrap-distance-bottom:0;mso-position-horizontal:absolute;mso-position-horizontal-relative:text;mso-position-vertical:absolute;mso-position-vertical-relative:text;v-text-anchor:middle" o:gfxdata="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" fillcolor="white [3201]" strokecolor="black [3200]" strokeweight="1pt">
                 <v:textbox>
                   <w:txbxContent>
                     <w:p>
@@ -16057,7 +16403,7 @@
           </mc:Choice>
           <mc:Fallback>
             <w:pict>
-              <v:rect id="Rectangle 105" o:spid="_x0000_s1148" style="position:absolute;margin-left:281.1pt;margin-top:13.8pt;width:98.45pt;height:28.25pt;z-index:251602944;visibility:visible;mso-wrap-style:square;mso-wrap-distance-left:9pt;mso-wrap-distance-top:0;mso-wrap-distance-right:9pt;mso-wrap-distance-bottom:0;mso-position-horizontal:absolute;mso-position-horizontal-relative:text;mso-position-vertical:absolute;mso-position-vertical-relative:text;v-text-anchor:middle" o:gfxdata="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" fillcolor="white [3201]" strokecolor="black [3200]" strokeweight="1pt">
+              <v:rect id="Rectangle 105" o:spid="_x0000_s1149" style="position:absolute;margin-left:281.1pt;margin-top:13.8pt;width:98.45pt;height:28.25pt;z-index:251602944;visibility:visible;mso-wrap-style:square;mso-wrap-distance-left:9pt;mso-wrap-distance-top:0;mso-wrap-distance-right:9pt;mso-wrap-distance-bottom:0;mso-position-horizontal:absolute;mso-position-horizontal-relative:text;mso-position-vertical:absolute;mso-position-vertical-relative:text;v-text-anchor:middle" o:gfxdata="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" fillcolor="white [3201]" strokecolor="black [3200]" strokeweight="1pt">
                 <v:textbox>
                   <w:txbxContent>
                     <w:p>
@@ -16165,7 +16511,7 @@
           </mc:Choice>
           <mc:Fallback>
             <w:pict>
-              <v:rect id="Rectangle 102" o:spid="_x0000_s1149" style="position:absolute;margin-left:116.25pt;margin-top:4.6pt;width:112.1pt;height:93.85pt;z-index:251600896;visibility:visible;mso-wrap-style:square;mso-wrap-distance-left:9pt;mso-wrap-distance-top:0;mso-wrap-distance-right:9pt;mso-wrap-distance-bottom:0;mso-position-horizontal:absolute;mso-position-horizontal-relative:text;mso-position-vertical:absolute;mso-position-vertical-relative:text;v-text-anchor:middle" o:gfxdata="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" fillcolor="white [3201]" strokecolor="black [3200]" strokeweight="1pt">
+              <v:rect id="Rectangle 102" o:spid="_x0000_s1150" style="position:absolute;margin-left:116.25pt;margin-top:4.6pt;width:112.1pt;height:93.85pt;z-index:251600896;visibility:visible;mso-wrap-style:square;mso-wrap-distance-left:9pt;mso-wrap-distance-top:0;mso-wrap-distance-right:9pt;mso-wrap-distance-bottom:0;mso-position-horizontal:absolute;mso-position-horizontal-relative:text;mso-position-vertical:absolute;mso-position-vertical-relative:text;v-text-anchor:middle" o:gfxdata="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" fillcolor="white [3201]" strokecolor="black [3200]" strokeweight="1pt">
                 <v:textbox>
                   <w:txbxContent>
                     <w:p>
@@ -16269,7 +16615,7 @@
           </mc:Choice>
           <mc:Fallback>
             <w:pict>
-              <v:rect id="Rectangle 103" o:spid="_x0000_s1150" style="position:absolute;margin-left:278.15pt;margin-top:4.6pt;width:112.1pt;height:93.85pt;z-index:251603968;visibility:visible;mso-wrap-style:square;mso-wrap-distance-left:9pt;mso-wrap-distance-top:0;mso-wrap-distance-right:9pt;mso-wrap-distance-bottom:0;mso-position-horizontal:absolute;mso-position-horizontal-relative:text;mso-position-vertical:absolute;mso-position-vertical-relative:text;v-text-anchor:middle" o:gfxdata="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" fillcolor="white [3201]" strokecolor="black [3200]" strokeweight="1pt">
+              <v:rect id="Rectangle 103" o:spid="_x0000_s1151" style="position:absolute;margin-left:278.15pt;margin-top:4.6pt;width:112.1pt;height:93.85pt;z-index:251603968;visibility:visible;mso-wrap-style:square;mso-wrap-distance-left:9pt;mso-wrap-distance-top:0;mso-wrap-distance-right:9pt;mso-wrap-distance-bottom:0;mso-position-horizontal:absolute;mso-position-horizontal-relative:text;mso-position-vertical:absolute;mso-position-vertical-relative:text;v-text-anchor:middle" o:gfxdata="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" fillcolor="white [3201]" strokecolor="black [3200]" strokeweight="1pt">
                 <v:textbox>
                   <w:txbxContent>
                     <w:p>
@@ -16377,7 +16723,7 @@
           </mc:Choice>
           <mc:Fallback>
             <w:pict>
-              <v:rect id="Rectangle 106" o:spid="_x0000_s1151" style="position:absolute;margin-left:116.25pt;margin-top:2.7pt;width:98.45pt;height:28.25pt;z-index:251604992;visibility:visible;mso-wrap-style:square;mso-wrap-distance-left:9pt;mso-wrap-distance-top:0;mso-wrap-distance-right:9pt;mso-wrap-distance-bottom:0;mso-position-horizontal:absolute;mso-position-horizontal-relative:text;mso-position-vertical:absolute;mso-position-vertical-relative:text;v-text-anchor:middle" o:gfxdata="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" fillcolor="white [3201]" strokecolor="black [3200]" strokeweight="1pt">
+              <v:rect id="Rectangle 106" o:spid="_x0000_s1152" style="position:absolute;margin-left:116.25pt;margin-top:2.7pt;width:98.45pt;height:28.25pt;z-index:251604992;visibility:visible;mso-wrap-style:square;mso-wrap-distance-left:9pt;mso-wrap-distance-top:0;mso-wrap-distance-right:9pt;mso-wrap-distance-bottom:0;mso-position-horizontal:absolute;mso-position-horizontal-relative:text;mso-position-vertical:absolute;mso-position-vertical-relative:text;v-text-anchor:middle" o:gfxdata="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" fillcolor="white [3201]" strokecolor="black [3200]" strokeweight="1pt">
                 <v:textbox>
                   <w:txbxContent>
                     <w:p>
@@ -16481,7 +16827,7 @@
           </mc:Choice>
           <mc:Fallback>
             <w:pict>
-              <v:rect id="Rectangle 107" o:spid="_x0000_s1152" style="position:absolute;margin-left:278.15pt;margin-top:2.7pt;width:98.45pt;height:28.25pt;z-index:251606016;visibility:visible;mso-wrap-style:square;mso-wrap-distance-left:9pt;mso-wrap-distance-top:0;mso-wrap-distance-right:9pt;mso-wrap-distance-bottom:0;mso-position-horizontal:absolute;mso-position-horizontal-relative:text;mso-position-vertical:absolute;mso-position-vertical-relative:text;v-text-anchor:middle" o:gfxdata="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" fillcolor="white [3201]" strokecolor="black [3200]" strokeweight="1pt">
+              <v:rect id="Rectangle 107" o:spid="_x0000_s1153" style="position:absolute;margin-left:278.15pt;margin-top:2.7pt;width:98.45pt;height:28.25pt;z-index:251606016;visibility:visible;mso-wrap-style:square;mso-wrap-distance-left:9pt;mso-wrap-distance-top:0;mso-wrap-distance-right:9pt;mso-wrap-distance-bottom:0;mso-position-horizontal:absolute;mso-position-horizontal-relative:text;mso-position-vertical:absolute;mso-position-vertical-relative:text;v-text-anchor:middle" o:gfxdata="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" fillcolor="white [3201]" strokecolor="black [3200]" strokeweight="1pt">
                 <v:textbox>
                   <w:txbxContent>
                     <w:p>
@@ -16779,12 +17125,12 @@
         <w:pStyle w:val="Heading1"/>
         <w:jc w:val="center"/>
       </w:pPr>
-      <w:bookmarkStart w:id="10" w:name="_Toc102122798"/>
+      <w:bookmarkStart w:id="9" w:name="_Toc102122798"/>
       <w:r>
         <w:lastRenderedPageBreak/>
         <w:t>UploadItems.html</w:t>
       </w:r>
-      <w:bookmarkEnd w:id="10"/>
+      <w:bookmarkEnd w:id="9"/>
     </w:p>
     <w:p/>
     <w:p/>
@@ -17169,9 +17515,9 @@
           </mc:Choice>
           <mc:Fallback>
             <w:pict>
-              <v:group w14:anchorId="67CA6B6B" id="Group 108" o:spid="_x0000_s1153" style="position:absolute;margin-left:1in;margin-top:.45pt;width:417.4pt;height:524.95pt;z-index:251591680" coordsize="53010,66670" o:gfxdata="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">
-                <v:rect id="Rectangle 109" o:spid="_x0000_s1154" style="position:absolute;top:115;width:53010;height:66555;visibility:visible;mso-wrap-style:square;v-text-anchor:middle" o:gfxdata="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" fillcolor="white [3201]" strokecolor="black [3200]" strokeweight="1pt"/>
-                <v:rect id="Rectangle 110" o:spid="_x0000_s1155" style="position:absolute;top:115;width:53010;height:5322;visibility:visible;mso-wrap-style:square;v-text-anchor:middle" o:gfxdata="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" fillcolor="white [3201]" strokecolor="black [3200]" strokeweight="1pt">
+              <v:group w14:anchorId="67CA6B6B" id="Group 108" o:spid="_x0000_s1154" style="position:absolute;margin-left:1in;margin-top:.45pt;width:417.4pt;height:524.95pt;z-index:251591680" coordsize="53010,66670" o:gfxdata="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">
+                <v:rect id="Rectangle 109" o:spid="_x0000_s1155" style="position:absolute;top:115;width:53010;height:66555;visibility:visible;mso-wrap-style:square;v-text-anchor:middle" o:gfxdata="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" fillcolor="white [3201]" strokecolor="black [3200]" strokeweight="1pt"/>
+                <v:rect id="Rectangle 110" o:spid="_x0000_s1156" style="position:absolute;top:115;width:53010;height:5322;visibility:visible;mso-wrap-style:square;v-text-anchor:middle" o:gfxdata="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" fillcolor="white [3201]" strokecolor="black [3200]" strokeweight="1pt">
                   <v:textbox>
                     <w:txbxContent>
                       <w:p>
@@ -17191,7 +17537,7 @@
                     </w:txbxContent>
                   </v:textbox>
                 </v:rect>
-                <v:rect id="Rectangle 111" o:spid="_x0000_s1156" style="position:absolute;left:115;width:6598;height:5321;visibility:visible;mso-wrap-style:square;v-text-anchor:middle" o:gfxdata="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" fillcolor="white [3201]" strokecolor="black [3200]" strokeweight="1pt">
+                <v:rect id="Rectangle 111" o:spid="_x0000_s1157" style="position:absolute;left:115;width:6598;height:5321;visibility:visible;mso-wrap-style:square;v-text-anchor:middle" o:gfxdata="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" fillcolor="white [3201]" strokecolor="black [3200]" strokeweight="1pt">
                   <v:textbox>
                     <w:txbxContent>
                       <w:p>
@@ -17211,7 +17557,7 @@
                     </w:txbxContent>
                   </v:textbox>
                 </v:rect>
-                <v:rect id="Rectangle 112" o:spid="_x0000_s1157" style="position:absolute;left:6829;top:115;width:6944;height:5322;visibility:visible;mso-wrap-style:square;v-text-anchor:middle" o:gfxdata="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" fillcolor="white [3201]" strokecolor="black [3200]" strokeweight="1pt">
+                <v:rect id="Rectangle 112" o:spid="_x0000_s1158" style="position:absolute;left:6829;top:115;width:6944;height:5322;visibility:visible;mso-wrap-style:square;v-text-anchor:middle" o:gfxdata="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" fillcolor="white [3201]" strokecolor="black [3200]" strokeweight="1pt">
                   <v:textbox>
                     <w:txbxContent>
                       <w:p>
@@ -17231,7 +17577,7 @@
                     </w:txbxContent>
                   </v:textbox>
                 </v:rect>
-                <v:rect id="Rectangle 113" o:spid="_x0000_s1158" style="position:absolute;left:13889;width:6945;height:5324;visibility:visible;mso-wrap-style:square;v-text-anchor:middle" o:gfxdata="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" fillcolor="white [3201]" strokecolor="black [3200]" strokeweight="1pt">
+                <v:rect id="Rectangle 113" o:spid="_x0000_s1159" style="position:absolute;left:13889;width:6945;height:5324;visibility:visible;mso-wrap-style:square;v-text-anchor:middle" o:gfxdata="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" fillcolor="white [3201]" strokecolor="black [3200]" strokeweight="1pt">
                   <v:textbox>
                     <w:txbxContent>
                       <w:p>
@@ -17251,7 +17597,7 @@
                     </w:txbxContent>
                   </v:textbox>
                 </v:rect>
-                <v:rect id="Rectangle 114" o:spid="_x0000_s1159" style="position:absolute;left:20950;width:6944;height:5324;visibility:visible;mso-wrap-style:square;v-text-anchor:middle" o:gfxdata="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" fillcolor="white [3201]" strokecolor="black [3200]" strokeweight="1pt">
+                <v:rect id="Rectangle 114" o:spid="_x0000_s1160" style="position:absolute;left:20950;width:6944;height:5324;visibility:visible;mso-wrap-style:square;v-text-anchor:middle" o:gfxdata="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" fillcolor="white [3201]" strokecolor="black [3200]" strokeweight="1pt">
                   <v:textbox>
                     <w:txbxContent>
                       <w:p>
@@ -17271,7 +17617,7 @@
                     </w:txbxContent>
                   </v:textbox>
                 </v:rect>
-                <v:rect id="Rectangle 115" o:spid="_x0000_s1160" style="position:absolute;left:27663;width:6945;height:5324;visibility:visible;mso-wrap-style:square;v-text-anchor:middle" o:gfxdata="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" fillcolor="white [3201]" strokecolor="black [3200]" strokeweight="1pt">
+                <v:rect id="Rectangle 115" o:spid="_x0000_s1161" style="position:absolute;left:27663;width:6945;height:5324;visibility:visible;mso-wrap-style:square;v-text-anchor:middle" o:gfxdata="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" fillcolor="white [3201]" strokecolor="black [3200]" strokeweight="1pt">
                   <v:textbox>
                     <w:txbxContent>
                       <w:p>
@@ -17379,7 +17725,7 @@
           </mc:Choice>
           <mc:Fallback>
             <w:pict>
-              <v:shape w14:anchorId="27520155" id="Text Box 182" o:spid="_x0000_s1161" type="#_x0000_t202" style="position:absolute;margin-left:-22.35pt;margin-top:24.25pt;width:70.5pt;height:38.25pt;z-index:251701248;visibility:visible;mso-wrap-style:square;mso-wrap-distance-left:9pt;mso-wrap-distance-top:0;mso-wrap-distance-right:9pt;mso-wrap-distance-bottom:0;mso-position-horizontal:absolute;mso-position-horizontal-relative:text;mso-position-vertical:absolute;mso-position-vertical-relative:text;v-text-anchor:top" o:gfxdata="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" fillcolor="white [3201]" strokeweight=".5pt">
+              <v:shape w14:anchorId="27520155" id="Text Box 182" o:spid="_x0000_s1162" type="#_x0000_t202" style="position:absolute;margin-left:-22.35pt;margin-top:24.25pt;width:70.5pt;height:38.25pt;z-index:251701248;visibility:visible;mso-wrap-style:square;mso-wrap-distance-left:9pt;mso-wrap-distance-top:0;mso-wrap-distance-right:9pt;mso-wrap-distance-bottom:0;mso-position-horizontal:absolute;mso-position-horizontal-relative:text;mso-position-vertical:absolute;mso-position-vertical-relative:text;v-text-anchor:top" o:gfxdata="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" fillcolor="white [3201]" strokeweight=".5pt">
                 <v:textbox>
                   <w:txbxContent>
                     <w:p>
@@ -17626,7 +17972,7 @@
           </mc:Choice>
           <mc:Fallback>
             <w:pict>
-              <v:rect w14:anchorId="0156F011" id="Rectangle 124" o:spid="_x0000_s1162" style="position:absolute;margin-left:177.45pt;margin-top:5.5pt;width:179.5pt;height:41.9pt;z-index:251654144;visibility:visible;mso-wrap-style:square;mso-wrap-distance-left:9pt;mso-wrap-distance-top:0;mso-wrap-distance-right:9pt;mso-wrap-distance-bottom:0;mso-position-horizontal:absolute;mso-position-horizontal-relative:text;mso-position-vertical:absolute;mso-position-vertical-relative:text;v-text-anchor:middle" o:gfxdata="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" fillcolor="white [3201]" strokecolor="black [3200]" strokeweight="1pt">
+              <v:rect w14:anchorId="0156F011" id="Rectangle 124" o:spid="_x0000_s1163" style="position:absolute;margin-left:177.45pt;margin-top:5.5pt;width:179.5pt;height:41.9pt;z-index:251654144;visibility:visible;mso-wrap-style:square;mso-wrap-distance-left:9pt;mso-wrap-distance-top:0;mso-wrap-distance-right:9pt;mso-wrap-distance-bottom:0;mso-position-horizontal:absolute;mso-position-horizontal-relative:text;mso-position-vertical:absolute;mso-position-vertical-relative:text;v-text-anchor:middle" o:gfxdata="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" fillcolor="white [3201]" strokecolor="black [3200]" strokeweight="1pt">
                 <v:textbox>
                   <w:txbxContent>
                     <w:p>
@@ -17822,7 +18168,7 @@
           </mc:Choice>
           <mc:Fallback>
             <w:pict>
-              <v:rect w14:anchorId="00172C90" id="Rectangle 200" o:spid="_x0000_s1163" style="position:absolute;margin-left:197.35pt;margin-top:1.15pt;width:148.95pt;height:28.2pt;z-index:251711488;visibility:visible;mso-wrap-style:square;mso-width-percent:0;mso-height-percent:0;mso-wrap-distance-left:9pt;mso-wrap-distance-top:0;mso-wrap-distance-right:9pt;mso-wrap-distance-bottom:0;mso-position-horizontal:absolute;mso-position-horizontal-relative:margin;mso-position-vertical:absolute;mso-position-vertical-relative:text;mso-width-percent:0;mso-height-percent:0;mso-width-relative:margin;mso-height-relative:margin;v-text-anchor:middle" o:gfxdata="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" fillcolor="white [3201]" strokecolor="black [3200]" strokeweight="1pt">
+              <v:rect w14:anchorId="00172C90" id="Rectangle 200" o:spid="_x0000_s1164" style="position:absolute;margin-left:197.35pt;margin-top:1.15pt;width:148.95pt;height:28.2pt;z-index:251711488;visibility:visible;mso-wrap-style:square;mso-width-percent:0;mso-height-percent:0;mso-wrap-distance-left:9pt;mso-wrap-distance-top:0;mso-wrap-distance-right:9pt;mso-wrap-distance-bottom:0;mso-position-horizontal:absolute;mso-position-horizontal-relative:margin;mso-position-vertical:absolute;mso-position-vertical-relative:text;mso-width-percent:0;mso-height-percent:0;mso-width-relative:margin;mso-height-relative:margin;v-text-anchor:middle" o:gfxdata="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" fillcolor="white [3201]" strokecolor="black [3200]" strokeweight="1pt">
                 <v:textbox>
                   <w:txbxContent>
                     <w:p>
@@ -17932,7 +18278,7 @@
           </mc:Choice>
           <mc:Fallback>
             <w:pict>
-              <v:rect w14:anchorId="0156F011" id="Rectangle 125" o:spid="_x0000_s1164" style="position:absolute;margin-left:170pt;margin-top:17.1pt;width:260.65pt;height:41.9pt;z-index:251655168;visibility:visible;mso-wrap-style:square;mso-width-percent:0;mso-wrap-distance-left:9pt;mso-wrap-distance-top:0;mso-wrap-distance-right:9pt;mso-wrap-distance-bottom:0;mso-position-horizontal:absolute;mso-position-horizontal-relative:text;mso-position-vertical:absolute;mso-position-vertical-relative:text;mso-width-percent:0;mso-width-relative:margin;v-text-anchor:middle" o:gfxdata="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" fillcolor="white [3201]" strokecolor="black [3200]" strokeweight="1pt">
+              <v:rect w14:anchorId="0156F011" id="Rectangle 125" o:spid="_x0000_s1165" style="position:absolute;margin-left:170pt;margin-top:17.1pt;width:260.65pt;height:41.9pt;z-index:251655168;visibility:visible;mso-wrap-style:square;mso-width-percent:0;mso-wrap-distance-left:9pt;mso-wrap-distance-top:0;mso-wrap-distance-right:9pt;mso-wrap-distance-bottom:0;mso-position-horizontal:absolute;mso-position-horizontal-relative:text;mso-position-vertical:absolute;mso-position-vertical-relative:text;mso-width-percent:0;mso-width-relative:margin;v-text-anchor:middle" o:gfxdata="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" fillcolor="white [3201]" strokecolor="black [3200]" strokeweight="1pt">
                 <v:textbox>
                   <w:txbxContent>
                     <w:p>
@@ -18036,7 +18382,7 @@
           </mc:Choice>
           <mc:Fallback>
             <w:pict>
-              <v:shape w14:anchorId="27520155" id="Text Box 184" o:spid="_x0000_s1165" type="#_x0000_t202" style="position:absolute;margin-left:-32.3pt;margin-top:18.9pt;width:70.5pt;height:38.25pt;z-index:251703296;visibility:visible;mso-wrap-style:square;mso-wrap-distance-left:9pt;mso-wrap-distance-top:0;mso-wrap-distance-right:9pt;mso-wrap-distance-bottom:0;mso-position-horizontal:absolute;mso-position-horizontal-relative:text;mso-position-vertical:absolute;mso-position-vertical-relative:text;v-text-anchor:top" o:gfxdata="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" fillcolor="white [3201]" strokeweight=".5pt">
+              <v:shape w14:anchorId="27520155" id="Text Box 184" o:spid="_x0000_s1166" type="#_x0000_t202" style="position:absolute;margin-left:-32.3pt;margin-top:18.9pt;width:70.5pt;height:38.25pt;z-index:251703296;visibility:visible;mso-wrap-style:square;mso-wrap-distance-left:9pt;mso-wrap-distance-top:0;mso-wrap-distance-right:9pt;mso-wrap-distance-bottom:0;mso-position-horizontal:absolute;mso-position-horizontal-relative:text;mso-position-vertical:absolute;mso-position-vertical-relative:text;v-text-anchor:top" o:gfxdata="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" fillcolor="white [3201]" strokeweight=".5pt">
                 <v:textbox>
                   <w:txbxContent>
                     <w:p>
@@ -18209,7 +18555,7 @@
           </mc:Choice>
           <mc:Fallback>
             <w:pict>
-              <v:rect w14:anchorId="23659467" id="Rectangle 51" o:spid="_x0000_s1166" style="position:absolute;margin-left:168.6pt;margin-top:.8pt;width:260.65pt;height:41.9pt;z-index:251657216;visibility:visible;mso-wrap-style:square;mso-width-percent:0;mso-wrap-distance-left:9pt;mso-wrap-distance-top:0;mso-wrap-distance-right:9pt;mso-wrap-distance-bottom:0;mso-position-horizontal:absolute;mso-position-horizontal-relative:text;mso-position-vertical:absolute;mso-position-vertical-relative:text;mso-width-percent:0;mso-width-relative:margin;v-text-anchor:middle" o:gfxdata="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" fillcolor="white [3201]" strokecolor="black [3200]" strokeweight="1pt">
+              <v:rect w14:anchorId="23659467" id="Rectangle 51" o:spid="_x0000_s1167" style="position:absolute;margin-left:168.6pt;margin-top:.8pt;width:260.65pt;height:41.9pt;z-index:251657216;visibility:visible;mso-wrap-style:square;mso-width-percent:0;mso-wrap-distance-left:9pt;mso-wrap-distance-top:0;mso-wrap-distance-right:9pt;mso-wrap-distance-bottom:0;mso-position-horizontal:absolute;mso-position-horizontal-relative:text;mso-position-vertical:absolute;mso-position-vertical-relative:text;mso-width-percent:0;mso-width-relative:margin;v-text-anchor:middle" o:gfxdata="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" fillcolor="white [3201]" strokecolor="black [3200]" strokeweight="1pt">
                 <v:textbox>
                   <w:txbxContent>
                     <w:p>
@@ -18313,7 +18659,7 @@
           </mc:Choice>
           <mc:Fallback>
             <w:pict>
-              <v:shape w14:anchorId="27520155" id="Text Box 186" o:spid="_x0000_s1167" type="#_x0000_t202" style="position:absolute;margin-left:-58.35pt;margin-top:24.35pt;width:70.5pt;height:38.25pt;z-index:251705344;visibility:visible;mso-wrap-style:square;mso-wrap-distance-left:9pt;mso-wrap-distance-top:0;mso-wrap-distance-right:9pt;mso-wrap-distance-bottom:0;mso-position-horizontal:absolute;mso-position-horizontal-relative:text;mso-position-vertical:absolute;mso-position-vertical-relative:text;v-text-anchor:top" o:gfxdata="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" fillcolor="white [3201]" strokeweight=".5pt">
+              <v:shape w14:anchorId="27520155" id="Text Box 186" o:spid="_x0000_s1168" type="#_x0000_t202" style="position:absolute;margin-left:-58.35pt;margin-top:24.35pt;width:70.5pt;height:38.25pt;z-index:251705344;visibility:visible;mso-wrap-style:square;mso-wrap-distance-left:9pt;mso-wrap-distance-top:0;mso-wrap-distance-right:9pt;mso-wrap-distance-bottom:0;mso-position-horizontal:absolute;mso-position-horizontal-relative:text;mso-position-vertical:absolute;mso-position-vertical-relative:text;v-text-anchor:top" o:gfxdata="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" fillcolor="white [3201]" strokeweight=".5pt">
                 <v:textbox>
                   <w:txbxContent>
                     <w:p>
@@ -18485,7 +18831,7 @@
           </mc:Choice>
           <mc:Fallback>
             <w:pict>
-              <v:rect w14:anchorId="331CC85E" id="Rectangle 71" o:spid="_x0000_s1168" style="position:absolute;margin-left:168.75pt;margin-top:7.75pt;width:260.65pt;height:41.9pt;z-index:251658240;visibility:visible;mso-wrap-style:square;mso-width-percent:0;mso-wrap-distance-left:9pt;mso-wrap-distance-top:0;mso-wrap-distance-right:9pt;mso-wrap-distance-bottom:0;mso-position-horizontal:absolute;mso-position-horizontal-relative:text;mso-position-vertical:absolute;mso-position-vertical-relative:text;mso-width-percent:0;mso-width-relative:margin;v-text-anchor:middle" o:gfxdata="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" fillcolor="white [3201]" strokecolor="black [3200]" strokeweight="1pt">
+              <v:rect w14:anchorId="331CC85E" id="Rectangle 71" o:spid="_x0000_s1169" style="position:absolute;margin-left:168.75pt;margin-top:7.75pt;width:260.65pt;height:41.9pt;z-index:251658240;visibility:visible;mso-wrap-style:square;mso-width-percent:0;mso-wrap-distance-left:9pt;mso-wrap-distance-top:0;mso-wrap-distance-right:9pt;mso-wrap-distance-bottom:0;mso-position-horizontal:absolute;mso-position-horizontal-relative:text;mso-position-vertical:absolute;mso-position-vertical-relative:text;mso-width-percent:0;mso-width-relative:margin;v-text-anchor:middle" o:gfxdata="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" fillcolor="white [3201]" strokecolor="black [3200]" strokeweight="1pt">
                 <v:textbox>
                   <w:txbxContent>
                     <w:p>
@@ -18595,7 +18941,7 @@
           </mc:Choice>
           <mc:Fallback>
             <w:pict>
-              <v:rect w14:anchorId="3554121A" id="Rectangle 126" o:spid="_x0000_s1169" style="position:absolute;margin-left:165.45pt;margin-top:13.85pt;width:260.65pt;height:41.9pt;z-index:251656192;visibility:visible;mso-wrap-style:square;mso-width-percent:0;mso-wrap-distance-left:9pt;mso-wrap-distance-top:0;mso-wrap-distance-right:9pt;mso-wrap-distance-bottom:0;mso-position-horizontal:absolute;mso-position-horizontal-relative:text;mso-position-vertical:absolute;mso-position-vertical-relative:text;mso-width-percent:0;mso-width-relative:margin;v-text-anchor:middle" o:gfxdata="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" fillcolor="white [3201]" strokecolor="black [3200]" strokeweight="1pt">
+              <v:rect w14:anchorId="3554121A" id="Rectangle 126" o:spid="_x0000_s1170" style="position:absolute;margin-left:165.45pt;margin-top:13.85pt;width:260.65pt;height:41.9pt;z-index:251656192;visibility:visible;mso-wrap-style:square;mso-width-percent:0;mso-wrap-distance-left:9pt;mso-wrap-distance-top:0;mso-wrap-distance-right:9pt;mso-wrap-distance-bottom:0;mso-position-horizontal:absolute;mso-position-horizontal-relative:text;mso-position-vertical:absolute;mso-position-vertical-relative:text;mso-width-percent:0;mso-width-relative:margin;v-text-anchor:middle" o:gfxdata="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" fillcolor="white [3201]" strokecolor="black [3200]" strokeweight="1pt">
                 <v:textbox>
                   <w:txbxContent>
                     <w:p>
@@ -18709,7 +19055,7 @@
           </mc:Choice>
           <mc:Fallback>
             <w:pict>
-              <v:rect w14:anchorId="6502EDCE" id="Rectangle 116" o:spid="_x0000_s1170" style="position:absolute;margin-left:163pt;margin-top:1.45pt;width:83.8pt;height:36.45pt;z-index:251659264;visibility:visible;mso-wrap-style:square;mso-width-percent:0;mso-height-percent:0;mso-wrap-distance-left:9pt;mso-wrap-distance-top:0;mso-wrap-distance-right:9pt;mso-wrap-distance-bottom:0;mso-position-horizontal:absolute;mso-position-horizontal-relative:text;mso-position-vertical:absolute;mso-position-vertical-relative:text;mso-width-percent:0;mso-height-percent:0;mso-width-relative:margin;mso-height-relative:margin;v-text-anchor:middle" o:gfxdata="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" fillcolor="white [3201]" strokecolor="black [3200]" strokeweight="1pt">
+              <v:rect w14:anchorId="6502EDCE" id="Rectangle 116" o:spid="_x0000_s1171" style="position:absolute;margin-left:163pt;margin-top:1.45pt;width:83.8pt;height:36.45pt;z-index:251659264;visibility:visible;mso-wrap-style:square;mso-width-percent:0;mso-height-percent:0;mso-wrap-distance-left:9pt;mso-wrap-distance-top:0;mso-wrap-distance-right:9pt;mso-wrap-distance-bottom:0;mso-position-horizontal:absolute;mso-position-horizontal-relative:text;mso-position-vertical:absolute;mso-position-vertical-relative:text;mso-width-percent:0;mso-height-percent:0;mso-width-relative:margin;mso-height-relative:margin;v-text-anchor:middle" o:gfxdata="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" fillcolor="white [3201]" strokecolor="black [3200]" strokeweight="1pt">
                 <v:textbox>
                   <w:txbxContent>
                     <w:p>
@@ -18973,19 +19319,19 @@
         <w:pStyle w:val="Heading1"/>
         <w:jc w:val="center"/>
       </w:pPr>
-      <w:bookmarkStart w:id="11" w:name="_Toc102122799"/>
+      <w:bookmarkStart w:id="10" w:name="_Toc102122799"/>
       <w:r>
         <w:lastRenderedPageBreak/>
         <w:t>OrderConfirmation.html Storyboard</w:t>
       </w:r>
-      <w:bookmarkEnd w:id="11"/>
+      <w:bookmarkEnd w:id="10"/>
     </w:p>
     <w:p>
       <w:pPr>
         <w:pStyle w:val="Heading1"/>
         <w:jc w:val="center"/>
       </w:pPr>
-      <w:bookmarkStart w:id="12" w:name="_Toc102122800"/>
+      <w:bookmarkStart w:id="11" w:name="_Toc102122800"/>
       <w:r>
         <w:rPr>
           <w:noProof/>
@@ -19366,9 +19712,9 @@
           </mc:Choice>
           <mc:Fallback>
             <w:pict>
-              <v:group w14:anchorId="77D85E57" id="Group 188" o:spid="_x0000_s1171" style="position:absolute;left:0;text-align:left;margin-left:75.65pt;margin-top:29.7pt;width:417.4pt;height:524.95pt;z-index:251706368" coordsize="53010,66670" o:gfxdata="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">
-                <v:rect id="Rectangle 189" o:spid="_x0000_s1172" style="position:absolute;top:115;width:53010;height:66555;visibility:visible;mso-wrap-style:square;v-text-anchor:middle" o:gfxdata="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" fillcolor="white [3201]" strokecolor="black [3200]" strokeweight="1pt"/>
-                <v:rect id="Rectangle 190" o:spid="_x0000_s1173" style="position:absolute;top:115;width:53010;height:5322;visibility:visible;mso-wrap-style:square;v-text-anchor:middle" o:gfxdata="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" fillcolor="white [3201]" strokecolor="black [3200]" strokeweight="1pt">
+              <v:group w14:anchorId="77D85E57" id="Group 188" o:spid="_x0000_s1172" style="position:absolute;left:0;text-align:left;margin-left:75.65pt;margin-top:29.7pt;width:417.4pt;height:524.95pt;z-index:251706368" coordsize="53010,66670" o:gfxdata="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">
+                <v:rect id="Rectangle 189" o:spid="_x0000_s1173" style="position:absolute;top:115;width:53010;height:66555;visibility:visible;mso-wrap-style:square;v-text-anchor:middle" o:gfxdata="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" fillcolor="white [3201]" strokecolor="black [3200]" strokeweight="1pt"/>
+                <v:rect id="Rectangle 190" o:spid="_x0000_s1174" style="position:absolute;top:115;width:53010;height:5322;visibility:visible;mso-wrap-style:square;v-text-anchor:middle" o:gfxdata="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" fillcolor="white [3201]" strokecolor="black [3200]" strokeweight="1pt">
                   <v:textbox>
                     <w:txbxContent>
                       <w:p>
@@ -19388,7 +19734,7 @@
                     </w:txbxContent>
                   </v:textbox>
                 </v:rect>
-                <v:rect id="Rectangle 191" o:spid="_x0000_s1174" style="position:absolute;left:115;width:6598;height:5321;visibility:visible;mso-wrap-style:square;v-text-anchor:middle" o:gfxdata="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" fillcolor="white [3201]" strokecolor="black [3200]" strokeweight="1pt">
+                <v:rect id="Rectangle 191" o:spid="_x0000_s1175" style="position:absolute;left:115;width:6598;height:5321;visibility:visible;mso-wrap-style:square;v-text-anchor:middle" o:gfxdata="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" fillcolor="white [3201]" strokecolor="black [3200]" strokeweight="1pt">
                   <v:textbox>
                     <w:txbxContent>
                       <w:p>
@@ -19408,7 +19754,7 @@
                     </w:txbxContent>
                   </v:textbox>
                 </v:rect>
-                <v:rect id="Rectangle 192" o:spid="_x0000_s1175" style="position:absolute;left:6829;top:115;width:6944;height:5322;visibility:visible;mso-wrap-style:square;v-text-anchor:middle" o:gfxdata="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" fillcolor="white [3201]" strokecolor="black [3200]" strokeweight="1pt">
+                <v:rect id="Rectangle 192" o:spid="_x0000_s1176" style="position:absolute;left:6829;top:115;width:6944;height:5322;visibility:visible;mso-wrap-style:square;v-text-anchor:middle" o:gfxdata="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" fillcolor="white [3201]" strokecolor="black [3200]" strokeweight="1pt">
                   <v:textbox>
                     <w:txbxContent>
                       <w:p>
@@ -19428,7 +19774,7 @@
                     </w:txbxContent>
                   </v:textbox>
                 </v:rect>
-                <v:rect id="Rectangle 193" o:spid="_x0000_s1176" style="position:absolute;left:13889;width:6945;height:5324;visibility:visible;mso-wrap-style:square;v-text-anchor:middle" o:gfxdata="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" fillcolor="white [3201]" strokecolor="black [3200]" strokeweight="1pt">
+                <v:rect id="Rectangle 193" o:spid="_x0000_s1177" style="position:absolute;left:13889;width:6945;height:5324;visibility:visible;mso-wrap-style:square;v-text-anchor:middle" o:gfxdata="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" fillcolor="white [3201]" strokecolor="black [3200]" strokeweight="1pt">
                   <v:textbox>
                     <w:txbxContent>
                       <w:p>
@@ -19448,7 +19794,7 @@
                     </w:txbxContent>
                   </v:textbox>
                 </v:rect>
-                <v:rect id="Rectangle 194" o:spid="_x0000_s1177" style="position:absolute;left:20950;width:6944;height:5324;visibility:visible;mso-wrap-style:square;v-text-anchor:middle" o:gfxdata="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" fillcolor="white [3201]" strokecolor="black [3200]" strokeweight="1pt">
+                <v:rect id="Rectangle 194" o:spid="_x0000_s1178" style="position:absolute;left:20950;width:6944;height:5324;visibility:visible;mso-wrap-style:square;v-text-anchor:middle" o:gfxdata="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" fillcolor="white [3201]" strokecolor="black [3200]" strokeweight="1pt">
                   <v:textbox>
                     <w:txbxContent>
                       <w:p>
@@ -19468,7 +19814,7 @@
                     </w:txbxContent>
                   </v:textbox>
                 </v:rect>
-                <v:rect id="Rectangle 195" o:spid="_x0000_s1178" style="position:absolute;left:27663;width:6945;height:5324;visibility:visible;mso-wrap-style:square;v-text-anchor:middle" o:gfxdata="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" fillcolor="white [3201]" strokecolor="black [3200]" strokeweight="1pt">
+                <v:rect id="Rectangle 195" o:spid="_x0000_s1179" style="position:absolute;left:27663;width:6945;height:5324;visibility:visible;mso-wrap-style:square;v-text-anchor:middle" o:gfxdata="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" fillcolor="white [3201]" strokecolor="black [3200]" strokeweight="1pt">
                   <v:textbox>
                     <w:txbxContent>
                       <w:p>
@@ -19649,7 +19995,7 @@
           </mc:Choice>
           <mc:Fallback>
             <w:pict>
-              <v:shape w14:anchorId="253F543B" id="Text Box 212" o:spid="_x0000_s1179" type="#_x0000_t202" style="position:absolute;left:0;text-align:left;margin-left:-39.7pt;margin-top:383.6pt;width:70.5pt;height:38.25pt;z-index:251723776;visibility:visible;mso-wrap-style:square;mso-wrap-distance-left:9pt;mso-wrap-distance-top:0;mso-wrap-distance-right:9pt;mso-wrap-distance-bottom:0;mso-position-horizontal:absolute;mso-position-horizontal-relative:text;mso-position-vertical:absolute;mso-position-vertical-relative:text;v-text-anchor:top" o:gfxdata="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" fillcolor="white [3201]" strokeweight=".5pt">
+              <v:shape w14:anchorId="253F543B" id="Text Box 212" o:spid="_x0000_s1180" type="#_x0000_t202" style="position:absolute;left:0;text-align:left;margin-left:-39.7pt;margin-top:383.6pt;width:70.5pt;height:38.25pt;z-index:251723776;visibility:visible;mso-wrap-style:square;mso-wrap-distance-left:9pt;mso-wrap-distance-top:0;mso-wrap-distance-right:9pt;mso-wrap-distance-bottom:0;mso-position-horizontal:absolute;mso-position-horizontal-relative:text;mso-position-vertical:absolute;mso-position-vertical-relative:text;v-text-anchor:top" o:gfxdata="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" fillcolor="white [3201]" strokeweight=".5pt">
                 <v:textbox>
                   <w:txbxContent>
                     <w:p>
@@ -19744,7 +20090,7 @@
           </mc:Choice>
           <mc:Fallback>
             <w:pict>
-              <v:shape w14:anchorId="253F543B" id="Text Box 210" o:spid="_x0000_s1180" type="#_x0000_t202" style="position:absolute;left:0;text-align:left;margin-left:-23.05pt;margin-top:310.2pt;width:70.5pt;height:38.25pt;z-index:251721728;visibility:visible;mso-wrap-style:square;mso-wrap-distance-left:9pt;mso-wrap-distance-top:0;mso-wrap-distance-right:9pt;mso-wrap-distance-bottom:0;mso-position-horizontal:absolute;mso-position-horizontal-relative:text;mso-position-vertical:absolute;mso-position-vertical-relative:text;v-text-anchor:top" o:gfxdata="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" fillcolor="white [3201]" strokeweight=".5pt">
+              <v:shape w14:anchorId="253F543B" id="Text Box 210" o:spid="_x0000_s1181" type="#_x0000_t202" style="position:absolute;left:0;text-align:left;margin-left:-23.05pt;margin-top:310.2pt;width:70.5pt;height:38.25pt;z-index:251721728;visibility:visible;mso-wrap-style:square;mso-wrap-distance-left:9pt;mso-wrap-distance-top:0;mso-wrap-distance-right:9pt;mso-wrap-distance-bottom:0;mso-position-horizontal:absolute;mso-position-horizontal-relative:text;mso-position-vertical:absolute;mso-position-vertical-relative:text;v-text-anchor:top" o:gfxdata="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" fillcolor="white [3201]" strokeweight=".5pt">
                 <v:textbox>
                   <w:txbxContent>
                     <w:p>
@@ -19979,7 +20325,7 @@
           </mc:Choice>
           <mc:Fallback>
             <w:pict>
-              <v:shape w14:anchorId="253F543B" id="Text Box 208" o:spid="_x0000_s1181" type="#_x0000_t202" style="position:absolute;left:0;text-align:left;margin-left:0;margin-top:122.85pt;width:70.5pt;height:38.25pt;z-index:251719680;visibility:visible;mso-wrap-style:square;mso-wrap-distance-left:9pt;mso-wrap-distance-top:0;mso-wrap-distance-right:9pt;mso-wrap-distance-bottom:0;mso-position-horizontal:absolute;mso-position-horizontal-relative:text;mso-position-vertical:absolute;mso-position-vertical-relative:text;v-text-anchor:top" o:gfxdata="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" fillcolor="white [3201]" strokeweight=".5pt">
+              <v:shape w14:anchorId="253F543B" id="Text Box 208" o:spid="_x0000_s1182" type="#_x0000_t202" style="position:absolute;left:0;text-align:left;margin-left:0;margin-top:122.85pt;width:70.5pt;height:38.25pt;z-index:251719680;visibility:visible;mso-wrap-style:square;mso-wrap-distance-left:9pt;mso-wrap-distance-top:0;mso-wrap-distance-right:9pt;mso-wrap-distance-bottom:0;mso-position-horizontal:absolute;mso-position-horizontal-relative:text;mso-position-vertical:absolute;mso-position-vertical-relative:text;v-text-anchor:top" o:gfxdata="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